<commit_message>
Ejemplo apertura de espacios para demo de Tickets
</commit_message>
<xml_diff>
--- a/2-calidad/2-procedimientos/PROCEDIMIENTOS GENERALES DE CTO/PG - TRATAMIENTO DE LLAVES Y APERTURA DE ESPACIOS.docx
+++ b/2-calidad/2-procedimientos/PROCEDIMIENTOS GENERALES DE CTO/PG - TRATAMIENTO DE LLAVES Y APERTURA DE ESPACIOS.docx
@@ -1,6 +1,6 @@
 
 <file path=word/document.xml><?xml version="1.0" encoding="utf-8"?>
-<w:document xmlns:wpc="http://schemas.microsoft.com/office/word/2010/wordprocessingCanvas" xmlns:mc="http://schemas.openxmlformats.org/markup-compatibility/2006" xmlns:o="urn:schemas-microsoft-com:office:office" xmlns:r="http://schemas.openxmlformats.org/officeDocument/2006/relationships" xmlns:m="http://schemas.openxmlformats.org/officeDocument/2006/math" xmlns:v="urn:schemas-microsoft-com:vml" xmlns:wp14="http://schemas.microsoft.com/office/word/2010/wordprocessingDrawing" xmlns:wp="http://schemas.openxmlformats.org/drawingml/2006/wordprocessingDrawing" xmlns:w10="urn:schemas-microsoft-com:office:word" xmlns:w="http://schemas.openxmlformats.org/wordprocessingml/2006/main" xmlns:w14="http://schemas.microsoft.com/office/word/2010/wordml" xmlns:wpg="http://schemas.microsoft.com/office/word/2010/wordprocessingGroup" xmlns:wpi="http://schemas.microsoft.com/office/word/2010/wordprocessingInk" xmlns:wne="http://schemas.microsoft.com/office/word/2006/wordml" xmlns:wps="http://schemas.microsoft.com/office/word/2010/wordprocessingShape" mc:Ignorable="w14 wp14">
+<w:document xmlns:wpc="http://schemas.microsoft.com/office/word/2010/wordprocessingCanvas" xmlns:mc="http://schemas.openxmlformats.org/markup-compatibility/2006" xmlns:o="urn:schemas-microsoft-com:office:office" xmlns:r="http://schemas.openxmlformats.org/officeDocument/2006/relationships" xmlns:m="http://schemas.openxmlformats.org/officeDocument/2006/math" xmlns:v="urn:schemas-microsoft-com:vml" xmlns:wp14="http://schemas.microsoft.com/office/word/2010/wordprocessingDrawing" xmlns:wp="http://schemas.openxmlformats.org/drawingml/2006/wordprocessingDrawing" xmlns:w10="urn:schemas-microsoft-com:office:word" xmlns:w="http://schemas.openxmlformats.org/wordprocessingml/2006/main" xmlns:w14="http://schemas.microsoft.com/office/word/2010/wordml" xmlns:w15="http://schemas.microsoft.com/office/word/2012/wordml" xmlns:wpg="http://schemas.microsoft.com/office/word/2010/wordprocessingGroup" xmlns:wpi="http://schemas.microsoft.com/office/word/2010/wordprocessingInk" xmlns:wne="http://schemas.microsoft.com/office/word/2006/wordml" xmlns:wps="http://schemas.microsoft.com/office/word/2010/wordprocessingShape" mc:Ignorable="w14 w15 wp14">
   <w:body>
     <w:p>
       <w:pPr>
@@ -12,8 +12,6 @@
         </w:rPr>
       </w:pPr>
       <w:bookmarkStart w:id="0" w:name="_Toc446920528"/>
-      <w:bookmarkStart w:id="1" w:name="_GoBack"/>
-      <w:bookmarkEnd w:id="1"/>
       <w:r>
         <w:rPr>
           <w:rFonts w:cs="Arial"/>
@@ -179,7 +177,35 @@
           <w:rFonts w:cs="Arial"/>
           <w:i/>
         </w:rPr>
-        <w:t xml:space="preserve"> apertura y cierre de espacios tanto como en la administración de llaves</w:t>
+        <w:t xml:space="preserve"> apertura</w:t>
+      </w:r>
+      <w:r>
+        <w:rPr>
+          <w:rFonts w:cs="Arial"/>
+          <w:i/>
+        </w:rPr>
+        <w:t>-</w:t>
+      </w:r>
+      <w:r>
+        <w:rPr>
+          <w:rFonts w:cs="Arial"/>
+          <w:i/>
+        </w:rPr>
+        <w:t xml:space="preserve">cierre de espacios </w:t>
+      </w:r>
+      <w:r>
+        <w:rPr>
+          <w:rFonts w:cs="Arial"/>
+          <w:i/>
+        </w:rPr>
+        <w:t xml:space="preserve">y </w:t>
+      </w:r>
+      <w:r>
+        <w:rPr>
+          <w:rFonts w:cs="Arial"/>
+          <w:i/>
+        </w:rPr>
+        <w:t>la administración de llaves</w:t>
       </w:r>
       <w:r>
         <w:rPr>
@@ -1464,7 +1490,7 @@
           <w:sz w:val="20"/>
           <w:szCs w:val="20"/>
         </w:rPr>
-        <w:t xml:space="preserve">Espacial </w:t>
+        <w:t>Espe</w:t>
       </w:r>
       <w:r>
         <w:rPr>
@@ -1472,7 +1498,23 @@
           <w:sz w:val="20"/>
           <w:szCs w:val="20"/>
         </w:rPr>
+        <w:t xml:space="preserve">cial </w:t>
+      </w:r>
+      <w:r>
+        <w:rPr>
+          <w:b/>
+          <w:sz w:val="20"/>
+          <w:szCs w:val="20"/>
+        </w:rPr>
         <w:t>para Cierre y Apertura de Espacios</w:t>
+      </w:r>
+      <w:r>
+        <w:rPr>
+          <w:b/>
+          <w:sz w:val="20"/>
+          <w:szCs w:val="20"/>
+        </w:rPr>
+        <w:t xml:space="preserve"> a demanda</w:t>
       </w:r>
       <w:r>
         <w:rPr>
@@ -1524,7 +1566,18 @@
           <w:szCs w:val="20"/>
           <w:shd w:val="clear" w:color="auto" w:fill="FFFFFF"/>
         </w:rPr>
-        <w:t>Sistema de Tickets DGE</w:t>
+        <w:t>Sistema de Pedidos</w:t>
+      </w:r>
+      <w:r>
+        <w:rPr>
+          <w:rFonts w:cstheme="minorHAnsi"/>
+          <w:b/>
+          <w:color w:val="222222"/>
+          <w:sz w:val="20"/>
+          <w:szCs w:val="20"/>
+          <w:shd w:val="clear" w:color="auto" w:fill="FFFFFF"/>
+        </w:rPr>
+        <w:t xml:space="preserve"> DGE</w:t>
       </w:r>
       <w:r>
         <w:rPr>
@@ -1534,7 +1587,27 @@
           <w:szCs w:val="20"/>
           <w:shd w:val="clear" w:color="auto" w:fill="FFFFFF"/>
         </w:rPr>
-        <w:t xml:space="preserve"> para registrar y controlar la gestión de apertura y cierre de espacios solamente cuando dichas solicitudes no se encuentren incluidas dentro de la planificación general diaria. </w:t>
+        <w:t xml:space="preserve"> para registrar y controlar la gestión de apertura y cierre de espacios solamente</w:t>
+      </w:r>
+      <w:r>
+        <w:rPr>
+          <w:rFonts w:cstheme="minorHAnsi"/>
+          <w:color w:val="222222"/>
+          <w:sz w:val="20"/>
+          <w:szCs w:val="20"/>
+          <w:shd w:val="clear" w:color="auto" w:fill="FFFFFF"/>
+        </w:rPr>
+        <w:t xml:space="preserve"> cuando dichas solicitudes ingresen por Mesa de Ayuda</w:t>
+      </w:r>
+      <w:r>
+        <w:rPr>
+          <w:rFonts w:cstheme="minorHAnsi"/>
+          <w:color w:val="222222"/>
+          <w:sz w:val="20"/>
+          <w:szCs w:val="20"/>
+          <w:shd w:val="clear" w:color="auto" w:fill="FFFFFF"/>
+        </w:rPr>
+        <w:t xml:space="preserve">. </w:t>
       </w:r>
     </w:p>
     <w:p>
@@ -1557,7 +1630,157 @@
           <w:szCs w:val="20"/>
           <w:shd w:val="clear" w:color="auto" w:fill="FFFFFF"/>
         </w:rPr>
-        <w:t>La responsabilidad de cada Área quedara reflejada en el “Estado” del ticket según corresponda y por lo mismo la información del sistema representara la evidencia sobre la gestión de cada uno de los actores involucrados el proceso siendo estos “Mesa de Ayuda” – “Espacios Físicos” – “Seguridad”</w:t>
+        <w:t>La responsabilidad de cada persona/área</w:t>
+      </w:r>
+      <w:r>
+        <w:rPr>
+          <w:rFonts w:cstheme="minorHAnsi"/>
+          <w:color w:val="222222"/>
+          <w:sz w:val="20"/>
+          <w:szCs w:val="20"/>
+          <w:shd w:val="clear" w:color="auto" w:fill="FFFFFF"/>
+        </w:rPr>
+        <w:t xml:space="preserve"> quedara re</w:t>
+      </w:r>
+      <w:r>
+        <w:rPr>
+          <w:rFonts w:cstheme="minorHAnsi"/>
+          <w:color w:val="222222"/>
+          <w:sz w:val="20"/>
+          <w:szCs w:val="20"/>
+          <w:shd w:val="clear" w:color="auto" w:fill="FFFFFF"/>
+        </w:rPr>
+        <w:t>flejada en el “Estado” de la Petición</w:t>
+      </w:r>
+      <w:r>
+        <w:rPr>
+          <w:rFonts w:cstheme="minorHAnsi"/>
+          <w:color w:val="222222"/>
+          <w:sz w:val="20"/>
+          <w:szCs w:val="20"/>
+          <w:shd w:val="clear" w:color="auto" w:fill="FFFFFF"/>
+        </w:rPr>
+        <w:t xml:space="preserve"> </w:t>
+      </w:r>
+      <w:r>
+        <w:rPr>
+          <w:rFonts w:cstheme="minorHAnsi"/>
+          <w:color w:val="222222"/>
+          <w:sz w:val="20"/>
+          <w:szCs w:val="20"/>
+          <w:shd w:val="clear" w:color="auto" w:fill="FFFFFF"/>
+        </w:rPr>
+        <w:t>y su “</w:t>
+      </w:r>
+      <w:r>
+        <w:rPr>
+          <w:rFonts w:cstheme="minorHAnsi"/>
+          <w:color w:val="222222"/>
+          <w:sz w:val="20"/>
+          <w:szCs w:val="20"/>
+          <w:shd w:val="clear" w:color="auto" w:fill="FFFFFF"/>
+        </w:rPr>
+        <w:t>derivación personal/área</w:t>
+      </w:r>
+      <w:r>
+        <w:rPr>
+          <w:rFonts w:cstheme="minorHAnsi"/>
+          <w:color w:val="222222"/>
+          <w:sz w:val="20"/>
+          <w:szCs w:val="20"/>
+          <w:shd w:val="clear" w:color="auto" w:fill="FFFFFF"/>
+        </w:rPr>
+        <w:t xml:space="preserve">” </w:t>
+      </w:r>
+      <w:r>
+        <w:rPr>
+          <w:rFonts w:cstheme="minorHAnsi"/>
+          <w:color w:val="222222"/>
+          <w:sz w:val="20"/>
+          <w:szCs w:val="20"/>
+          <w:shd w:val="clear" w:color="auto" w:fill="FFFFFF"/>
+        </w:rPr>
+        <w:t>según corresponda</w:t>
+      </w:r>
+      <w:r>
+        <w:rPr>
+          <w:rFonts w:cstheme="minorHAnsi"/>
+          <w:color w:val="222222"/>
+          <w:sz w:val="20"/>
+          <w:szCs w:val="20"/>
+          <w:shd w:val="clear" w:color="auto" w:fill="FFFFFF"/>
+        </w:rPr>
+        <w:t>. P</w:t>
+      </w:r>
+      <w:r>
+        <w:rPr>
+          <w:rFonts w:cstheme="minorHAnsi"/>
+          <w:color w:val="222222"/>
+          <w:sz w:val="20"/>
+          <w:szCs w:val="20"/>
+          <w:shd w:val="clear" w:color="auto" w:fill="FFFFFF"/>
+        </w:rPr>
+        <w:t>or lo mismo</w:t>
+      </w:r>
+      <w:r>
+        <w:rPr>
+          <w:rFonts w:cstheme="minorHAnsi"/>
+          <w:color w:val="222222"/>
+          <w:sz w:val="20"/>
+          <w:szCs w:val="20"/>
+          <w:shd w:val="clear" w:color="auto" w:fill="FFFFFF"/>
+        </w:rPr>
+        <w:t>,</w:t>
+      </w:r>
+      <w:r>
+        <w:rPr>
+          <w:rFonts w:cstheme="minorHAnsi"/>
+          <w:color w:val="222222"/>
+          <w:sz w:val="20"/>
+          <w:szCs w:val="20"/>
+          <w:shd w:val="clear" w:color="auto" w:fill="FFFFFF"/>
+        </w:rPr>
+        <w:t xml:space="preserve"> la información del sistema representara la evidencia sobre la gestión de cada uno de los actores involucrados </w:t>
+      </w:r>
+      <w:r>
+        <w:rPr>
+          <w:rFonts w:cstheme="minorHAnsi"/>
+          <w:color w:val="222222"/>
+          <w:sz w:val="20"/>
+          <w:szCs w:val="20"/>
+          <w:shd w:val="clear" w:color="auto" w:fill="FFFFFF"/>
+        </w:rPr>
+        <w:t xml:space="preserve">en </w:t>
+      </w:r>
+      <w:r>
+        <w:rPr>
+          <w:rFonts w:cstheme="minorHAnsi"/>
+          <w:color w:val="222222"/>
+          <w:sz w:val="20"/>
+          <w:szCs w:val="20"/>
+          <w:shd w:val="clear" w:color="auto" w:fill="FFFFFF"/>
+        </w:rPr>
+        <w:t xml:space="preserve">el proceso siendo </w:t>
+      </w:r>
+      <w:r>
+        <w:rPr>
+          <w:rFonts w:cstheme="minorHAnsi"/>
+          <w:color w:val="222222"/>
+          <w:sz w:val="20"/>
+          <w:szCs w:val="20"/>
+          <w:shd w:val="clear" w:color="auto" w:fill="FFFFFF"/>
+        </w:rPr>
+        <w:t xml:space="preserve">– en este caso - </w:t>
+      </w:r>
+      <w:r>
+        <w:rPr>
+          <w:rFonts w:cstheme="minorHAnsi"/>
+          <w:color w:val="222222"/>
+          <w:sz w:val="20"/>
+          <w:szCs w:val="20"/>
+          <w:shd w:val="clear" w:color="auto" w:fill="FFFFFF"/>
+        </w:rPr>
+        <w:t>“Mesa de Ayuda” – “Espacios Físicos” – “Seguridad”</w:t>
       </w:r>
     </w:p>
     <w:p>
@@ -1575,56 +1798,49 @@
           <w:sz w:val="20"/>
           <w:szCs w:val="20"/>
         </w:rPr>
-        <w:t xml:space="preserve">Cuando se requiera la apertura de un especio </w:t>
-      </w:r>
-      <w:r>
-        <w:rPr>
-          <w:sz w:val="20"/>
-          <w:szCs w:val="20"/>
-        </w:rPr>
-        <w:t>específico</w:t>
-      </w:r>
-      <w:r>
-        <w:rPr>
-          <w:sz w:val="20"/>
-          <w:szCs w:val="20"/>
-        </w:rPr>
-        <w:t>, se deberá comunicar a la CTO/Mesa de Ayuda</w:t>
-      </w:r>
-      <w:r>
-        <w:rPr>
-          <w:sz w:val="20"/>
-          <w:szCs w:val="20"/>
-        </w:rPr>
-        <w:t xml:space="preserve">, desde donde </w:t>
-      </w:r>
-      <w:r>
-        <w:rPr>
-          <w:sz w:val="20"/>
-          <w:szCs w:val="20"/>
-        </w:rPr>
-        <w:t>s</w:t>
-      </w:r>
-      <w:r>
-        <w:rPr>
-          <w:sz w:val="20"/>
-          <w:szCs w:val="20"/>
-        </w:rPr>
-        <w:t xml:space="preserve">e requerirán </w:t>
-      </w:r>
-      <w:r>
-        <w:rPr>
-          <w:sz w:val="20"/>
-          <w:szCs w:val="20"/>
-        </w:rPr>
-        <w:t>los siguientes datos</w:t>
-      </w:r>
-      <w:r>
-        <w:rPr>
-          <w:sz w:val="20"/>
-          <w:szCs w:val="20"/>
-        </w:rPr>
-        <w:t>:</w:t>
+        <w:t xml:space="preserve">Cuando </w:t>
+      </w:r>
+      <w:r>
+        <w:rPr>
+          <w:sz w:val="20"/>
+          <w:szCs w:val="20"/>
+        </w:rPr>
+        <w:t>CTO/Mesa de Ayuda</w:t>
+      </w:r>
+      <w:r>
+        <w:rPr>
+          <w:sz w:val="20"/>
+          <w:szCs w:val="20"/>
+        </w:rPr>
+        <w:t xml:space="preserve"> reciba un pedido de apertura-cierre de espacios</w:t>
+      </w:r>
+      <w:r>
+        <w:rPr>
+          <w:sz w:val="20"/>
+          <w:szCs w:val="20"/>
+        </w:rPr>
+        <w:t xml:space="preserve">, </w:t>
+      </w:r>
+      <w:r>
+        <w:rPr>
+          <w:sz w:val="20"/>
+          <w:szCs w:val="20"/>
+        </w:rPr>
+        <w:t xml:space="preserve">deberá </w:t>
+      </w:r>
+      <w:r>
+        <w:rPr>
+          <w:sz w:val="20"/>
+          <w:szCs w:val="20"/>
+        </w:rPr>
+        <w:t>requerir</w:t>
+      </w:r>
+      <w:r>
+        <w:rPr>
+          <w:sz w:val="20"/>
+          <w:szCs w:val="20"/>
+        </w:rPr>
+        <w:t xml:space="preserve"> información de:</w:t>
       </w:r>
     </w:p>
     <w:p>
@@ -1718,68 +1934,26 @@
         <w:ind w:left="360"/>
         <w:jc w:val="both"/>
         <w:rPr>
-          <w:sz w:val="20"/>
-          <w:szCs w:val="20"/>
-        </w:rPr>
-      </w:pPr>
-      <w:r>
-        <w:rPr>
-          <w:sz w:val="20"/>
-          <w:szCs w:val="20"/>
-        </w:rPr>
-        <w:t>Con la información antes relevada</w:t>
-      </w:r>
-      <w:proofErr w:type="gramStart"/>
-      <w:r>
-        <w:rPr>
-          <w:sz w:val="20"/>
-          <w:szCs w:val="20"/>
-        </w:rPr>
-        <w:t>,</w:t>
-      </w:r>
-      <w:r>
-        <w:rPr>
-          <w:sz w:val="20"/>
-          <w:szCs w:val="20"/>
-        </w:rPr>
-        <w:t xml:space="preserve"> ”</w:t>
-      </w:r>
-      <w:proofErr w:type="gramEnd"/>
-      <w:r>
-        <w:rPr>
-          <w:b/>
-          <w:sz w:val="20"/>
-          <w:szCs w:val="20"/>
-        </w:rPr>
-        <w:t>Mesa de Ayuda</w:t>
-      </w:r>
-      <w:r>
-        <w:rPr>
-          <w:sz w:val="20"/>
-          <w:szCs w:val="20"/>
-        </w:rPr>
-        <w:t>”</w:t>
-      </w:r>
-      <w:r>
-        <w:rPr>
-          <w:sz w:val="20"/>
-          <w:szCs w:val="20"/>
-        </w:rPr>
-        <w:t xml:space="preserve"> dará apertura al ticket en su condición de “nuevo”</w:t>
-      </w:r>
-      <w:r>
-        <w:rPr>
-          <w:sz w:val="20"/>
-          <w:szCs w:val="20"/>
-        </w:rPr>
-        <w:t xml:space="preserve">. </w:t>
-      </w:r>
-      <w:r>
-        <w:rPr>
-          <w:sz w:val="20"/>
-          <w:szCs w:val="20"/>
-        </w:rPr>
-        <w:t xml:space="preserve">No habiendo cambios para realizar sobre el mismo, Mesa de Ayuda deberá modificar el estado indicando que el mismo esta “ASIGNADO” ya que deberá seleccionar el Área de aplicación correspondiente siendo en este caso “EF”.  </w:t>
+          <w:i/>
+          <w:sz w:val="20"/>
+          <w:szCs w:val="20"/>
+        </w:rPr>
+      </w:pPr>
+      <w:r>
+        <w:rPr>
+          <w:i/>
+          <w:sz w:val="20"/>
+          <w:szCs w:val="20"/>
+        </w:rPr>
+        <w:t>Importante: el “TIPO” de Petición será el que corresponda al origen del pedido y se podrá adaptar según el criterio para catalogar los mismos que se defina</w:t>
+      </w:r>
+      <w:r>
+        <w:rPr>
+          <w:i/>
+          <w:sz w:val="20"/>
+          <w:szCs w:val="20"/>
+        </w:rPr>
+        <w:t>.</w:t>
       </w:r>
     </w:p>
     <w:p>
@@ -1796,46 +1970,115 @@
           <w:sz w:val="20"/>
           <w:szCs w:val="20"/>
         </w:rPr>
-        <w:t>“</w:t>
-      </w:r>
+        <w:t>Co</w:t>
+      </w:r>
+      <w:r>
+        <w:rPr>
+          <w:sz w:val="20"/>
+          <w:szCs w:val="20"/>
+        </w:rPr>
+        <w:t xml:space="preserve">n la información antes </w:t>
+      </w:r>
+      <w:proofErr w:type="gramStart"/>
+      <w:r>
+        <w:rPr>
+          <w:sz w:val="20"/>
+          <w:szCs w:val="20"/>
+        </w:rPr>
+        <w:t>recabada</w:t>
+      </w:r>
+      <w:r>
+        <w:rPr>
+          <w:sz w:val="20"/>
+          <w:szCs w:val="20"/>
+        </w:rPr>
+        <w:t xml:space="preserve"> </w:t>
+      </w:r>
+      <w:r>
+        <w:rPr>
+          <w:sz w:val="20"/>
+          <w:szCs w:val="20"/>
+        </w:rPr>
+        <w:t>”</w:t>
+      </w:r>
+      <w:proofErr w:type="gramEnd"/>
       <w:r>
         <w:rPr>
           <w:b/>
           <w:sz w:val="20"/>
           <w:szCs w:val="20"/>
         </w:rPr>
-        <w:t>E</w:t>
-      </w:r>
-      <w:r>
-        <w:rPr>
-          <w:b/>
-          <w:sz w:val="20"/>
-          <w:szCs w:val="20"/>
-        </w:rPr>
-        <w:t xml:space="preserve">spacios </w:t>
-      </w:r>
-      <w:r>
-        <w:rPr>
-          <w:b/>
-          <w:sz w:val="20"/>
-          <w:szCs w:val="20"/>
-        </w:rPr>
-        <w:t>F</w:t>
-      </w:r>
-      <w:r>
-        <w:rPr>
-          <w:b/>
-          <w:sz w:val="20"/>
-          <w:szCs w:val="20"/>
-        </w:rPr>
-        <w:t>ísicos</w:t>
-      </w:r>
-      <w:r>
-        <w:rPr>
-          <w:sz w:val="20"/>
-          <w:szCs w:val="20"/>
-        </w:rPr>
-        <w:t>” recibe el ticket asignado para poder modificar su estado a “EN PROCESO” cuando delega la tarea de ejecución operativa de apertura o cierre al personal de Seguridad</w:t>
+        <w:t>Mesa de Ayuda</w:t>
+      </w:r>
+      <w:r>
+        <w:rPr>
+          <w:sz w:val="20"/>
+          <w:szCs w:val="20"/>
+        </w:rPr>
+        <w:t>”</w:t>
+      </w:r>
+      <w:r>
+        <w:rPr>
+          <w:sz w:val="20"/>
+          <w:szCs w:val="20"/>
+        </w:rPr>
+        <w:t xml:space="preserve"> </w:t>
+      </w:r>
+      <w:r>
+        <w:rPr>
+          <w:sz w:val="20"/>
+          <w:szCs w:val="20"/>
+        </w:rPr>
+        <w:t xml:space="preserve">generara </w:t>
+      </w:r>
+      <w:r>
+        <w:rPr>
+          <w:sz w:val="20"/>
+          <w:szCs w:val="20"/>
+        </w:rPr>
+        <w:t>l</w:t>
+      </w:r>
+      <w:r>
+        <w:rPr>
+          <w:sz w:val="20"/>
+          <w:szCs w:val="20"/>
+        </w:rPr>
+        <w:t>a</w:t>
+      </w:r>
+      <w:r>
+        <w:rPr>
+          <w:sz w:val="20"/>
+          <w:szCs w:val="20"/>
+        </w:rPr>
+        <w:t xml:space="preserve"> </w:t>
+      </w:r>
+      <w:r>
+        <w:rPr>
+          <w:sz w:val="20"/>
+          <w:szCs w:val="20"/>
+        </w:rPr>
+        <w:t>solicitud</w:t>
+      </w:r>
+      <w:r>
+        <w:rPr>
+          <w:sz w:val="20"/>
+          <w:szCs w:val="20"/>
+        </w:rPr>
+        <w:t xml:space="preserve"> en </w:t>
+      </w:r>
+      <w:r>
+        <w:rPr>
+          <w:sz w:val="20"/>
+          <w:szCs w:val="20"/>
+        </w:rPr>
+        <w:t>estado “NUEVO</w:t>
+      </w:r>
+      <w:r>
+        <w:rPr>
+          <w:sz w:val="20"/>
+          <w:szCs w:val="20"/>
+        </w:rPr>
+        <w:t>”</w:t>
       </w:r>
       <w:r>
         <w:rPr>
@@ -1843,6 +2086,120 @@
           <w:szCs w:val="20"/>
         </w:rPr>
         <w:t xml:space="preserve">. </w:t>
+      </w:r>
+      <w:r>
+        <w:rPr>
+          <w:sz w:val="20"/>
+          <w:szCs w:val="20"/>
+        </w:rPr>
+        <w:t>Si n</w:t>
+      </w:r>
+      <w:r>
+        <w:rPr>
+          <w:sz w:val="20"/>
+          <w:szCs w:val="20"/>
+        </w:rPr>
+        <w:t>o ha</w:t>
+      </w:r>
+      <w:r>
+        <w:rPr>
+          <w:sz w:val="20"/>
+          <w:szCs w:val="20"/>
+        </w:rPr>
+        <w:t xml:space="preserve">y </w:t>
+      </w:r>
+      <w:r>
+        <w:rPr>
+          <w:sz w:val="20"/>
+          <w:szCs w:val="20"/>
+        </w:rPr>
+        <w:t>cambios para realizar sobre el mismo</w:t>
+      </w:r>
+      <w:r>
+        <w:rPr>
+          <w:sz w:val="20"/>
+          <w:szCs w:val="20"/>
+        </w:rPr>
+        <w:t xml:space="preserve"> y habiendo revisado que los datos son correctos</w:t>
+      </w:r>
+      <w:r>
+        <w:rPr>
+          <w:sz w:val="20"/>
+          <w:szCs w:val="20"/>
+        </w:rPr>
+        <w:t>, Mesa de Ayuda deberá modificar el estado indicando</w:t>
+      </w:r>
+      <w:r>
+        <w:rPr>
+          <w:sz w:val="20"/>
+          <w:szCs w:val="20"/>
+        </w:rPr>
+        <w:t xml:space="preserve"> que el mismo </w:t>
+      </w:r>
+      <w:r>
+        <w:rPr>
+          <w:sz w:val="20"/>
+          <w:szCs w:val="20"/>
+        </w:rPr>
+        <w:t>queda</w:t>
+      </w:r>
+      <w:r>
+        <w:rPr>
+          <w:sz w:val="20"/>
+          <w:szCs w:val="20"/>
+        </w:rPr>
+        <w:t xml:space="preserve"> “ASIGNADO” y</w:t>
+      </w:r>
+      <w:r>
+        <w:rPr>
+          <w:sz w:val="20"/>
+          <w:szCs w:val="20"/>
+        </w:rPr>
+        <w:t xml:space="preserve"> </w:t>
+      </w:r>
+      <w:r>
+        <w:rPr>
+          <w:sz w:val="20"/>
+          <w:szCs w:val="20"/>
+        </w:rPr>
+        <w:t xml:space="preserve">deberá indicar a quien lo delega; asumiendo como genérico que las Peticiones son recibidas por los Coordinadores de área. En este caso “Maximiliano </w:t>
+      </w:r>
+      <w:proofErr w:type="spellStart"/>
+      <w:r>
+        <w:rPr>
+          <w:sz w:val="20"/>
+          <w:szCs w:val="20"/>
+        </w:rPr>
+        <w:t>Seif</w:t>
+      </w:r>
+      <w:proofErr w:type="spellEnd"/>
+      <w:r>
+        <w:rPr>
+          <w:sz w:val="20"/>
+          <w:szCs w:val="20"/>
+        </w:rPr>
+        <w:t xml:space="preserve"> / </w:t>
+      </w:r>
+      <w:r>
+        <w:rPr>
+          <w:sz w:val="20"/>
+          <w:szCs w:val="20"/>
+        </w:rPr>
+        <w:t>EF</w:t>
+      </w:r>
+      <w:r>
+        <w:rPr>
+          <w:sz w:val="20"/>
+          <w:szCs w:val="20"/>
+        </w:rPr>
+        <w:t>”</w:t>
+      </w:r>
+      <w:r>
+        <w:rPr>
+          <w:sz w:val="20"/>
+          <w:szCs w:val="20"/>
+        </w:rPr>
+        <w:t>.</w:t>
       </w:r>
     </w:p>
     <w:p>
@@ -1859,54 +2216,767 @@
           <w:sz w:val="20"/>
           <w:szCs w:val="20"/>
         </w:rPr>
-        <w:t xml:space="preserve">A partir de ese momento quedara bajo responsabilidad de personal de </w:t>
-      </w:r>
-      <w:r>
-        <w:rPr>
-          <w:sz w:val="20"/>
-          <w:szCs w:val="20"/>
-        </w:rPr>
-        <w:t>“</w:t>
-      </w:r>
-      <w:r>
-        <w:rPr>
-          <w:b/>
-          <w:sz w:val="20"/>
-          <w:szCs w:val="20"/>
-        </w:rPr>
-        <w:t>Seguridad</w:t>
-      </w:r>
-      <w:r>
-        <w:rPr>
-          <w:sz w:val="20"/>
-          <w:szCs w:val="20"/>
-        </w:rPr>
-        <w:t>”</w:t>
-      </w:r>
-      <w:r>
-        <w:rPr>
-          <w:sz w:val="20"/>
-          <w:szCs w:val="20"/>
-        </w:rPr>
-        <w:t xml:space="preserve"> el desprecintado y la apertura efectiva del espacio requerido tanto como la devolución de la llave al Área de “EF” inmediatamente concluida la operación de apertura</w:t>
-      </w:r>
-      <w:r>
-        <w:rPr>
-          <w:sz w:val="20"/>
-          <w:szCs w:val="20"/>
-        </w:rPr>
-        <w:t xml:space="preserve">, momento en el que deberá </w:t>
-      </w:r>
-      <w:r>
-        <w:rPr>
-          <w:sz w:val="20"/>
-          <w:szCs w:val="20"/>
-        </w:rPr>
-        <w:t>modificar el estado del ticket a “RESUELTO”.</w:t>
+        <w:t xml:space="preserve">Todas las asignaciones/delegaciones/responsabilidades se recibirán mediante In-Box personal. </w:t>
       </w:r>
     </w:p>
     <w:p>
       <w:pPr>
+        <w:ind w:left="360"/>
+        <w:jc w:val="both"/>
+        <w:rPr>
+          <w:sz w:val="20"/>
+          <w:szCs w:val="20"/>
+        </w:rPr>
+      </w:pPr>
+      <w:r>
+        <w:rPr>
+          <w:sz w:val="20"/>
+          <w:szCs w:val="20"/>
+        </w:rPr>
+        <w:t xml:space="preserve">Cargar una </w:t>
+      </w:r>
+      <w:r>
+        <w:rPr>
+          <w:sz w:val="20"/>
+          <w:szCs w:val="20"/>
+        </w:rPr>
+        <w:t xml:space="preserve">NOTA: Aun cuando ya estuviera </w:t>
+      </w:r>
+      <w:r>
+        <w:rPr>
+          <w:sz w:val="20"/>
+          <w:szCs w:val="20"/>
+        </w:rPr>
+        <w:t>bajo responsabilidad de</w:t>
+      </w:r>
+      <w:r>
+        <w:rPr>
+          <w:sz w:val="20"/>
+          <w:szCs w:val="20"/>
+        </w:rPr>
+        <w:t xml:space="preserve"> a otra persona, quien genero la </w:t>
+      </w:r>
+      <w:r>
+        <w:rPr>
+          <w:sz w:val="20"/>
+          <w:szCs w:val="20"/>
+        </w:rPr>
+        <w:t>Petición</w:t>
+      </w:r>
+      <w:r>
+        <w:rPr>
+          <w:sz w:val="20"/>
+          <w:szCs w:val="20"/>
+        </w:rPr>
+        <w:t xml:space="preserve"> podrá agregar “adendas”</w:t>
+      </w:r>
+      <w:r>
+        <w:rPr>
+          <w:sz w:val="20"/>
+          <w:szCs w:val="20"/>
+        </w:rPr>
+        <w:t xml:space="preserve"> y aclaraciones necesarias que serán recibidas por quien tenga la delegación de la tarea.</w:t>
+      </w:r>
+    </w:p>
+    <w:p>
+      <w:pPr>
+        <w:ind w:left="360"/>
+        <w:jc w:val="both"/>
+        <w:rPr>
+          <w:sz w:val="20"/>
+          <w:szCs w:val="20"/>
+        </w:rPr>
+      </w:pPr>
+      <w:r>
+        <w:rPr>
+          <w:sz w:val="20"/>
+          <w:szCs w:val="20"/>
+        </w:rPr>
+        <w:t xml:space="preserve">Recibir </w:t>
+      </w:r>
+      <w:r>
+        <w:rPr>
+          <w:sz w:val="20"/>
+          <w:szCs w:val="20"/>
+        </w:rPr>
+        <w:t>NOTIFICACIONES DE CAMBIO:</w:t>
+      </w:r>
+      <w:r>
+        <w:rPr>
+          <w:sz w:val="20"/>
+          <w:szCs w:val="20"/>
+        </w:rPr>
+        <w:t xml:space="preserve"> </w:t>
+      </w:r>
+      <w:r>
+        <w:rPr>
+          <w:sz w:val="20"/>
+          <w:szCs w:val="20"/>
+        </w:rPr>
+        <w:t xml:space="preserve">Quien figure como “asignado” </w:t>
+      </w:r>
+      <w:r>
+        <w:rPr>
+          <w:sz w:val="20"/>
+          <w:szCs w:val="20"/>
+        </w:rPr>
+        <w:t xml:space="preserve">de la solicitud, </w:t>
+      </w:r>
+      <w:r>
+        <w:rPr>
+          <w:sz w:val="20"/>
+          <w:szCs w:val="20"/>
+        </w:rPr>
+        <w:t xml:space="preserve">recibirá notificaciones </w:t>
+      </w:r>
+      <w:r>
+        <w:rPr>
+          <w:sz w:val="20"/>
+          <w:szCs w:val="20"/>
+        </w:rPr>
+        <w:t xml:space="preserve">en su In-Box </w:t>
+      </w:r>
+      <w:r>
+        <w:rPr>
+          <w:sz w:val="20"/>
+          <w:szCs w:val="20"/>
+        </w:rPr>
+        <w:t>por mail informando sobre las novedades y adendas que pudieran haberse ingresado sobre cada petición bajo su responsabilidad.</w:t>
+      </w:r>
+      <w:r>
+        <w:rPr>
+          <w:sz w:val="20"/>
+          <w:szCs w:val="20"/>
+        </w:rPr>
+        <w:t xml:space="preserve"> </w:t>
+      </w:r>
+    </w:p>
+    <w:p>
+      <w:pPr>
+        <w:ind w:left="360"/>
+        <w:jc w:val="both"/>
+        <w:rPr>
+          <w:sz w:val="20"/>
+          <w:szCs w:val="20"/>
+        </w:rPr>
+      </w:pPr>
+      <w:r>
+        <w:rPr>
+          <w:sz w:val="20"/>
+          <w:szCs w:val="20"/>
+        </w:rPr>
+        <w:t xml:space="preserve">Recibida </w:t>
+      </w:r>
+      <w:r>
+        <w:rPr>
+          <w:sz w:val="20"/>
+          <w:szCs w:val="20"/>
+        </w:rPr>
+        <w:t>la Petición</w:t>
+      </w:r>
+      <w:r>
+        <w:rPr>
+          <w:sz w:val="20"/>
+          <w:szCs w:val="20"/>
+        </w:rPr>
+        <w:t xml:space="preserve"> en estado “asignada”, el responsable de Espacios Físicos p</w:t>
+      </w:r>
+      <w:r>
+        <w:rPr>
+          <w:sz w:val="20"/>
+          <w:szCs w:val="20"/>
+        </w:rPr>
+        <w:t>odrá</w:t>
+      </w:r>
+      <w:r>
+        <w:rPr>
+          <w:sz w:val="20"/>
+          <w:szCs w:val="20"/>
+        </w:rPr>
+        <w:t>:</w:t>
+      </w:r>
+    </w:p>
+    <w:p>
+      <w:pPr>
+        <w:pStyle w:val="Prrafodelista"/>
+        <w:numPr>
+          <w:ilvl w:val="0"/>
+          <w:numId w:val="49"/>
+        </w:numPr>
+        <w:jc w:val="both"/>
+        <w:rPr>
+          <w:sz w:val="20"/>
+          <w:szCs w:val="20"/>
+        </w:rPr>
+      </w:pPr>
+      <w:r>
+        <w:rPr>
+          <w:sz w:val="20"/>
+          <w:szCs w:val="20"/>
+        </w:rPr>
+        <w:t>m</w:t>
+      </w:r>
+      <w:r>
+        <w:rPr>
+          <w:sz w:val="20"/>
+          <w:szCs w:val="20"/>
+        </w:rPr>
+        <w:t>odifica</w:t>
+      </w:r>
+      <w:r>
+        <w:rPr>
+          <w:sz w:val="20"/>
+          <w:szCs w:val="20"/>
+        </w:rPr>
+        <w:t>r</w:t>
+      </w:r>
+      <w:r>
+        <w:rPr>
+          <w:sz w:val="20"/>
+          <w:szCs w:val="20"/>
+        </w:rPr>
+        <w:t xml:space="preserve"> su estado </w:t>
+      </w:r>
+      <w:r>
+        <w:rPr>
+          <w:sz w:val="20"/>
+          <w:szCs w:val="20"/>
+        </w:rPr>
+        <w:t xml:space="preserve">poniendo el pedido “EN </w:t>
+      </w:r>
+      <w:r>
+        <w:rPr>
+          <w:sz w:val="20"/>
+          <w:szCs w:val="20"/>
+        </w:rPr>
+        <w:t>CURSO</w:t>
+      </w:r>
+      <w:r>
+        <w:rPr>
+          <w:sz w:val="20"/>
+          <w:szCs w:val="20"/>
+        </w:rPr>
+        <w:t>” cuando delegue</w:t>
+      </w:r>
+      <w:r>
+        <w:rPr>
+          <w:sz w:val="20"/>
+          <w:szCs w:val="20"/>
+        </w:rPr>
+        <w:t xml:space="preserve"> la tarea de ejecución operativa </w:t>
+      </w:r>
+      <w:r>
+        <w:rPr>
+          <w:sz w:val="20"/>
+          <w:szCs w:val="20"/>
+        </w:rPr>
+        <w:t>a</w:t>
+      </w:r>
+      <w:r>
+        <w:rPr>
+          <w:sz w:val="20"/>
+          <w:szCs w:val="20"/>
+        </w:rPr>
+        <w:t xml:space="preserve"> quien corresponda (nombre </w:t>
+      </w:r>
+      <w:r>
+        <w:rPr>
+          <w:sz w:val="20"/>
+          <w:szCs w:val="20"/>
+        </w:rPr>
+        <w:t>personal operativo que la llevara a cabo (</w:t>
+      </w:r>
+      <w:proofErr w:type="spellStart"/>
+      <w:r>
+        <w:rPr>
+          <w:sz w:val="20"/>
+          <w:szCs w:val="20"/>
+        </w:rPr>
+        <w:t>Llaverero</w:t>
+      </w:r>
+      <w:proofErr w:type="spellEnd"/>
+      <w:r>
+        <w:rPr>
+          <w:sz w:val="20"/>
+          <w:szCs w:val="20"/>
+        </w:rPr>
+        <w:t>/</w:t>
+      </w:r>
+      <w:r>
+        <w:rPr>
+          <w:sz w:val="20"/>
+          <w:szCs w:val="20"/>
+        </w:rPr>
+        <w:t>Seguridad</w:t>
+      </w:r>
+      <w:r>
+        <w:rPr>
+          <w:sz w:val="20"/>
+          <w:szCs w:val="20"/>
+        </w:rPr>
+        <w:t>)</w:t>
+      </w:r>
+      <w:r>
+        <w:rPr>
+          <w:sz w:val="20"/>
+          <w:szCs w:val="20"/>
+        </w:rPr>
+        <w:t xml:space="preserve">. </w:t>
+      </w:r>
+      <w:r>
+        <w:rPr>
+          <w:sz w:val="20"/>
+          <w:szCs w:val="20"/>
+        </w:rPr>
+        <w:t>Se recomienda verificar la “fecha de fin”</w:t>
+      </w:r>
+      <w:r>
+        <w:rPr>
+          <w:sz w:val="20"/>
+          <w:szCs w:val="20"/>
+        </w:rPr>
+        <w:t xml:space="preserve"> requerida</w:t>
+      </w:r>
+      <w:r>
+        <w:rPr>
+          <w:sz w:val="20"/>
+          <w:szCs w:val="20"/>
+        </w:rPr>
+        <w:t xml:space="preserve"> siempre que se recibe una tarea</w:t>
+      </w:r>
+      <w:r>
+        <w:rPr>
+          <w:sz w:val="20"/>
+          <w:szCs w:val="20"/>
+        </w:rPr>
+        <w:t>.</w:t>
+      </w:r>
+      <w:r>
+        <w:rPr>
+          <w:sz w:val="20"/>
+          <w:szCs w:val="20"/>
+        </w:rPr>
+        <w:t xml:space="preserve"> IMPORTANTE:</w:t>
+      </w:r>
+      <w:r>
+        <w:rPr>
+          <w:sz w:val="20"/>
+          <w:szCs w:val="20"/>
+        </w:rPr>
+        <w:t xml:space="preserve"> En caso de modificar dicha fecha será mandatorio indicar por “NOTA”</w:t>
+      </w:r>
+      <w:r>
+        <w:rPr>
+          <w:sz w:val="20"/>
+          <w:szCs w:val="20"/>
+        </w:rPr>
+        <w:t xml:space="preserve"> en la misma Petición,</w:t>
+      </w:r>
+      <w:r>
+        <w:rPr>
+          <w:sz w:val="20"/>
+          <w:szCs w:val="20"/>
+        </w:rPr>
+        <w:t xml:space="preserve"> el motivo del cambio.</w:t>
+      </w:r>
+    </w:p>
+    <w:p>
+      <w:pPr>
+        <w:pStyle w:val="Prrafodelista"/>
+        <w:numPr>
+          <w:ilvl w:val="0"/>
+          <w:numId w:val="49"/>
+        </w:numPr>
+        <w:jc w:val="both"/>
+        <w:rPr>
+          <w:sz w:val="20"/>
+          <w:szCs w:val="20"/>
+        </w:rPr>
+      </w:pPr>
+      <w:r>
+        <w:rPr>
+          <w:sz w:val="20"/>
+          <w:szCs w:val="20"/>
+        </w:rPr>
+        <w:lastRenderedPageBreak/>
+        <w:t>modificar su estado poniendo el pedido en “NO APLICA”</w:t>
+      </w:r>
+      <w:r>
+        <w:rPr>
+          <w:sz w:val="20"/>
+          <w:szCs w:val="20"/>
+        </w:rPr>
+        <w:t xml:space="preserve"> cuando la tarea no corresponda al área (analizar casos posibles)</w:t>
+      </w:r>
+    </w:p>
+    <w:p>
+      <w:pPr>
+        <w:ind w:left="360"/>
+        <w:jc w:val="both"/>
+        <w:rPr>
+          <w:sz w:val="20"/>
+          <w:szCs w:val="20"/>
+        </w:rPr>
+      </w:pPr>
+      <w:r>
+        <w:rPr>
+          <w:sz w:val="20"/>
+          <w:szCs w:val="20"/>
+        </w:rPr>
+        <w:t>Q</w:t>
+      </w:r>
+      <w:r>
+        <w:rPr>
+          <w:sz w:val="20"/>
+          <w:szCs w:val="20"/>
+        </w:rPr>
+        <w:t>uedará</w:t>
+      </w:r>
+      <w:r>
+        <w:rPr>
+          <w:sz w:val="20"/>
+          <w:szCs w:val="20"/>
+        </w:rPr>
+        <w:t xml:space="preserve"> bajo responsabilidad de personal</w:t>
+      </w:r>
+      <w:r>
+        <w:rPr>
+          <w:sz w:val="20"/>
+          <w:szCs w:val="20"/>
+        </w:rPr>
+        <w:t xml:space="preserve"> operativo (</w:t>
+      </w:r>
+      <w:proofErr w:type="spellStart"/>
+      <w:r>
+        <w:rPr>
+          <w:sz w:val="20"/>
+          <w:szCs w:val="20"/>
+        </w:rPr>
+        <w:t>Llaverero</w:t>
+      </w:r>
+      <w:proofErr w:type="spellEnd"/>
+      <w:r>
+        <w:rPr>
+          <w:sz w:val="20"/>
+          <w:szCs w:val="20"/>
+        </w:rPr>
+        <w:t>/</w:t>
+      </w:r>
+      <w:r>
+        <w:rPr>
+          <w:b/>
+          <w:sz w:val="20"/>
+          <w:szCs w:val="20"/>
+        </w:rPr>
+        <w:t>Seguridad</w:t>
+      </w:r>
+      <w:r>
+        <w:rPr>
+          <w:b/>
+          <w:sz w:val="20"/>
+          <w:szCs w:val="20"/>
+        </w:rPr>
+        <w:t xml:space="preserve">) </w:t>
+      </w:r>
+      <w:r>
+        <w:rPr>
+          <w:sz w:val="20"/>
+          <w:szCs w:val="20"/>
+        </w:rPr>
+        <w:t>la apertura</w:t>
+      </w:r>
+      <w:r>
+        <w:rPr>
+          <w:sz w:val="20"/>
+          <w:szCs w:val="20"/>
+        </w:rPr>
+        <w:t>/cierre</w:t>
+      </w:r>
+      <w:r>
+        <w:rPr>
+          <w:sz w:val="20"/>
+          <w:szCs w:val="20"/>
+        </w:rPr>
+        <w:t xml:space="preserve"> efectiva del espacio requerido tanto como la devolución de la llave al Área de “EF” inmediatamente co</w:t>
+      </w:r>
+      <w:r>
+        <w:rPr>
+          <w:sz w:val="20"/>
+          <w:szCs w:val="20"/>
+        </w:rPr>
+        <w:t>ncluida la operación</w:t>
+      </w:r>
+      <w:r>
+        <w:rPr>
+          <w:sz w:val="20"/>
+          <w:szCs w:val="20"/>
+        </w:rPr>
+        <w:t xml:space="preserve">, momento en el que deberá </w:t>
+      </w:r>
+      <w:r>
+        <w:rPr>
+          <w:sz w:val="20"/>
+          <w:szCs w:val="20"/>
+        </w:rPr>
+        <w:t xml:space="preserve">modificar el estado de la </w:t>
+      </w:r>
+      <w:r>
+        <w:rPr>
+          <w:sz w:val="20"/>
+          <w:szCs w:val="20"/>
+        </w:rPr>
+        <w:t>Petición</w:t>
+      </w:r>
+      <w:r>
+        <w:rPr>
+          <w:sz w:val="20"/>
+          <w:szCs w:val="20"/>
+        </w:rPr>
+        <w:t xml:space="preserve"> a “RESUELT</w:t>
+      </w:r>
+      <w:r>
+        <w:rPr>
+          <w:sz w:val="20"/>
+          <w:szCs w:val="20"/>
+        </w:rPr>
+        <w:t>A</w:t>
+      </w:r>
+      <w:r>
+        <w:rPr>
+          <w:sz w:val="20"/>
+          <w:szCs w:val="20"/>
+        </w:rPr>
+        <w:t>”.</w:t>
+      </w:r>
+    </w:p>
+    <w:p>
+      <w:pPr>
+        <w:ind w:left="360"/>
+        <w:jc w:val="both"/>
+        <w:rPr>
+          <w:sz w:val="20"/>
+          <w:szCs w:val="20"/>
+        </w:rPr>
+      </w:pPr>
+      <w:r>
+        <w:rPr>
+          <w:sz w:val="20"/>
+          <w:szCs w:val="20"/>
+        </w:rPr>
+        <w:t>“</w:t>
+      </w:r>
+      <w:r>
+        <w:rPr>
+          <w:b/>
+          <w:sz w:val="20"/>
+          <w:szCs w:val="20"/>
+        </w:rPr>
+        <w:t>Mesa de Ayuda</w:t>
+      </w:r>
+      <w:r>
+        <w:rPr>
+          <w:sz w:val="20"/>
+          <w:szCs w:val="20"/>
+        </w:rPr>
+        <w:t>”</w:t>
+      </w:r>
+      <w:r>
+        <w:rPr>
+          <w:sz w:val="20"/>
+          <w:szCs w:val="20"/>
+        </w:rPr>
+        <w:t xml:space="preserve"> recibirá la notificación de estado resu</w:t>
+      </w:r>
+      <w:r>
+        <w:rPr>
+          <w:sz w:val="20"/>
+          <w:szCs w:val="20"/>
+        </w:rPr>
+        <w:t>e</w:t>
+      </w:r>
+      <w:r>
+        <w:rPr>
+          <w:sz w:val="20"/>
+          <w:szCs w:val="20"/>
+        </w:rPr>
+        <w:t>lto en el In-Box y procederá a modificar</w:t>
+      </w:r>
+      <w:r>
+        <w:rPr>
+          <w:sz w:val="20"/>
+          <w:szCs w:val="20"/>
+        </w:rPr>
+        <w:t xml:space="preserve"> el estado de</w:t>
+      </w:r>
+      <w:r>
+        <w:rPr>
+          <w:sz w:val="20"/>
+          <w:szCs w:val="20"/>
+        </w:rPr>
+        <w:t xml:space="preserve"> </w:t>
+      </w:r>
+      <w:r>
+        <w:rPr>
+          <w:sz w:val="20"/>
+          <w:szCs w:val="20"/>
+        </w:rPr>
+        <w:t>l</w:t>
+      </w:r>
+      <w:r>
+        <w:rPr>
+          <w:sz w:val="20"/>
+          <w:szCs w:val="20"/>
+        </w:rPr>
+        <w:t>a</w:t>
+      </w:r>
+      <w:r>
+        <w:rPr>
+          <w:sz w:val="20"/>
+          <w:szCs w:val="20"/>
+        </w:rPr>
+        <w:t xml:space="preserve"> </w:t>
+      </w:r>
+      <w:r>
+        <w:rPr>
+          <w:sz w:val="20"/>
+          <w:szCs w:val="20"/>
+        </w:rPr>
+        <w:t>Petición a</w:t>
+      </w:r>
+      <w:r>
+        <w:rPr>
+          <w:sz w:val="20"/>
+          <w:szCs w:val="20"/>
+        </w:rPr>
+        <w:t xml:space="preserve"> “</w:t>
+      </w:r>
+      <w:r>
+        <w:rPr>
+          <w:sz w:val="20"/>
+          <w:szCs w:val="20"/>
+        </w:rPr>
+        <w:t>CERRA</w:t>
+      </w:r>
+      <w:r>
+        <w:rPr>
+          <w:sz w:val="20"/>
+          <w:szCs w:val="20"/>
+        </w:rPr>
+        <w:t>DO”</w:t>
+      </w:r>
+      <w:r>
+        <w:rPr>
+          <w:sz w:val="20"/>
+          <w:szCs w:val="20"/>
+        </w:rPr>
+        <w:t xml:space="preserve"> con presunción de conformidad. </w:t>
+      </w:r>
+    </w:p>
+    <w:p>
+      <w:pPr>
+        <w:ind w:left="360"/>
+        <w:jc w:val="both"/>
+        <w:rPr>
+          <w:sz w:val="20"/>
+          <w:szCs w:val="20"/>
+        </w:rPr>
+      </w:pPr>
+      <w:r>
+        <w:rPr>
+          <w:sz w:val="20"/>
+          <w:szCs w:val="20"/>
+        </w:rPr>
+        <w:t>En caso de que Mesa de Ayuda reciba alguna queja/recl</w:t>
+      </w:r>
+      <w:bookmarkStart w:id="1" w:name="_GoBack"/>
+      <w:bookmarkEnd w:id="1"/>
+      <w:r>
+        <w:rPr>
+          <w:sz w:val="20"/>
+          <w:szCs w:val="20"/>
+        </w:rPr>
+        <w:t xml:space="preserve">amo por una solicitud </w:t>
+      </w:r>
+      <w:r>
+        <w:rPr>
+          <w:sz w:val="20"/>
+          <w:szCs w:val="20"/>
+        </w:rPr>
+        <w:t xml:space="preserve">ya </w:t>
+      </w:r>
+      <w:r>
+        <w:rPr>
+          <w:sz w:val="20"/>
+          <w:szCs w:val="20"/>
+        </w:rPr>
+        <w:t>cerrada</w:t>
+      </w:r>
+      <w:r>
+        <w:rPr>
+          <w:sz w:val="20"/>
+          <w:szCs w:val="20"/>
+        </w:rPr>
+        <w:t>, deberá identificar la Petición y modificar</w:t>
+      </w:r>
+      <w:r>
+        <w:rPr>
+          <w:sz w:val="20"/>
+          <w:szCs w:val="20"/>
+        </w:rPr>
+        <w:t xml:space="preserve"> su estado para que quede CERRADO</w:t>
+      </w:r>
+      <w:r>
+        <w:rPr>
+          <w:sz w:val="20"/>
+          <w:szCs w:val="20"/>
+        </w:rPr>
+        <w:t xml:space="preserve"> N</w:t>
+      </w:r>
+      <w:r>
+        <w:rPr>
+          <w:sz w:val="20"/>
+          <w:szCs w:val="20"/>
+        </w:rPr>
+        <w:t>O-CONFORME</w:t>
+      </w:r>
+      <w:r>
+        <w:rPr>
+          <w:sz w:val="20"/>
+          <w:szCs w:val="20"/>
+        </w:rPr>
+        <w:t>.</w:t>
+      </w:r>
+      <w:r>
+        <w:rPr>
+          <w:sz w:val="20"/>
+          <w:szCs w:val="20"/>
+        </w:rPr>
+        <w:t xml:space="preserve"> </w:t>
+      </w:r>
+      <w:r>
+        <w:rPr>
+          <w:sz w:val="20"/>
+          <w:szCs w:val="20"/>
+        </w:rPr>
+        <w:t xml:space="preserve">En ese caso será obligatorio generar una nueva solicitud en la que será obligatorio vincular el </w:t>
+      </w:r>
+      <w:r>
+        <w:rPr>
+          <w:sz w:val="20"/>
+          <w:szCs w:val="20"/>
+        </w:rPr>
+        <w:t>Número</w:t>
+      </w:r>
+      <w:r>
+        <w:rPr>
+          <w:sz w:val="20"/>
+          <w:szCs w:val="20"/>
+        </w:rPr>
+        <w:t xml:space="preserve"> de Solicitud Padre (entendiendo como tal al ticket cerrado no-conforme) </w:t>
+      </w:r>
+    </w:p>
+    <w:p>
+      <w:pPr>
         <w:ind w:firstLine="360"/>
         <w:jc w:val="both"/>
         <w:rPr>
@@ -1914,91 +2984,6 @@
           <w:szCs w:val="20"/>
         </w:rPr>
       </w:pPr>
-      <w:r>
-        <w:rPr>
-          <w:sz w:val="20"/>
-          <w:szCs w:val="20"/>
-        </w:rPr>
-        <w:t>“</w:t>
-      </w:r>
-      <w:r>
-        <w:rPr>
-          <w:b/>
-          <w:sz w:val="20"/>
-          <w:szCs w:val="20"/>
-        </w:rPr>
-        <w:t>Mesa de Ayuda</w:t>
-      </w:r>
-      <w:r>
-        <w:rPr>
-          <w:sz w:val="20"/>
-          <w:szCs w:val="20"/>
-        </w:rPr>
-        <w:t xml:space="preserve">” podrá </w:t>
-      </w:r>
-      <w:r>
-        <w:rPr>
-          <w:sz w:val="20"/>
-          <w:szCs w:val="20"/>
-        </w:rPr>
-        <w:t>modificar el estado del ticket según corresponda “</w:t>
-      </w:r>
-      <w:r>
-        <w:rPr>
-          <w:sz w:val="20"/>
-          <w:szCs w:val="20"/>
-        </w:rPr>
-        <w:t>CERRA</w:t>
-      </w:r>
-      <w:r>
-        <w:rPr>
-          <w:sz w:val="20"/>
-          <w:szCs w:val="20"/>
-        </w:rPr>
-        <w:t>DO”</w:t>
-      </w:r>
-      <w:r>
-        <w:rPr>
-          <w:sz w:val="20"/>
-          <w:szCs w:val="20"/>
-        </w:rPr>
-        <w:t xml:space="preserve"> </w:t>
-      </w:r>
-      <w:r>
-        <w:rPr>
-          <w:sz w:val="20"/>
-          <w:szCs w:val="20"/>
-        </w:rPr>
-        <w:t xml:space="preserve">entendido como conforme </w:t>
-      </w:r>
-      <w:r>
-        <w:rPr>
-          <w:sz w:val="20"/>
-          <w:szCs w:val="20"/>
-        </w:rPr>
-        <w:t xml:space="preserve">o </w:t>
-      </w:r>
-      <w:r>
-        <w:rPr>
-          <w:sz w:val="20"/>
-          <w:szCs w:val="20"/>
-        </w:rPr>
-        <w:t>“</w:t>
-      </w:r>
-      <w:r>
-        <w:rPr>
-          <w:sz w:val="20"/>
-          <w:szCs w:val="20"/>
-        </w:rPr>
-        <w:t>RECHAZAD</w:t>
-      </w:r>
-      <w:r>
-        <w:rPr>
-          <w:sz w:val="20"/>
-          <w:szCs w:val="20"/>
-        </w:rPr>
-        <w:t>O”.</w:t>
-      </w:r>
     </w:p>
     <w:tbl>
       <w:tblPr>
@@ -2394,8 +3379,8 @@
       </w:pPr>
     </w:p>
     <w:sectPr>
-      <w:headerReference w:type="default" r:id="rId9"/>
-      <w:footerReference w:type="default" r:id="rId10"/>
+      <w:headerReference w:type="default" r:id="rId8"/>
+      <w:footerReference w:type="default" r:id="rId9"/>
       <w:pgSz w:w="15840" w:h="12240" w:orient="landscape"/>
       <w:pgMar w:top="1701" w:right="1417" w:bottom="1701" w:left="1417" w:header="708" w:footer="708" w:gutter="0"/>
       <w:cols w:space="708"/>
@@ -2406,7 +3391,7 @@
 </file>
 
 <file path=word/endnotes.xml><?xml version="1.0" encoding="utf-8"?>
-<w:endnotes xmlns:wpc="http://schemas.microsoft.com/office/word/2010/wordprocessingCanvas" xmlns:mc="http://schemas.openxmlformats.org/markup-compatibility/2006" xmlns:o="urn:schemas-microsoft-com:office:office" xmlns:r="http://schemas.openxmlformats.org/officeDocument/2006/relationships" xmlns:m="http://schemas.openxmlformats.org/officeDocument/2006/math" xmlns:v="urn:schemas-microsoft-com:vml" xmlns:wp14="http://schemas.microsoft.com/office/word/2010/wordprocessingDrawing" xmlns:wp="http://schemas.openxmlformats.org/drawingml/2006/wordprocessingDrawing" xmlns:w10="urn:schemas-microsoft-com:office:word" xmlns:w="http://schemas.openxmlformats.org/wordprocessingml/2006/main" xmlns:w14="http://schemas.microsoft.com/office/word/2010/wordml" xmlns:wpg="http://schemas.microsoft.com/office/word/2010/wordprocessingGroup" xmlns:wpi="http://schemas.microsoft.com/office/word/2010/wordprocessingInk" xmlns:wne="http://schemas.microsoft.com/office/word/2006/wordml" xmlns:wps="http://schemas.microsoft.com/office/word/2010/wordprocessingShape" mc:Ignorable="w14 wp14">
+<w:endnotes xmlns:wpc="http://schemas.microsoft.com/office/word/2010/wordprocessingCanvas" xmlns:mc="http://schemas.openxmlformats.org/markup-compatibility/2006" xmlns:o="urn:schemas-microsoft-com:office:office" xmlns:r="http://schemas.openxmlformats.org/officeDocument/2006/relationships" xmlns:m="http://schemas.openxmlformats.org/officeDocument/2006/math" xmlns:v="urn:schemas-microsoft-com:vml" xmlns:wp14="http://schemas.microsoft.com/office/word/2010/wordprocessingDrawing" xmlns:wp="http://schemas.openxmlformats.org/drawingml/2006/wordprocessingDrawing" xmlns:w10="urn:schemas-microsoft-com:office:word" xmlns:w="http://schemas.openxmlformats.org/wordprocessingml/2006/main" xmlns:w14="http://schemas.microsoft.com/office/word/2010/wordml" xmlns:w15="http://schemas.microsoft.com/office/word/2012/wordml" xmlns:wpg="http://schemas.microsoft.com/office/word/2010/wordprocessingGroup" xmlns:wpi="http://schemas.microsoft.com/office/word/2010/wordprocessingInk" xmlns:wne="http://schemas.microsoft.com/office/word/2006/wordml" xmlns:wps="http://schemas.microsoft.com/office/word/2010/wordprocessingShape" mc:Ignorable="w14 w15 wp14">
   <w:endnote w:type="separator" w:id="-1">
     <w:p>
       <w:pPr>
@@ -2431,7 +3416,7 @@
 </file>
 
 <file path=word/footer1.xml><?xml version="1.0" encoding="utf-8"?>
-<w:ftr xmlns:wpc="http://schemas.microsoft.com/office/word/2010/wordprocessingCanvas" xmlns:mc="http://schemas.openxmlformats.org/markup-compatibility/2006" xmlns:o="urn:schemas-microsoft-com:office:office" xmlns:r="http://schemas.openxmlformats.org/officeDocument/2006/relationships" xmlns:m="http://schemas.openxmlformats.org/officeDocument/2006/math" xmlns:v="urn:schemas-microsoft-com:vml" xmlns:wp14="http://schemas.microsoft.com/office/word/2010/wordprocessingDrawing" xmlns:wp="http://schemas.openxmlformats.org/drawingml/2006/wordprocessingDrawing" xmlns:w10="urn:schemas-microsoft-com:office:word" xmlns:w="http://schemas.openxmlformats.org/wordprocessingml/2006/main" xmlns:w14="http://schemas.microsoft.com/office/word/2010/wordml" xmlns:wpg="http://schemas.microsoft.com/office/word/2010/wordprocessingGroup" xmlns:wpi="http://schemas.microsoft.com/office/word/2010/wordprocessingInk" xmlns:wne="http://schemas.microsoft.com/office/word/2006/wordml" xmlns:wps="http://schemas.microsoft.com/office/word/2010/wordprocessingShape" mc:Ignorable="w14 wp14">
+<w:ftr xmlns:wpc="http://schemas.microsoft.com/office/word/2010/wordprocessingCanvas" xmlns:mc="http://schemas.openxmlformats.org/markup-compatibility/2006" xmlns:o="urn:schemas-microsoft-com:office:office" xmlns:r="http://schemas.openxmlformats.org/officeDocument/2006/relationships" xmlns:m="http://schemas.openxmlformats.org/officeDocument/2006/math" xmlns:v="urn:schemas-microsoft-com:vml" xmlns:wp14="http://schemas.microsoft.com/office/word/2010/wordprocessingDrawing" xmlns:wp="http://schemas.openxmlformats.org/drawingml/2006/wordprocessingDrawing" xmlns:w10="urn:schemas-microsoft-com:office:word" xmlns:w="http://schemas.openxmlformats.org/wordprocessingml/2006/main" xmlns:w14="http://schemas.microsoft.com/office/word/2010/wordml" xmlns:w15="http://schemas.microsoft.com/office/word/2012/wordml" xmlns:wpg="http://schemas.microsoft.com/office/word/2010/wordprocessingGroup" xmlns:wpi="http://schemas.microsoft.com/office/word/2010/wordprocessingInk" xmlns:wne="http://schemas.microsoft.com/office/word/2006/wordml" xmlns:wps="http://schemas.microsoft.com/office/word/2010/wordprocessingShape" mc:Ignorable="w14 w15 wp14">
   <w:p>
     <w:pPr>
       <w:pStyle w:val="Piedepgina"/>
@@ -2496,7 +3481,7 @@
         <w:noProof/>
         <w:lang w:val="es-ES"/>
       </w:rPr>
-      <w:t>1</w:t>
+      <w:t>4</w:t>
     </w:r>
     <w:r>
       <w:rPr>
@@ -2509,7 +3494,7 @@
 </file>
 
 <file path=word/footnotes.xml><?xml version="1.0" encoding="utf-8"?>
-<w:footnotes xmlns:wpc="http://schemas.microsoft.com/office/word/2010/wordprocessingCanvas" xmlns:mc="http://schemas.openxmlformats.org/markup-compatibility/2006" xmlns:o="urn:schemas-microsoft-com:office:office" xmlns:r="http://schemas.openxmlformats.org/officeDocument/2006/relationships" xmlns:m="http://schemas.openxmlformats.org/officeDocument/2006/math" xmlns:v="urn:schemas-microsoft-com:vml" xmlns:wp14="http://schemas.microsoft.com/office/word/2010/wordprocessingDrawing" xmlns:wp="http://schemas.openxmlformats.org/drawingml/2006/wordprocessingDrawing" xmlns:w10="urn:schemas-microsoft-com:office:word" xmlns:w="http://schemas.openxmlformats.org/wordprocessingml/2006/main" xmlns:w14="http://schemas.microsoft.com/office/word/2010/wordml" xmlns:wpg="http://schemas.microsoft.com/office/word/2010/wordprocessingGroup" xmlns:wpi="http://schemas.microsoft.com/office/word/2010/wordprocessingInk" xmlns:wne="http://schemas.microsoft.com/office/word/2006/wordml" xmlns:wps="http://schemas.microsoft.com/office/word/2010/wordprocessingShape" mc:Ignorable="w14 wp14">
+<w:footnotes xmlns:wpc="http://schemas.microsoft.com/office/word/2010/wordprocessingCanvas" xmlns:mc="http://schemas.openxmlformats.org/markup-compatibility/2006" xmlns:o="urn:schemas-microsoft-com:office:office" xmlns:r="http://schemas.openxmlformats.org/officeDocument/2006/relationships" xmlns:m="http://schemas.openxmlformats.org/officeDocument/2006/math" xmlns:v="urn:schemas-microsoft-com:vml" xmlns:wp14="http://schemas.microsoft.com/office/word/2010/wordprocessingDrawing" xmlns:wp="http://schemas.openxmlformats.org/drawingml/2006/wordprocessingDrawing" xmlns:w10="urn:schemas-microsoft-com:office:word" xmlns:w="http://schemas.openxmlformats.org/wordprocessingml/2006/main" xmlns:w14="http://schemas.microsoft.com/office/word/2010/wordml" xmlns:w15="http://schemas.microsoft.com/office/word/2012/wordml" xmlns:wpg="http://schemas.microsoft.com/office/word/2010/wordprocessingGroup" xmlns:wpi="http://schemas.microsoft.com/office/word/2010/wordprocessingInk" xmlns:wne="http://schemas.microsoft.com/office/word/2006/wordml" xmlns:wps="http://schemas.microsoft.com/office/word/2010/wordprocessingShape" mc:Ignorable="w14 w15 wp14">
   <w:footnote w:type="separator" w:id="-1">
     <w:p>
       <w:pPr>
@@ -2534,7 +3519,7 @@
 </file>
 
 <file path=word/header1.xml><?xml version="1.0" encoding="utf-8"?>
-<w:hdr xmlns:wpc="http://schemas.microsoft.com/office/word/2010/wordprocessingCanvas" xmlns:mc="http://schemas.openxmlformats.org/markup-compatibility/2006" xmlns:o="urn:schemas-microsoft-com:office:office" xmlns:r="http://schemas.openxmlformats.org/officeDocument/2006/relationships" xmlns:m="http://schemas.openxmlformats.org/officeDocument/2006/math" xmlns:v="urn:schemas-microsoft-com:vml" xmlns:wp14="http://schemas.microsoft.com/office/word/2010/wordprocessingDrawing" xmlns:wp="http://schemas.openxmlformats.org/drawingml/2006/wordprocessingDrawing" xmlns:w10="urn:schemas-microsoft-com:office:word" xmlns:w="http://schemas.openxmlformats.org/wordprocessingml/2006/main" xmlns:w14="http://schemas.microsoft.com/office/word/2010/wordml" xmlns:wpg="http://schemas.microsoft.com/office/word/2010/wordprocessingGroup" xmlns:wpi="http://schemas.microsoft.com/office/word/2010/wordprocessingInk" xmlns:wne="http://schemas.microsoft.com/office/word/2006/wordml" xmlns:wps="http://schemas.microsoft.com/office/word/2010/wordprocessingShape" mc:Ignorable="w14 wp14">
+<w:hdr xmlns:wpc="http://schemas.microsoft.com/office/word/2010/wordprocessingCanvas" xmlns:mc="http://schemas.openxmlformats.org/markup-compatibility/2006" xmlns:o="urn:schemas-microsoft-com:office:office" xmlns:r="http://schemas.openxmlformats.org/officeDocument/2006/relationships" xmlns:m="http://schemas.openxmlformats.org/officeDocument/2006/math" xmlns:v="urn:schemas-microsoft-com:vml" xmlns:wp14="http://schemas.microsoft.com/office/word/2010/wordprocessingDrawing" xmlns:wp="http://schemas.openxmlformats.org/drawingml/2006/wordprocessingDrawing" xmlns:w10="urn:schemas-microsoft-com:office:word" xmlns:w="http://schemas.openxmlformats.org/wordprocessingml/2006/main" xmlns:w14="http://schemas.microsoft.com/office/word/2010/wordml" xmlns:w15="http://schemas.microsoft.com/office/word/2012/wordml" xmlns:wpg="http://schemas.microsoft.com/office/word/2010/wordprocessingGroup" xmlns:wpi="http://schemas.microsoft.com/office/word/2010/wordprocessingInk" xmlns:wne="http://schemas.microsoft.com/office/word/2006/wordml" xmlns:wps="http://schemas.microsoft.com/office/word/2010/wordprocessingShape" mc:Ignorable="w14 w15 wp14">
   <w:p>
     <w:pPr>
       <w:pStyle w:val="Encabezado"/>
@@ -2600,7 +3585,7 @@
         <w:noProof/>
         <w:lang w:eastAsia="es-AR"/>
       </w:rPr>
-      <w:pict>
+      <w:object w:dxaOrig="1440" w:dyaOrig="1440">
         <v:shapetype id="_x0000_t75" coordsize="21600,21600" o:spt="75" o:preferrelative="t" path="m@4@5l@4@11@9@11@9@5xe" filled="f" stroked="f">
           <v:stroke joinstyle="miter"/>
           <v:formulas>
@@ -2625,16 +3610,16 @@
           <v:imagedata r:id="rId1" o:title=""/>
           <w10:wrap anchorx="page" anchory="page"/>
         </v:shape>
-        <o:OLEObject Type="Embed" ProgID="Word.Picture.8" ShapeID="_x0000_s2049" DrawAspect="Content" ObjectID="_1522222433" r:id="rId2"/>
-      </w:pict>
+        <o:OLEObject Type="Embed" ProgID="Word.Picture.8" ShapeID="_x0000_s2049" DrawAspect="Content" ObjectID="_1522578147" r:id="rId2"/>
+      </w:object>
     </w:r>
   </w:p>
 </w:hdr>
 </file>
 
 <file path=word/numbering.xml><?xml version="1.0" encoding="utf-8"?>
-<w:numbering xmlns:wpc="http://schemas.microsoft.com/office/word/2010/wordprocessingCanvas" xmlns:mc="http://schemas.openxmlformats.org/markup-compatibility/2006" xmlns:o="urn:schemas-microsoft-com:office:office" xmlns:r="http://schemas.openxmlformats.org/officeDocument/2006/relationships" xmlns:m="http://schemas.openxmlformats.org/officeDocument/2006/math" xmlns:v="urn:schemas-microsoft-com:vml" xmlns:wp14="http://schemas.microsoft.com/office/word/2010/wordprocessingDrawing" xmlns:wp="http://schemas.openxmlformats.org/drawingml/2006/wordprocessingDrawing" xmlns:w10="urn:schemas-microsoft-com:office:word" xmlns:w="http://schemas.openxmlformats.org/wordprocessingml/2006/main" xmlns:w14="http://schemas.microsoft.com/office/word/2010/wordml" xmlns:wpg="http://schemas.microsoft.com/office/word/2010/wordprocessingGroup" xmlns:wpi="http://schemas.microsoft.com/office/word/2010/wordprocessingInk" xmlns:wne="http://schemas.microsoft.com/office/word/2006/wordml" xmlns:wps="http://schemas.microsoft.com/office/word/2010/wordprocessingShape" mc:Ignorable="w14 wp14">
-  <w:abstractNum w:abstractNumId="0">
+<w:numbering xmlns:wpc="http://schemas.microsoft.com/office/word/2010/wordprocessingCanvas" xmlns:mc="http://schemas.openxmlformats.org/markup-compatibility/2006" xmlns:o="urn:schemas-microsoft-com:office:office" xmlns:r="http://schemas.openxmlformats.org/officeDocument/2006/relationships" xmlns:m="http://schemas.openxmlformats.org/officeDocument/2006/math" xmlns:v="urn:schemas-microsoft-com:vml" xmlns:wp14="http://schemas.microsoft.com/office/word/2010/wordprocessingDrawing" xmlns:wp="http://schemas.openxmlformats.org/drawingml/2006/wordprocessingDrawing" xmlns:w10="urn:schemas-microsoft-com:office:word" xmlns:w="http://schemas.openxmlformats.org/wordprocessingml/2006/main" xmlns:w14="http://schemas.microsoft.com/office/word/2010/wordml" xmlns:w15="http://schemas.microsoft.com/office/word/2012/wordml" xmlns:wpg="http://schemas.microsoft.com/office/word/2010/wordprocessingGroup" xmlns:wpi="http://schemas.microsoft.com/office/word/2010/wordprocessingInk" xmlns:wne="http://schemas.microsoft.com/office/word/2006/wordml" xmlns:wps="http://schemas.microsoft.com/office/word/2010/wordprocessingShape" mc:Ignorable="w14 w15 wp14">
+  <w:abstractNum w:abstractNumId="0" w15:restartNumberingAfterBreak="0">
     <w:nsid w:val="00CB1F96"/>
     <w:multiLevelType w:val="hybridMultilevel"/>
     <w:tmpl w:val="0DC229CC"/>
@@ -2747,7 +3732,7 @@
       </w:rPr>
     </w:lvl>
   </w:abstractNum>
-  <w:abstractNum w:abstractNumId="1">
+  <w:abstractNum w:abstractNumId="1" w15:restartNumberingAfterBreak="0">
     <w:nsid w:val="012751C9"/>
     <w:multiLevelType w:val="hybridMultilevel"/>
     <w:tmpl w:val="8A22DB04"/>
@@ -2836,7 +3821,7 @@
       </w:pPr>
     </w:lvl>
   </w:abstractNum>
-  <w:abstractNum w:abstractNumId="2">
+  <w:abstractNum w:abstractNumId="2" w15:restartNumberingAfterBreak="0">
     <w:nsid w:val="02C316D9"/>
     <w:multiLevelType w:val="hybridMultilevel"/>
     <w:tmpl w:val="CA14FFF8"/>
@@ -2925,7 +3910,7 @@
       </w:pPr>
     </w:lvl>
   </w:abstractNum>
-  <w:abstractNum w:abstractNumId="3">
+  <w:abstractNum w:abstractNumId="3" w15:restartNumberingAfterBreak="0">
     <w:nsid w:val="031B64B1"/>
     <w:multiLevelType w:val="hybridMultilevel"/>
     <w:tmpl w:val="18BA0C86"/>
@@ -3014,7 +3999,7 @@
       </w:pPr>
     </w:lvl>
   </w:abstractNum>
-  <w:abstractNum w:abstractNumId="4">
+  <w:abstractNum w:abstractNumId="4" w15:restartNumberingAfterBreak="0">
     <w:nsid w:val="04B25CC4"/>
     <w:multiLevelType w:val="hybridMultilevel"/>
     <w:tmpl w:val="FB2A299E"/>
@@ -3127,7 +4112,7 @@
       </w:rPr>
     </w:lvl>
   </w:abstractNum>
-  <w:abstractNum w:abstractNumId="5">
+  <w:abstractNum w:abstractNumId="5" w15:restartNumberingAfterBreak="0">
     <w:nsid w:val="057F7F08"/>
     <w:multiLevelType w:val="hybridMultilevel"/>
     <w:tmpl w:val="5E4635C4"/>
@@ -3240,7 +4225,7 @@
       </w:rPr>
     </w:lvl>
   </w:abstractNum>
-  <w:abstractNum w:abstractNumId="6">
+  <w:abstractNum w:abstractNumId="6" w15:restartNumberingAfterBreak="0">
     <w:nsid w:val="08A55E94"/>
     <w:multiLevelType w:val="hybridMultilevel"/>
     <w:tmpl w:val="CA14FFF8"/>
@@ -3329,7 +4314,7 @@
       </w:pPr>
     </w:lvl>
   </w:abstractNum>
-  <w:abstractNum w:abstractNumId="7">
+  <w:abstractNum w:abstractNumId="7" w15:restartNumberingAfterBreak="0">
     <w:nsid w:val="09CB5E5A"/>
     <w:multiLevelType w:val="hybridMultilevel"/>
     <w:tmpl w:val="5C64E902"/>
@@ -3442,7 +4427,7 @@
       </w:rPr>
     </w:lvl>
   </w:abstractNum>
-  <w:abstractNum w:abstractNumId="8">
+  <w:abstractNum w:abstractNumId="8" w15:restartNumberingAfterBreak="0">
     <w:nsid w:val="0D9D7981"/>
     <w:multiLevelType w:val="hybridMultilevel"/>
     <w:tmpl w:val="E5A46444"/>
@@ -3531,7 +4516,7 @@
       </w:pPr>
     </w:lvl>
   </w:abstractNum>
-  <w:abstractNum w:abstractNumId="9">
+  <w:abstractNum w:abstractNumId="9" w15:restartNumberingAfterBreak="0">
     <w:nsid w:val="13112988"/>
     <w:multiLevelType w:val="hybridMultilevel"/>
     <w:tmpl w:val="5D8E95A2"/>
@@ -3620,7 +4605,7 @@
       </w:pPr>
     </w:lvl>
   </w:abstractNum>
-  <w:abstractNum w:abstractNumId="10">
+  <w:abstractNum w:abstractNumId="10" w15:restartNumberingAfterBreak="0">
     <w:nsid w:val="145F2387"/>
     <w:multiLevelType w:val="hybridMultilevel"/>
     <w:tmpl w:val="63005DE2"/>
@@ -3733,7 +4718,7 @@
       </w:rPr>
     </w:lvl>
   </w:abstractNum>
-  <w:abstractNum w:abstractNumId="11">
+  <w:abstractNum w:abstractNumId="11" w15:restartNumberingAfterBreak="0">
     <w:nsid w:val="15092F0B"/>
     <w:multiLevelType w:val="hybridMultilevel"/>
     <w:tmpl w:val="D9A2AD90"/>
@@ -3846,7 +4831,7 @@
       </w:rPr>
     </w:lvl>
   </w:abstractNum>
-  <w:abstractNum w:abstractNumId="12">
+  <w:abstractNum w:abstractNumId="12" w15:restartNumberingAfterBreak="0">
     <w:nsid w:val="18715FF3"/>
     <w:multiLevelType w:val="hybridMultilevel"/>
     <w:tmpl w:val="8F92811A"/>
@@ -3959,7 +4944,7 @@
       </w:rPr>
     </w:lvl>
   </w:abstractNum>
-  <w:abstractNum w:abstractNumId="13">
+  <w:abstractNum w:abstractNumId="13" w15:restartNumberingAfterBreak="0">
     <w:nsid w:val="192E2551"/>
     <w:multiLevelType w:val="hybridMultilevel"/>
     <w:tmpl w:val="94308260"/>
@@ -4072,7 +5057,7 @@
       </w:rPr>
     </w:lvl>
   </w:abstractNum>
-  <w:abstractNum w:abstractNumId="14">
+  <w:abstractNum w:abstractNumId="14" w15:restartNumberingAfterBreak="0">
     <w:nsid w:val="19341794"/>
     <w:multiLevelType w:val="hybridMultilevel"/>
     <w:tmpl w:val="5A0E2B84"/>
@@ -4185,7 +5170,7 @@
       </w:rPr>
     </w:lvl>
   </w:abstractNum>
-  <w:abstractNum w:abstractNumId="15">
+  <w:abstractNum w:abstractNumId="15" w15:restartNumberingAfterBreak="0">
     <w:nsid w:val="19603713"/>
     <w:multiLevelType w:val="multilevel"/>
     <w:tmpl w:val="35DA629C"/>
@@ -4298,7 +5283,7 @@
       </w:pPr>
     </w:lvl>
   </w:abstractNum>
-  <w:abstractNum w:abstractNumId="16">
+  <w:abstractNum w:abstractNumId="16" w15:restartNumberingAfterBreak="0">
     <w:nsid w:val="1A752841"/>
     <w:multiLevelType w:val="hybridMultilevel"/>
     <w:tmpl w:val="DDB88F56"/>
@@ -4411,7 +5396,7 @@
       </w:rPr>
     </w:lvl>
   </w:abstractNum>
-  <w:abstractNum w:abstractNumId="17">
+  <w:abstractNum w:abstractNumId="17" w15:restartNumberingAfterBreak="0">
     <w:nsid w:val="1CAE7330"/>
     <w:multiLevelType w:val="hybridMultilevel"/>
     <w:tmpl w:val="AF68D8C0"/>
@@ -4523,7 +5508,7 @@
       </w:rPr>
     </w:lvl>
   </w:abstractNum>
-  <w:abstractNum w:abstractNumId="18">
+  <w:abstractNum w:abstractNumId="18" w15:restartNumberingAfterBreak="0">
     <w:nsid w:val="1F9673E4"/>
     <w:multiLevelType w:val="hybridMultilevel"/>
     <w:tmpl w:val="63D43580"/>
@@ -4636,7 +5621,7 @@
       </w:rPr>
     </w:lvl>
   </w:abstractNum>
-  <w:abstractNum w:abstractNumId="19">
+  <w:abstractNum w:abstractNumId="19" w15:restartNumberingAfterBreak="0">
     <w:nsid w:val="21B433BF"/>
     <w:multiLevelType w:val="hybridMultilevel"/>
     <w:tmpl w:val="0778E324"/>
@@ -4725,7 +5710,7 @@
       </w:pPr>
     </w:lvl>
   </w:abstractNum>
-  <w:abstractNum w:abstractNumId="20">
+  <w:abstractNum w:abstractNumId="20" w15:restartNumberingAfterBreak="0">
     <w:nsid w:val="2745430D"/>
     <w:multiLevelType w:val="hybridMultilevel"/>
     <w:tmpl w:val="39C00B80"/>
@@ -4814,7 +5799,7 @@
       </w:pPr>
     </w:lvl>
   </w:abstractNum>
-  <w:abstractNum w:abstractNumId="21">
+  <w:abstractNum w:abstractNumId="21" w15:restartNumberingAfterBreak="0">
     <w:nsid w:val="2CA620DE"/>
     <w:multiLevelType w:val="hybridMultilevel"/>
     <w:tmpl w:val="512A33BE"/>
@@ -4904,7 +5889,7 @@
       </w:pPr>
     </w:lvl>
   </w:abstractNum>
-  <w:abstractNum w:abstractNumId="22">
+  <w:abstractNum w:abstractNumId="22" w15:restartNumberingAfterBreak="0">
     <w:nsid w:val="36046B16"/>
     <w:multiLevelType w:val="multilevel"/>
     <w:tmpl w:val="139A610E"/>
@@ -4993,7 +5978,7 @@
       </w:pPr>
     </w:lvl>
   </w:abstractNum>
-  <w:abstractNum w:abstractNumId="23">
+  <w:abstractNum w:abstractNumId="23" w15:restartNumberingAfterBreak="0">
     <w:nsid w:val="395243B7"/>
     <w:multiLevelType w:val="multilevel"/>
     <w:tmpl w:val="0B122606"/>
@@ -5142,7 +6127,7 @@
       </w:rPr>
     </w:lvl>
   </w:abstractNum>
-  <w:abstractNum w:abstractNumId="24">
+  <w:abstractNum w:abstractNumId="24" w15:restartNumberingAfterBreak="0">
     <w:nsid w:val="3C693CEA"/>
     <w:multiLevelType w:val="hybridMultilevel"/>
     <w:tmpl w:val="3FA86DA6"/>
@@ -5231,7 +6216,7 @@
       </w:pPr>
     </w:lvl>
   </w:abstractNum>
-  <w:abstractNum w:abstractNumId="25">
+  <w:abstractNum w:abstractNumId="25" w15:restartNumberingAfterBreak="0">
     <w:nsid w:val="3C930E1B"/>
     <w:multiLevelType w:val="hybridMultilevel"/>
     <w:tmpl w:val="190C4BD0"/>
@@ -5344,7 +6329,7 @@
       </w:rPr>
     </w:lvl>
   </w:abstractNum>
-  <w:abstractNum w:abstractNumId="26">
+  <w:abstractNum w:abstractNumId="26" w15:restartNumberingAfterBreak="0">
     <w:nsid w:val="3E520642"/>
     <w:multiLevelType w:val="hybridMultilevel"/>
     <w:tmpl w:val="9DEE3C04"/>
@@ -5457,7 +6442,7 @@
       </w:rPr>
     </w:lvl>
   </w:abstractNum>
-  <w:abstractNum w:abstractNumId="27">
+  <w:abstractNum w:abstractNumId="27" w15:restartNumberingAfterBreak="0">
     <w:nsid w:val="45BC75EA"/>
     <w:multiLevelType w:val="hybridMultilevel"/>
     <w:tmpl w:val="394C8E8A"/>
@@ -5570,7 +6555,7 @@
       </w:rPr>
     </w:lvl>
   </w:abstractNum>
-  <w:abstractNum w:abstractNumId="28">
+  <w:abstractNum w:abstractNumId="28" w15:restartNumberingAfterBreak="0">
     <w:nsid w:val="478A2B1C"/>
     <w:multiLevelType w:val="hybridMultilevel"/>
     <w:tmpl w:val="4292337C"/>
@@ -5659,7 +6644,7 @@
       </w:pPr>
     </w:lvl>
   </w:abstractNum>
-  <w:abstractNum w:abstractNumId="29">
+  <w:abstractNum w:abstractNumId="29" w15:restartNumberingAfterBreak="0">
     <w:nsid w:val="493E0A52"/>
     <w:multiLevelType w:val="hybridMultilevel"/>
     <w:tmpl w:val="41A85230"/>
@@ -5748,7 +6733,7 @@
       </w:pPr>
     </w:lvl>
   </w:abstractNum>
-  <w:abstractNum w:abstractNumId="30">
+  <w:abstractNum w:abstractNumId="30" w15:restartNumberingAfterBreak="0">
     <w:nsid w:val="4B2C2BB2"/>
     <w:multiLevelType w:val="hybridMultilevel"/>
     <w:tmpl w:val="D0C824EE"/>
@@ -5861,7 +6846,7 @@
       </w:rPr>
     </w:lvl>
   </w:abstractNum>
-  <w:abstractNum w:abstractNumId="31">
+  <w:abstractNum w:abstractNumId="31" w15:restartNumberingAfterBreak="0">
     <w:nsid w:val="4C78682B"/>
     <w:multiLevelType w:val="hybridMultilevel"/>
     <w:tmpl w:val="D916C10C"/>
@@ -5974,7 +6959,7 @@
       </w:rPr>
     </w:lvl>
   </w:abstractNum>
-  <w:abstractNum w:abstractNumId="32">
+  <w:abstractNum w:abstractNumId="32" w15:restartNumberingAfterBreak="0">
     <w:nsid w:val="52DE5F98"/>
     <w:multiLevelType w:val="hybridMultilevel"/>
     <w:tmpl w:val="1B0A8DE8"/>
@@ -6087,7 +7072,7 @@
       </w:rPr>
     </w:lvl>
   </w:abstractNum>
-  <w:abstractNum w:abstractNumId="33">
+  <w:abstractNum w:abstractNumId="33" w15:restartNumberingAfterBreak="0">
     <w:nsid w:val="532161DE"/>
     <w:multiLevelType w:val="hybridMultilevel"/>
     <w:tmpl w:val="5652FCDA"/>
@@ -6176,7 +7161,7 @@
       </w:pPr>
     </w:lvl>
   </w:abstractNum>
-  <w:abstractNum w:abstractNumId="34">
+  <w:abstractNum w:abstractNumId="34" w15:restartNumberingAfterBreak="0">
     <w:nsid w:val="55EE48D5"/>
     <w:multiLevelType w:val="hybridMultilevel"/>
     <w:tmpl w:val="777E8288"/>
@@ -6262,7 +7247,7 @@
       </w:pPr>
     </w:lvl>
   </w:abstractNum>
-  <w:abstractNum w:abstractNumId="35">
+  <w:abstractNum w:abstractNumId="35" w15:restartNumberingAfterBreak="0">
     <w:nsid w:val="5A5405FF"/>
     <w:multiLevelType w:val="hybridMultilevel"/>
     <w:tmpl w:val="62247204"/>
@@ -6375,7 +7360,7 @@
       </w:rPr>
     </w:lvl>
   </w:abstractNum>
-  <w:abstractNum w:abstractNumId="36">
+  <w:abstractNum w:abstractNumId="36" w15:restartNumberingAfterBreak="0">
     <w:nsid w:val="642B2072"/>
     <w:multiLevelType w:val="hybridMultilevel"/>
     <w:tmpl w:val="01F2DF78"/>
@@ -6464,7 +7449,7 @@
       </w:pPr>
     </w:lvl>
   </w:abstractNum>
-  <w:abstractNum w:abstractNumId="37">
+  <w:abstractNum w:abstractNumId="37" w15:restartNumberingAfterBreak="0">
     <w:nsid w:val="67253BFC"/>
     <w:multiLevelType w:val="hybridMultilevel"/>
     <w:tmpl w:val="C3D0947E"/>
@@ -6577,7 +7562,7 @@
       </w:rPr>
     </w:lvl>
   </w:abstractNum>
-  <w:abstractNum w:abstractNumId="38">
+  <w:abstractNum w:abstractNumId="38" w15:restartNumberingAfterBreak="0">
     <w:nsid w:val="68D45AD7"/>
     <w:multiLevelType w:val="multilevel"/>
     <w:tmpl w:val="5E08E4BA"/>
@@ -6726,7 +7711,7 @@
       </w:rPr>
     </w:lvl>
   </w:abstractNum>
-  <w:abstractNum w:abstractNumId="39">
+  <w:abstractNum w:abstractNumId="39" w15:restartNumberingAfterBreak="0">
     <w:nsid w:val="69EF3C6E"/>
     <w:multiLevelType w:val="hybridMultilevel"/>
     <w:tmpl w:val="AC585660"/>
@@ -6839,7 +7824,7 @@
       </w:rPr>
     </w:lvl>
   </w:abstractNum>
-  <w:abstractNum w:abstractNumId="40">
+  <w:abstractNum w:abstractNumId="40" w15:restartNumberingAfterBreak="0">
     <w:nsid w:val="6B05772B"/>
     <w:multiLevelType w:val="hybridMultilevel"/>
     <w:tmpl w:val="21BEFAC6"/>
@@ -6952,7 +7937,96 @@
       </w:rPr>
     </w:lvl>
   </w:abstractNum>
-  <w:abstractNum w:abstractNumId="41">
+  <w:abstractNum w:abstractNumId="41" w15:restartNumberingAfterBreak="0">
+    <w:nsid w:val="6E197F89"/>
+    <w:multiLevelType w:val="hybridMultilevel"/>
+    <w:tmpl w:val="3E4C3AFA"/>
+    <w:lvl w:ilvl="0" w:tplc="2C0A0017">
+      <w:start w:val="1"/>
+      <w:numFmt w:val="lowerLetter"/>
+      <w:lvlText w:val="%1)"/>
+      <w:lvlJc w:val="left"/>
+      <w:pPr>
+        <w:ind w:left="720" w:hanging="360"/>
+      </w:pPr>
+      <w:rPr>
+        <w:rFonts w:hint="default"/>
+      </w:rPr>
+    </w:lvl>
+    <w:lvl w:ilvl="1" w:tplc="2C0A0019" w:tentative="1">
+      <w:start w:val="1"/>
+      <w:numFmt w:val="lowerLetter"/>
+      <w:lvlText w:val="%2."/>
+      <w:lvlJc w:val="left"/>
+      <w:pPr>
+        <w:ind w:left="1440" w:hanging="360"/>
+      </w:pPr>
+    </w:lvl>
+    <w:lvl w:ilvl="2" w:tplc="2C0A001B" w:tentative="1">
+      <w:start w:val="1"/>
+      <w:numFmt w:val="lowerRoman"/>
+      <w:lvlText w:val="%3."/>
+      <w:lvlJc w:val="right"/>
+      <w:pPr>
+        <w:ind w:left="2160" w:hanging="180"/>
+      </w:pPr>
+    </w:lvl>
+    <w:lvl w:ilvl="3" w:tplc="2C0A000F" w:tentative="1">
+      <w:start w:val="1"/>
+      <w:numFmt w:val="decimal"/>
+      <w:lvlText w:val="%4."/>
+      <w:lvlJc w:val="left"/>
+      <w:pPr>
+        <w:ind w:left="2880" w:hanging="360"/>
+      </w:pPr>
+    </w:lvl>
+    <w:lvl w:ilvl="4" w:tplc="2C0A0019" w:tentative="1">
+      <w:start w:val="1"/>
+      <w:numFmt w:val="lowerLetter"/>
+      <w:lvlText w:val="%5."/>
+      <w:lvlJc w:val="left"/>
+      <w:pPr>
+        <w:ind w:left="3600" w:hanging="360"/>
+      </w:pPr>
+    </w:lvl>
+    <w:lvl w:ilvl="5" w:tplc="2C0A001B" w:tentative="1">
+      <w:start w:val="1"/>
+      <w:numFmt w:val="lowerRoman"/>
+      <w:lvlText w:val="%6."/>
+      <w:lvlJc w:val="right"/>
+      <w:pPr>
+        <w:ind w:left="4320" w:hanging="180"/>
+      </w:pPr>
+    </w:lvl>
+    <w:lvl w:ilvl="6" w:tplc="2C0A000F" w:tentative="1">
+      <w:start w:val="1"/>
+      <w:numFmt w:val="decimal"/>
+      <w:lvlText w:val="%7."/>
+      <w:lvlJc w:val="left"/>
+      <w:pPr>
+        <w:ind w:left="5040" w:hanging="360"/>
+      </w:pPr>
+    </w:lvl>
+    <w:lvl w:ilvl="7" w:tplc="2C0A0019" w:tentative="1">
+      <w:start w:val="1"/>
+      <w:numFmt w:val="lowerLetter"/>
+      <w:lvlText w:val="%8."/>
+      <w:lvlJc w:val="left"/>
+      <w:pPr>
+        <w:ind w:left="5760" w:hanging="360"/>
+      </w:pPr>
+    </w:lvl>
+    <w:lvl w:ilvl="8" w:tplc="2C0A001B" w:tentative="1">
+      <w:start w:val="1"/>
+      <w:numFmt w:val="lowerRoman"/>
+      <w:lvlText w:val="%9."/>
+      <w:lvlJc w:val="right"/>
+      <w:pPr>
+        <w:ind w:left="6480" w:hanging="180"/>
+      </w:pPr>
+    </w:lvl>
+  </w:abstractNum>
+  <w:abstractNum w:abstractNumId="42" w15:restartNumberingAfterBreak="0">
     <w:nsid w:val="71324C23"/>
     <w:multiLevelType w:val="hybridMultilevel"/>
     <w:tmpl w:val="427AB6F6"/>
@@ -7066,7 +8140,7 @@
       </w:rPr>
     </w:lvl>
   </w:abstractNum>
-  <w:abstractNum w:abstractNumId="42">
+  <w:abstractNum w:abstractNumId="43" w15:restartNumberingAfterBreak="0">
     <w:nsid w:val="72254463"/>
     <w:multiLevelType w:val="hybridMultilevel"/>
     <w:tmpl w:val="B51EF13A"/>
@@ -7179,7 +8253,96 @@
       </w:rPr>
     </w:lvl>
   </w:abstractNum>
-  <w:abstractNum w:abstractNumId="43">
+  <w:abstractNum w:abstractNumId="44" w15:restartNumberingAfterBreak="0">
+    <w:nsid w:val="72600C4C"/>
+    <w:multiLevelType w:val="hybridMultilevel"/>
+    <w:tmpl w:val="D01E9808"/>
+    <w:lvl w:ilvl="0" w:tplc="2C0A000F">
+      <w:start w:val="1"/>
+      <w:numFmt w:val="decimal"/>
+      <w:lvlText w:val="%1."/>
+      <w:lvlJc w:val="left"/>
+      <w:pPr>
+        <w:ind w:left="720" w:hanging="360"/>
+      </w:pPr>
+      <w:rPr>
+        <w:rFonts w:hint="default"/>
+      </w:rPr>
+    </w:lvl>
+    <w:lvl w:ilvl="1" w:tplc="2C0A0019" w:tentative="1">
+      <w:start w:val="1"/>
+      <w:numFmt w:val="lowerLetter"/>
+      <w:lvlText w:val="%2."/>
+      <w:lvlJc w:val="left"/>
+      <w:pPr>
+        <w:ind w:left="1440" w:hanging="360"/>
+      </w:pPr>
+    </w:lvl>
+    <w:lvl w:ilvl="2" w:tplc="2C0A001B" w:tentative="1">
+      <w:start w:val="1"/>
+      <w:numFmt w:val="lowerRoman"/>
+      <w:lvlText w:val="%3."/>
+      <w:lvlJc w:val="right"/>
+      <w:pPr>
+        <w:ind w:left="2160" w:hanging="180"/>
+      </w:pPr>
+    </w:lvl>
+    <w:lvl w:ilvl="3" w:tplc="2C0A000F" w:tentative="1">
+      <w:start w:val="1"/>
+      <w:numFmt w:val="decimal"/>
+      <w:lvlText w:val="%4."/>
+      <w:lvlJc w:val="left"/>
+      <w:pPr>
+        <w:ind w:left="2880" w:hanging="360"/>
+      </w:pPr>
+    </w:lvl>
+    <w:lvl w:ilvl="4" w:tplc="2C0A0019" w:tentative="1">
+      <w:start w:val="1"/>
+      <w:numFmt w:val="lowerLetter"/>
+      <w:lvlText w:val="%5."/>
+      <w:lvlJc w:val="left"/>
+      <w:pPr>
+        <w:ind w:left="3600" w:hanging="360"/>
+      </w:pPr>
+    </w:lvl>
+    <w:lvl w:ilvl="5" w:tplc="2C0A001B" w:tentative="1">
+      <w:start w:val="1"/>
+      <w:numFmt w:val="lowerRoman"/>
+      <w:lvlText w:val="%6."/>
+      <w:lvlJc w:val="right"/>
+      <w:pPr>
+        <w:ind w:left="4320" w:hanging="180"/>
+      </w:pPr>
+    </w:lvl>
+    <w:lvl w:ilvl="6" w:tplc="2C0A000F" w:tentative="1">
+      <w:start w:val="1"/>
+      <w:numFmt w:val="decimal"/>
+      <w:lvlText w:val="%7."/>
+      <w:lvlJc w:val="left"/>
+      <w:pPr>
+        <w:ind w:left="5040" w:hanging="360"/>
+      </w:pPr>
+    </w:lvl>
+    <w:lvl w:ilvl="7" w:tplc="2C0A0019" w:tentative="1">
+      <w:start w:val="1"/>
+      <w:numFmt w:val="lowerLetter"/>
+      <w:lvlText w:val="%8."/>
+      <w:lvlJc w:val="left"/>
+      <w:pPr>
+        <w:ind w:left="5760" w:hanging="360"/>
+      </w:pPr>
+    </w:lvl>
+    <w:lvl w:ilvl="8" w:tplc="2C0A001B" w:tentative="1">
+      <w:start w:val="1"/>
+      <w:numFmt w:val="lowerRoman"/>
+      <w:lvlText w:val="%9."/>
+      <w:lvlJc w:val="right"/>
+      <w:pPr>
+        <w:ind w:left="6480" w:hanging="180"/>
+      </w:pPr>
+    </w:lvl>
+  </w:abstractNum>
+  <w:abstractNum w:abstractNumId="45" w15:restartNumberingAfterBreak="0">
     <w:nsid w:val="732D54E2"/>
     <w:multiLevelType w:val="multilevel"/>
     <w:tmpl w:val="58DA13D8"/>
@@ -7294,7 +8457,7 @@
       </w:rPr>
     </w:lvl>
   </w:abstractNum>
-  <w:abstractNum w:abstractNumId="44">
+  <w:abstractNum w:abstractNumId="46" w15:restartNumberingAfterBreak="0">
     <w:nsid w:val="7C257D17"/>
     <w:multiLevelType w:val="hybridMultilevel"/>
     <w:tmpl w:val="3CCCB920"/>
@@ -7407,7 +8570,7 @@
       </w:rPr>
     </w:lvl>
   </w:abstractNum>
-  <w:abstractNum w:abstractNumId="45">
+  <w:abstractNum w:abstractNumId="47" w15:restartNumberingAfterBreak="0">
     <w:nsid w:val="7EB367AF"/>
     <w:multiLevelType w:val="hybridMultilevel"/>
     <w:tmpl w:val="3514B2E2"/>
@@ -7548,7 +8711,7 @@
     <w:abstractNumId w:val="18"/>
   </w:num>
   <w:num w:numId="10">
-    <w:abstractNumId w:val="45"/>
+    <w:abstractNumId w:val="47"/>
   </w:num>
   <w:num w:numId="11">
     <w:abstractNumId w:val="4"/>
@@ -7587,7 +8750,7 @@
     <w:abstractNumId w:val="30"/>
   </w:num>
   <w:num w:numId="23">
-    <w:abstractNumId w:val="43"/>
+    <w:abstractNumId w:val="45"/>
   </w:num>
   <w:num w:numId="24">
     <w:abstractNumId w:val="13"/>
@@ -7605,7 +8768,7 @@
     <w:abstractNumId w:val="32"/>
   </w:num>
   <w:num w:numId="29">
-    <w:abstractNumId w:val="42"/>
+    <w:abstractNumId w:val="43"/>
   </w:num>
   <w:num w:numId="30">
     <w:abstractNumId w:val="26"/>
@@ -7617,7 +8780,7 @@
     <w:abstractNumId w:val="31"/>
   </w:num>
   <w:num w:numId="33">
-    <w:abstractNumId w:val="44"/>
+    <w:abstractNumId w:val="46"/>
   </w:num>
   <w:num w:numId="34">
     <w:abstractNumId w:val="37"/>
@@ -7647,7 +8810,7 @@
     <w:abstractNumId w:val="36"/>
   </w:num>
   <w:num w:numId="43">
-    <w:abstractNumId w:val="41"/>
+    <w:abstractNumId w:val="42"/>
   </w:num>
   <w:num w:numId="44">
     <w:abstractNumId w:val="0"/>
@@ -7661,12 +8824,18 @@
   <w:num w:numId="47">
     <w:abstractNumId w:val="20"/>
   </w:num>
+  <w:num w:numId="48">
+    <w:abstractNumId w:val="44"/>
+  </w:num>
+  <w:num w:numId="49">
+    <w:abstractNumId w:val="41"/>
+  </w:num>
   <w:numIdMacAtCleanup w:val="40"/>
 </w:numbering>
 </file>
 
 <file path=word/styles.xml><?xml version="1.0" encoding="utf-8"?>
-<w:styles xmlns:mc="http://schemas.openxmlformats.org/markup-compatibility/2006" xmlns:r="http://schemas.openxmlformats.org/officeDocument/2006/relationships" xmlns:w="http://schemas.openxmlformats.org/wordprocessingml/2006/main" xmlns:w14="http://schemas.microsoft.com/office/word/2010/wordml" mc:Ignorable="w14">
+<w:styles xmlns:mc="http://schemas.openxmlformats.org/markup-compatibility/2006" xmlns:r="http://schemas.openxmlformats.org/officeDocument/2006/relationships" xmlns:w="http://schemas.openxmlformats.org/wordprocessingml/2006/main" xmlns:w14="http://schemas.microsoft.com/office/word/2010/wordml" xmlns:w15="http://schemas.microsoft.com/office/word/2012/wordml" mc:Ignorable="w14 w15">
   <w:docDefaults>
     <w:rPrDefault>
       <w:rPr>
@@ -7682,758 +8851,378 @@
       </w:pPr>
     </w:pPrDefault>
   </w:docDefaults>
-  <w:latentStyles w:defLockedState="0" w:defUIPriority="99" w:defSemiHidden="1" w:defUnhideWhenUsed="1" w:defQFormat="0" w:count="267">
-    <w:lsdException w:name="Normal" w:semiHidden="0" w:uiPriority="0" w:unhideWhenUsed="0" w:qFormat="1"/>
-    <w:lsdException w:name="heading 1" w:semiHidden="0" w:uiPriority="9" w:unhideWhenUsed="0" w:qFormat="1"/>
-    <w:lsdException w:name="heading 2" w:uiPriority="9" w:qFormat="1"/>
-    <w:lsdException w:name="heading 3" w:uiPriority="9" w:qFormat="1"/>
-    <w:lsdException w:name="heading 4" w:uiPriority="9" w:qFormat="1"/>
-    <w:lsdException w:name="heading 5" w:uiPriority="9" w:qFormat="1"/>
-    <w:lsdException w:name="heading 6" w:uiPriority="9" w:qFormat="1"/>
-    <w:lsdException w:name="heading 7" w:uiPriority="9" w:qFormat="1"/>
-    <w:lsdException w:name="heading 8" w:uiPriority="9" w:qFormat="1"/>
-    <w:lsdException w:name="heading 9" w:uiPriority="9" w:qFormat="1"/>
-    <w:lsdException w:name="toc 1" w:uiPriority="39" w:qFormat="1"/>
-    <w:lsdException w:name="toc 2" w:uiPriority="39" w:qFormat="1"/>
-    <w:lsdException w:name="toc 3" w:uiPriority="39" w:qFormat="1"/>
-    <w:lsdException w:name="toc 4" w:uiPriority="39"/>
-    <w:lsdException w:name="toc 5" w:uiPriority="39"/>
-    <w:lsdException w:name="toc 6" w:uiPriority="39"/>
-    <w:lsdException w:name="toc 7" w:uiPriority="39"/>
-    <w:lsdException w:name="toc 8" w:uiPriority="39"/>
-    <w:lsdException w:name="toc 9" w:uiPriority="39"/>
-    <w:lsdException w:name="caption" w:uiPriority="35" w:qFormat="1"/>
-    <w:lsdException w:name="Title" w:semiHidden="0" w:uiPriority="10" w:unhideWhenUsed="0" w:qFormat="1"/>
-    <w:lsdException w:name="Default Paragraph Font" w:uiPriority="1"/>
-    <w:lsdException w:name="Subtitle" w:semiHidden="0" w:uiPriority="11" w:unhideWhenUsed="0" w:qFormat="1"/>
-    <w:lsdException w:name="Strong" w:semiHidden="0" w:uiPriority="22" w:unhideWhenUsed="0" w:qFormat="1"/>
-    <w:lsdException w:name="Emphasis" w:semiHidden="0" w:uiPriority="20" w:unhideWhenUsed="0" w:qFormat="1"/>
-    <w:lsdException w:name="Table Grid" w:semiHidden="0" w:uiPriority="39" w:unhideWhenUsed="0"/>
-    <w:lsdException w:name="Placeholder Text" w:unhideWhenUsed="0"/>
-    <w:lsdException w:name="No Spacing" w:semiHidden="0" w:uiPriority="1" w:unhideWhenUsed="0" w:qFormat="1"/>
-    <w:lsdException w:name="Light Shading" w:semiHidden="0" w:uiPriority="60" w:unhideWhenUsed="0"/>
-    <w:lsdException w:name="Light List" w:semiHidden="0" w:uiPriority="61" w:unhideWhenUsed="0"/>
-    <w:lsdException w:name="Light Grid" w:semiHidden="0" w:uiPriority="62" w:unhideWhenUsed="0"/>
-    <w:lsdException w:name="Medium Shading 1" w:semiHidden="0" w:uiPriority="63" w:unhideWhenUsed="0"/>
-    <w:lsdException w:name="Medium Shading 2" w:semiHidden="0" w:uiPriority="64" w:unhideWhenUsed="0"/>
-    <w:lsdException w:name="Medium List 1" w:semiHidden="0" w:uiPriority="65" w:unhideWhenUsed="0"/>
-    <w:lsdException w:name="Medium List 2" w:semiHidden="0" w:uiPriority="66" w:unhideWhenUsed="0"/>
-    <w:lsdException w:name="Medium Grid 1" w:semiHidden="0" w:uiPriority="67" w:unhideWhenUsed="0"/>
-    <w:lsdException w:name="Medium Grid 2" w:semiHidden="0" w:uiPriority="68" w:unhideWhenUsed="0"/>
-    <w:lsdException w:name="Medium Grid 3" w:semiHidden="0" w:uiPriority="69" w:unhideWhenUsed="0"/>
-    <w:lsdException w:name="Dark List" w:semiHidden="0" w:uiPriority="70" w:unhideWhenUsed="0"/>
-    <w:lsdException w:name="Colorful Shading" w:semiHidden="0" w:uiPriority="71" w:unhideWhenUsed="0"/>
-    <w:lsdException w:name="Colorful List" w:semiHidden="0" w:uiPriority="72" w:unhideWhenUsed="0"/>
-    <w:lsdException w:name="Colorful Grid" w:semiHidden="0" w:uiPriority="73" w:unhideWhenUsed="0"/>
-    <w:lsdException w:name="Light Shading Accent 1" w:semiHidden="0" w:uiPriority="60" w:unhideWhenUsed="0"/>
-    <w:lsdException w:name="Light List Accent 1" w:semiHidden="0" w:uiPriority="61" w:unhideWhenUsed="0"/>
-    <w:lsdException w:name="Light Grid Accent 1" w:semiHidden="0" w:uiPriority="62" w:unhideWhenUsed="0"/>
-    <w:lsdException w:name="Medium Shading 1 Accent 1" w:semiHidden="0" w:uiPriority="63" w:unhideWhenUsed="0"/>
-    <w:lsdException w:name="Medium Shading 2 Accent 1" w:semiHidden="0" w:uiPriority="64" w:unhideWhenUsed="0"/>
-    <w:lsdException w:name="Medium List 1 Accent 1" w:semiHidden="0" w:uiPriority="65" w:unhideWhenUsed="0"/>
-    <w:lsdException w:name="Revision" w:unhideWhenUsed="0"/>
-    <w:lsdException w:name="List Paragraph" w:semiHidden="0" w:uiPriority="34" w:unhideWhenUsed="0" w:qFormat="1"/>
-    <w:lsdException w:name="Quote" w:semiHidden="0" w:uiPriority="29" w:unhideWhenUsed="0" w:qFormat="1"/>
-    <w:lsdException w:name="Intense Quote" w:semiHidden="0" w:uiPriority="30" w:unhideWhenUsed="0" w:qFormat="1"/>
-    <w:lsdException w:name="Medium List 2 Accent 1" w:semiHidden="0" w:uiPriority="66" w:unhideWhenUsed="0"/>
-    <w:lsdException w:name="Medium Grid 1 Accent 1" w:semiHidden="0" w:uiPriority="67" w:unhideWhenUsed="0"/>
-    <w:lsdException w:name="Medium Grid 2 Accent 1" w:semiHidden="0" w:uiPriority="68" w:unhideWhenUsed="0"/>
-    <w:lsdException w:name="Medium Grid 3 Accent 1" w:semiHidden="0" w:uiPriority="69" w:unhideWhenUsed="0"/>
-    <w:lsdException w:name="Dark List Accent 1" w:semiHidden="0" w:uiPriority="70" w:unhideWhenUsed="0"/>
-    <w:lsdException w:name="Colorful Shading Accent 1" w:semiHidden="0" w:uiPriority="71" w:unhideWhenUsed="0"/>
-    <w:lsdException w:name="Colorful List Accent 1" w:semiHidden="0" w:uiPriority="72" w:unhideWhenUsed="0"/>
-    <w:lsdException w:name="Colorful Grid Accent 1" w:semiHidden="0" w:uiPriority="73" w:unhideWhenUsed="0"/>
-    <w:lsdException w:name="Light Shading Accent 2" w:semiHidden="0" w:uiPriority="60" w:unhideWhenUsed="0"/>
-    <w:lsdException w:name="Light List Accent 2" w:semiHidden="0" w:uiPriority="61" w:unhideWhenUsed="0"/>
-    <w:lsdException w:name="Light Grid Accent 2" w:semiHidden="0" w:uiPriority="62" w:unhideWhenUsed="0"/>
-    <w:lsdException w:name="Medium Shading 1 Accent 2" w:semiHidden="0" w:uiPriority="63" w:unhideWhenUsed="0"/>
-    <w:lsdException w:name="Medium Shading 2 Accent 2" w:semiHidden="0" w:uiPriority="64" w:unhideWhenUsed="0"/>
-    <w:lsdException w:name="Medium List 1 Accent 2" w:semiHidden="0" w:uiPriority="65" w:unhideWhenUsed="0"/>
-    <w:lsdException w:name="Medium List 2 Accent 2" w:semiHidden="0" w:uiPriority="66" w:unhideWhenUsed="0"/>
-    <w:lsdException w:name="Medium Grid 1 Accent 2" w:semiHidden="0" w:uiPriority="67" w:unhideWhenUsed="0"/>
-    <w:lsdException w:name="Medium Grid 2 Accent 2" w:semiHidden="0" w:uiPriority="68" w:unhideWhenUsed="0"/>
-    <w:lsdException w:name="Medium Grid 3 Accent 2" w:semiHidden="0" w:uiPriority="69" w:unhideWhenUsed="0"/>
-    <w:lsdException w:name="Dark List Accent 2" w:semiHidden="0" w:uiPriority="70" w:unhideWhenUsed="0"/>
-    <w:lsdException w:name="Colorful Shading Accent 2" w:semiHidden="0" w:uiPriority="71" w:unhideWhenUsed="0"/>
-    <w:lsdException w:name="Colorful List Accent 2" w:semiHidden="0" w:uiPriority="72" w:unhideWhenUsed="0"/>
-    <w:lsdException w:name="Colorful Grid Accent 2" w:semiHidden="0" w:uiPriority="73" w:unhideWhenUsed="0"/>
-    <w:lsdException w:name="Light Shading Accent 3" w:semiHidden="0" w:uiPriority="60" w:unhideWhenUsed="0"/>
-    <w:lsdException w:name="Light List Accent 3" w:semiHidden="0" w:uiPriority="61" w:unhideWhenUsed="0"/>
-    <w:lsdException w:name="Light Grid Accent 3" w:semiHidden="0" w:uiPriority="62" w:unhideWhenUsed="0"/>
-    <w:lsdException w:name="Medium Shading 1 Accent 3" w:semiHidden="0" w:uiPriority="63" w:unhideWhenUsed="0"/>
-    <w:lsdException w:name="Medium Shading 2 Accent 3" w:semiHidden="0" w:uiPriority="64" w:unhideWhenUsed="0"/>
-    <w:lsdException w:name="Medium List 1 Accent 3" w:semiHidden="0" w:uiPriority="65" w:unhideWhenUsed="0"/>
-    <w:lsdException w:name="Medium List 2 Accent 3" w:semiHidden="0" w:uiPriority="66" w:unhideWhenUsed="0"/>
-    <w:lsdException w:name="Medium Grid 1 Accent 3" w:semiHidden="0" w:uiPriority="67" w:unhideWhenUsed="0"/>
-    <w:lsdException w:name="Medium Grid 2 Accent 3" w:semiHidden="0" w:uiPriority="68" w:unhideWhenUsed="0"/>
-    <w:lsdException w:name="Medium Grid 3 Accent 3" w:semiHidden="0" w:uiPriority="69" w:unhideWhenUsed="0"/>
-    <w:lsdException w:name="Dark List Accent 3" w:semiHidden="0" w:uiPriority="70" w:unhideWhenUsed="0"/>
-    <w:lsdException w:name="Colorful Shading Accent 3" w:semiHidden="0" w:uiPriority="71" w:unhideWhenUsed="0"/>
-    <w:lsdException w:name="Colorful List Accent 3" w:semiHidden="0" w:uiPriority="72" w:unhideWhenUsed="0"/>
-    <w:lsdException w:name="Colorful Grid Accent 3" w:semiHidden="0" w:uiPriority="73" w:unhideWhenUsed="0"/>
-    <w:lsdException w:name="Light Shading Accent 4" w:semiHidden="0" w:uiPriority="60" w:unhideWhenUsed="0"/>
-    <w:lsdException w:name="Light List Accent 4" w:semiHidden="0" w:uiPriority="61" w:unhideWhenUsed="0"/>
-    <w:lsdException w:name="Light Grid Accent 4" w:semiHidden="0" w:uiPriority="62" w:unhideWhenUsed="0"/>
-    <w:lsdException w:name="Medium Shading 1 Accent 4" w:semiHidden="0" w:uiPriority="63" w:unhideWhenUsed="0"/>
-    <w:lsdException w:name="Medium Shading 2 Accent 4" w:semiHidden="0" w:uiPriority="64" w:unhideWhenUsed="0"/>
-    <w:lsdException w:name="Medium List 1 Accent 4" w:semiHidden="0" w:uiPriority="65" w:unhideWhenUsed="0"/>
-    <w:lsdException w:name="Medium List 2 Accent 4" w:semiHidden="0" w:uiPriority="66" w:unhideWhenUsed="0"/>
-    <w:lsdException w:name="Medium Grid 1 Accent 4" w:semiHidden="0" w:uiPriority="67" w:unhideWhenUsed="0"/>
-    <w:lsdException w:name="Medium Grid 2 Accent 4" w:semiHidden="0" w:uiPriority="68" w:unhideWhenUsed="0"/>
-    <w:lsdException w:name="Medium Grid 3 Accent 4" w:semiHidden="0" w:uiPriority="69" w:unhideWhenUsed="0"/>
-    <w:lsdException w:name="Dark List Accent 4" w:semiHidden="0" w:uiPriority="70" w:unhideWhenUsed="0"/>
-    <w:lsdException w:name="Colorful Shading Accent 4" w:semiHidden="0" w:uiPriority="71" w:unhideWhenUsed="0"/>
-    <w:lsdException w:name="Colorful List Accent 4" w:semiHidden="0" w:uiPriority="72" w:unhideWhenUsed="0"/>
-    <w:lsdException w:name="Colorful Grid Accent 4" w:semiHidden="0" w:uiPriority="73" w:unhideWhenUsed="0"/>
-    <w:lsdException w:name="Light Shading Accent 5" w:semiHidden="0" w:uiPriority="60" w:unhideWhenUsed="0"/>
-    <w:lsdException w:name="Light List Accent 5" w:semiHidden="0" w:uiPriority="61" w:unhideWhenUsed="0"/>
-    <w:lsdException w:name="Light Grid Accent 5" w:semiHidden="0" w:uiPriority="62" w:unhideWhenUsed="0"/>
-    <w:lsdException w:name="Medium Shading 1 Accent 5" w:semiHidden="0" w:uiPriority="63" w:unhideWhenUsed="0"/>
-    <w:lsdException w:name="Medium Shading 2 Accent 5" w:semiHidden="0" w:uiPriority="64" w:unhideWhenUsed="0"/>
-    <w:lsdException w:name="Medium List 1 Accent 5" w:semiHidden="0" w:uiPriority="65" w:unhideWhenUsed="0"/>
-    <w:lsdException w:name="Medium List 2 Accent 5" w:semiHidden="0" w:uiPriority="66" w:unhideWhenUsed="0"/>
-    <w:lsdException w:name="Medium Grid 1 Accent 5" w:semiHidden="0" w:uiPriority="67" w:unhideWhenUsed="0"/>
-    <w:lsdException w:name="Medium Grid 2 Accent 5" w:semiHidden="0" w:uiPriority="68" w:unhideWhenUsed="0"/>
-    <w:lsdException w:name="Medium Grid 3 Accent 5" w:semiHidden="0" w:uiPriority="69" w:unhideWhenUsed="0"/>
-    <w:lsdException w:name="Dark List Accent 5" w:semiHidden="0" w:uiPriority="70" w:unhideWhenUsed="0"/>
-    <w:lsdException w:name="Colorful Shading Accent 5" w:semiHidden="0" w:uiPriority="71" w:unhideWhenUsed="0"/>
-    <w:lsdException w:name="Colorful List Accent 5" w:semiHidden="0" w:uiPriority="72" w:unhideWhenUsed="0"/>
-    <w:lsdException w:name="Colorful Grid Accent 5" w:semiHidden="0" w:uiPriority="73" w:unhideWhenUsed="0"/>
-    <w:lsdException w:name="Light Shading Accent 6" w:semiHidden="0" w:uiPriority="60" w:unhideWhenUsed="0"/>
-    <w:lsdException w:name="Light List Accent 6" w:semiHidden="0" w:uiPriority="61" w:unhideWhenUsed="0"/>
-    <w:lsdException w:name="Light Grid Accent 6" w:semiHidden="0" w:uiPriority="62" w:unhideWhenUsed="0"/>
-    <w:lsdException w:name="Medium Shading 1 Accent 6" w:semiHidden="0" w:uiPriority="63" w:unhideWhenUsed="0"/>
-    <w:lsdException w:name="Medium Shading 2 Accent 6" w:semiHidden="0" w:uiPriority="64" w:unhideWhenUsed="0"/>
-    <w:lsdException w:name="Medium List 1 Accent 6" w:semiHidden="0" w:uiPriority="65" w:unhideWhenUsed="0"/>
-    <w:lsdException w:name="Medium List 2 Accent 6" w:semiHidden="0" w:uiPriority="66" w:unhideWhenUsed="0"/>
-    <w:lsdException w:name="Medium Grid 1 Accent 6" w:semiHidden="0" w:uiPriority="67" w:unhideWhenUsed="0"/>
-    <w:lsdException w:name="Medium Grid 2 Accent 6" w:semiHidden="0" w:uiPriority="68" w:unhideWhenUsed="0"/>
-    <w:lsdException w:name="Medium Grid 3 Accent 6" w:semiHidden="0" w:uiPriority="69" w:unhideWhenUsed="0"/>
-    <w:lsdException w:name="Dark List Accent 6" w:semiHidden="0" w:uiPriority="70" w:unhideWhenUsed="0"/>
-    <w:lsdException w:name="Colorful Shading Accent 6" w:semiHidden="0" w:uiPriority="71" w:unhideWhenUsed="0"/>
-    <w:lsdException w:name="Colorful List Accent 6" w:semiHidden="0" w:uiPriority="72" w:unhideWhenUsed="0"/>
-    <w:lsdException w:name="Colorful Grid Accent 6" w:semiHidden="0" w:uiPriority="73" w:unhideWhenUsed="0"/>
-    <w:lsdException w:name="Subtle Emphasis" w:semiHidden="0" w:uiPriority="19" w:unhideWhenUsed="0" w:qFormat="1"/>
-    <w:lsdException w:name="Intense Emphasis" w:semiHidden="0" w:uiPriority="21" w:unhideWhenUsed="0" w:qFormat="1"/>
-    <w:lsdException w:name="Subtle Reference" w:semiHidden="0" w:uiPriority="31" w:unhideWhenUsed="0" w:qFormat="1"/>
-    <w:lsdException w:name="Intense Reference" w:semiHidden="0" w:uiPriority="32" w:unhideWhenUsed="0" w:qFormat="1"/>
-    <w:lsdException w:name="Book Title" w:semiHidden="0" w:uiPriority="33" w:unhideWhenUsed="0" w:qFormat="1"/>
-    <w:lsdException w:name="Bibliography" w:uiPriority="37"/>
-    <w:lsdException w:name="TOC Heading" w:uiPriority="39" w:qFormat="1"/>
-  </w:latentStyles>
-  <w:style w:type="paragraph" w:default="1" w:styleId="Normal">
-    <w:name w:val="Normal"/>
-    <w:qFormat/>
-    <w:rsid w:val="002C57D7"/>
-  </w:style>
-  <w:style w:type="paragraph" w:styleId="Ttulo1">
-    <w:name w:val="heading 1"/>
-    <w:basedOn w:val="Normal"/>
-    <w:next w:val="Normal"/>
-    <w:link w:val="Ttulo1Car"/>
-    <w:uiPriority w:val="9"/>
-    <w:qFormat/>
-    <w:rsid w:val="0068091C"/>
-    <w:pPr>
-      <w:keepNext/>
-      <w:keepLines/>
-      <w:spacing w:before="480" w:after="0"/>
-      <w:outlineLvl w:val="0"/>
-    </w:pPr>
-    <w:rPr>
-      <w:rFonts w:asciiTheme="majorHAnsi" w:eastAsiaTheme="majorEastAsia" w:hAnsiTheme="majorHAnsi" w:cstheme="majorBidi"/>
-      <w:b/>
-      <w:bCs/>
-      <w:color w:val="365F91" w:themeColor="accent1" w:themeShade="BF"/>
-      <w:sz w:val="28"/>
-      <w:szCs w:val="28"/>
-    </w:rPr>
-  </w:style>
-  <w:style w:type="paragraph" w:styleId="Ttulo2">
-    <w:name w:val="heading 2"/>
-    <w:basedOn w:val="Normal"/>
-    <w:next w:val="Normal"/>
-    <w:link w:val="Ttulo2Car"/>
-    <w:uiPriority w:val="9"/>
-    <w:unhideWhenUsed/>
-    <w:qFormat/>
-    <w:rsid w:val="0068091C"/>
-    <w:pPr>
-      <w:keepNext/>
-      <w:keepLines/>
-      <w:spacing w:before="200" w:after="0"/>
-      <w:outlineLvl w:val="1"/>
-    </w:pPr>
-    <w:rPr>
-      <w:rFonts w:asciiTheme="majorHAnsi" w:eastAsiaTheme="majorEastAsia" w:hAnsiTheme="majorHAnsi" w:cstheme="majorBidi"/>
-      <w:b/>
-      <w:bCs/>
-      <w:color w:val="4F81BD" w:themeColor="accent1"/>
-      <w:sz w:val="26"/>
-      <w:szCs w:val="26"/>
-    </w:rPr>
-  </w:style>
-  <w:style w:type="paragraph" w:styleId="Ttulo3">
-    <w:name w:val="heading 3"/>
-    <w:basedOn w:val="Normal"/>
-    <w:next w:val="Normal"/>
-    <w:link w:val="Ttulo3Car"/>
-    <w:uiPriority w:val="9"/>
-    <w:unhideWhenUsed/>
-    <w:qFormat/>
-    <w:rsid w:val="0068091C"/>
-    <w:pPr>
-      <w:keepNext/>
-      <w:keepLines/>
-      <w:spacing w:before="200" w:after="0"/>
-      <w:outlineLvl w:val="2"/>
-    </w:pPr>
-    <w:rPr>
-      <w:rFonts w:asciiTheme="majorHAnsi" w:eastAsiaTheme="majorEastAsia" w:hAnsiTheme="majorHAnsi" w:cstheme="majorBidi"/>
-      <w:b/>
-      <w:bCs/>
-      <w:color w:val="4F81BD" w:themeColor="accent1"/>
-    </w:rPr>
-  </w:style>
-  <w:style w:type="character" w:default="1" w:styleId="Fuentedeprrafopredeter">
-    <w:name w:val="Default Paragraph Font"/>
-    <w:uiPriority w:val="1"/>
-    <w:semiHidden/>
-    <w:unhideWhenUsed/>
-  </w:style>
-  <w:style w:type="table" w:default="1" w:styleId="Tablanormal">
-    <w:name w:val="Normal Table"/>
-    <w:uiPriority w:val="99"/>
-    <w:semiHidden/>
-    <w:unhideWhenUsed/>
-    <w:tblPr>
-      <w:tblInd w:w="0" w:type="dxa"/>
-      <w:tblCellMar>
-        <w:top w:w="0" w:type="dxa"/>
-        <w:left w:w="108" w:type="dxa"/>
-        <w:bottom w:w="0" w:type="dxa"/>
-        <w:right w:w="108" w:type="dxa"/>
-      </w:tblCellMar>
-    </w:tblPr>
-  </w:style>
-  <w:style w:type="numbering" w:default="1" w:styleId="Sinlista">
-    <w:name w:val="No List"/>
-    <w:uiPriority w:val="99"/>
-    <w:semiHidden/>
-    <w:unhideWhenUsed/>
-  </w:style>
-  <w:style w:type="table" w:styleId="Tablaconcuadrcula">
-    <w:name w:val="Table Grid"/>
-    <w:basedOn w:val="Tablanormal"/>
-    <w:uiPriority w:val="39"/>
-    <w:rsid w:val="002C57D7"/>
-    <w:pPr>
-      <w:spacing w:after="0" w:line="240" w:lineRule="auto"/>
-    </w:pPr>
-    <w:tblPr>
-      <w:tblBorders>
-        <w:top w:val="single" w:sz="4" w:space="0" w:color="auto"/>
-        <w:left w:val="single" w:sz="4" w:space="0" w:color="auto"/>
-        <w:bottom w:val="single" w:sz="4" w:space="0" w:color="auto"/>
-        <w:right w:val="single" w:sz="4" w:space="0" w:color="auto"/>
-        <w:insideH w:val="single" w:sz="4" w:space="0" w:color="auto"/>
-        <w:insideV w:val="single" w:sz="4" w:space="0" w:color="auto"/>
-      </w:tblBorders>
-    </w:tblPr>
-  </w:style>
-  <w:style w:type="paragraph" w:styleId="Prrafodelista">
-    <w:name w:val="List Paragraph"/>
-    <w:basedOn w:val="Normal"/>
-    <w:uiPriority w:val="34"/>
-    <w:qFormat/>
-    <w:rsid w:val="002C57D7"/>
-    <w:pPr>
-      <w:ind w:left="720"/>
-      <w:contextualSpacing/>
-    </w:pPr>
-  </w:style>
-  <w:style w:type="paragraph" w:styleId="Encabezado">
-    <w:name w:val="header"/>
-    <w:basedOn w:val="Normal"/>
-    <w:link w:val="EncabezadoCar"/>
-    <w:uiPriority w:val="99"/>
-    <w:unhideWhenUsed/>
-    <w:rsid w:val="0073448C"/>
-    <w:pPr>
-      <w:tabs>
-        <w:tab w:val="center" w:pos="4419"/>
-        <w:tab w:val="right" w:pos="8838"/>
-      </w:tabs>
-      <w:spacing w:after="0" w:line="240" w:lineRule="auto"/>
-    </w:pPr>
-  </w:style>
-  <w:style w:type="character" w:customStyle="1" w:styleId="EncabezadoCar">
-    <w:name w:val="Encabezado Car"/>
-    <w:basedOn w:val="Fuentedeprrafopredeter"/>
-    <w:link w:val="Encabezado"/>
-    <w:uiPriority w:val="99"/>
-    <w:rsid w:val="0073448C"/>
-  </w:style>
-  <w:style w:type="paragraph" w:styleId="Piedepgina">
-    <w:name w:val="footer"/>
-    <w:basedOn w:val="Normal"/>
-    <w:link w:val="PiedepginaCar"/>
-    <w:uiPriority w:val="99"/>
-    <w:unhideWhenUsed/>
-    <w:rsid w:val="0073448C"/>
-    <w:pPr>
-      <w:tabs>
-        <w:tab w:val="center" w:pos="4419"/>
-        <w:tab w:val="right" w:pos="8838"/>
-      </w:tabs>
-      <w:spacing w:after="0" w:line="240" w:lineRule="auto"/>
-    </w:pPr>
-  </w:style>
-  <w:style w:type="character" w:customStyle="1" w:styleId="PiedepginaCar">
-    <w:name w:val="Pie de página Car"/>
-    <w:basedOn w:val="Fuentedeprrafopredeter"/>
-    <w:link w:val="Piedepgina"/>
-    <w:uiPriority w:val="99"/>
-    <w:rsid w:val="0073448C"/>
-  </w:style>
-  <w:style w:type="paragraph" w:styleId="Textodeglobo">
-    <w:name w:val="Balloon Text"/>
-    <w:basedOn w:val="Normal"/>
-    <w:link w:val="TextodegloboCar"/>
-    <w:uiPriority w:val="99"/>
-    <w:semiHidden/>
-    <w:unhideWhenUsed/>
-    <w:rsid w:val="0073448C"/>
-    <w:pPr>
-      <w:spacing w:after="0" w:line="240" w:lineRule="auto"/>
-    </w:pPr>
-    <w:rPr>
-      <w:rFonts w:ascii="Tahoma" w:hAnsi="Tahoma" w:cs="Tahoma"/>
-      <w:sz w:val="16"/>
-      <w:szCs w:val="16"/>
-    </w:rPr>
-  </w:style>
-  <w:style w:type="character" w:customStyle="1" w:styleId="TextodegloboCar">
-    <w:name w:val="Texto de globo Car"/>
-    <w:basedOn w:val="Fuentedeprrafopredeter"/>
-    <w:link w:val="Textodeglobo"/>
-    <w:uiPriority w:val="99"/>
-    <w:semiHidden/>
-    <w:rsid w:val="0073448C"/>
-    <w:rPr>
-      <w:rFonts w:ascii="Tahoma" w:hAnsi="Tahoma" w:cs="Tahoma"/>
-      <w:sz w:val="16"/>
-      <w:szCs w:val="16"/>
-    </w:rPr>
-  </w:style>
-  <w:style w:type="character" w:customStyle="1" w:styleId="Ttulo1Car">
-    <w:name w:val="Título 1 Car"/>
-    <w:basedOn w:val="Fuentedeprrafopredeter"/>
-    <w:link w:val="Ttulo1"/>
-    <w:uiPriority w:val="9"/>
-    <w:rsid w:val="0068091C"/>
-    <w:rPr>
-      <w:rFonts w:asciiTheme="majorHAnsi" w:eastAsiaTheme="majorEastAsia" w:hAnsiTheme="majorHAnsi" w:cstheme="majorBidi"/>
-      <w:b/>
-      <w:bCs/>
-      <w:color w:val="365F91" w:themeColor="accent1" w:themeShade="BF"/>
-      <w:sz w:val="28"/>
-      <w:szCs w:val="28"/>
-    </w:rPr>
-  </w:style>
-  <w:style w:type="character" w:customStyle="1" w:styleId="Ttulo2Car">
-    <w:name w:val="Título 2 Car"/>
-    <w:basedOn w:val="Fuentedeprrafopredeter"/>
-    <w:link w:val="Ttulo2"/>
-    <w:uiPriority w:val="9"/>
-    <w:rsid w:val="0068091C"/>
-    <w:rPr>
-      <w:rFonts w:asciiTheme="majorHAnsi" w:eastAsiaTheme="majorEastAsia" w:hAnsiTheme="majorHAnsi" w:cstheme="majorBidi"/>
-      <w:b/>
-      <w:bCs/>
-      <w:color w:val="4F81BD" w:themeColor="accent1"/>
-      <w:sz w:val="26"/>
-      <w:szCs w:val="26"/>
-    </w:rPr>
-  </w:style>
-  <w:style w:type="character" w:customStyle="1" w:styleId="Ttulo3Car">
-    <w:name w:val="Título 3 Car"/>
-    <w:basedOn w:val="Fuentedeprrafopredeter"/>
-    <w:link w:val="Ttulo3"/>
-    <w:uiPriority w:val="9"/>
-    <w:rsid w:val="0068091C"/>
-    <w:rPr>
-      <w:rFonts w:asciiTheme="majorHAnsi" w:eastAsiaTheme="majorEastAsia" w:hAnsiTheme="majorHAnsi" w:cstheme="majorBidi"/>
-      <w:b/>
-      <w:bCs/>
-      <w:color w:val="4F81BD" w:themeColor="accent1"/>
-    </w:rPr>
-  </w:style>
-  <w:style w:type="paragraph" w:styleId="TtulodeTDC">
-    <w:name w:val="TOC Heading"/>
-    <w:basedOn w:val="Ttulo1"/>
-    <w:next w:val="Normal"/>
-    <w:uiPriority w:val="39"/>
-    <w:unhideWhenUsed/>
-    <w:qFormat/>
-    <w:rsid w:val="004945A2"/>
-    <w:pPr>
-      <w:outlineLvl w:val="9"/>
-    </w:pPr>
-    <w:rPr>
-      <w:lang w:eastAsia="es-AR"/>
-    </w:rPr>
-  </w:style>
-  <w:style w:type="paragraph" w:styleId="TDC2">
-    <w:name w:val="toc 2"/>
-    <w:basedOn w:val="Normal"/>
-    <w:next w:val="Normal"/>
-    <w:autoRedefine/>
-    <w:uiPriority w:val="39"/>
-    <w:unhideWhenUsed/>
-    <w:qFormat/>
-    <w:rsid w:val="004945A2"/>
-    <w:pPr>
-      <w:spacing w:after="100"/>
-      <w:ind w:left="220"/>
-    </w:pPr>
-    <w:rPr>
-      <w:rFonts w:eastAsiaTheme="minorEastAsia"/>
-      <w:lang w:eastAsia="es-AR"/>
-    </w:rPr>
-  </w:style>
-  <w:style w:type="paragraph" w:styleId="TDC1">
-    <w:name w:val="toc 1"/>
-    <w:basedOn w:val="Normal"/>
-    <w:next w:val="Normal"/>
-    <w:autoRedefine/>
-    <w:uiPriority w:val="39"/>
-    <w:unhideWhenUsed/>
-    <w:qFormat/>
-    <w:rsid w:val="004945A2"/>
-    <w:pPr>
-      <w:spacing w:after="100"/>
-    </w:pPr>
-    <w:rPr>
-      <w:rFonts w:eastAsiaTheme="minorEastAsia"/>
-      <w:lang w:eastAsia="es-AR"/>
-    </w:rPr>
-  </w:style>
-  <w:style w:type="paragraph" w:styleId="TDC3">
-    <w:name w:val="toc 3"/>
-    <w:basedOn w:val="Normal"/>
-    <w:next w:val="Normal"/>
-    <w:autoRedefine/>
-    <w:uiPriority w:val="39"/>
-    <w:unhideWhenUsed/>
-    <w:qFormat/>
-    <w:rsid w:val="004945A2"/>
-    <w:pPr>
-      <w:spacing w:after="100"/>
-      <w:ind w:left="440"/>
-    </w:pPr>
-    <w:rPr>
-      <w:rFonts w:eastAsiaTheme="minorEastAsia"/>
-      <w:lang w:eastAsia="es-AR"/>
-    </w:rPr>
-  </w:style>
-  <w:style w:type="character" w:styleId="Hipervnculo">
-    <w:name w:val="Hyperlink"/>
-    <w:basedOn w:val="Fuentedeprrafopredeter"/>
-    <w:uiPriority w:val="99"/>
-    <w:unhideWhenUsed/>
-    <w:rsid w:val="004945A2"/>
-    <w:rPr>
-      <w:color w:val="0000FF" w:themeColor="hyperlink"/>
-      <w:u w:val="single"/>
-    </w:rPr>
-  </w:style>
-  <w:style w:type="table" w:customStyle="1" w:styleId="Tablaconcuadrcula1">
-    <w:name w:val="Tabla con cuadrícula1"/>
-    <w:basedOn w:val="Tablanormal"/>
-    <w:next w:val="Tablaconcuadrcula"/>
-    <w:uiPriority w:val="39"/>
-    <w:rsid w:val="00836BAD"/>
-    <w:pPr>
-      <w:spacing w:after="0" w:line="240" w:lineRule="auto"/>
-    </w:pPr>
-    <w:rPr>
-      <w:rFonts w:ascii="Calibri" w:eastAsia="Calibri" w:hAnsi="Calibri" w:cs="Times New Roman"/>
-    </w:rPr>
-    <w:tblPr>
-      <w:tblBorders>
-        <w:top w:val="single" w:sz="4" w:space="0" w:color="auto"/>
-        <w:left w:val="single" w:sz="4" w:space="0" w:color="auto"/>
-        <w:bottom w:val="single" w:sz="4" w:space="0" w:color="auto"/>
-        <w:right w:val="single" w:sz="4" w:space="0" w:color="auto"/>
-        <w:insideH w:val="single" w:sz="4" w:space="0" w:color="auto"/>
-        <w:insideV w:val="single" w:sz="4" w:space="0" w:color="auto"/>
-      </w:tblBorders>
-    </w:tblPr>
-  </w:style>
-  <w:style w:type="character" w:customStyle="1" w:styleId="apple-converted-space">
-    <w:name w:val="apple-converted-space"/>
-    <w:basedOn w:val="Fuentedeprrafopredeter"/>
-    <w:rsid w:val="0089432F"/>
-  </w:style>
-  <w:style w:type="character" w:styleId="Textoennegrita">
-    <w:name w:val="Strong"/>
-    <w:basedOn w:val="Fuentedeprrafopredeter"/>
-    <w:uiPriority w:val="22"/>
-    <w:qFormat/>
-    <w:rsid w:val="0089432F"/>
-    <w:rPr>
-      <w:b/>
-      <w:bCs/>
-    </w:rPr>
-  </w:style>
-  <w:style w:type="paragraph" w:styleId="NormalWeb">
-    <w:name w:val="Normal (Web)"/>
-    <w:basedOn w:val="Normal"/>
-    <w:uiPriority w:val="99"/>
-    <w:semiHidden/>
-    <w:unhideWhenUsed/>
-    <w:rsid w:val="0089432F"/>
-    <w:pPr>
-      <w:spacing w:before="100" w:beforeAutospacing="1" w:after="100" w:afterAutospacing="1" w:line="240" w:lineRule="auto"/>
-    </w:pPr>
-    <w:rPr>
-      <w:rFonts w:ascii="Times New Roman" w:eastAsia="Times New Roman" w:hAnsi="Times New Roman" w:cs="Times New Roman"/>
-      <w:sz w:val="24"/>
-      <w:szCs w:val="24"/>
-      <w:lang w:val="es-ES" w:eastAsia="es-ES"/>
-    </w:rPr>
-  </w:style>
-  <w:style w:type="paragraph" w:customStyle="1" w:styleId="col100">
-    <w:name w:val="col100"/>
-    <w:basedOn w:val="Normal"/>
-    <w:rsid w:val="003C67B5"/>
-    <w:pPr>
-      <w:spacing w:before="100" w:beforeAutospacing="1" w:after="100" w:afterAutospacing="1" w:line="240" w:lineRule="auto"/>
-    </w:pPr>
-    <w:rPr>
-      <w:rFonts w:ascii="Times New Roman" w:eastAsia="Times New Roman" w:hAnsi="Times New Roman" w:cs="Times New Roman"/>
-      <w:sz w:val="24"/>
-      <w:szCs w:val="24"/>
-      <w:lang w:val="es-ES" w:eastAsia="es-ES"/>
-    </w:rPr>
-  </w:style>
-  <w:style w:type="paragraph" w:customStyle="1" w:styleId="mtop20">
-    <w:name w:val="mtop20"/>
-    <w:basedOn w:val="Normal"/>
-    <w:rsid w:val="003C67B5"/>
-    <w:pPr>
-      <w:spacing w:before="100" w:beforeAutospacing="1" w:after="100" w:afterAutospacing="1" w:line="240" w:lineRule="auto"/>
-    </w:pPr>
-    <w:rPr>
-      <w:rFonts w:ascii="Times New Roman" w:eastAsia="Times New Roman" w:hAnsi="Times New Roman" w:cs="Times New Roman"/>
-      <w:sz w:val="24"/>
-      <w:szCs w:val="24"/>
-      <w:lang w:val="es-ES" w:eastAsia="es-ES"/>
-    </w:rPr>
-  </w:style>
-  <w:style w:type="paragraph" w:customStyle="1" w:styleId="fleft">
-    <w:name w:val="fleft"/>
-    <w:basedOn w:val="Normal"/>
-    <w:rsid w:val="003C67B5"/>
-    <w:pPr>
-      <w:spacing w:before="100" w:beforeAutospacing="1" w:after="100" w:afterAutospacing="1" w:line="240" w:lineRule="auto"/>
-    </w:pPr>
-    <w:rPr>
-      <w:rFonts w:ascii="Times New Roman" w:eastAsia="Times New Roman" w:hAnsi="Times New Roman" w:cs="Times New Roman"/>
-      <w:sz w:val="24"/>
-      <w:szCs w:val="24"/>
-      <w:lang w:val="es-ES" w:eastAsia="es-ES"/>
-    </w:rPr>
-  </w:style>
-  <w:style w:type="paragraph" w:customStyle="1" w:styleId="mtop10">
-    <w:name w:val="mtop10"/>
-    <w:basedOn w:val="Normal"/>
-    <w:rsid w:val="003C67B5"/>
-    <w:pPr>
-      <w:spacing w:before="100" w:beforeAutospacing="1" w:after="100" w:afterAutospacing="1" w:line="240" w:lineRule="auto"/>
-    </w:pPr>
-    <w:rPr>
-      <w:rFonts w:ascii="Times New Roman" w:eastAsia="Times New Roman" w:hAnsi="Times New Roman" w:cs="Times New Roman"/>
-      <w:sz w:val="24"/>
-      <w:szCs w:val="24"/>
-      <w:lang w:val="es-ES" w:eastAsia="es-ES"/>
-    </w:rPr>
-  </w:style>
-  <w:style w:type="character" w:styleId="nfasis">
-    <w:name w:val="Emphasis"/>
-    <w:basedOn w:val="Fuentedeprrafopredeter"/>
-    <w:uiPriority w:val="20"/>
-    <w:qFormat/>
-    <w:rsid w:val="00971FE5"/>
-    <w:rPr>
-      <w:i/>
-      <w:iCs/>
-    </w:rPr>
-  </w:style>
-  <w:style w:type="character" w:customStyle="1" w:styleId="object">
-    <w:name w:val="object"/>
-    <w:basedOn w:val="Fuentedeprrafopredeter"/>
-    <w:rsid w:val="00C12CEA"/>
-  </w:style>
-</w:styles>
-</file>
-
-<file path=word/stylesWithEffects.xml><?xml version="1.0" encoding="utf-8"?>
-<w:styles xmlns:wpc="http://schemas.microsoft.com/office/word/2010/wordprocessingCanvas" xmlns:mc="http://schemas.openxmlformats.org/markup-compatibility/2006" xmlns:o="urn:schemas-microsoft-com:office:office" xmlns:r="http://schemas.openxmlformats.org/officeDocument/2006/relationships" xmlns:m="http://schemas.openxmlformats.org/officeDocument/2006/math" xmlns:v="urn:schemas-microsoft-com:vml" xmlns:wp14="http://schemas.microsoft.com/office/word/2010/wordprocessingDrawing" xmlns:wp="http://schemas.openxmlformats.org/drawingml/2006/wordprocessingDrawing" xmlns:w10="urn:schemas-microsoft-com:office:word" xmlns:w="http://schemas.openxmlformats.org/wordprocessingml/2006/main" xmlns:w14="http://schemas.microsoft.com/office/word/2010/wordml" xmlns:wpg="http://schemas.microsoft.com/office/word/2010/wordprocessingGroup" xmlns:wpi="http://schemas.microsoft.com/office/word/2010/wordprocessingInk" xmlns:wne="http://schemas.microsoft.com/office/word/2006/wordml" xmlns:wps="http://schemas.microsoft.com/office/word/2010/wordprocessingShape" mc:Ignorable="w14 wp14">
-  <w:docDefaults>
-    <w:rPrDefault>
-      <w:rPr>
-        <w:rFonts w:asciiTheme="minorHAnsi" w:eastAsiaTheme="minorHAnsi" w:hAnsiTheme="minorHAnsi" w:cstheme="minorBidi"/>
-        <w:sz w:val="22"/>
-        <w:szCs w:val="22"/>
-        <w:lang w:val="es-AR" w:eastAsia="en-US" w:bidi="ar-SA"/>
-      </w:rPr>
-    </w:rPrDefault>
-    <w:pPrDefault>
-      <w:pPr>
-        <w:spacing w:after="200" w:line="276" w:lineRule="auto"/>
-      </w:pPr>
-    </w:pPrDefault>
-  </w:docDefaults>
-  <w:latentStyles w:defLockedState="0" w:defUIPriority="99" w:defSemiHidden="1" w:defUnhideWhenUsed="1" w:defQFormat="0" w:count="267">
-    <w:lsdException w:name="Normal" w:semiHidden="0" w:uiPriority="0" w:unhideWhenUsed="0" w:qFormat="1"/>
-    <w:lsdException w:name="heading 1" w:semiHidden="0" w:uiPriority="9" w:unhideWhenUsed="0" w:qFormat="1"/>
-    <w:lsdException w:name="heading 2" w:uiPriority="9" w:qFormat="1"/>
-    <w:lsdException w:name="heading 3" w:uiPriority="9" w:qFormat="1"/>
-    <w:lsdException w:name="heading 4" w:uiPriority="9" w:qFormat="1"/>
-    <w:lsdException w:name="heading 5" w:uiPriority="9" w:qFormat="1"/>
-    <w:lsdException w:name="heading 6" w:uiPriority="9" w:qFormat="1"/>
-    <w:lsdException w:name="heading 7" w:uiPriority="9" w:qFormat="1"/>
-    <w:lsdException w:name="heading 8" w:uiPriority="9" w:qFormat="1"/>
-    <w:lsdException w:name="heading 9" w:uiPriority="9" w:qFormat="1"/>
-    <w:lsdException w:name="toc 1" w:uiPriority="39" w:qFormat="1"/>
-    <w:lsdException w:name="toc 2" w:uiPriority="39" w:qFormat="1"/>
-    <w:lsdException w:name="toc 3" w:uiPriority="39" w:qFormat="1"/>
-    <w:lsdException w:name="toc 4" w:uiPriority="39"/>
-    <w:lsdException w:name="toc 5" w:uiPriority="39"/>
-    <w:lsdException w:name="toc 6" w:uiPriority="39"/>
-    <w:lsdException w:name="toc 7" w:uiPriority="39"/>
-    <w:lsdException w:name="toc 8" w:uiPriority="39"/>
-    <w:lsdException w:name="toc 9" w:uiPriority="39"/>
-    <w:lsdException w:name="caption" w:uiPriority="35" w:qFormat="1"/>
-    <w:lsdException w:name="Title" w:semiHidden="0" w:uiPriority="10" w:unhideWhenUsed="0" w:qFormat="1"/>
-    <w:lsdException w:name="Default Paragraph Font" w:uiPriority="1"/>
-    <w:lsdException w:name="Subtitle" w:semiHidden="0" w:uiPriority="11" w:unhideWhenUsed="0" w:qFormat="1"/>
-    <w:lsdException w:name="Strong" w:semiHidden="0" w:uiPriority="22" w:unhideWhenUsed="0" w:qFormat="1"/>
-    <w:lsdException w:name="Emphasis" w:semiHidden="0" w:uiPriority="20" w:unhideWhenUsed="0" w:qFormat="1"/>
-    <w:lsdException w:name="Table Grid" w:semiHidden="0" w:uiPriority="39" w:unhideWhenUsed="0"/>
-    <w:lsdException w:name="Placeholder Text" w:unhideWhenUsed="0"/>
-    <w:lsdException w:name="No Spacing" w:semiHidden="0" w:uiPriority="1" w:unhideWhenUsed="0" w:qFormat="1"/>
-    <w:lsdException w:name="Light Shading" w:semiHidden="0" w:uiPriority="60" w:unhideWhenUsed="0"/>
-    <w:lsdException w:name="Light List" w:semiHidden="0" w:uiPriority="61" w:unhideWhenUsed="0"/>
-    <w:lsdException w:name="Light Grid" w:semiHidden="0" w:uiPriority="62" w:unhideWhenUsed="0"/>
-    <w:lsdException w:name="Medium Shading 1" w:semiHidden="0" w:uiPriority="63" w:unhideWhenUsed="0"/>
-    <w:lsdException w:name="Medium Shading 2" w:semiHidden="0" w:uiPriority="64" w:unhideWhenUsed="0"/>
-    <w:lsdException w:name="Medium List 1" w:semiHidden="0" w:uiPriority="65" w:unhideWhenUsed="0"/>
-    <w:lsdException w:name="Medium List 2" w:semiHidden="0" w:uiPriority="66" w:unhideWhenUsed="0"/>
-    <w:lsdException w:name="Medium Grid 1" w:semiHidden="0" w:uiPriority="67" w:unhideWhenUsed="0"/>
-    <w:lsdException w:name="Medium Grid 2" w:semiHidden="0" w:uiPriority="68" w:unhideWhenUsed="0"/>
-    <w:lsdException w:name="Medium Grid 3" w:semiHidden="0" w:uiPriority="69" w:unhideWhenUsed="0"/>
-    <w:lsdException w:name="Dark List" w:semiHidden="0" w:uiPriority="70" w:unhideWhenUsed="0"/>
-    <w:lsdException w:name="Colorful Shading" w:semiHidden="0" w:uiPriority="71" w:unhideWhenUsed="0"/>
-    <w:lsdException w:name="Colorful List" w:semiHidden="0" w:uiPriority="72" w:unhideWhenUsed="0"/>
-    <w:lsdException w:name="Colorful Grid" w:semiHidden="0" w:uiPriority="73" w:unhideWhenUsed="0"/>
-    <w:lsdException w:name="Light Shading Accent 1" w:semiHidden="0" w:uiPriority="60" w:unhideWhenUsed="0"/>
-    <w:lsdException w:name="Light List Accent 1" w:semiHidden="0" w:uiPriority="61" w:unhideWhenUsed="0"/>
-    <w:lsdException w:name="Light Grid Accent 1" w:semiHidden="0" w:uiPriority="62" w:unhideWhenUsed="0"/>
-    <w:lsdException w:name="Medium Shading 1 Accent 1" w:semiHidden="0" w:uiPriority="63" w:unhideWhenUsed="0"/>
-    <w:lsdException w:name="Medium Shading 2 Accent 1" w:semiHidden="0" w:uiPriority="64" w:unhideWhenUsed="0"/>
-    <w:lsdException w:name="Medium List 1 Accent 1" w:semiHidden="0" w:uiPriority="65" w:unhideWhenUsed="0"/>
-    <w:lsdException w:name="Revision" w:unhideWhenUsed="0"/>
-    <w:lsdException w:name="List Paragraph" w:semiHidden="0" w:uiPriority="34" w:unhideWhenUsed="0" w:qFormat="1"/>
-    <w:lsdException w:name="Quote" w:semiHidden="0" w:uiPriority="29" w:unhideWhenUsed="0" w:qFormat="1"/>
-    <w:lsdException w:name="Intense Quote" w:semiHidden="0" w:uiPriority="30" w:unhideWhenUsed="0" w:qFormat="1"/>
-    <w:lsdException w:name="Medium List 2 Accent 1" w:semiHidden="0" w:uiPriority="66" w:unhideWhenUsed="0"/>
-    <w:lsdException w:name="Medium Grid 1 Accent 1" w:semiHidden="0" w:uiPriority="67" w:unhideWhenUsed="0"/>
-    <w:lsdException w:name="Medium Grid 2 Accent 1" w:semiHidden="0" w:uiPriority="68" w:unhideWhenUsed="0"/>
-    <w:lsdException w:name="Medium Grid 3 Accent 1" w:semiHidden="0" w:uiPriority="69" w:unhideWhenUsed="0"/>
-    <w:lsdException w:name="Dark List Accent 1" w:semiHidden="0" w:uiPriority="70" w:unhideWhenUsed="0"/>
-    <w:lsdException w:name="Colorful Shading Accent 1" w:semiHidden="0" w:uiPriority="71" w:unhideWhenUsed="0"/>
-    <w:lsdException w:name="Colorful List Accent 1" w:semiHidden="0" w:uiPriority="72" w:unhideWhenUsed="0"/>
-    <w:lsdException w:name="Colorful Grid Accent 1" w:semiHidden="0" w:uiPriority="73" w:unhideWhenUsed="0"/>
-    <w:lsdException w:name="Light Shading Accent 2" w:semiHidden="0" w:uiPriority="60" w:unhideWhenUsed="0"/>
-    <w:lsdException w:name="Light List Accent 2" w:semiHidden="0" w:uiPriority="61" w:unhideWhenUsed="0"/>
-    <w:lsdException w:name="Light Grid Accent 2" w:semiHidden="0" w:uiPriority="62" w:unhideWhenUsed="0"/>
-    <w:lsdException w:name="Medium Shading 1 Accent 2" w:semiHidden="0" w:uiPriority="63" w:unhideWhenUsed="0"/>
-    <w:lsdException w:name="Medium Shading 2 Accent 2" w:semiHidden="0" w:uiPriority="64" w:unhideWhenUsed="0"/>
-    <w:lsdException w:name="Medium List 1 Accent 2" w:semiHidden="0" w:uiPriority="65" w:unhideWhenUsed="0"/>
-    <w:lsdException w:name="Medium List 2 Accent 2" w:semiHidden="0" w:uiPriority="66" w:unhideWhenUsed="0"/>
-    <w:lsdException w:name="Medium Grid 1 Accent 2" w:semiHidden="0" w:uiPriority="67" w:unhideWhenUsed="0"/>
-    <w:lsdException w:name="Medium Grid 2 Accent 2" w:semiHidden="0" w:uiPriority="68" w:unhideWhenUsed="0"/>
-    <w:lsdException w:name="Medium Grid 3 Accent 2" w:semiHidden="0" w:uiPriority="69" w:unhideWhenUsed="0"/>
-    <w:lsdException w:name="Dark List Accent 2" w:semiHidden="0" w:uiPriority="70" w:unhideWhenUsed="0"/>
-    <w:lsdException w:name="Colorful Shading Accent 2" w:semiHidden="0" w:uiPriority="71" w:unhideWhenUsed="0"/>
-    <w:lsdException w:name="Colorful List Accent 2" w:semiHidden="0" w:uiPriority="72" w:unhideWhenUsed="0"/>
-    <w:lsdException w:name="Colorful Grid Accent 2" w:semiHidden="0" w:uiPriority="73" w:unhideWhenUsed="0"/>
-    <w:lsdException w:name="Light Shading Accent 3" w:semiHidden="0" w:uiPriority="60" w:unhideWhenUsed="0"/>
-    <w:lsdException w:name="Light List Accent 3" w:semiHidden="0" w:uiPriority="61" w:unhideWhenUsed="0"/>
-    <w:lsdException w:name="Light Grid Accent 3" w:semiHidden="0" w:uiPriority="62" w:unhideWhenUsed="0"/>
-    <w:lsdException w:name="Medium Shading 1 Accent 3" w:semiHidden="0" w:uiPriority="63" w:unhideWhenUsed="0"/>
-    <w:lsdException w:name="Medium Shading 2 Accent 3" w:semiHidden="0" w:uiPriority="64" w:unhideWhenUsed="0"/>
-    <w:lsdException w:name="Medium List 1 Accent 3" w:semiHidden="0" w:uiPriority="65" w:unhideWhenUsed="0"/>
-    <w:lsdException w:name="Medium List 2 Accent 3" w:semiHidden="0" w:uiPriority="66" w:unhideWhenUsed="0"/>
-    <w:lsdException w:name="Medium Grid 1 Accent 3" w:semiHidden="0" w:uiPriority="67" w:unhideWhenUsed="0"/>
-    <w:lsdException w:name="Medium Grid 2 Accent 3" w:semiHidden="0" w:uiPriority="68" w:unhideWhenUsed="0"/>
-    <w:lsdException w:name="Medium Grid 3 Accent 3" w:semiHidden="0" w:uiPriority="69" w:unhideWhenUsed="0"/>
-    <w:lsdException w:name="Dark List Accent 3" w:semiHidden="0" w:uiPriority="70" w:unhideWhenUsed="0"/>
-    <w:lsdException w:name="Colorful Shading Accent 3" w:semiHidden="0" w:uiPriority="71" w:unhideWhenUsed="0"/>
-    <w:lsdException w:name="Colorful List Accent 3" w:semiHidden="0" w:uiPriority="72" w:unhideWhenUsed="0"/>
-    <w:lsdException w:name="Colorful Grid Accent 3" w:semiHidden="0" w:uiPriority="73" w:unhideWhenUsed="0"/>
-    <w:lsdException w:name="Light Shading Accent 4" w:semiHidden="0" w:uiPriority="60" w:unhideWhenUsed="0"/>
-    <w:lsdException w:name="Light List Accent 4" w:semiHidden="0" w:uiPriority="61" w:unhideWhenUsed="0"/>
-    <w:lsdException w:name="Light Grid Accent 4" w:semiHidden="0" w:uiPriority="62" w:unhideWhenUsed="0"/>
-    <w:lsdException w:name="Medium Shading 1 Accent 4" w:semiHidden="0" w:uiPriority="63" w:unhideWhenUsed="0"/>
-    <w:lsdException w:name="Medium Shading 2 Accent 4" w:semiHidden="0" w:uiPriority="64" w:unhideWhenUsed="0"/>
-    <w:lsdException w:name="Medium List 1 Accent 4" w:semiHidden="0" w:uiPriority="65" w:unhideWhenUsed="0"/>
-    <w:lsdException w:name="Medium List 2 Accent 4" w:semiHidden="0" w:uiPriority="66" w:unhideWhenUsed="0"/>
-    <w:lsdException w:name="Medium Grid 1 Accent 4" w:semiHidden="0" w:uiPriority="67" w:unhideWhenUsed="0"/>
-    <w:lsdException w:name="Medium Grid 2 Accent 4" w:semiHidden="0" w:uiPriority="68" w:unhideWhenUsed="0"/>
-    <w:lsdException w:name="Medium Grid 3 Accent 4" w:semiHidden="0" w:uiPriority="69" w:unhideWhenUsed="0"/>
-    <w:lsdException w:name="Dark List Accent 4" w:semiHidden="0" w:uiPriority="70" w:unhideWhenUsed="0"/>
-    <w:lsdException w:name="Colorful Shading Accent 4" w:semiHidden="0" w:uiPriority="71" w:unhideWhenUsed="0"/>
-    <w:lsdException w:name="Colorful List Accent 4" w:semiHidden="0" w:uiPriority="72" w:unhideWhenUsed="0"/>
-    <w:lsdException w:name="Colorful Grid Accent 4" w:semiHidden="0" w:uiPriority="73" w:unhideWhenUsed="0"/>
-    <w:lsdException w:name="Light Shading Accent 5" w:semiHidden="0" w:uiPriority="60" w:unhideWhenUsed="0"/>
-    <w:lsdException w:name="Light List Accent 5" w:semiHidden="0" w:uiPriority="61" w:unhideWhenUsed="0"/>
-    <w:lsdException w:name="Light Grid Accent 5" w:semiHidden="0" w:uiPriority="62" w:unhideWhenUsed="0"/>
-    <w:lsdException w:name="Medium Shading 1 Accent 5" w:semiHidden="0" w:uiPriority="63" w:unhideWhenUsed="0"/>
-    <w:lsdException w:name="Medium Shading 2 Accent 5" w:semiHidden="0" w:uiPriority="64" w:unhideWhenUsed="0"/>
-    <w:lsdException w:name="Medium List 1 Accent 5" w:semiHidden="0" w:uiPriority="65" w:unhideWhenUsed="0"/>
-    <w:lsdException w:name="Medium List 2 Accent 5" w:semiHidden="0" w:uiPriority="66" w:unhideWhenUsed="0"/>
-    <w:lsdException w:name="Medium Grid 1 Accent 5" w:semiHidden="0" w:uiPriority="67" w:unhideWhenUsed="0"/>
-    <w:lsdException w:name="Medium Grid 2 Accent 5" w:semiHidden="0" w:uiPriority="68" w:unhideWhenUsed="0"/>
-    <w:lsdException w:name="Medium Grid 3 Accent 5" w:semiHidden="0" w:uiPriority="69" w:unhideWhenUsed="0"/>
-    <w:lsdException w:name="Dark List Accent 5" w:semiHidden="0" w:uiPriority="70" w:unhideWhenUsed="0"/>
-    <w:lsdException w:name="Colorful Shading Accent 5" w:semiHidden="0" w:uiPriority="71" w:unhideWhenUsed="0"/>
-    <w:lsdException w:name="Colorful List Accent 5" w:semiHidden="0" w:uiPriority="72" w:unhideWhenUsed="0"/>
-    <w:lsdException w:name="Colorful Grid Accent 5" w:semiHidden="0" w:uiPriority="73" w:unhideWhenUsed="0"/>
-    <w:lsdException w:name="Light Shading Accent 6" w:semiHidden="0" w:uiPriority="60" w:unhideWhenUsed="0"/>
-    <w:lsdException w:name="Light List Accent 6" w:semiHidden="0" w:uiPriority="61" w:unhideWhenUsed="0"/>
-    <w:lsdException w:name="Light Grid Accent 6" w:semiHidden="0" w:uiPriority="62" w:unhideWhenUsed="0"/>
-    <w:lsdException w:name="Medium Shading 1 Accent 6" w:semiHidden="0" w:uiPriority="63" w:unhideWhenUsed="0"/>
-    <w:lsdException w:name="Medium Shading 2 Accent 6" w:semiHidden="0" w:uiPriority="64" w:unhideWhenUsed="0"/>
-    <w:lsdException w:name="Medium List 1 Accent 6" w:semiHidden="0" w:uiPriority="65" w:unhideWhenUsed="0"/>
-    <w:lsdException w:name="Medium List 2 Accent 6" w:semiHidden="0" w:uiPriority="66" w:unhideWhenUsed="0"/>
-    <w:lsdException w:name="Medium Grid 1 Accent 6" w:semiHidden="0" w:uiPriority="67" w:unhideWhenUsed="0"/>
-    <w:lsdException w:name="Medium Grid 2 Accent 6" w:semiHidden="0" w:uiPriority="68" w:unhideWhenUsed="0"/>
-    <w:lsdException w:name="Medium Grid 3 Accent 6" w:semiHidden="0" w:uiPriority="69" w:unhideWhenUsed="0"/>
-    <w:lsdException w:name="Dark List Accent 6" w:semiHidden="0" w:uiPriority="70" w:unhideWhenUsed="0"/>
-    <w:lsdException w:name="Colorful Shading Accent 6" w:semiHidden="0" w:uiPriority="71" w:unhideWhenUsed="0"/>
-    <w:lsdException w:name="Colorful List Accent 6" w:semiHidden="0" w:uiPriority="72" w:unhideWhenUsed="0"/>
-    <w:lsdException w:name="Colorful Grid Accent 6" w:semiHidden="0" w:uiPriority="73" w:unhideWhenUsed="0"/>
-    <w:lsdException w:name="Subtle Emphasis" w:semiHidden="0" w:uiPriority="19" w:unhideWhenUsed="0" w:qFormat="1"/>
-    <w:lsdException w:name="Intense Emphasis" w:semiHidden="0" w:uiPriority="21" w:unhideWhenUsed="0" w:qFormat="1"/>
-    <w:lsdException w:name="Subtle Reference" w:semiHidden="0" w:uiPriority="31" w:unhideWhenUsed="0" w:qFormat="1"/>
-    <w:lsdException w:name="Intense Reference" w:semiHidden="0" w:uiPriority="32" w:unhideWhenUsed="0" w:qFormat="1"/>
-    <w:lsdException w:name="Book Title" w:semiHidden="0" w:uiPriority="33" w:unhideWhenUsed="0" w:qFormat="1"/>
-    <w:lsdException w:name="Bibliography" w:uiPriority="37"/>
-    <w:lsdException w:name="TOC Heading" w:uiPriority="39" w:qFormat="1"/>
+  <w:latentStyles w:defLockedState="0" w:defUIPriority="99" w:defSemiHidden="0" w:defUnhideWhenUsed="0" w:defQFormat="0" w:count="371">
+    <w:lsdException w:name="Normal" w:uiPriority="0" w:qFormat="1"/>
+    <w:lsdException w:name="heading 1" w:uiPriority="9" w:qFormat="1"/>
+    <w:lsdException w:name="heading 2" w:semiHidden="1" w:uiPriority="9" w:unhideWhenUsed="1" w:qFormat="1"/>
+    <w:lsdException w:name="heading 3" w:semiHidden="1" w:uiPriority="9" w:unhideWhenUsed="1" w:qFormat="1"/>
+    <w:lsdException w:name="heading 4" w:semiHidden="1" w:uiPriority="9" w:unhideWhenUsed="1" w:qFormat="1"/>
+    <w:lsdException w:name="heading 5" w:semiHidden="1" w:uiPriority="9" w:unhideWhenUsed="1" w:qFormat="1"/>
+    <w:lsdException w:name="heading 6" w:semiHidden="1" w:uiPriority="9" w:unhideWhenUsed="1" w:qFormat="1"/>
+    <w:lsdException w:name="heading 7" w:semiHidden="1" w:uiPriority="9" w:unhideWhenUsed="1" w:qFormat="1"/>
+    <w:lsdException w:name="heading 8" w:semiHidden="1" w:uiPriority="9" w:unhideWhenUsed="1" w:qFormat="1"/>
+    <w:lsdException w:name="heading 9" w:semiHidden="1" w:uiPriority="9" w:unhideWhenUsed="1" w:qFormat="1"/>
+    <w:lsdException w:name="index 1" w:semiHidden="1" w:unhideWhenUsed="1"/>
+    <w:lsdException w:name="index 2" w:semiHidden="1" w:unhideWhenUsed="1"/>
+    <w:lsdException w:name="index 3" w:semiHidden="1" w:unhideWhenUsed="1"/>
+    <w:lsdException w:name="index 4" w:semiHidden="1" w:unhideWhenUsed="1"/>
+    <w:lsdException w:name="index 5" w:semiHidden="1" w:unhideWhenUsed="1"/>
+    <w:lsdException w:name="index 6" w:semiHidden="1" w:unhideWhenUsed="1"/>
+    <w:lsdException w:name="index 7" w:semiHidden="1" w:unhideWhenUsed="1"/>
+    <w:lsdException w:name="index 8" w:semiHidden="1" w:unhideWhenUsed="1"/>
+    <w:lsdException w:name="index 9" w:semiHidden="1" w:unhideWhenUsed="1"/>
+    <w:lsdException w:name="toc 1" w:semiHidden="1" w:uiPriority="39" w:unhideWhenUsed="1" w:qFormat="1"/>
+    <w:lsdException w:name="toc 2" w:semiHidden="1" w:uiPriority="39" w:unhideWhenUsed="1" w:qFormat="1"/>
+    <w:lsdException w:name="toc 3" w:semiHidden="1" w:uiPriority="39" w:unhideWhenUsed="1" w:qFormat="1"/>
+    <w:lsdException w:name="toc 4" w:semiHidden="1" w:uiPriority="39" w:unhideWhenUsed="1"/>
+    <w:lsdException w:name="toc 5" w:semiHidden="1" w:uiPriority="39" w:unhideWhenUsed="1"/>
+    <w:lsdException w:name="toc 6" w:semiHidden="1" w:uiPriority="39" w:unhideWhenUsed="1"/>
+    <w:lsdException w:name="toc 7" w:semiHidden="1" w:uiPriority="39" w:unhideWhenUsed="1"/>
+    <w:lsdException w:name="toc 8" w:semiHidden="1" w:uiPriority="39" w:unhideWhenUsed="1"/>
+    <w:lsdException w:name="toc 9" w:semiHidden="1" w:uiPriority="39" w:unhideWhenUsed="1"/>
+    <w:lsdException w:name="Normal Indent" w:semiHidden="1" w:unhideWhenUsed="1"/>
+    <w:lsdException w:name="footnote text" w:semiHidden="1" w:unhideWhenUsed="1"/>
+    <w:lsdException w:name="annotation text" w:semiHidden="1" w:unhideWhenUsed="1"/>
+    <w:lsdException w:name="header" w:semiHidden="1" w:unhideWhenUsed="1"/>
+    <w:lsdException w:name="footer" w:semiHidden="1" w:unhideWhenUsed="1"/>
+    <w:lsdException w:name="index heading" w:semiHidden="1" w:unhideWhenUsed="1"/>
+    <w:lsdException w:name="caption" w:semiHidden="1" w:uiPriority="35" w:unhideWhenUsed="1" w:qFormat="1"/>
+    <w:lsdException w:name="table of figures" w:semiHidden="1" w:unhideWhenUsed="1"/>
+    <w:lsdException w:name="envelope address" w:semiHidden="1" w:unhideWhenUsed="1"/>
+    <w:lsdException w:name="envelope return" w:semiHidden="1" w:unhideWhenUsed="1"/>
+    <w:lsdException w:name="footnote reference" w:semiHidden="1" w:unhideWhenUsed="1"/>
+    <w:lsdException w:name="annotation reference" w:semiHidden="1" w:unhideWhenUsed="1"/>
+    <w:lsdException w:name="line number" w:semiHidden="1" w:unhideWhenUsed="1"/>
+    <w:lsdException w:name="page number" w:semiHidden="1" w:unhideWhenUsed="1"/>
+    <w:lsdException w:name="endnote reference" w:semiHidden="1" w:unhideWhenUsed="1"/>
+    <w:lsdException w:name="endnote text" w:semiHidden="1" w:unhideWhenUsed="1"/>
+    <w:lsdException w:name="table of authorities" w:semiHidden="1" w:unhideWhenUsed="1"/>
+    <w:lsdException w:name="macro" w:semiHidden="1" w:unhideWhenUsed="1"/>
+    <w:lsdException w:name="toa heading" w:semiHidden="1" w:unhideWhenUsed="1"/>
+    <w:lsdException w:name="List" w:semiHidden="1" w:unhideWhenUsed="1"/>
+    <w:lsdException w:name="List Bullet" w:semiHidden="1" w:unhideWhenUsed="1"/>
+    <w:lsdException w:name="List Number" w:semiHidden="1" w:unhideWhenUsed="1"/>
+    <w:lsdException w:name="List 2" w:semiHidden="1" w:unhideWhenUsed="1"/>
+    <w:lsdException w:name="List 3" w:semiHidden="1" w:unhideWhenUsed="1"/>
+    <w:lsdException w:name="List 4" w:semiHidden="1" w:unhideWhenUsed="1"/>
+    <w:lsdException w:name="List 5" w:semiHidden="1" w:unhideWhenUsed="1"/>
+    <w:lsdException w:name="List Bullet 2" w:semiHidden="1" w:unhideWhenUsed="1"/>
+    <w:lsdException w:name="List Bullet 3" w:semiHidden="1" w:unhideWhenUsed="1"/>
+    <w:lsdException w:name="List Bullet 4" w:semiHidden="1" w:unhideWhenUsed="1"/>
+    <w:lsdException w:name="List Bullet 5" w:semiHidden="1" w:unhideWhenUsed="1"/>
+    <w:lsdException w:name="List Number 2" w:semiHidden="1" w:unhideWhenUsed="1"/>
+    <w:lsdException w:name="List Number 3" w:semiHidden="1" w:unhideWhenUsed="1"/>
+    <w:lsdException w:name="List Number 4" w:semiHidden="1" w:unhideWhenUsed="1"/>
+    <w:lsdException w:name="List Number 5" w:semiHidden="1" w:unhideWhenUsed="1"/>
+    <w:lsdException w:name="Title" w:uiPriority="10" w:qFormat="1"/>
+    <w:lsdException w:name="Closing" w:semiHidden="1" w:unhideWhenUsed="1"/>
+    <w:lsdException w:name="Signature" w:semiHidden="1" w:unhideWhenUsed="1"/>
+    <w:lsdException w:name="Default Paragraph Font" w:semiHidden="1" w:uiPriority="1" w:unhideWhenUsed="1"/>
+    <w:lsdException w:name="Body Text" w:semiHidden="1" w:unhideWhenUsed="1"/>
+    <w:lsdException w:name="Body Text Indent" w:semiHidden="1" w:unhideWhenUsed="1"/>
+    <w:lsdException w:name="List Continue" w:semiHidden="1" w:unhideWhenUsed="1"/>
+    <w:lsdException w:name="List Continue 2" w:semiHidden="1" w:unhideWhenUsed="1"/>
+    <w:lsdException w:name="List Continue 3" w:semiHidden="1" w:unhideWhenUsed="1"/>
+    <w:lsdException w:name="List Continue 4" w:semiHidden="1" w:unhideWhenUsed="1"/>
+    <w:lsdException w:name="List Continue 5" w:semiHidden="1" w:unhideWhenUsed="1"/>
+    <w:lsdException w:name="Message Header" w:semiHidden="1" w:unhideWhenUsed="1"/>
+    <w:lsdException w:name="Subtitle" w:uiPriority="11" w:qFormat="1"/>
+    <w:lsdException w:name="Salutation" w:semiHidden="1" w:unhideWhenUsed="1"/>
+    <w:lsdException w:name="Date" w:semiHidden="1" w:unhideWhenUsed="1"/>
+    <w:lsdException w:name="Body Text First Indent" w:semiHidden="1" w:unhideWhenUsed="1"/>
+    <w:lsdException w:name="Body Text First Indent 2" w:semiHidden="1" w:unhideWhenUsed="1"/>
+    <w:lsdException w:name="Note Heading" w:semiHidden="1" w:unhideWhenUsed="1"/>
+    <w:lsdException w:name="Body Text 2" w:semiHidden="1" w:unhideWhenUsed="1"/>
+    <w:lsdException w:name="Body Text 3" w:semiHidden="1" w:unhideWhenUsed="1"/>
+    <w:lsdException w:name="Body Text Indent 2" w:semiHidden="1" w:unhideWhenUsed="1"/>
+    <w:lsdException w:name="Body Text Indent 3" w:semiHidden="1" w:unhideWhenUsed="1"/>
+    <w:lsdException w:name="Block Text" w:semiHidden="1" w:unhideWhenUsed="1"/>
+    <w:lsdException w:name="Hyperlink" w:semiHidden="1" w:unhideWhenUsed="1"/>
+    <w:lsdException w:name="FollowedHyperlink" w:semiHidden="1" w:unhideWhenUsed="1"/>
+    <w:lsdException w:name="Strong" w:uiPriority="22" w:qFormat="1"/>
+    <w:lsdException w:name="Emphasis" w:uiPriority="20" w:qFormat="1"/>
+    <w:lsdException w:name="Document Map" w:semiHidden="1" w:unhideWhenUsed="1"/>
+    <w:lsdException w:name="Plain Text" w:semiHidden="1" w:unhideWhenUsed="1"/>
+    <w:lsdException w:name="E-mail Signature" w:semiHidden="1" w:unhideWhenUsed="1"/>
+    <w:lsdException w:name="HTML Top of Form" w:semiHidden="1" w:unhideWhenUsed="1"/>
+    <w:lsdException w:name="HTML Bottom of Form" w:semiHidden="1" w:unhideWhenUsed="1"/>
+    <w:lsdException w:name="Normal (Web)" w:semiHidden="1" w:unhideWhenUsed="1"/>
+    <w:lsdException w:name="HTML Acronym" w:semiHidden="1" w:unhideWhenUsed="1"/>
+    <w:lsdException w:name="HTML Address" w:semiHidden="1" w:unhideWhenUsed="1"/>
+    <w:lsdException w:name="HTML Cite" w:semiHidden="1" w:unhideWhenUsed="1"/>
+    <w:lsdException w:name="HTML Code" w:semiHidden="1" w:unhideWhenUsed="1"/>
+    <w:lsdException w:name="HTML Definition" w:semiHidden="1" w:unhideWhenUsed="1"/>
+    <w:lsdException w:name="HTML Keyboard" w:semiHidden="1" w:unhideWhenUsed="1"/>
+    <w:lsdException w:name="HTML Preformatted" w:semiHidden="1" w:unhideWhenUsed="1"/>
+    <w:lsdException w:name="HTML Sample" w:semiHidden="1" w:unhideWhenUsed="1"/>
+    <w:lsdException w:name="HTML Typewriter" w:semiHidden="1" w:unhideWhenUsed="1"/>
+    <w:lsdException w:name="HTML Variable" w:semiHidden="1" w:unhideWhenUsed="1"/>
+    <w:lsdException w:name="Normal Table" w:semiHidden="1" w:unhideWhenUsed="1"/>
+    <w:lsdException w:name="annotation subject" w:semiHidden="1" w:unhideWhenUsed="1"/>
+    <w:lsdException w:name="No List" w:semiHidden="1" w:unhideWhenUsed="1"/>
+    <w:lsdException w:name="Outline List 1" w:semiHidden="1" w:unhideWhenUsed="1"/>
+    <w:lsdException w:name="Outline List 2" w:semiHidden="1" w:unhideWhenUsed="1"/>
+    <w:lsdException w:name="Outline List 3" w:semiHidden="1" w:unhideWhenUsed="1"/>
+    <w:lsdException w:name="Table Simple 1" w:semiHidden="1" w:unhideWhenUsed="1"/>
+    <w:lsdException w:name="Table Simple 2" w:semiHidden="1" w:unhideWhenUsed="1"/>
+    <w:lsdException w:name="Table Simple 3" w:semiHidden="1" w:unhideWhenUsed="1"/>
+    <w:lsdException w:name="Table Classic 1" w:semiHidden="1" w:unhideWhenUsed="1"/>
+    <w:lsdException w:name="Table Classic 2" w:semiHidden="1" w:unhideWhenUsed="1"/>
+    <w:lsdException w:name="Table Classic 3" w:semiHidden="1" w:unhideWhenUsed="1"/>
+    <w:lsdException w:name="Table Classic 4" w:semiHidden="1" w:unhideWhenUsed="1"/>
+    <w:lsdException w:name="Table Colorful 1" w:semiHidden="1" w:unhideWhenUsed="1"/>
+    <w:lsdException w:name="Table Colorful 2" w:semiHidden="1" w:unhideWhenUsed="1"/>
+    <w:lsdException w:name="Table Colorful 3" w:semiHidden="1" w:unhideWhenUsed="1"/>
+    <w:lsdException w:name="Table Columns 1" w:semiHidden="1" w:unhideWhenUsed="1"/>
+    <w:lsdException w:name="Table Columns 2" w:semiHidden="1" w:unhideWhenUsed="1"/>
+    <w:lsdException w:name="Table Columns 3" w:semiHidden="1" w:unhideWhenUsed="1"/>
+    <w:lsdException w:name="Table Columns 4" w:semiHidden="1" w:unhideWhenUsed="1"/>
+    <w:lsdException w:name="Table Columns 5" w:semiHidden="1" w:unhideWhenUsed="1"/>
+    <w:lsdException w:name="Table Grid 1" w:semiHidden="1" w:unhideWhenUsed="1"/>
+    <w:lsdException w:name="Table Grid 2" w:semiHidden="1" w:unhideWhenUsed="1"/>
+    <w:lsdException w:name="Table Grid 3" w:semiHidden="1" w:unhideWhenUsed="1"/>
+    <w:lsdException w:name="Table Grid 4" w:semiHidden="1" w:unhideWhenUsed="1"/>
+    <w:lsdException w:name="Table Grid 5" w:semiHidden="1" w:unhideWhenUsed="1"/>
+    <w:lsdException w:name="Table Grid 6" w:semiHidden="1" w:unhideWhenUsed="1"/>
+    <w:lsdException w:name="Table Grid 7" w:semiHidden="1" w:unhideWhenUsed="1"/>
+    <w:lsdException w:name="Table Grid 8" w:semiHidden="1" w:unhideWhenUsed="1"/>
+    <w:lsdException w:name="Table List 1" w:semiHidden="1" w:unhideWhenUsed="1"/>
+    <w:lsdException w:name="Table List 2" w:semiHidden="1" w:unhideWhenUsed="1"/>
+    <w:lsdException w:name="Table List 3" w:semiHidden="1" w:unhideWhenUsed="1"/>
+    <w:lsdException w:name="Table List 4" w:semiHidden="1" w:unhideWhenUsed="1"/>
+    <w:lsdException w:name="Table List 5" w:semiHidden="1" w:unhideWhenUsed="1"/>
+    <w:lsdException w:name="Table List 6" w:semiHidden="1" w:unhideWhenUsed="1"/>
+    <w:lsdException w:name="Table List 7" w:semiHidden="1" w:unhideWhenUsed="1"/>
+    <w:lsdException w:name="Table List 8" w:semiHidden="1" w:unhideWhenUsed="1"/>
+    <w:lsdException w:name="Table 3D effects 1" w:semiHidden="1" w:unhideWhenUsed="1"/>
+    <w:lsdException w:name="Table 3D effects 2" w:semiHidden="1" w:unhideWhenUsed="1"/>
+    <w:lsdException w:name="Table 3D effects 3" w:semiHidden="1" w:unhideWhenUsed="1"/>
+    <w:lsdException w:name="Table Contemporary" w:semiHidden="1" w:unhideWhenUsed="1"/>
+    <w:lsdException w:name="Table Elegant" w:semiHidden="1" w:unhideWhenUsed="1"/>
+    <w:lsdException w:name="Table Professional" w:semiHidden="1" w:unhideWhenUsed="1"/>
+    <w:lsdException w:name="Table Subtle 1" w:semiHidden="1" w:unhideWhenUsed="1"/>
+    <w:lsdException w:name="Table Subtle 2" w:semiHidden="1" w:unhideWhenUsed="1"/>
+    <w:lsdException w:name="Table Web 1" w:semiHidden="1" w:unhideWhenUsed="1"/>
+    <w:lsdException w:name="Table Web 2" w:semiHidden="1" w:unhideWhenUsed="1"/>
+    <w:lsdException w:name="Table Web 3" w:semiHidden="1" w:unhideWhenUsed="1"/>
+    <w:lsdException w:name="Balloon Text" w:semiHidden="1" w:unhideWhenUsed="1"/>
+    <w:lsdException w:name="Table Grid" w:uiPriority="39"/>
+    <w:lsdException w:name="Table Theme" w:semiHidden="1" w:unhideWhenUsed="1"/>
+    <w:lsdException w:name="Placeholder Text" w:semiHidden="1"/>
+    <w:lsdException w:name="No Spacing" w:uiPriority="1" w:qFormat="1"/>
+    <w:lsdException w:name="Light Shading" w:uiPriority="60"/>
+    <w:lsdException w:name="Light List" w:uiPriority="61"/>
+    <w:lsdException w:name="Light Grid" w:uiPriority="62"/>
+    <w:lsdException w:name="Medium Shading 1" w:uiPriority="63"/>
+    <w:lsdException w:name="Medium Shading 2" w:uiPriority="64"/>
+    <w:lsdException w:name="Medium List 1" w:uiPriority="65"/>
+    <w:lsdException w:name="Medium List 2" w:uiPriority="66"/>
+    <w:lsdException w:name="Medium Grid 1" w:uiPriority="67"/>
+    <w:lsdException w:name="Medium Grid 2" w:uiPriority="68"/>
+    <w:lsdException w:name="Medium Grid 3" w:uiPriority="69"/>
+    <w:lsdException w:name="Dark List" w:uiPriority="70"/>
+    <w:lsdException w:name="Colorful Shading" w:uiPriority="71"/>
+    <w:lsdException w:name="Colorful List" w:uiPriority="72"/>
+    <w:lsdException w:name="Colorful Grid" w:uiPriority="73"/>
+    <w:lsdException w:name="Light Shading Accent 1" w:uiPriority="60"/>
+    <w:lsdException w:name="Light List Accent 1" w:uiPriority="61"/>
+    <w:lsdException w:name="Light Grid Accent 1" w:uiPriority="62"/>
+    <w:lsdException w:name="Medium Shading 1 Accent 1" w:uiPriority="63"/>
+    <w:lsdException w:name="Medium Shading 2 Accent 1" w:uiPriority="64"/>
+    <w:lsdException w:name="Medium List 1 Accent 1" w:uiPriority="65"/>
+    <w:lsdException w:name="Revision" w:semiHidden="1"/>
+    <w:lsdException w:name="List Paragraph" w:uiPriority="34" w:qFormat="1"/>
+    <w:lsdException w:name="Quote" w:uiPriority="29" w:qFormat="1"/>
+    <w:lsdException w:name="Intense Quote" w:uiPriority="30" w:qFormat="1"/>
+    <w:lsdException w:name="Medium List 2 Accent 1" w:uiPriority="66"/>
+    <w:lsdException w:name="Medium Grid 1 Accent 1" w:uiPriority="67"/>
+    <w:lsdException w:name="Medium Grid 2 Accent 1" w:uiPriority="68"/>
+    <w:lsdException w:name="Medium Grid 3 Accent 1" w:uiPriority="69"/>
+    <w:lsdException w:name="Dark List Accent 1" w:uiPriority="70"/>
+    <w:lsdException w:name="Colorful Shading Accent 1" w:uiPriority="71"/>
+    <w:lsdException w:name="Colorful List Accent 1" w:uiPriority="72"/>
+    <w:lsdException w:name="Colorful Grid Accent 1" w:uiPriority="73"/>
+    <w:lsdException w:name="Light Shading Accent 2" w:uiPriority="60"/>
+    <w:lsdException w:name="Light List Accent 2" w:uiPriority="61"/>
+    <w:lsdException w:name="Light Grid Accent 2" w:uiPriority="62"/>
+    <w:lsdException w:name="Medium Shading 1 Accent 2" w:uiPriority="63"/>
+    <w:lsdException w:name="Medium Shading 2 Accent 2" w:uiPriority="64"/>
+    <w:lsdException w:name="Medium List 1 Accent 2" w:uiPriority="65"/>
+    <w:lsdException w:name="Medium List 2 Accent 2" w:uiPriority="66"/>
+    <w:lsdException w:name="Medium Grid 1 Accent 2" w:uiPriority="67"/>
+    <w:lsdException w:name="Medium Grid 2 Accent 2" w:uiPriority="68"/>
+    <w:lsdException w:name="Medium Grid 3 Accent 2" w:uiPriority="69"/>
+    <w:lsdException w:name="Dark List Accent 2" w:uiPriority="70"/>
+    <w:lsdException w:name="Colorful Shading Accent 2" w:uiPriority="71"/>
+    <w:lsdException w:name="Colorful List Accent 2" w:uiPriority="72"/>
+    <w:lsdException w:name="Colorful Grid Accent 2" w:uiPriority="73"/>
+    <w:lsdException w:name="Light Shading Accent 3" w:uiPriority="60"/>
+    <w:lsdException w:name="Light List Accent 3" w:uiPriority="61"/>
+    <w:lsdException w:name="Light Grid Accent 3" w:uiPriority="62"/>
+    <w:lsdException w:name="Medium Shading 1 Accent 3" w:uiPriority="63"/>
+    <w:lsdException w:name="Medium Shading 2 Accent 3" w:uiPriority="64"/>
+    <w:lsdException w:name="Medium List 1 Accent 3" w:uiPriority="65"/>
+    <w:lsdException w:name="Medium List 2 Accent 3" w:uiPriority="66"/>
+    <w:lsdException w:name="Medium Grid 1 Accent 3" w:uiPriority="67"/>
+    <w:lsdException w:name="Medium Grid 2 Accent 3" w:uiPriority="68"/>
+    <w:lsdException w:name="Medium Grid 3 Accent 3" w:uiPriority="69"/>
+    <w:lsdException w:name="Dark List Accent 3" w:uiPriority="70"/>
+    <w:lsdException w:name="Colorful Shading Accent 3" w:uiPriority="71"/>
+    <w:lsdException w:name="Colorful List Accent 3" w:uiPriority="72"/>
+    <w:lsdException w:name="Colorful Grid Accent 3" w:uiPriority="73"/>
+    <w:lsdException w:name="Light Shading Accent 4" w:uiPriority="60"/>
+    <w:lsdException w:name="Light List Accent 4" w:uiPriority="61"/>
+    <w:lsdException w:name="Light Grid Accent 4" w:uiPriority="62"/>
+    <w:lsdException w:name="Medium Shading 1 Accent 4" w:uiPriority="63"/>
+    <w:lsdException w:name="Medium Shading 2 Accent 4" w:uiPriority="64"/>
+    <w:lsdException w:name="Medium List 1 Accent 4" w:uiPriority="65"/>
+    <w:lsdException w:name="Medium List 2 Accent 4" w:uiPriority="66"/>
+    <w:lsdException w:name="Medium Grid 1 Accent 4" w:uiPriority="67"/>
+    <w:lsdException w:name="Medium Grid 2 Accent 4" w:uiPriority="68"/>
+    <w:lsdException w:name="Medium Grid 3 Accent 4" w:uiPriority="69"/>
+    <w:lsdException w:name="Dark List Accent 4" w:uiPriority="70"/>
+    <w:lsdException w:name="Colorful Shading Accent 4" w:uiPriority="71"/>
+    <w:lsdException w:name="Colorful List Accent 4" w:uiPriority="72"/>
+    <w:lsdException w:name="Colorful Grid Accent 4" w:uiPriority="73"/>
+    <w:lsdException w:name="Light Shading Accent 5" w:uiPriority="60"/>
+    <w:lsdException w:name="Light List Accent 5" w:uiPriority="61"/>
+    <w:lsdException w:name="Light Grid Accent 5" w:uiPriority="62"/>
+    <w:lsdException w:name="Medium Shading 1 Accent 5" w:uiPriority="63"/>
+    <w:lsdException w:name="Medium Shading 2 Accent 5" w:uiPriority="64"/>
+    <w:lsdException w:name="Medium List 1 Accent 5" w:uiPriority="65"/>
+    <w:lsdException w:name="Medium List 2 Accent 5" w:uiPriority="66"/>
+    <w:lsdException w:name="Medium Grid 1 Accent 5" w:uiPriority="67"/>
+    <w:lsdException w:name="Medium Grid 2 Accent 5" w:uiPriority="68"/>
+    <w:lsdException w:name="Medium Grid 3 Accent 5" w:uiPriority="69"/>
+    <w:lsdException w:name="Dark List Accent 5" w:uiPriority="70"/>
+    <w:lsdException w:name="Colorful Shading Accent 5" w:uiPriority="71"/>
+    <w:lsdException w:name="Colorful List Accent 5" w:uiPriority="72"/>
+    <w:lsdException w:name="Colorful Grid Accent 5" w:uiPriority="73"/>
+    <w:lsdException w:name="Light Shading Accent 6" w:uiPriority="60"/>
+    <w:lsdException w:name="Light List Accent 6" w:uiPriority="61"/>
+    <w:lsdException w:name="Light Grid Accent 6" w:uiPriority="62"/>
+    <w:lsdException w:name="Medium Shading 1 Accent 6" w:uiPriority="63"/>
+    <w:lsdException w:name="Medium Shading 2 Accent 6" w:uiPriority="64"/>
+    <w:lsdException w:name="Medium List 1 Accent 6" w:uiPriority="65"/>
+    <w:lsdException w:name="Medium List 2 Accent 6" w:uiPriority="66"/>
+    <w:lsdException w:name="Medium Grid 1 Accent 6" w:uiPriority="67"/>
+    <w:lsdException w:name="Medium Grid 2 Accent 6" w:uiPriority="68"/>
+    <w:lsdException w:name="Medium Grid 3 Accent 6" w:uiPriority="69"/>
+    <w:lsdException w:name="Dark List Accent 6" w:uiPriority="70"/>
+    <w:lsdException w:name="Colorful Shading Accent 6" w:uiPriority="71"/>
+    <w:lsdException w:name="Colorful List Accent 6" w:uiPriority="72"/>
+    <w:lsdException w:name="Colorful Grid Accent 6" w:uiPriority="73"/>
+    <w:lsdException w:name="Subtle Emphasis" w:uiPriority="19" w:qFormat="1"/>
+    <w:lsdException w:name="Intense Emphasis" w:uiPriority="21" w:qFormat="1"/>
+    <w:lsdException w:name="Subtle Reference" w:uiPriority="31" w:qFormat="1"/>
+    <w:lsdException w:name="Intense Reference" w:uiPriority="32" w:qFormat="1"/>
+    <w:lsdException w:name="Book Title" w:uiPriority="33" w:qFormat="1"/>
+    <w:lsdException w:name="Bibliography" w:semiHidden="1" w:uiPriority="37" w:unhideWhenUsed="1"/>
+    <w:lsdException w:name="TOC Heading" w:semiHidden="1" w:uiPriority="39" w:unhideWhenUsed="1" w:qFormat="1"/>
+    <w:lsdException w:name="Plain Table 1" w:uiPriority="41"/>
+    <w:lsdException w:name="Plain Table 2" w:uiPriority="42"/>
+    <w:lsdException w:name="Plain Table 3" w:uiPriority="43"/>
+    <w:lsdException w:name="Plain Table 4" w:uiPriority="44"/>
+    <w:lsdException w:name="Plain Table 5" w:uiPriority="45"/>
+    <w:lsdException w:name="Grid Table Light" w:uiPriority="40"/>
+    <w:lsdException w:name="Grid Table 1 Light" w:uiPriority="46"/>
+    <w:lsdException w:name="Grid Table 2" w:uiPriority="47"/>
+    <w:lsdException w:name="Grid Table 3" w:uiPriority="48"/>
+    <w:lsdException w:name="Grid Table 4" w:uiPriority="49"/>
+    <w:lsdException w:name="Grid Table 5 Dark" w:uiPriority="50"/>
+    <w:lsdException w:name="Grid Table 6 Colorful" w:uiPriority="51"/>
+    <w:lsdException w:name="Grid Table 7 Colorful" w:uiPriority="52"/>
+    <w:lsdException w:name="Grid Table 1 Light Accent 1" w:uiPriority="46"/>
+    <w:lsdException w:name="Grid Table 2 Accent 1" w:uiPriority="47"/>
+    <w:lsdException w:name="Grid Table 3 Accent 1" w:uiPriority="48"/>
+    <w:lsdException w:name="Grid Table 4 Accent 1" w:uiPriority="49"/>
+    <w:lsdException w:name="Grid Table 5 Dark Accent 1" w:uiPriority="50"/>
+    <w:lsdException w:name="Grid Table 6 Colorful Accent 1" w:uiPriority="51"/>
+    <w:lsdException w:name="Grid Table 7 Colorful Accent 1" w:uiPriority="52"/>
+    <w:lsdException w:name="Grid Table 1 Light Accent 2" w:uiPriority="46"/>
+    <w:lsdException w:name="Grid Table 2 Accent 2" w:uiPriority="47"/>
+    <w:lsdException w:name="Grid Table 3 Accent 2" w:uiPriority="48"/>
+    <w:lsdException w:name="Grid Table 4 Accent 2" w:uiPriority="49"/>
+    <w:lsdException w:name="Grid Table 5 Dark Accent 2" w:uiPriority="50"/>
+    <w:lsdException w:name="Grid Table 6 Colorful Accent 2" w:uiPriority="51"/>
+    <w:lsdException w:name="Grid Table 7 Colorful Accent 2" w:uiPriority="52"/>
+    <w:lsdException w:name="Grid Table 1 Light Accent 3" w:uiPriority="46"/>
+    <w:lsdException w:name="Grid Table 2 Accent 3" w:uiPriority="47"/>
+    <w:lsdException w:name="Grid Table 3 Accent 3" w:uiPriority="48"/>
+    <w:lsdException w:name="Grid Table 4 Accent 3" w:uiPriority="49"/>
+    <w:lsdException w:name="Grid Table 5 Dark Accent 3" w:uiPriority="50"/>
+    <w:lsdException w:name="Grid Table 6 Colorful Accent 3" w:uiPriority="51"/>
+    <w:lsdException w:name="Grid Table 7 Colorful Accent 3" w:uiPriority="52"/>
+    <w:lsdException w:name="Grid Table 1 Light Accent 4" w:uiPriority="46"/>
+    <w:lsdException w:name="Grid Table 2 Accent 4" w:uiPriority="47"/>
+    <w:lsdException w:name="Grid Table 3 Accent 4" w:uiPriority="48"/>
+    <w:lsdException w:name="Grid Table 4 Accent 4" w:uiPriority="49"/>
+    <w:lsdException w:name="Grid Table 5 Dark Accent 4" w:uiPriority="50"/>
+    <w:lsdException w:name="Grid Table 6 Colorful Accent 4" w:uiPriority="51"/>
+    <w:lsdException w:name="Grid Table 7 Colorful Accent 4" w:uiPriority="52"/>
+    <w:lsdException w:name="Grid Table 1 Light Accent 5" w:uiPriority="46"/>
+    <w:lsdException w:name="Grid Table 2 Accent 5" w:uiPriority="47"/>
+    <w:lsdException w:name="Grid Table 3 Accent 5" w:uiPriority="48"/>
+    <w:lsdException w:name="Grid Table 4 Accent 5" w:uiPriority="49"/>
+    <w:lsdException w:name="Grid Table 5 Dark Accent 5" w:uiPriority="50"/>
+    <w:lsdException w:name="Grid Table 6 Colorful Accent 5" w:uiPriority="51"/>
+    <w:lsdException w:name="Grid Table 7 Colorful Accent 5" w:uiPriority="52"/>
+    <w:lsdException w:name="Grid Table 1 Light Accent 6" w:uiPriority="46"/>
+    <w:lsdException w:name="Grid Table 2 Accent 6" w:uiPriority="47"/>
+    <w:lsdException w:name="Grid Table 3 Accent 6" w:uiPriority="48"/>
+    <w:lsdException w:name="Grid Table 4 Accent 6" w:uiPriority="49"/>
+    <w:lsdException w:name="Grid Table 5 Dark Accent 6" w:uiPriority="50"/>
+    <w:lsdException w:name="Grid Table 6 Colorful Accent 6" w:uiPriority="51"/>
+    <w:lsdException w:name="Grid Table 7 Colorful Accent 6" w:uiPriority="52"/>
+    <w:lsdException w:name="List Table 1 Light" w:uiPriority="46"/>
+    <w:lsdException w:name="List Table 2" w:uiPriority="47"/>
+    <w:lsdException w:name="List Table 3" w:uiPriority="48"/>
+    <w:lsdException w:name="List Table 4" w:uiPriority="49"/>
+    <w:lsdException w:name="List Table 5 Dark" w:uiPriority="50"/>
+    <w:lsdException w:name="List Table 6 Colorful" w:uiPriority="51"/>
+    <w:lsdException w:name="List Table 7 Colorful" w:uiPriority="52"/>
+    <w:lsdException w:name="List Table 1 Light Accent 1" w:uiPriority="46"/>
+    <w:lsdException w:name="List Table 2 Accent 1" w:uiPriority="47"/>
+    <w:lsdException w:name="List Table 3 Accent 1" w:uiPriority="48"/>
+    <w:lsdException w:name="List Table 4 Accent 1" w:uiPriority="49"/>
+    <w:lsdException w:name="List Table 5 Dark Accent 1" w:uiPriority="50"/>
+    <w:lsdException w:name="List Table 6 Colorful Accent 1" w:uiPriority="51"/>
+    <w:lsdException w:name="List Table 7 Colorful Accent 1" w:uiPriority="52"/>
+    <w:lsdException w:name="List Table 1 Light Accent 2" w:uiPriority="46"/>
+    <w:lsdException w:name="List Table 2 Accent 2" w:uiPriority="47"/>
+    <w:lsdException w:name="List Table 3 Accent 2" w:uiPriority="48"/>
+    <w:lsdException w:name="List Table 4 Accent 2" w:uiPriority="49"/>
+    <w:lsdException w:name="List Table 5 Dark Accent 2" w:uiPriority="50"/>
+    <w:lsdException w:name="List Table 6 Colorful Accent 2" w:uiPriority="51"/>
+    <w:lsdException w:name="List Table 7 Colorful Accent 2" w:uiPriority="52"/>
+    <w:lsdException w:name="List Table 1 Light Accent 3" w:uiPriority="46"/>
+    <w:lsdException w:name="List Table 2 Accent 3" w:uiPriority="47"/>
+    <w:lsdException w:name="List Table 3 Accent 3" w:uiPriority="48"/>
+    <w:lsdException w:name="List Table 4 Accent 3" w:uiPriority="49"/>
+    <w:lsdException w:name="List Table 5 Dark Accent 3" w:uiPriority="50"/>
+    <w:lsdException w:name="List Table 6 Colorful Accent 3" w:uiPriority="51"/>
+    <w:lsdException w:name="List Table 7 Colorful Accent 3" w:uiPriority="52"/>
+    <w:lsdException w:name="List Table 1 Light Accent 4" w:uiPriority="46"/>
+    <w:lsdException w:name="List Table 2 Accent 4" w:uiPriority="47"/>
+    <w:lsdException w:name="List Table 3 Accent 4" w:uiPriority="48"/>
+    <w:lsdException w:name="List Table 4 Accent 4" w:uiPriority="49"/>
+    <w:lsdException w:name="List Table 5 Dark Accent 4" w:uiPriority="50"/>
+    <w:lsdException w:name="List Table 6 Colorful Accent 4" w:uiPriority="51"/>
+    <w:lsdException w:name="List Table 7 Colorful Accent 4" w:uiPriority="52"/>
+    <w:lsdException w:name="List Table 1 Light Accent 5" w:uiPriority="46"/>
+    <w:lsdException w:name="List Table 2 Accent 5" w:uiPriority="47"/>
+    <w:lsdException w:name="List Table 3 Accent 5" w:uiPriority="48"/>
+    <w:lsdException w:name="List Table 4 Accent 5" w:uiPriority="49"/>
+    <w:lsdException w:name="List Table 5 Dark Accent 5" w:uiPriority="50"/>
+    <w:lsdException w:name="List Table 6 Colorful Accent 5" w:uiPriority="51"/>
+    <w:lsdException w:name="List Table 7 Colorful Accent 5" w:uiPriority="52"/>
+    <w:lsdException w:name="List Table 1 Light Accent 6" w:uiPriority="46"/>
+    <w:lsdException w:name="List Table 2 Accent 6" w:uiPriority="47"/>
+    <w:lsdException w:name="List Table 3 Accent 6" w:uiPriority="48"/>
+    <w:lsdException w:name="List Table 4 Accent 6" w:uiPriority="49"/>
+    <w:lsdException w:name="List Table 5 Dark Accent 6" w:uiPriority="50"/>
+    <w:lsdException w:name="List Table 6 Colorful Accent 6" w:uiPriority="51"/>
+    <w:lsdException w:name="List Table 7 Colorful Accent 6" w:uiPriority="52"/>
   </w:latentStyles>
   <w:style w:type="paragraph" w:default="1" w:styleId="Normal">
     <w:name w:val="Normal"/>
@@ -9183,7 +9972,7 @@
 </file>
 
 <file path=customXml/itemProps1.xml><?xml version="1.0" encoding="utf-8"?>
-<ds:datastoreItem xmlns:ds="http://schemas.openxmlformats.org/officeDocument/2006/customXml" ds:itemID="{91270A37-8F61-4023-88CD-2D76E8FA9B5B}">
+<ds:datastoreItem xmlns:ds="http://schemas.openxmlformats.org/officeDocument/2006/customXml" ds:itemID="{854C7C6B-4284-484B-BAC8-ABF48F85D63E}">
   <ds:schemaRefs>
     <ds:schemaRef ds:uri="http://schemas.openxmlformats.org/officeDocument/2006/bibliography"/>
   </ds:schemaRefs>

</xml_diff>

<commit_message>
Problema de sincronizacion: Archivos de Pablo
</commit_message>
<xml_diff>
--- a/2-calidad/2-procedimientos/PROCEDIMIENTOS GENERALES DE CTO/PG - TRATAMIENTO DE LLAVES Y APERTURA DE ESPACIOS.docx
+++ b/2-calidad/2-procedimientos/PROCEDIMIENTOS GENERALES DE CTO/PG - TRATAMIENTO DE LLAVES Y APERTURA DE ESPACIOS.docx
@@ -1,6 +1,6 @@
 
 <file path=word/document.xml><?xml version="1.0" encoding="utf-8"?>
-<w:document xmlns:wpc="http://schemas.microsoft.com/office/word/2010/wordprocessingCanvas" xmlns:mc="http://schemas.openxmlformats.org/markup-compatibility/2006" xmlns:o="urn:schemas-microsoft-com:office:office" xmlns:r="http://schemas.openxmlformats.org/officeDocument/2006/relationships" xmlns:m="http://schemas.openxmlformats.org/officeDocument/2006/math" xmlns:v="urn:schemas-microsoft-com:vml" xmlns:wp14="http://schemas.microsoft.com/office/word/2010/wordprocessingDrawing" xmlns:wp="http://schemas.openxmlformats.org/drawingml/2006/wordprocessingDrawing" xmlns:w10="urn:schemas-microsoft-com:office:word" xmlns:w="http://schemas.openxmlformats.org/wordprocessingml/2006/main" xmlns:w14="http://schemas.microsoft.com/office/word/2010/wordml" xmlns:wpg="http://schemas.microsoft.com/office/word/2010/wordprocessingGroup" xmlns:wpi="http://schemas.microsoft.com/office/word/2010/wordprocessingInk" xmlns:wne="http://schemas.microsoft.com/office/word/2006/wordml" xmlns:wps="http://schemas.microsoft.com/office/word/2010/wordprocessingShape" mc:Ignorable="w14 wp14">
+<w:document xmlns:wpc="http://schemas.microsoft.com/office/word/2010/wordprocessingCanvas" xmlns:mc="http://schemas.openxmlformats.org/markup-compatibility/2006" xmlns:o="urn:schemas-microsoft-com:office:office" xmlns:r="http://schemas.openxmlformats.org/officeDocument/2006/relationships" xmlns:m="http://schemas.openxmlformats.org/officeDocument/2006/math" xmlns:v="urn:schemas-microsoft-com:vml" xmlns:wp14="http://schemas.microsoft.com/office/word/2010/wordprocessingDrawing" xmlns:wp="http://schemas.openxmlformats.org/drawingml/2006/wordprocessingDrawing" xmlns:w10="urn:schemas-microsoft-com:office:word" xmlns:w="http://schemas.openxmlformats.org/wordprocessingml/2006/main" xmlns:w14="http://schemas.microsoft.com/office/word/2010/wordml" xmlns:w15="http://schemas.microsoft.com/office/word/2012/wordml" xmlns:wpg="http://schemas.microsoft.com/office/word/2010/wordprocessingGroup" xmlns:wpi="http://schemas.microsoft.com/office/word/2010/wordprocessingInk" xmlns:wne="http://schemas.microsoft.com/office/word/2006/wordml" xmlns:wps="http://schemas.microsoft.com/office/word/2010/wordprocessingShape" mc:Ignorable="w14 w15 wp14">
   <w:body>
     <w:p>
       <w:pPr>
@@ -20,8 +20,6 @@
         </w:rPr>
         <w:tab/>
       </w:r>
-      <w:bookmarkStart w:id="1" w:name="_GoBack"/>
-      <w:bookmarkEnd w:id="1"/>
     </w:p>
     <w:p>
       <w:pPr>
@@ -582,10 +580,13 @@
         <w:rPr>
           <w:b/>
         </w:rPr>
-        <w:t xml:space="preserve"> DGE</w:t>
-      </w:r>
-      <w:r>
-        <w:t>” tanto como al “</w:t>
+        <w:t xml:space="preserve"> (ST)</w:t>
+      </w:r>
+      <w:r>
+        <w:t xml:space="preserve">” </w:t>
+      </w:r>
+      <w:r>
+        <w:t>tanto como al “</w:t>
       </w:r>
       <w:r>
         <w:rPr>
@@ -594,11 +595,16 @@
         <w:t>Sistema de Gestión de Activos</w:t>
       </w:r>
       <w:r>
+        <w:rPr>
+          <w:b/>
+        </w:rPr>
+        <w:t xml:space="preserve"> (SGA)</w:t>
+      </w:r>
+      <w:r>
         <w:t xml:space="preserve">” </w:t>
       </w:r>
-      <w:r>
-        <w:t xml:space="preserve">(SGA) </w:t>
-      </w:r>
+      <w:bookmarkStart w:id="1" w:name="_GoBack"/>
+      <w:bookmarkEnd w:id="1"/>
       <w:r>
         <w:t>con perfiles de acceso y visibilidad definidos según instrucción de la Coordinación de la CTO</w:t>
       </w:r>
@@ -755,9 +761,54 @@
           <w:highlight w:val="yellow"/>
           <w:shd w:val="clear" w:color="auto" w:fill="FFFFFF"/>
         </w:rPr>
-        <w:t xml:space="preserve">(Ver con Maxi </w:t>
-      </w:r>
-      <w:proofErr w:type="spellStart"/>
+        <w:t>(Ver con Maxi Seif)</w:t>
+      </w:r>
+    </w:p>
+    <w:p>
+      <w:pPr>
+        <w:ind w:firstLine="360"/>
+        <w:jc w:val="both"/>
+      </w:pPr>
+      <w:r>
+        <w:t xml:space="preserve">El responsable de los “cierres” debería ser </w:t>
+      </w:r>
+      <w:r>
+        <w:rPr>
+          <w:rFonts w:eastAsia="Times New Roman" w:cs="Helvetica"/>
+          <w:color w:val="000000"/>
+          <w:shd w:val="clear" w:color="auto" w:fill="FDFDFD"/>
+          <w:lang w:val="es-ES" w:eastAsia="es-ES"/>
+        </w:rPr>
+        <w:t xml:space="preserve">un vigilador del turno 14-22 (turno tarde) - </w:t>
+      </w:r>
+      <w:r>
+        <w:t xml:space="preserve"> VER TAMBIEN TEMAS FAJAS </w:t>
+      </w:r>
+    </w:p>
+    <w:p>
+      <w:pPr>
+        <w:ind w:left="360"/>
+        <w:jc w:val="both"/>
+      </w:pPr>
+      <w:r>
+        <w:lastRenderedPageBreak/>
+        <w:t xml:space="preserve">Una vez finalizado el recorrido de cierre, el personal de seguridad o rondín pondrá cada llave a resguardo bajo precintos individuales y registrara </w:t>
+      </w:r>
+      <w:r>
+        <w:t xml:space="preserve">en el Sistema de Gestión de Activos ( “SGA”) el </w:t>
+      </w:r>
+      <w:r>
+        <w:t xml:space="preserve">No. Precinto para cada llave/”EF” correspondiente / Hora de cierre / Status (del espacio) </w:t>
+      </w:r>
+      <w:r>
+        <w:rPr>
+          <w:highlight w:val="red"/>
+        </w:rPr>
+        <w:t>“Cerrado”</w:t>
+      </w:r>
+      <w:r>
+        <w:t xml:space="preserve"> </w:t>
+      </w:r>
       <w:r>
         <w:rPr>
           <w:rFonts w:cstheme="minorHAnsi"/>
@@ -765,120 +816,7 @@
           <w:highlight w:val="yellow"/>
           <w:shd w:val="clear" w:color="auto" w:fill="FFFFFF"/>
         </w:rPr>
-        <w:t>Seif</w:t>
-      </w:r>
-      <w:proofErr w:type="spellEnd"/>
-      <w:r>
-        <w:rPr>
-          <w:rFonts w:cstheme="minorHAnsi"/>
-          <w:color w:val="222222"/>
-          <w:highlight w:val="yellow"/>
-          <w:shd w:val="clear" w:color="auto" w:fill="FFFFFF"/>
-        </w:rPr>
-        <w:t>)</w:t>
-      </w:r>
-    </w:p>
-    <w:p>
-      <w:pPr>
-        <w:ind w:firstLine="360"/>
-        <w:jc w:val="both"/>
-      </w:pPr>
-      <w:r>
-        <w:t xml:space="preserve">El responsable de los “cierres” debería ser </w:t>
-      </w:r>
-      <w:r>
-        <w:rPr>
-          <w:rFonts w:eastAsia="Times New Roman" w:cs="Helvetica"/>
-          <w:color w:val="000000"/>
-          <w:shd w:val="clear" w:color="auto" w:fill="FDFDFD"/>
-          <w:lang w:val="es-ES" w:eastAsia="es-ES"/>
-        </w:rPr>
-        <w:t xml:space="preserve">un </w:t>
-      </w:r>
-      <w:proofErr w:type="spellStart"/>
-      <w:r>
-        <w:rPr>
-          <w:rFonts w:eastAsia="Times New Roman" w:cs="Helvetica"/>
-          <w:color w:val="000000"/>
-          <w:shd w:val="clear" w:color="auto" w:fill="FDFDFD"/>
-          <w:lang w:val="es-ES" w:eastAsia="es-ES"/>
-        </w:rPr>
-        <w:t>vigilador</w:t>
-      </w:r>
-      <w:proofErr w:type="spellEnd"/>
-      <w:r>
-        <w:rPr>
-          <w:rFonts w:eastAsia="Times New Roman" w:cs="Helvetica"/>
-          <w:color w:val="000000"/>
-          <w:shd w:val="clear" w:color="auto" w:fill="FDFDFD"/>
-          <w:lang w:val="es-ES" w:eastAsia="es-ES"/>
-        </w:rPr>
-        <w:t xml:space="preserve"> del turno 14-22 (turno tarde) - </w:t>
-      </w:r>
-      <w:r>
-        <w:t xml:space="preserve"> VER TAMBIEN TEMAS FAJAS </w:t>
-      </w:r>
-    </w:p>
-    <w:p>
-      <w:pPr>
-        <w:ind w:left="360"/>
-        <w:jc w:val="both"/>
-      </w:pPr>
-      <w:r>
-        <w:lastRenderedPageBreak/>
-        <w:t xml:space="preserve">Una vez finalizado el recorrido de cierre, el personal de seguridad o rondín pondrá cada llave a resguardo bajo precintos individuales y registrara </w:t>
-      </w:r>
-      <w:r>
-        <w:t xml:space="preserve">en el Sistema de Gestión de Activos </w:t>
-      </w:r>
-      <w:proofErr w:type="gramStart"/>
-      <w:r>
-        <w:t>( “</w:t>
-      </w:r>
-      <w:proofErr w:type="gramEnd"/>
-      <w:r>
-        <w:t xml:space="preserve">SGA”) el </w:t>
-      </w:r>
-      <w:r>
-        <w:t xml:space="preserve">No. Precinto para cada llave/”EF” correspondiente / Hora de cierre / Status (del espacio) </w:t>
-      </w:r>
-      <w:r>
-        <w:rPr>
-          <w:highlight w:val="red"/>
-        </w:rPr>
-        <w:t>“Cerrado”</w:t>
-      </w:r>
-      <w:r>
-        <w:t xml:space="preserve"> </w:t>
-      </w:r>
-      <w:r>
-        <w:rPr>
-          <w:rFonts w:cstheme="minorHAnsi"/>
-          <w:color w:val="222222"/>
-          <w:highlight w:val="yellow"/>
-          <w:shd w:val="clear" w:color="auto" w:fill="FFFFFF"/>
-        </w:rPr>
-        <w:t xml:space="preserve">(Ver con Maxi </w:t>
-      </w:r>
-      <w:proofErr w:type="spellStart"/>
-      <w:r>
-        <w:rPr>
-          <w:rFonts w:cstheme="minorHAnsi"/>
-          <w:color w:val="222222"/>
-          <w:highlight w:val="yellow"/>
-          <w:shd w:val="clear" w:color="auto" w:fill="FFFFFF"/>
-        </w:rPr>
-        <w:t>Seif</w:t>
-      </w:r>
-      <w:proofErr w:type="spellEnd"/>
-      <w:r>
-        <w:rPr>
-          <w:rFonts w:cstheme="minorHAnsi"/>
-          <w:color w:val="222222"/>
-          <w:highlight w:val="yellow"/>
-          <w:shd w:val="clear" w:color="auto" w:fill="FFFFFF"/>
-        </w:rPr>
-        <w:t>)</w:t>
+        <w:t>(Ver con Maxi Seif)</w:t>
       </w:r>
     </w:p>
     <w:p>
@@ -945,9 +883,17 @@
           <w:shd w:val="clear" w:color="auto" w:fill="FDFDFD"/>
           <w:lang w:val="es-ES" w:eastAsia="es-ES"/>
         </w:rPr>
-        <w:t xml:space="preserve">un </w:t>
-      </w:r>
-      <w:proofErr w:type="spellStart"/>
+        <w:t>un vigilador</w:t>
+      </w:r>
+      <w:r>
+        <w:rPr>
+          <w:rFonts w:ascii="Helvetica" w:eastAsia="Times New Roman" w:hAnsi="Helvetica" w:cs="Helvetica"/>
+          <w:color w:val="000000"/>
+          <w:shd w:val="clear" w:color="auto" w:fill="FDFDFD"/>
+          <w:lang w:val="es-ES" w:eastAsia="es-ES"/>
+        </w:rPr>
+        <w:t xml:space="preserve"> </w:t>
+      </w:r>
       <w:r>
         <w:rPr>
           <w:rFonts w:eastAsia="Times New Roman" w:cs="Helvetica"/>
@@ -955,67 +901,28 @@
           <w:shd w:val="clear" w:color="auto" w:fill="FDFDFD"/>
           <w:lang w:val="es-ES" w:eastAsia="es-ES"/>
         </w:rPr>
-        <w:t>vigilador</w:t>
-      </w:r>
-      <w:proofErr w:type="spellEnd"/>
-      <w:r>
-        <w:rPr>
-          <w:rFonts w:ascii="Helvetica" w:eastAsia="Times New Roman" w:hAnsi="Helvetica" w:cs="Helvetica"/>
-          <w:color w:val="000000"/>
-          <w:shd w:val="clear" w:color="auto" w:fill="FDFDFD"/>
-          <w:lang w:val="es-ES" w:eastAsia="es-ES"/>
-        </w:rPr>
-        <w:t xml:space="preserve"> </w:t>
-      </w:r>
-      <w:r>
+        <w:t>del turno 22-06 (turno noche) – VER TEMA FAJAS</w:t>
+      </w:r>
+    </w:p>
+    <w:p>
+      <w:pPr>
+        <w:ind w:left="360"/>
+        <w:jc w:val="both"/>
         <w:rPr>
           <w:rFonts w:eastAsia="Times New Roman" w:cs="Helvetica"/>
           <w:color w:val="000000"/>
           <w:shd w:val="clear" w:color="auto" w:fill="FDFDFD"/>
           <w:lang w:val="es-ES" w:eastAsia="es-ES"/>
         </w:rPr>
-        <w:t>del turno 22-06 (turno noche) – VER TEMA FAJAS</w:t>
-      </w:r>
-    </w:p>
-    <w:p>
-      <w:pPr>
-        <w:ind w:left="360"/>
-        <w:jc w:val="both"/>
+      </w:pPr>
+      <w:r>
         <w:rPr>
           <w:rFonts w:eastAsia="Times New Roman" w:cs="Helvetica"/>
           <w:color w:val="000000"/>
           <w:shd w:val="clear" w:color="auto" w:fill="FDFDFD"/>
           <w:lang w:val="es-ES" w:eastAsia="es-ES"/>
         </w:rPr>
-      </w:pPr>
-      <w:r>
-        <w:rPr>
-          <w:rFonts w:eastAsia="Times New Roman" w:cs="Helvetica"/>
-          <w:color w:val="000000"/>
-          <w:shd w:val="clear" w:color="auto" w:fill="FDFDFD"/>
-          <w:lang w:val="es-ES" w:eastAsia="es-ES"/>
-        </w:rPr>
-        <w:t xml:space="preserve">De esta forma, el </w:t>
-      </w:r>
-      <w:proofErr w:type="spellStart"/>
-      <w:r>
-        <w:rPr>
-          <w:rFonts w:eastAsia="Times New Roman" w:cs="Helvetica"/>
-          <w:color w:val="000000"/>
-          <w:shd w:val="clear" w:color="auto" w:fill="FDFDFD"/>
-          <w:lang w:val="es-ES" w:eastAsia="es-ES"/>
-        </w:rPr>
-        <w:t>vigilador</w:t>
-      </w:r>
-      <w:proofErr w:type="spellEnd"/>
-      <w:r>
-        <w:rPr>
-          <w:rFonts w:eastAsia="Times New Roman" w:cs="Helvetica"/>
-          <w:color w:val="000000"/>
-          <w:shd w:val="clear" w:color="auto" w:fill="FDFDFD"/>
-          <w:lang w:val="es-ES" w:eastAsia="es-ES"/>
-        </w:rPr>
-        <w:t xml:space="preserve"> de 06 a 14 se encarga de las aperturas y cierres pendientes y los solicitados durante la </w:t>
+        <w:t>De esta forma, el vigilador de 06 a 14 se encarga de las aperturas y cierres pendientes y los solicitados durante la </w:t>
       </w:r>
       <w:r>
         <w:rPr>
@@ -1301,7 +1208,6 @@
         </w:rPr>
         <w:t>en este caso</w:t>
       </w:r>
-      <w:proofErr w:type="gramStart"/>
       <w:r>
         <w:rPr>
           <w:rFonts w:cstheme="minorHAnsi"/>
@@ -1324,16 +1230,7 @@
           <w:color w:val="222222"/>
           <w:shd w:val="clear" w:color="auto" w:fill="FFFFFF"/>
         </w:rPr>
-        <w:t>“</w:t>
-      </w:r>
-      <w:proofErr w:type="gramEnd"/>
-      <w:r>
-        <w:rPr>
-          <w:rFonts w:cstheme="minorHAnsi"/>
-          <w:color w:val="222222"/>
-          <w:shd w:val="clear" w:color="auto" w:fill="FFFFFF"/>
-        </w:rPr>
-        <w:t>Mesa de Ayuda” – “Espacios Físicos” – “Seguridad”</w:t>
+        <w:t>“Mesa de Ayuda” – “Espacios Físicos” – “Seguridad”</w:t>
       </w:r>
     </w:p>
     <w:p>
@@ -1566,18 +1463,10 @@
         <w:t xml:space="preserve"> acción para la apertura/cierre del espacio requerido y no antes. En caso de saber que la operatividad estará demorada (</w:t>
       </w:r>
       <w:r>
-        <w:t xml:space="preserve">por ejemplo si el </w:t>
-      </w:r>
-      <w:proofErr w:type="spellStart"/>
-      <w:r>
-        <w:t>l</w:t>
-      </w:r>
-      <w:r>
-        <w:t>laverero</w:t>
-      </w:r>
-      <w:proofErr w:type="spellEnd"/>
-      <w:r>
-        <w:t xml:space="preserve"> no</w:t>
+        <w:t>por ejemplo si el l</w:t>
+      </w:r>
+      <w:r>
+        <w:t>laverero no</w:t>
       </w:r>
       <w:r>
         <w:t xml:space="preserve"> estuviera</w:t>
@@ -1606,15 +1495,7 @@
         <w:jc w:val="both"/>
       </w:pPr>
       <w:r>
-        <w:t xml:space="preserve">NO APLICA: Cuando la tarea asignada no corresponde a </w:t>
-      </w:r>
-      <w:proofErr w:type="gramStart"/>
-      <w:r>
-        <w:t>ese</w:t>
-      </w:r>
-      <w:proofErr w:type="gramEnd"/>
-      <w:r>
-        <w:t xml:space="preserve"> área (analizar otras opciones posibles)</w:t>
+        <w:t>NO APLICA: Cuando la tarea asignada no corresponde a ese área (analizar otras opciones posibles)</w:t>
       </w:r>
       <w:r>
         <w:t>; pasa a cerrarse.</w:t>
@@ -1932,7 +1813,7 @@
                 <w:sz w:val="20"/>
                 <w:szCs w:val="20"/>
                 <w:u w:val="single"/>
-                <w:lang w:val="es-ES" w:eastAsia="es-ES"/>
+                <w:lang w:eastAsia="es-AR"/>
               </w:rPr>
               <mc:AlternateContent>
                 <mc:Choice Requires="wps">
@@ -2021,7 +1902,7 @@
                 </mc:Choice>
                 <mc:Fallback>
                   <w:pict>
-                    <v:roundrect id="8 Rectángulo redondeado" o:spid="_x0000_s1026" style="position:absolute;left:0;text-align:left;margin-left:201.4pt;margin-top:156.65pt;width:54pt;height:47.25pt;z-index:251670528;visibility:visible;mso-wrap-style:square;mso-width-percent:0;mso-height-percent:0;mso-wrap-distance-left:9pt;mso-wrap-distance-top:0;mso-wrap-distance-right:9pt;mso-wrap-distance-bottom:0;mso-position-horizontal:absolute;mso-position-horizontal-relative:text;mso-position-vertical:absolute;mso-position-vertical-relative:text;mso-width-percent:0;mso-height-percent:0;mso-width-relative:margin;mso-height-relative:margin;v-text-anchor:middle" arcsize="10923f" o:gfxdata="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" fillcolor="#4f81bd [3204]" strokecolor="#243f60 [1604]" strokeweight="2pt">
+                    <v:roundrect w14:anchorId="2D07E5F3" id="8 Rectángulo redondeado" o:spid="_x0000_s1026" style="position:absolute;left:0;text-align:left;margin-left:201.4pt;margin-top:156.65pt;width:54pt;height:47.25pt;z-index:251670528;visibility:visible;mso-wrap-style:square;mso-width-percent:0;mso-height-percent:0;mso-wrap-distance-left:9pt;mso-wrap-distance-top:0;mso-wrap-distance-right:9pt;mso-wrap-distance-bottom:0;mso-position-horizontal:absolute;mso-position-horizontal-relative:text;mso-position-vertical:absolute;mso-position-vertical-relative:text;mso-width-percent:0;mso-height-percent:0;mso-width-relative:margin;mso-height-relative:margin;v-text-anchor:middle" arcsize="10923f" o:gfxdata="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" fillcolor="#4f81bd [3204]" strokecolor="#243f60 [1604]" strokeweight="2pt">
                       <v:textbox>
                         <w:txbxContent>
                           <w:p>
@@ -2055,7 +1936,7 @@
                 <w:sz w:val="20"/>
                 <w:szCs w:val="20"/>
                 <w:u w:val="single"/>
-                <w:lang w:val="es-ES" w:eastAsia="es-ES"/>
+                <w:lang w:eastAsia="es-AR"/>
               </w:rPr>
               <mc:AlternateContent>
                 <mc:Choice Requires="wps">
@@ -2160,7 +2041,7 @@
                 </mc:Choice>
                 <mc:Fallback>
                   <w:pict>
-                    <v:roundrect id="6 Rectángulo redondeado" o:spid="_x0000_s1027" style="position:absolute;left:0;text-align:left;margin-left:48.4pt;margin-top:281.85pt;width:55.5pt;height:50.25pt;z-index:251666432;visibility:visible;mso-wrap-style:square;mso-width-percent:0;mso-height-percent:0;mso-wrap-distance-left:9pt;mso-wrap-distance-top:0;mso-wrap-distance-right:9pt;mso-wrap-distance-bottom:0;mso-position-horizontal:absolute;mso-position-horizontal-relative:text;mso-position-vertical:absolute;mso-position-vertical-relative:text;mso-width-percent:0;mso-height-percent:0;mso-width-relative:margin;mso-height-relative:margin;v-text-anchor:middle" arcsize="10923f" o:gfxdata="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" fillcolor="#4f81bd [3204]" strokecolor="#243f60 [1604]" strokeweight="2pt">
+                    <v:roundrect w14:anchorId="51A147A1" id="6 Rectángulo redondeado" o:spid="_x0000_s1027" style="position:absolute;left:0;text-align:left;margin-left:48.4pt;margin-top:281.85pt;width:55.5pt;height:50.25pt;z-index:251666432;visibility:visible;mso-wrap-style:square;mso-width-percent:0;mso-height-percent:0;mso-wrap-distance-left:9pt;mso-wrap-distance-top:0;mso-wrap-distance-right:9pt;mso-wrap-distance-bottom:0;mso-position-horizontal:absolute;mso-position-horizontal-relative:text;mso-position-vertical:absolute;mso-position-vertical-relative:text;mso-width-percent:0;mso-height-percent:0;mso-width-relative:margin;mso-height-relative:margin;v-text-anchor:middle" arcsize="10923f" o:gfxdata="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" fillcolor="#4f81bd [3204]" strokecolor="#243f60 [1604]" strokeweight="2pt">
                       <v:textbox>
                         <w:txbxContent>
                           <w:p>
@@ -2210,7 +2091,7 @@
                 <w:sz w:val="20"/>
                 <w:szCs w:val="20"/>
                 <w:u w:val="single"/>
-                <w:lang w:val="es-ES" w:eastAsia="es-ES"/>
+                <w:lang w:eastAsia="es-AR"/>
               </w:rPr>
               <mc:AlternateContent>
                 <mc:Choice Requires="wps">
@@ -2299,7 +2180,7 @@
                 </mc:Choice>
                 <mc:Fallback>
                   <w:pict>
-                    <v:roundrect id="5 Rectángulo redondeado" o:spid="_x0000_s1028" style="position:absolute;left:0;text-align:left;margin-left:147.4pt;margin-top:217.35pt;width:55.5pt;height:50.25pt;z-index:251664384;visibility:visible;mso-wrap-style:square;mso-width-percent:0;mso-height-percent:0;mso-wrap-distance-left:9pt;mso-wrap-distance-top:0;mso-wrap-distance-right:9pt;mso-wrap-distance-bottom:0;mso-position-horizontal:absolute;mso-position-horizontal-relative:text;mso-position-vertical:absolute;mso-position-vertical-relative:text;mso-width-percent:0;mso-height-percent:0;mso-width-relative:margin;mso-height-relative:margin;v-text-anchor:middle" arcsize="10923f" o:gfxdata="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" fillcolor="#4f81bd [3204]" strokecolor="#243f60 [1604]" strokeweight="2pt">
+                    <v:roundrect w14:anchorId="160F006F" id="5 Rectángulo redondeado" o:spid="_x0000_s1028" style="position:absolute;left:0;text-align:left;margin-left:147.4pt;margin-top:217.35pt;width:55.5pt;height:50.25pt;z-index:251664384;visibility:visible;mso-wrap-style:square;mso-width-percent:0;mso-height-percent:0;mso-wrap-distance-left:9pt;mso-wrap-distance-top:0;mso-wrap-distance-right:9pt;mso-wrap-distance-bottom:0;mso-position-horizontal:absolute;mso-position-horizontal-relative:text;mso-position-vertical:absolute;mso-position-vertical-relative:text;mso-width-percent:0;mso-height-percent:0;mso-width-relative:margin;mso-height-relative:margin;v-text-anchor:middle" arcsize="10923f" o:gfxdata="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" fillcolor="#4f81bd [3204]" strokecolor="#243f60 [1604]" strokeweight="2pt">
                       <v:textbox>
                         <w:txbxContent>
                           <w:p>
@@ -2333,7 +2214,7 @@
                 <w:sz w:val="20"/>
                 <w:szCs w:val="20"/>
                 <w:u w:val="single"/>
-                <w:lang w:val="es-ES" w:eastAsia="es-ES"/>
+                <w:lang w:eastAsia="es-AR"/>
               </w:rPr>
               <mc:AlternateContent>
                 <mc:Choice Requires="wps">
@@ -2422,7 +2303,7 @@
                 </mc:Choice>
                 <mc:Fallback>
                   <w:pict>
-                    <v:roundrect id="4 Rectángulo redondeado" o:spid="_x0000_s1029" style="position:absolute;left:0;text-align:left;margin-left:106.15pt;margin-top:155.9pt;width:54pt;height:47.25pt;z-index:251663360;visibility:visible;mso-wrap-style:square;mso-width-percent:0;mso-height-percent:0;mso-wrap-distance-left:9pt;mso-wrap-distance-top:0;mso-wrap-distance-right:9pt;mso-wrap-distance-bottom:0;mso-position-horizontal:absolute;mso-position-horizontal-relative:text;mso-position-vertical:absolute;mso-position-vertical-relative:text;mso-width-percent:0;mso-height-percent:0;mso-width-relative:margin;mso-height-relative:margin;v-text-anchor:middle" arcsize="10923f" o:gfxdata="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" fillcolor="#4f81bd [3204]" strokecolor="#243f60 [1604]" strokeweight="2pt">
+                    <v:roundrect w14:anchorId="343E2AE3" id="4 Rectángulo redondeado" o:spid="_x0000_s1029" style="position:absolute;left:0;text-align:left;margin-left:106.15pt;margin-top:155.9pt;width:54pt;height:47.25pt;z-index:251663360;visibility:visible;mso-wrap-style:square;mso-width-percent:0;mso-height-percent:0;mso-wrap-distance-left:9pt;mso-wrap-distance-top:0;mso-wrap-distance-right:9pt;mso-wrap-distance-bottom:0;mso-position-horizontal:absolute;mso-position-horizontal-relative:text;mso-position-vertical:absolute;mso-position-vertical-relative:text;mso-width-percent:0;mso-height-percent:0;mso-width-relative:margin;mso-height-relative:margin;v-text-anchor:middle" arcsize="10923f" o:gfxdata="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" fillcolor="#4f81bd [3204]" strokecolor="#243f60 [1604]" strokeweight="2pt">
                       <v:textbox>
                         <w:txbxContent>
                           <w:p>
@@ -2456,7 +2337,7 @@
                 <w:sz w:val="20"/>
                 <w:szCs w:val="20"/>
                 <w:u w:val="single"/>
-                <w:lang w:val="es-ES" w:eastAsia="es-ES"/>
+                <w:lang w:eastAsia="es-AR"/>
               </w:rPr>
               <mc:AlternateContent>
                 <mc:Choice Requires="wps">
@@ -2565,7 +2446,7 @@
                 </mc:Choice>
                 <mc:Fallback>
                   <w:pict>
-                    <v:roundrect id="3 Rectángulo redondeado" o:spid="_x0000_s1030" style="position:absolute;left:0;text-align:left;margin-left:69.4pt;margin-top:92.9pt;width:54.75pt;height:48.75pt;z-index:251662336;visibility:visible;mso-wrap-style:square;mso-width-percent:0;mso-height-percent:0;mso-wrap-distance-left:9pt;mso-wrap-distance-top:0;mso-wrap-distance-right:9pt;mso-wrap-distance-bottom:0;mso-position-horizontal:absolute;mso-position-horizontal-relative:text;mso-position-vertical:absolute;mso-position-vertical-relative:text;mso-width-percent:0;mso-height-percent:0;mso-width-relative:margin;mso-height-relative:margin;v-text-anchor:middle" arcsize="10923f" o:gfxdata="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" fillcolor="#4f81bd [3204]" strokecolor="#243f60 [1604]" strokeweight="2pt">
+                    <v:roundrect w14:anchorId="2E96B103" id="3 Rectángulo redondeado" o:spid="_x0000_s1030" style="position:absolute;left:0;text-align:left;margin-left:69.4pt;margin-top:92.9pt;width:54.75pt;height:48.75pt;z-index:251662336;visibility:visible;mso-wrap-style:square;mso-width-percent:0;mso-height-percent:0;mso-wrap-distance-left:9pt;mso-wrap-distance-top:0;mso-wrap-distance-right:9pt;mso-wrap-distance-bottom:0;mso-position-horizontal:absolute;mso-position-horizontal-relative:text;mso-position-vertical:absolute;mso-position-vertical-relative:text;mso-width-percent:0;mso-height-percent:0;mso-width-relative:margin;mso-height-relative:margin;v-text-anchor:middle" arcsize="10923f" o:gfxdata="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" fillcolor="#4f81bd [3204]" strokecolor="#243f60 [1604]" strokeweight="2pt">
                       <v:textbox>
                         <w:txbxContent>
                           <w:p>
@@ -2619,7 +2500,7 @@
                 <w:sz w:val="20"/>
                 <w:szCs w:val="20"/>
                 <w:u w:val="single"/>
-                <w:lang w:val="es-ES" w:eastAsia="es-ES"/>
+                <w:lang w:eastAsia="es-AR"/>
               </w:rPr>
               <mc:AlternateContent>
                 <mc:Choice Requires="wps">
@@ -2704,7 +2585,7 @@
                 </mc:Choice>
                 <mc:Fallback>
                   <w:pict>
-                    <v:roundrect id="2 Rectángulo redondeado" o:spid="_x0000_s1031" style="position:absolute;left:0;text-align:left;margin-left:32.65pt;margin-top:29.15pt;width:54pt;height:51.75pt;z-index:251661312;visibility:visible;mso-wrap-style:square;mso-width-percent:0;mso-height-percent:0;mso-wrap-distance-left:9pt;mso-wrap-distance-top:0;mso-wrap-distance-right:9pt;mso-wrap-distance-bottom:0;mso-position-horizontal:absolute;mso-position-horizontal-relative:text;mso-position-vertical:absolute;mso-position-vertical-relative:text;mso-width-percent:0;mso-height-percent:0;mso-width-relative:margin;mso-height-relative:margin;v-text-anchor:middle" arcsize="10923f" o:gfxdata="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" fillcolor="#4f81bd [3204]" strokecolor="#243f60 [1604]" strokeweight="2pt">
+                    <v:roundrect w14:anchorId="4920759A" id="2 Rectángulo redondeado" o:spid="_x0000_s1031" style="position:absolute;left:0;text-align:left;margin-left:32.65pt;margin-top:29.15pt;width:54pt;height:51.75pt;z-index:251661312;visibility:visible;mso-wrap-style:square;mso-width-percent:0;mso-height-percent:0;mso-wrap-distance-left:9pt;mso-wrap-distance-top:0;mso-wrap-distance-right:9pt;mso-wrap-distance-bottom:0;mso-position-horizontal:absolute;mso-position-horizontal-relative:text;mso-position-vertical:absolute;mso-position-vertical-relative:text;mso-width-percent:0;mso-height-percent:0;mso-width-relative:margin;mso-height-relative:margin;v-text-anchor:middle" arcsize="10923f" o:gfxdata="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" fillcolor="#4f81bd [3204]" strokecolor="#243f60 [1604]" strokeweight="2pt">
                       <v:textbox>
                         <w:txbxContent>
                           <w:p>
@@ -2760,7 +2641,7 @@
                 <w:sz w:val="20"/>
                 <w:szCs w:val="20"/>
                 <w:u w:val="single"/>
-                <w:lang w:val="es-ES" w:eastAsia="es-ES"/>
+                <w:lang w:eastAsia="es-AR"/>
               </w:rPr>
               <mc:AlternateContent>
                 <mc:Choice Requires="wps">
@@ -2849,7 +2730,7 @@
                 </mc:Choice>
                 <mc:Fallback>
                   <w:pict>
-                    <v:roundrect id="7 Rectángulo redondeado" o:spid="_x0000_s1032" style="position:absolute;left:0;text-align:left;margin-left:196.9pt;margin-top:282.6pt;width:55.5pt;height:50.25pt;z-index:251668480;visibility:visible;mso-wrap-style:square;mso-width-percent:0;mso-height-percent:0;mso-wrap-distance-left:9pt;mso-wrap-distance-top:0;mso-wrap-distance-right:9pt;mso-wrap-distance-bottom:0;mso-position-horizontal:absolute;mso-position-horizontal-relative:text;mso-position-vertical:absolute;mso-position-vertical-relative:text;mso-width-percent:0;mso-height-percent:0;mso-width-relative:margin;mso-height-relative:margin;v-text-anchor:middle" arcsize="10923f" o:gfxdata="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" fillcolor="#4f81bd [3204]" strokecolor="#243f60 [1604]" strokeweight="2pt">
+                    <v:roundrect w14:anchorId="79E0D411" id="7 Rectángulo redondeado" o:spid="_x0000_s1032" style="position:absolute;left:0;text-align:left;margin-left:196.9pt;margin-top:282.6pt;width:55.5pt;height:50.25pt;z-index:251668480;visibility:visible;mso-wrap-style:square;mso-width-percent:0;mso-height-percent:0;mso-wrap-distance-left:9pt;mso-wrap-distance-top:0;mso-wrap-distance-right:9pt;mso-wrap-distance-bottom:0;mso-position-horizontal:absolute;mso-position-horizontal-relative:text;mso-position-vertical:absolute;mso-position-vertical-relative:text;mso-width-percent:0;mso-height-percent:0;mso-width-relative:margin;mso-height-relative:margin;v-text-anchor:middle" arcsize="10923f" o:gfxdata="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" fillcolor="#4f81bd [3204]" strokecolor="#243f60 [1604]" strokeweight="2pt">
                       <v:textbox>
                         <w:txbxContent>
                           <w:p>
@@ -2914,7 +2795,7 @@
                 <w:noProof/>
                 <w:sz w:val="20"/>
                 <w:szCs w:val="20"/>
-                <w:lang w:val="es-ES" w:eastAsia="es-ES"/>
+                <w:lang w:eastAsia="es-AR"/>
               </w:rPr>
               <mc:AlternateContent>
                 <mc:Choice Requires="wps">
@@ -2974,7 +2855,7 @@
                 </mc:Choice>
                 <mc:Fallback>
                   <w:pict>
-                    <v:shapetype id="_x0000_t32" coordsize="21600,21600" o:spt="32" o:oned="t" path="m,l21600,21600e" filled="f">
+                    <v:shapetype w14:anchorId="1102C973" id="_x0000_t32" coordsize="21600,21600" o:spt="32" o:oned="t" path="m,l21600,21600e" filled="f">
                       <v:path arrowok="t" fillok="f" o:connecttype="none"/>
                       <o:lock v:ext="edit" shapetype="t"/>
                     </v:shapetype>
@@ -2990,7 +2871,7 @@
                 <w:noProof/>
                 <w:sz w:val="20"/>
                 <w:szCs w:val="20"/>
-                <w:lang w:val="es-ES" w:eastAsia="es-ES"/>
+                <w:lang w:eastAsia="es-AR"/>
               </w:rPr>
               <mc:AlternateContent>
                 <mc:Choice Requires="wps">
@@ -3044,7 +2925,7 @@
                 </mc:Choice>
                 <mc:Fallback>
                   <w:pict>
-                    <v:line id="10 Conector recto" o:spid="_x0000_s1026" style="position:absolute;z-index:251671552;visibility:visible;mso-wrap-style:square;mso-wrap-distance-left:9pt;mso-wrap-distance-top:0;mso-wrap-distance-right:9pt;mso-wrap-distance-bottom:0;mso-position-horizontal:absolute;mso-position-horizontal-relative:text;mso-position-vertical:absolute;mso-position-vertical-relative:text" from="86.65pt,6.55pt" to="106.15pt,6.55pt" o:gfxdata="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" strokecolor="#4579b8 [3044]"/>
+                    <v:line w14:anchorId="2A5ADBAD" id="10 Conector recto" o:spid="_x0000_s1026" style="position:absolute;z-index:251671552;visibility:visible;mso-wrap-style:square;mso-wrap-distance-left:9pt;mso-wrap-distance-top:0;mso-wrap-distance-right:9pt;mso-wrap-distance-bottom:0;mso-position-horizontal:absolute;mso-position-horizontal-relative:text;mso-position-vertical:absolute;mso-position-vertical-relative:text" from="86.65pt,6.55pt" to="106.15pt,6.55pt" o:gfxdata="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" strokecolor="#4579b8 [3044]"/>
                   </w:pict>
                 </mc:Fallback>
               </mc:AlternateContent>
@@ -3105,7 +2986,7 @@
                 <w:noProof/>
                 <w:sz w:val="20"/>
                 <w:szCs w:val="20"/>
-                <w:lang w:val="es-ES" w:eastAsia="es-ES"/>
+                <w:lang w:eastAsia="es-AR"/>
               </w:rPr>
               <mc:AlternateContent>
                 <mc:Choice Requires="wps">
@@ -3162,7 +3043,7 @@
                 </mc:Choice>
                 <mc:Fallback>
                   <w:pict>
-                    <v:shape id="25 Conector recto de flecha" o:spid="_x0000_s1026" type="#_x0000_t32" style="position:absolute;margin-left:28.15pt;margin-top:-.8pt;width:0;height:222pt;flip:y;z-index:251685888;visibility:visible;mso-wrap-style:square;mso-wrap-distance-left:9pt;mso-wrap-distance-top:0;mso-wrap-distance-right:9pt;mso-wrap-distance-bottom:0;mso-position-horizontal:absolute;mso-position-horizontal-relative:text;mso-position-vertical:absolute;mso-position-vertical-relative:text" o:gfxdata="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" strokecolor="#4579b8 [3044]">
+                    <v:shape w14:anchorId="30FF71B5" id="25 Conector recto de flecha" o:spid="_x0000_s1026" type="#_x0000_t32" style="position:absolute;margin-left:28.15pt;margin-top:-.8pt;width:0;height:222pt;flip:y;z-index:251685888;visibility:visible;mso-wrap-style:square;mso-wrap-distance-left:9pt;mso-wrap-distance-top:0;mso-wrap-distance-right:9pt;mso-wrap-distance-bottom:0;mso-position-horizontal:absolute;mso-position-horizontal-relative:text;mso-position-vertical:absolute;mso-position-vertical-relative:text" o:gfxdata="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" strokecolor="#4579b8 [3044]">
                       <v:stroke endarrow="open"/>
                     </v:shape>
                   </w:pict>
@@ -3235,7 +3116,7 @@
                 <w:noProof/>
                 <w:sz w:val="20"/>
                 <w:szCs w:val="20"/>
-                <w:lang w:val="es-ES" w:eastAsia="es-ES"/>
+                <w:lang w:eastAsia="es-AR"/>
               </w:rPr>
               <mc:AlternateContent>
                 <mc:Choice Requires="wps">
@@ -3289,7 +3170,7 @@
                 </mc:Choice>
                 <mc:Fallback>
                   <w:pict>
-                    <v:line id="12 Conector recto" o:spid="_x0000_s1026" style="position:absolute;z-index:251673600;visibility:visible;mso-wrap-style:square;mso-wrap-distance-left:9pt;mso-wrap-distance-top:0;mso-wrap-distance-right:9pt;mso-wrap-distance-bottom:0;mso-position-horizontal:absolute;mso-position-horizontal-relative:text;mso-position-vertical:absolute;mso-position-vertical-relative:text" from="86.65pt,7.35pt" to="86.65pt,34.35pt" o:gfxdata="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" strokecolor="#4579b8 [3044]"/>
+                    <v:line w14:anchorId="3F6CD1A2" id="12 Conector recto" o:spid="_x0000_s1026" style="position:absolute;z-index:251673600;visibility:visible;mso-wrap-style:square;mso-wrap-distance-left:9pt;mso-wrap-distance-top:0;mso-wrap-distance-right:9pt;mso-wrap-distance-bottom:0;mso-position-horizontal:absolute;mso-position-horizontal-relative:text;mso-position-vertical:absolute;mso-position-vertical-relative:text" from="86.65pt,7.35pt" to="86.65pt,34.35pt" o:gfxdata="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" strokecolor="#4579b8 [3044]"/>
                   </w:pict>
                 </mc:Fallback>
               </mc:AlternateContent>
@@ -3315,7 +3196,7 @@
                 <w:noProof/>
                 <w:sz w:val="20"/>
                 <w:szCs w:val="20"/>
-                <w:lang w:val="es-ES" w:eastAsia="es-ES"/>
+                <w:lang w:eastAsia="es-AR"/>
               </w:rPr>
               <mc:AlternateContent>
                 <mc:Choice Requires="wps">
@@ -3369,7 +3250,7 @@
                 </mc:Choice>
                 <mc:Fallback>
                   <w:pict>
-                    <v:line id="20 Conector recto" o:spid="_x0000_s1026" style="position:absolute;z-index:251681792;visibility:visible;mso-wrap-style:square;mso-wrap-distance-left:9pt;mso-wrap-distance-top:0;mso-wrap-distance-right:9pt;mso-wrap-distance-bottom:0;mso-position-horizontal:absolute;mso-position-horizontal-relative:text;mso-position-vertical:absolute;mso-position-vertical-relative:text" from="296.65pt,9.95pt" to="296.65pt,139.7pt" o:gfxdata="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" strokecolor="#4579b8 [3044]"/>
+                    <v:line w14:anchorId="43F13D4B" id="20 Conector recto" o:spid="_x0000_s1026" style="position:absolute;z-index:251681792;visibility:visible;mso-wrap-style:square;mso-wrap-distance-left:9pt;mso-wrap-distance-top:0;mso-wrap-distance-right:9pt;mso-wrap-distance-bottom:0;mso-position-horizontal:absolute;mso-position-horizontal-relative:text;mso-position-vertical:absolute;mso-position-vertical-relative:text" from="296.65pt,9.95pt" to="296.65pt,139.7pt" o:gfxdata="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" strokecolor="#4579b8 [3044]"/>
                   </w:pict>
                 </mc:Fallback>
               </mc:AlternateContent>
@@ -3379,7 +3260,7 @@
                 <w:noProof/>
                 <w:sz w:val="20"/>
                 <w:szCs w:val="20"/>
-                <w:lang w:val="es-ES" w:eastAsia="es-ES"/>
+                <w:lang w:eastAsia="es-AR"/>
               </w:rPr>
               <mc:AlternateContent>
                 <mc:Choice Requires="wps">
@@ -3433,7 +3314,7 @@
                 </mc:Choice>
                 <mc:Fallback>
                   <w:pict>
-                    <v:line id="19 Conector recto" o:spid="_x0000_s1026" style="position:absolute;z-index:251680768;visibility:visible;mso-wrap-style:square;mso-wrap-distance-left:9pt;mso-wrap-distance-top:0;mso-wrap-distance-right:9pt;mso-wrap-distance-bottom:0;mso-position-horizontal:absolute;mso-position-horizontal-relative:text;mso-position-vertical:absolute;mso-position-vertical-relative:text" from="255.4pt,9.95pt" to="296.65pt,9.95pt" o:gfxdata="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" strokecolor="#4579b8 [3044]"/>
+                    <v:line w14:anchorId="71E9E7E5" id="19 Conector recto" o:spid="_x0000_s1026" style="position:absolute;z-index:251680768;visibility:visible;mso-wrap-style:square;mso-wrap-distance-left:9pt;mso-wrap-distance-top:0;mso-wrap-distance-right:9pt;mso-wrap-distance-bottom:0;mso-position-horizontal:absolute;mso-position-horizontal-relative:text;mso-position-vertical:absolute;mso-position-vertical-relative:text" from="255.4pt,9.95pt" to="296.65pt,9.95pt" o:gfxdata="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" strokecolor="#4579b8 [3044]"/>
                   </w:pict>
                 </mc:Fallback>
               </mc:AlternateContent>
@@ -3443,7 +3324,7 @@
                 <w:noProof/>
                 <w:sz w:val="20"/>
                 <w:szCs w:val="20"/>
-                <w:lang w:val="es-ES" w:eastAsia="es-ES"/>
+                <w:lang w:eastAsia="es-AR"/>
               </w:rPr>
               <mc:AlternateContent>
                 <mc:Choice Requires="wps">
@@ -3500,7 +3381,7 @@
                 </mc:Choice>
                 <mc:Fallback>
                   <w:pict>
-                    <v:shape id="18 Conector recto de flecha" o:spid="_x0000_s1026" type="#_x0000_t32" style="position:absolute;margin-left:160.15pt;margin-top:9.95pt;width:36.75pt;height:0;z-index:251679744;visibility:visible;mso-wrap-style:square;mso-wrap-distance-left:9pt;mso-wrap-distance-top:0;mso-wrap-distance-right:9pt;mso-wrap-distance-bottom:0;mso-position-horizontal:absolute;mso-position-horizontal-relative:text;mso-position-vertical:absolute;mso-position-vertical-relative:text" o:gfxdata="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" strokecolor="#4579b8 [3044]">
+                    <v:shape w14:anchorId="3FEE8B07" id="18 Conector recto de flecha" o:spid="_x0000_s1026" type="#_x0000_t32" style="position:absolute;margin-left:160.15pt;margin-top:9.95pt;width:36.75pt;height:0;z-index:251679744;visibility:visible;mso-wrap-style:square;mso-wrap-distance-left:9pt;mso-wrap-distance-top:0;mso-wrap-distance-right:9pt;mso-wrap-distance-bottom:0;mso-position-horizontal:absolute;mso-position-horizontal-relative:text;mso-position-vertical:absolute;mso-position-vertical-relative:text" o:gfxdata="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" strokecolor="#4579b8 [3044]">
                       <v:stroke endarrow="open"/>
                     </v:shape>
                   </w:pict>
@@ -3512,7 +3393,7 @@
                 <w:noProof/>
                 <w:sz w:val="20"/>
                 <w:szCs w:val="20"/>
-                <w:lang w:val="es-ES" w:eastAsia="es-ES"/>
+                <w:lang w:eastAsia="es-AR"/>
               </w:rPr>
               <mc:AlternateContent>
                 <mc:Choice Requires="wps">
@@ -3569,7 +3450,7 @@
                 </mc:Choice>
                 <mc:Fallback>
                   <w:pict>
-                    <v:shape id="17 Conector recto de flecha" o:spid="_x0000_s1026" type="#_x0000_t32" style="position:absolute;margin-left:86.65pt;margin-top:9.95pt;width:17.25pt;height:0;z-index:251678720;visibility:visible;mso-wrap-style:square;mso-wrap-distance-left:9pt;mso-wrap-distance-top:0;mso-wrap-distance-right:9pt;mso-wrap-distance-bottom:0;mso-position-horizontal:absolute;mso-position-horizontal-relative:text;mso-position-vertical:absolute;mso-position-vertical-relative:text" o:gfxdata="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" strokecolor="#4579b8 [3044]">
+                    <v:shape w14:anchorId="1ADC05F0" id="17 Conector recto de flecha" o:spid="_x0000_s1026" type="#_x0000_t32" style="position:absolute;margin-left:86.65pt;margin-top:9.95pt;width:17.25pt;height:0;z-index:251678720;visibility:visible;mso-wrap-style:square;mso-wrap-distance-left:9pt;mso-wrap-distance-top:0;mso-wrap-distance-right:9pt;mso-wrap-distance-bottom:0;mso-position-horizontal:absolute;mso-position-horizontal-relative:text;mso-position-vertical:absolute;mso-position-vertical-relative:text" o:gfxdata="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" strokecolor="#4579b8 [3044]">
                       <v:stroke endarrow="open"/>
                     </v:shape>
                   </w:pict>
@@ -3654,7 +3535,7 @@
                 <w:noProof/>
                 <w:sz w:val="20"/>
                 <w:szCs w:val="20"/>
-                <w:lang w:val="es-ES" w:eastAsia="es-ES"/>
+                <w:lang w:eastAsia="es-AR"/>
               </w:rPr>
               <mc:AlternateContent>
                 <mc:Choice Requires="wps">
@@ -3708,7 +3589,7 @@
                 </mc:Choice>
                 <mc:Fallback>
                   <w:pict>
-                    <v:line id="13 Conector recto" o:spid="_x0000_s1026" style="position:absolute;z-index:251674624;visibility:visible;mso-wrap-style:square;mso-wrap-distance-left:9pt;mso-wrap-distance-top:0;mso-wrap-distance-right:9pt;mso-wrap-distance-bottom:0;mso-position-horizontal:absolute;mso-position-horizontal-relative:text;mso-position-vertical:absolute;mso-position-vertical-relative:text" from="124.15pt,8.6pt" to="124.15pt,46.85pt" o:gfxdata="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" strokecolor="#4579b8 [3044]"/>
+                    <v:line w14:anchorId="4D0ED36E" id="13 Conector recto" o:spid="_x0000_s1026" style="position:absolute;z-index:251674624;visibility:visible;mso-wrap-style:square;mso-wrap-distance-left:9pt;mso-wrap-distance-top:0;mso-wrap-distance-right:9pt;mso-wrap-distance-bottom:0;mso-position-horizontal:absolute;mso-position-horizontal-relative:text;mso-position-vertical:absolute;mso-position-vertical-relative:text" from="124.15pt,8.6pt" to="124.15pt,46.85pt" o:gfxdata="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" strokecolor="#4579b8 [3044]"/>
                   </w:pict>
                 </mc:Fallback>
               </mc:AlternateContent>
@@ -3742,7 +3623,7 @@
                 <w:noProof/>
                 <w:sz w:val="20"/>
                 <w:szCs w:val="20"/>
-                <w:lang w:val="es-ES" w:eastAsia="es-ES"/>
+                <w:lang w:eastAsia="es-AR"/>
               </w:rPr>
               <mc:AlternateContent>
                 <mc:Choice Requires="wps">
@@ -3799,7 +3680,7 @@
                 </mc:Choice>
                 <mc:Fallback>
                   <w:pict>
-                    <v:shape id="16 Conector recto de flecha" o:spid="_x0000_s1026" type="#_x0000_t32" style="position:absolute;margin-left:124.15pt;margin-top:10.2pt;width:23.25pt;height:0;z-index:251677696;visibility:visible;mso-wrap-style:square;mso-wrap-distance-left:9pt;mso-wrap-distance-top:0;mso-wrap-distance-right:9pt;mso-wrap-distance-bottom:0;mso-position-horizontal:absolute;mso-position-horizontal-relative:text;mso-position-vertical:absolute;mso-position-vertical-relative:text" o:gfxdata="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" strokecolor="#4579b8 [3044]">
+                    <v:shape w14:anchorId="52DCB5B6" id="16 Conector recto de flecha" o:spid="_x0000_s1026" type="#_x0000_t32" style="position:absolute;margin-left:124.15pt;margin-top:10.2pt;width:23.25pt;height:0;z-index:251677696;visibility:visible;mso-wrap-style:square;mso-wrap-distance-left:9pt;mso-wrap-distance-top:0;mso-wrap-distance-right:9pt;mso-wrap-distance-bottom:0;mso-position-horizontal:absolute;mso-position-horizontal-relative:text;mso-position-vertical:absolute;mso-position-vertical-relative:text" o:gfxdata="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" strokecolor="#4579b8 [3044]">
                       <v:stroke endarrow="open"/>
                     </v:shape>
                   </w:pict>
@@ -3863,7 +3744,7 @@
                 <w:noProof/>
                 <w:sz w:val="20"/>
                 <w:szCs w:val="20"/>
-                <w:lang w:val="es-ES" w:eastAsia="es-ES"/>
+                <w:lang w:eastAsia="es-AR"/>
               </w:rPr>
               <mc:AlternateContent>
                 <mc:Choice Requires="wps">
@@ -3917,7 +3798,7 @@
                 </mc:Choice>
                 <mc:Fallback>
                   <w:pict>
-                    <v:line id="14 Conector recto" o:spid="_x0000_s1026" style="position:absolute;z-index:251675648;visibility:visible;mso-wrap-style:square;mso-wrap-distance-left:9pt;mso-wrap-distance-top:0;mso-wrap-distance-right:9pt;mso-wrap-distance-bottom:0;mso-position-horizontal:absolute;mso-position-horizontal-relative:text;mso-position-vertical:absolute;mso-position-vertical-relative:text" from="175.9pt,-.9pt" to="175.9pt,29.85pt" o:gfxdata="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" strokecolor="#4579b8 [3044]"/>
+                    <v:line w14:anchorId="517ECA94" id="14 Conector recto" o:spid="_x0000_s1026" style="position:absolute;z-index:251675648;visibility:visible;mso-wrap-style:square;mso-wrap-distance-left:9pt;mso-wrap-distance-top:0;mso-wrap-distance-right:9pt;mso-wrap-distance-bottom:0;mso-position-horizontal:absolute;mso-position-horizontal-relative:text;mso-position-vertical:absolute;mso-position-vertical-relative:text" from="175.9pt,-.9pt" to="175.9pt,29.85pt" o:gfxdata="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" strokecolor="#4579b8 [3044]"/>
                   </w:pict>
                 </mc:Fallback>
               </mc:AlternateContent>
@@ -3943,7 +3824,7 @@
                 <w:noProof/>
                 <w:sz w:val="20"/>
                 <w:szCs w:val="20"/>
-                <w:lang w:val="es-ES" w:eastAsia="es-ES"/>
+                <w:lang w:eastAsia="es-AR"/>
               </w:rPr>
               <mc:AlternateContent>
                 <mc:Choice Requires="wps">
@@ -4000,7 +3881,7 @@
                 </mc:Choice>
                 <mc:Fallback>
                   <w:pict>
-                    <v:shape id="21 Conector recto de flecha" o:spid="_x0000_s1026" type="#_x0000_t32" style="position:absolute;margin-left:255.4pt;margin-top:5.45pt;width:41.25pt;height:0;flip:x;z-index:251682816;visibility:visible;mso-wrap-style:square;mso-wrap-distance-left:9pt;mso-wrap-distance-top:0;mso-wrap-distance-right:9pt;mso-wrap-distance-bottom:0;mso-position-horizontal:absolute;mso-position-horizontal-relative:text;mso-position-vertical:absolute;mso-position-vertical-relative:text" o:gfxdata="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" strokecolor="#4579b8 [3044]">
+                    <v:shape w14:anchorId="617BF034" id="21 Conector recto de flecha" o:spid="_x0000_s1026" type="#_x0000_t32" style="position:absolute;margin-left:255.4pt;margin-top:5.45pt;width:41.25pt;height:0;flip:x;z-index:251682816;visibility:visible;mso-wrap-style:square;mso-wrap-distance-left:9pt;mso-wrap-distance-top:0;mso-wrap-distance-right:9pt;mso-wrap-distance-bottom:0;mso-position-horizontal:absolute;mso-position-horizontal-relative:text;mso-position-vertical:absolute;mso-position-vertical-relative:text" o:gfxdata="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" strokecolor="#4579b8 [3044]">
                       <v:stroke endarrow="open"/>
                     </v:shape>
                   </w:pict>
@@ -4012,7 +3893,7 @@
                 <w:noProof/>
                 <w:sz w:val="20"/>
                 <w:szCs w:val="20"/>
-                <w:lang w:val="es-ES" w:eastAsia="es-ES"/>
+                <w:lang w:eastAsia="es-AR"/>
               </w:rPr>
               <mc:AlternateContent>
                 <mc:Choice Requires="wps">
@@ -4069,7 +3950,7 @@
                 </mc:Choice>
                 <mc:Fallback>
                   <w:pict>
-                    <v:shape id="15 Conector recto de flecha" o:spid="_x0000_s1026" type="#_x0000_t32" style="position:absolute;margin-left:175.9pt;margin-top:5.45pt;width:21pt;height:0;z-index:251676672;visibility:visible;mso-wrap-style:square;mso-wrap-distance-left:9pt;mso-wrap-distance-top:0;mso-wrap-distance-right:9pt;mso-wrap-distance-bottom:0;mso-position-horizontal:absolute;mso-position-horizontal-relative:text;mso-position-vertical:absolute;mso-position-vertical-relative:text" o:gfxdata="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" strokecolor="#4579b8 [3044]">
+                    <v:shape w14:anchorId="1A3CCDA4" id="15 Conector recto de flecha" o:spid="_x0000_s1026" type="#_x0000_t32" style="position:absolute;margin-left:175.9pt;margin-top:5.45pt;width:21pt;height:0;z-index:251676672;visibility:visible;mso-wrap-style:square;mso-wrap-distance-left:9pt;mso-wrap-distance-top:0;mso-wrap-distance-right:9pt;mso-wrap-distance-bottom:0;mso-position-horizontal:absolute;mso-position-horizontal-relative:text;mso-position-vertical:absolute;mso-position-vertical-relative:text" o:gfxdata="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" strokecolor="#4579b8 [3044]">
                       <v:stroke endarrow="open"/>
                     </v:shape>
                   </w:pict>
@@ -4089,7 +3970,7 @@
                 <w:noProof/>
                 <w:sz w:val="20"/>
                 <w:szCs w:val="20"/>
-                <w:lang w:val="es-ES" w:eastAsia="es-ES"/>
+                <w:lang w:eastAsia="es-AR"/>
               </w:rPr>
               <mc:AlternateContent>
                 <mc:Choice Requires="wps">
@@ -4146,7 +4027,7 @@
                 </mc:Choice>
                 <mc:Fallback>
                   <w:pict>
-                    <v:line id="24 Conector recto" o:spid="_x0000_s1026" style="position:absolute;flip:x;z-index:251684864;visibility:visible;mso-wrap-style:square;mso-height-percent:0;mso-wrap-distance-left:9pt;mso-wrap-distance-top:0;mso-wrap-distance-right:9pt;mso-wrap-distance-bottom:0;mso-position-horizontal:absolute;mso-position-horizontal-relative:text;mso-position-vertical:absolute;mso-position-vertical-relative:text;mso-height-percent:0;mso-height-relative:margin" from="28.15pt,1.45pt" to="48.4pt,1.45pt" o:gfxdata="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" strokecolor="#4579b8 [3044]"/>
+                    <v:line w14:anchorId="799C6789" id="24 Conector recto" o:spid="_x0000_s1026" style="position:absolute;flip:x;z-index:251684864;visibility:visible;mso-wrap-style:square;mso-height-percent:0;mso-wrap-distance-left:9pt;mso-wrap-distance-top:0;mso-wrap-distance-right:9pt;mso-wrap-distance-bottom:0;mso-position-horizontal:absolute;mso-position-horizontal-relative:text;mso-position-vertical:absolute;mso-position-vertical-relative:text;mso-height-percent:0;mso-height-relative:margin" from="28.15pt,1.45pt" to="48.4pt,1.45pt" o:gfxdata="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" strokecolor="#4579b8 [3044]"/>
                   </w:pict>
                 </mc:Fallback>
               </mc:AlternateContent>
@@ -4164,7 +4045,7 @@
                 <w:noProof/>
                 <w:sz w:val="20"/>
                 <w:szCs w:val="20"/>
-                <w:lang w:val="es-ES" w:eastAsia="es-ES"/>
+                <w:lang w:eastAsia="es-AR"/>
               </w:rPr>
               <mc:AlternateContent>
                 <mc:Choice Requires="wps">
@@ -4221,7 +4102,7 @@
                 </mc:Choice>
                 <mc:Fallback>
                   <w:pict>
-                    <v:shape id="22 Conector recto de flecha" o:spid="_x0000_s1026" type="#_x0000_t32" style="position:absolute;margin-left:117.4pt;margin-top:1.25pt;width:79.5pt;height:.75pt;flip:x;z-index:251683840;visibility:visible;mso-wrap-style:square;mso-wrap-distance-left:9pt;mso-wrap-distance-top:0;mso-wrap-distance-right:9pt;mso-wrap-distance-bottom:0;mso-position-horizontal:absolute;mso-position-horizontal-relative:text;mso-position-vertical:absolute;mso-position-vertical-relative:text" o:gfxdata="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" strokecolor="#4579b8 [3044]">
+                    <v:shape w14:anchorId="5914480B" id="22 Conector recto de flecha" o:spid="_x0000_s1026" type="#_x0000_t32" style="position:absolute;margin-left:117.4pt;margin-top:1.25pt;width:79.5pt;height:.75pt;flip:x;z-index:251683840;visibility:visible;mso-wrap-style:square;mso-wrap-distance-left:9pt;mso-wrap-distance-top:0;mso-wrap-distance-right:9pt;mso-wrap-distance-bottom:0;mso-position-horizontal:absolute;mso-position-horizontal-relative:text;mso-position-vertical:absolute;mso-position-vertical-relative:text" o:gfxdata="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" strokecolor="#4579b8 [3044]">
                       <v:stroke endarrow="open"/>
                     </v:shape>
                   </w:pict>
@@ -4360,23 +4241,7 @@
                 <w:sz w:val="16"/>
                 <w:szCs w:val="16"/>
               </w:rPr>
-              <w:t xml:space="preserve">en estado “NUEVO”. Si no hay cambios para realizar sobre el mismo y habiendo revisado que los datos son correctos, deberá modificar el estado indicando que el mismo queda “ASIGNADO” y deberá indicar a quien lo delega; asumiendo como genérico que las Peticiones son recibidas por los Coordinadores de área. En este caso “Maximiliano </w:t>
-            </w:r>
-            <w:proofErr w:type="spellStart"/>
-            <w:r>
-              <w:rPr>
-                <w:sz w:val="16"/>
-                <w:szCs w:val="16"/>
-              </w:rPr>
-              <w:t>Seif</w:t>
-            </w:r>
-            <w:proofErr w:type="spellEnd"/>
-            <w:r>
-              <w:rPr>
-                <w:sz w:val="16"/>
-                <w:szCs w:val="16"/>
-              </w:rPr>
-              <w:t xml:space="preserve"> / EF”.</w:t>
+              <w:t>en estado “NUEVO”. Si no hay cambios para realizar sobre el mismo y habiendo revisado que los datos son correctos, deberá modificar el estado indicando que el mismo queda “ASIGNADO” y deberá indicar a quien lo delega; asumiendo como genérico que las Peticiones son recibidas por los Coordinadores de área. En este caso “Maximiliano Seif / EF”.</w:t>
             </w:r>
           </w:p>
           <w:p>
@@ -4438,23 +4303,7 @@
                 <w:sz w:val="16"/>
                 <w:szCs w:val="16"/>
               </w:rPr>
-              <w:t>modificar su estado poniendo el pedido “EN CURSO” cuando delegue la tarea de ejecución operativa a quien corresponda (nombre personal operativo que la llevara a cabo (</w:t>
-            </w:r>
-            <w:proofErr w:type="spellStart"/>
-            <w:r>
-              <w:rPr>
-                <w:sz w:val="16"/>
-                <w:szCs w:val="16"/>
-              </w:rPr>
-              <w:t>Llaverero</w:t>
-            </w:r>
-            <w:proofErr w:type="spellEnd"/>
-            <w:r>
-              <w:rPr>
-                <w:sz w:val="16"/>
-                <w:szCs w:val="16"/>
-              </w:rPr>
-              <w:t>/Seguridad). Se recomienda verificar la “fecha de fin” requerida siempre que se recibe una tarea. IMPORTANTE: En caso de modificar dicha fecha será mandatorio indicar por “NOTA” en la misma Petición, el motivo del cambio.</w:t>
+              <w:t>modificar su estado poniendo el pedido “EN CURSO” cuando delegue la tarea de ejecución operativa a quien corresponda (nombre personal operativo que la llevara a cabo (Llaverero/Seguridad). Se recomienda verificar la “fecha de fin” requerida siempre que se recibe una tarea. IMPORTANTE: En caso de modificar dicha fecha será mandatorio indicar por “NOTA” en la misma Petición, el motivo del cambio.</w:t>
             </w:r>
           </w:p>
           <w:p>
@@ -4516,23 +4365,7 @@
                 <w:sz w:val="16"/>
                 <w:szCs w:val="16"/>
               </w:rPr>
-              <w:t>Quedará bajo responsabilidad de personal operativo (</w:t>
-            </w:r>
-            <w:proofErr w:type="spellStart"/>
-            <w:r>
-              <w:rPr>
-                <w:sz w:val="16"/>
-                <w:szCs w:val="16"/>
-              </w:rPr>
-              <w:t>Llaverero</w:t>
-            </w:r>
-            <w:proofErr w:type="spellEnd"/>
-            <w:r>
-              <w:rPr>
-                <w:sz w:val="16"/>
-                <w:szCs w:val="16"/>
-              </w:rPr>
-              <w:t>/</w:t>
+              <w:t>Quedará bajo responsabilidad de personal operativo (Llaverero/</w:t>
             </w:r>
             <w:r>
               <w:rPr>
@@ -5057,7 +4890,7 @@
       <w:r>
         <w:rPr>
           <w:noProof/>
-          <w:lang w:val="es-ES" w:eastAsia="es-ES"/>
+          <w:lang w:eastAsia="es-AR"/>
         </w:rPr>
         <w:lastRenderedPageBreak/>
         <w:drawing>
@@ -5076,7 +4909,7 @@
                     <pic:cNvPicPr/>
                   </pic:nvPicPr>
                   <pic:blipFill>
-                    <a:blip r:embed="rId9">
+                    <a:blip r:embed="rId8">
                       <a:extLst>
                         <a:ext uri="{28A0092B-C50C-407E-A947-70E740481C1C}">
                           <a14:useLocalDpi xmlns:a14="http://schemas.microsoft.com/office/drawing/2010/main" val="0"/>
@@ -5104,8 +4937,8 @@
       </w:r>
     </w:p>
     <w:sectPr>
-      <w:headerReference w:type="default" r:id="rId10"/>
-      <w:footerReference w:type="default" r:id="rId11"/>
+      <w:headerReference w:type="default" r:id="rId9"/>
+      <w:footerReference w:type="default" r:id="rId10"/>
       <w:pgSz w:w="15840" w:h="12240" w:orient="landscape"/>
       <w:pgMar w:top="1701" w:right="1417" w:bottom="1701" w:left="1417" w:header="708" w:footer="708" w:gutter="0"/>
       <w:cols w:space="708"/>
@@ -5116,7 +4949,7 @@
 </file>
 
 <file path=word/endnotes.xml><?xml version="1.0" encoding="utf-8"?>
-<w:endnotes xmlns:wpc="http://schemas.microsoft.com/office/word/2010/wordprocessingCanvas" xmlns:mc="http://schemas.openxmlformats.org/markup-compatibility/2006" xmlns:o="urn:schemas-microsoft-com:office:office" xmlns:r="http://schemas.openxmlformats.org/officeDocument/2006/relationships" xmlns:m="http://schemas.openxmlformats.org/officeDocument/2006/math" xmlns:v="urn:schemas-microsoft-com:vml" xmlns:wp14="http://schemas.microsoft.com/office/word/2010/wordprocessingDrawing" xmlns:wp="http://schemas.openxmlformats.org/drawingml/2006/wordprocessingDrawing" xmlns:w10="urn:schemas-microsoft-com:office:word" xmlns:w="http://schemas.openxmlformats.org/wordprocessingml/2006/main" xmlns:w14="http://schemas.microsoft.com/office/word/2010/wordml" xmlns:wpg="http://schemas.microsoft.com/office/word/2010/wordprocessingGroup" xmlns:wpi="http://schemas.microsoft.com/office/word/2010/wordprocessingInk" xmlns:wne="http://schemas.microsoft.com/office/word/2006/wordml" xmlns:wps="http://schemas.microsoft.com/office/word/2010/wordprocessingShape" mc:Ignorable="w14 wp14">
+<w:endnotes xmlns:wpc="http://schemas.microsoft.com/office/word/2010/wordprocessingCanvas" xmlns:mc="http://schemas.openxmlformats.org/markup-compatibility/2006" xmlns:o="urn:schemas-microsoft-com:office:office" xmlns:r="http://schemas.openxmlformats.org/officeDocument/2006/relationships" xmlns:m="http://schemas.openxmlformats.org/officeDocument/2006/math" xmlns:v="urn:schemas-microsoft-com:vml" xmlns:wp14="http://schemas.microsoft.com/office/word/2010/wordprocessingDrawing" xmlns:wp="http://schemas.openxmlformats.org/drawingml/2006/wordprocessingDrawing" xmlns:w10="urn:schemas-microsoft-com:office:word" xmlns:w="http://schemas.openxmlformats.org/wordprocessingml/2006/main" xmlns:w14="http://schemas.microsoft.com/office/word/2010/wordml" xmlns:w15="http://schemas.microsoft.com/office/word/2012/wordml" xmlns:wpg="http://schemas.microsoft.com/office/word/2010/wordprocessingGroup" xmlns:wpi="http://schemas.microsoft.com/office/word/2010/wordprocessingInk" xmlns:wne="http://schemas.microsoft.com/office/word/2006/wordml" xmlns:wps="http://schemas.microsoft.com/office/word/2010/wordprocessingShape" mc:Ignorable="w14 w15 wp14">
   <w:endnote w:type="separator" w:id="-1">
     <w:p>
       <w:pPr>
@@ -5141,7 +4974,7 @@
 </file>
 
 <file path=word/footer1.xml><?xml version="1.0" encoding="utf-8"?>
-<w:ftr xmlns:wpc="http://schemas.microsoft.com/office/word/2010/wordprocessingCanvas" xmlns:mc="http://schemas.openxmlformats.org/markup-compatibility/2006" xmlns:o="urn:schemas-microsoft-com:office:office" xmlns:r="http://schemas.openxmlformats.org/officeDocument/2006/relationships" xmlns:m="http://schemas.openxmlformats.org/officeDocument/2006/math" xmlns:v="urn:schemas-microsoft-com:vml" xmlns:wp14="http://schemas.microsoft.com/office/word/2010/wordprocessingDrawing" xmlns:wp="http://schemas.openxmlformats.org/drawingml/2006/wordprocessingDrawing" xmlns:w10="urn:schemas-microsoft-com:office:word" xmlns:w="http://schemas.openxmlformats.org/wordprocessingml/2006/main" xmlns:w14="http://schemas.microsoft.com/office/word/2010/wordml" xmlns:wpg="http://schemas.microsoft.com/office/word/2010/wordprocessingGroup" xmlns:wpi="http://schemas.microsoft.com/office/word/2010/wordprocessingInk" xmlns:wne="http://schemas.microsoft.com/office/word/2006/wordml" xmlns:wps="http://schemas.microsoft.com/office/word/2010/wordprocessingShape" mc:Ignorable="w14 wp14">
+<w:ftr xmlns:wpc="http://schemas.microsoft.com/office/word/2010/wordprocessingCanvas" xmlns:mc="http://schemas.openxmlformats.org/markup-compatibility/2006" xmlns:o="urn:schemas-microsoft-com:office:office" xmlns:r="http://schemas.openxmlformats.org/officeDocument/2006/relationships" xmlns:m="http://schemas.openxmlformats.org/officeDocument/2006/math" xmlns:v="urn:schemas-microsoft-com:vml" xmlns:wp14="http://schemas.microsoft.com/office/word/2010/wordprocessingDrawing" xmlns:wp="http://schemas.openxmlformats.org/drawingml/2006/wordprocessingDrawing" xmlns:w10="urn:schemas-microsoft-com:office:word" xmlns:w="http://schemas.openxmlformats.org/wordprocessingml/2006/main" xmlns:w14="http://schemas.microsoft.com/office/word/2010/wordml" xmlns:w15="http://schemas.microsoft.com/office/word/2012/wordml" xmlns:wpg="http://schemas.microsoft.com/office/word/2010/wordprocessingGroup" xmlns:wpi="http://schemas.microsoft.com/office/word/2010/wordprocessingInk" xmlns:wne="http://schemas.microsoft.com/office/word/2006/wordml" xmlns:wps="http://schemas.microsoft.com/office/word/2010/wordprocessingShape" mc:Ignorable="w14 w15 wp14">
   <w:p>
     <w:pPr>
       <w:pStyle w:val="Piedepgina"/>
@@ -5219,7 +5052,7 @@
 </file>
 
 <file path=word/footnotes.xml><?xml version="1.0" encoding="utf-8"?>
-<w:footnotes xmlns:wpc="http://schemas.microsoft.com/office/word/2010/wordprocessingCanvas" xmlns:mc="http://schemas.openxmlformats.org/markup-compatibility/2006" xmlns:o="urn:schemas-microsoft-com:office:office" xmlns:r="http://schemas.openxmlformats.org/officeDocument/2006/relationships" xmlns:m="http://schemas.openxmlformats.org/officeDocument/2006/math" xmlns:v="urn:schemas-microsoft-com:vml" xmlns:wp14="http://schemas.microsoft.com/office/word/2010/wordprocessingDrawing" xmlns:wp="http://schemas.openxmlformats.org/drawingml/2006/wordprocessingDrawing" xmlns:w10="urn:schemas-microsoft-com:office:word" xmlns:w="http://schemas.openxmlformats.org/wordprocessingml/2006/main" xmlns:w14="http://schemas.microsoft.com/office/word/2010/wordml" xmlns:wpg="http://schemas.microsoft.com/office/word/2010/wordprocessingGroup" xmlns:wpi="http://schemas.microsoft.com/office/word/2010/wordprocessingInk" xmlns:wne="http://schemas.microsoft.com/office/word/2006/wordml" xmlns:wps="http://schemas.microsoft.com/office/word/2010/wordprocessingShape" mc:Ignorable="w14 wp14">
+<w:footnotes xmlns:wpc="http://schemas.microsoft.com/office/word/2010/wordprocessingCanvas" xmlns:mc="http://schemas.openxmlformats.org/markup-compatibility/2006" xmlns:o="urn:schemas-microsoft-com:office:office" xmlns:r="http://schemas.openxmlformats.org/officeDocument/2006/relationships" xmlns:m="http://schemas.openxmlformats.org/officeDocument/2006/math" xmlns:v="urn:schemas-microsoft-com:vml" xmlns:wp14="http://schemas.microsoft.com/office/word/2010/wordprocessingDrawing" xmlns:wp="http://schemas.openxmlformats.org/drawingml/2006/wordprocessingDrawing" xmlns:w10="urn:schemas-microsoft-com:office:word" xmlns:w="http://schemas.openxmlformats.org/wordprocessingml/2006/main" xmlns:w14="http://schemas.microsoft.com/office/word/2010/wordml" xmlns:w15="http://schemas.microsoft.com/office/word/2012/wordml" xmlns:wpg="http://schemas.microsoft.com/office/word/2010/wordprocessingGroup" xmlns:wpi="http://schemas.microsoft.com/office/word/2010/wordprocessingInk" xmlns:wne="http://schemas.microsoft.com/office/word/2006/wordml" xmlns:wps="http://schemas.microsoft.com/office/word/2010/wordprocessingShape" mc:Ignorable="w14 w15 wp14">
   <w:footnote w:type="separator" w:id="-1">
     <w:p>
       <w:pPr>
@@ -5244,7 +5077,7 @@
 </file>
 
 <file path=word/header1.xml><?xml version="1.0" encoding="utf-8"?>
-<w:hdr xmlns:wpc="http://schemas.microsoft.com/office/word/2010/wordprocessingCanvas" xmlns:mc="http://schemas.openxmlformats.org/markup-compatibility/2006" xmlns:o="urn:schemas-microsoft-com:office:office" xmlns:r="http://schemas.openxmlformats.org/officeDocument/2006/relationships" xmlns:m="http://schemas.openxmlformats.org/officeDocument/2006/math" xmlns:v="urn:schemas-microsoft-com:vml" xmlns:wp14="http://schemas.microsoft.com/office/word/2010/wordprocessingDrawing" xmlns:wp="http://schemas.openxmlformats.org/drawingml/2006/wordprocessingDrawing" xmlns:w10="urn:schemas-microsoft-com:office:word" xmlns:w="http://schemas.openxmlformats.org/wordprocessingml/2006/main" xmlns:w14="http://schemas.microsoft.com/office/word/2010/wordml" xmlns:wpg="http://schemas.microsoft.com/office/word/2010/wordprocessingGroup" xmlns:wpi="http://schemas.microsoft.com/office/word/2010/wordprocessingInk" xmlns:wne="http://schemas.microsoft.com/office/word/2006/wordml" xmlns:wps="http://schemas.microsoft.com/office/word/2010/wordprocessingShape" mc:Ignorable="w14 wp14">
+<w:hdr xmlns:wpc="http://schemas.microsoft.com/office/word/2010/wordprocessingCanvas" xmlns:mc="http://schemas.openxmlformats.org/markup-compatibility/2006" xmlns:o="urn:schemas-microsoft-com:office:office" xmlns:r="http://schemas.openxmlformats.org/officeDocument/2006/relationships" xmlns:m="http://schemas.openxmlformats.org/officeDocument/2006/math" xmlns:v="urn:schemas-microsoft-com:vml" xmlns:wp14="http://schemas.microsoft.com/office/word/2010/wordprocessingDrawing" xmlns:wp="http://schemas.openxmlformats.org/drawingml/2006/wordprocessingDrawing" xmlns:w10="urn:schemas-microsoft-com:office:word" xmlns:w="http://schemas.openxmlformats.org/wordprocessingml/2006/main" xmlns:w14="http://schemas.microsoft.com/office/word/2010/wordml" xmlns:w15="http://schemas.microsoft.com/office/word/2012/wordml" xmlns:wpg="http://schemas.microsoft.com/office/word/2010/wordprocessingGroup" xmlns:wpi="http://schemas.microsoft.com/office/word/2010/wordprocessingInk" xmlns:wne="http://schemas.microsoft.com/office/word/2006/wordml" xmlns:wps="http://schemas.microsoft.com/office/word/2010/wordprocessingShape" mc:Ignorable="w14 w15 wp14">
   <w:p>
     <w:pPr>
       <w:pStyle w:val="Encabezado"/>
@@ -5310,7 +5143,7 @@
         <w:noProof/>
         <w:lang w:eastAsia="es-AR"/>
       </w:rPr>
-      <w:pict>
+      <w:object w:dxaOrig="1440" w:dyaOrig="1440">
         <v:shapetype id="_x0000_t75" coordsize="21600,21600" o:spt="75" o:preferrelative="t" path="m@4@5l@4@11@9@11@9@5xe" filled="f" stroked="f">
           <v:stroke joinstyle="miter"/>
           <v:formulas>
@@ -5335,16 +5168,16 @@
           <v:imagedata r:id="rId1" o:title=""/>
           <w10:wrap anchorx="page" anchory="page"/>
         </v:shape>
-        <o:OLEObject Type="Embed" ProgID="Word.Picture.8" ShapeID="_x0000_s2049" DrawAspect="Content" ObjectID="_1522671664" r:id="rId2"/>
-      </w:pict>
+        <o:OLEObject Type="Embed" ProgID="Word.Picture.8" ShapeID="_x0000_s2049" DrawAspect="Content" ObjectID="_1522672827" r:id="rId2"/>
+      </w:object>
     </w:r>
   </w:p>
 </w:hdr>
 </file>
 
 <file path=word/numbering.xml><?xml version="1.0" encoding="utf-8"?>
-<w:numbering xmlns:wpc="http://schemas.microsoft.com/office/word/2010/wordprocessingCanvas" xmlns:mc="http://schemas.openxmlformats.org/markup-compatibility/2006" xmlns:o="urn:schemas-microsoft-com:office:office" xmlns:r="http://schemas.openxmlformats.org/officeDocument/2006/relationships" xmlns:m="http://schemas.openxmlformats.org/officeDocument/2006/math" xmlns:v="urn:schemas-microsoft-com:vml" xmlns:wp14="http://schemas.microsoft.com/office/word/2010/wordprocessingDrawing" xmlns:wp="http://schemas.openxmlformats.org/drawingml/2006/wordprocessingDrawing" xmlns:w10="urn:schemas-microsoft-com:office:word" xmlns:w="http://schemas.openxmlformats.org/wordprocessingml/2006/main" xmlns:w14="http://schemas.microsoft.com/office/word/2010/wordml" xmlns:wpg="http://schemas.microsoft.com/office/word/2010/wordprocessingGroup" xmlns:wpi="http://schemas.microsoft.com/office/word/2010/wordprocessingInk" xmlns:wne="http://schemas.microsoft.com/office/word/2006/wordml" xmlns:wps="http://schemas.microsoft.com/office/word/2010/wordprocessingShape" mc:Ignorable="w14 wp14">
-  <w:abstractNum w:abstractNumId="0">
+<w:numbering xmlns:wpc="http://schemas.microsoft.com/office/word/2010/wordprocessingCanvas" xmlns:mc="http://schemas.openxmlformats.org/markup-compatibility/2006" xmlns:o="urn:schemas-microsoft-com:office:office" xmlns:r="http://schemas.openxmlformats.org/officeDocument/2006/relationships" xmlns:m="http://schemas.openxmlformats.org/officeDocument/2006/math" xmlns:v="urn:schemas-microsoft-com:vml" xmlns:wp14="http://schemas.microsoft.com/office/word/2010/wordprocessingDrawing" xmlns:wp="http://schemas.openxmlformats.org/drawingml/2006/wordprocessingDrawing" xmlns:w10="urn:schemas-microsoft-com:office:word" xmlns:w="http://schemas.openxmlformats.org/wordprocessingml/2006/main" xmlns:w14="http://schemas.microsoft.com/office/word/2010/wordml" xmlns:w15="http://schemas.microsoft.com/office/word/2012/wordml" xmlns:wpg="http://schemas.microsoft.com/office/word/2010/wordprocessingGroup" xmlns:wpi="http://schemas.microsoft.com/office/word/2010/wordprocessingInk" xmlns:wne="http://schemas.microsoft.com/office/word/2006/wordml" xmlns:wps="http://schemas.microsoft.com/office/word/2010/wordprocessingShape" mc:Ignorable="w14 w15 wp14">
+  <w:abstractNum w:abstractNumId="0" w15:restartNumberingAfterBreak="0">
     <w:nsid w:val="00CB1F96"/>
     <w:multiLevelType w:val="hybridMultilevel"/>
     <w:tmpl w:val="0DC229CC"/>
@@ -5457,7 +5290,7 @@
       </w:rPr>
     </w:lvl>
   </w:abstractNum>
-  <w:abstractNum w:abstractNumId="1">
+  <w:abstractNum w:abstractNumId="1" w15:restartNumberingAfterBreak="0">
     <w:nsid w:val="057F7F08"/>
     <w:multiLevelType w:val="hybridMultilevel"/>
     <w:tmpl w:val="5E4635C4"/>
@@ -5570,7 +5403,7 @@
       </w:rPr>
     </w:lvl>
   </w:abstractNum>
-  <w:abstractNum w:abstractNumId="2">
+  <w:abstractNum w:abstractNumId="2" w15:restartNumberingAfterBreak="0">
     <w:nsid w:val="09CB5E5A"/>
     <w:multiLevelType w:val="hybridMultilevel"/>
     <w:tmpl w:val="5C64E902"/>
@@ -5683,7 +5516,7 @@
       </w:rPr>
     </w:lvl>
   </w:abstractNum>
-  <w:abstractNum w:abstractNumId="3">
+  <w:abstractNum w:abstractNumId="3" w15:restartNumberingAfterBreak="0">
     <w:nsid w:val="2745430D"/>
     <w:multiLevelType w:val="hybridMultilevel"/>
     <w:tmpl w:val="CC928644"/>
@@ -5772,7 +5605,7 @@
       </w:pPr>
     </w:lvl>
   </w:abstractNum>
-  <w:abstractNum w:abstractNumId="4">
+  <w:abstractNum w:abstractNumId="4" w15:restartNumberingAfterBreak="0">
     <w:nsid w:val="2E0F265B"/>
     <w:multiLevelType w:val="hybridMultilevel"/>
     <w:tmpl w:val="722679E0"/>
@@ -5885,7 +5718,7 @@
       </w:rPr>
     </w:lvl>
   </w:abstractNum>
-  <w:abstractNum w:abstractNumId="5">
+  <w:abstractNum w:abstractNumId="5" w15:restartNumberingAfterBreak="0">
     <w:nsid w:val="3CE02898"/>
     <w:multiLevelType w:val="hybridMultilevel"/>
     <w:tmpl w:val="8C401246"/>
@@ -5974,7 +5807,7 @@
       </w:pPr>
     </w:lvl>
   </w:abstractNum>
-  <w:abstractNum w:abstractNumId="6">
+  <w:abstractNum w:abstractNumId="6" w15:restartNumberingAfterBreak="0">
     <w:nsid w:val="642B2072"/>
     <w:multiLevelType w:val="hybridMultilevel"/>
     <w:tmpl w:val="01F2DF78"/>
@@ -6063,7 +5896,7 @@
       </w:pPr>
     </w:lvl>
   </w:abstractNum>
-  <w:abstractNum w:abstractNumId="7">
+  <w:abstractNum w:abstractNumId="7" w15:restartNumberingAfterBreak="0">
     <w:nsid w:val="71324C23"/>
     <w:multiLevelType w:val="hybridMultilevel"/>
     <w:tmpl w:val="427AB6F6"/>
@@ -6177,7 +6010,7 @@
       </w:rPr>
     </w:lvl>
   </w:abstractNum>
-  <w:abstractNum w:abstractNumId="8">
+  <w:abstractNum w:abstractNumId="8" w15:restartNumberingAfterBreak="0">
     <w:nsid w:val="79B26413"/>
     <w:multiLevelType w:val="hybridMultilevel"/>
     <w:tmpl w:val="E458BD42"/>
@@ -6298,7 +6131,7 @@
 </file>
 
 <file path=word/styles.xml><?xml version="1.0" encoding="utf-8"?>
-<w:styles xmlns:mc="http://schemas.openxmlformats.org/markup-compatibility/2006" xmlns:r="http://schemas.openxmlformats.org/officeDocument/2006/relationships" xmlns:w="http://schemas.openxmlformats.org/wordprocessingml/2006/main" xmlns:w14="http://schemas.microsoft.com/office/word/2010/wordml" mc:Ignorable="w14">
+<w:styles xmlns:mc="http://schemas.openxmlformats.org/markup-compatibility/2006" xmlns:r="http://schemas.openxmlformats.org/officeDocument/2006/relationships" xmlns:w="http://schemas.openxmlformats.org/wordprocessingml/2006/main" xmlns:w14="http://schemas.microsoft.com/office/word/2010/wordml" xmlns:w15="http://schemas.microsoft.com/office/word/2012/wordml" mc:Ignorable="w14 w15">
   <w:docDefaults>
     <w:rPrDefault>
       <w:rPr>
@@ -6314,758 +6147,378 @@
       </w:pPr>
     </w:pPrDefault>
   </w:docDefaults>
-  <w:latentStyles w:defLockedState="0" w:defUIPriority="99" w:defSemiHidden="1" w:defUnhideWhenUsed="1" w:defQFormat="0" w:count="267">
-    <w:lsdException w:name="Normal" w:semiHidden="0" w:uiPriority="0" w:unhideWhenUsed="0" w:qFormat="1"/>
-    <w:lsdException w:name="heading 1" w:semiHidden="0" w:uiPriority="9" w:unhideWhenUsed="0" w:qFormat="1"/>
-    <w:lsdException w:name="heading 2" w:uiPriority="9" w:qFormat="1"/>
-    <w:lsdException w:name="heading 3" w:uiPriority="9" w:qFormat="1"/>
-    <w:lsdException w:name="heading 4" w:uiPriority="9" w:qFormat="1"/>
-    <w:lsdException w:name="heading 5" w:uiPriority="9" w:qFormat="1"/>
-    <w:lsdException w:name="heading 6" w:uiPriority="9" w:qFormat="1"/>
-    <w:lsdException w:name="heading 7" w:uiPriority="9" w:qFormat="1"/>
-    <w:lsdException w:name="heading 8" w:uiPriority="9" w:qFormat="1"/>
-    <w:lsdException w:name="heading 9" w:uiPriority="9" w:qFormat="1"/>
-    <w:lsdException w:name="toc 1" w:uiPriority="39" w:qFormat="1"/>
-    <w:lsdException w:name="toc 2" w:uiPriority="39" w:qFormat="1"/>
-    <w:lsdException w:name="toc 3" w:uiPriority="39" w:qFormat="1"/>
-    <w:lsdException w:name="toc 4" w:uiPriority="39"/>
-    <w:lsdException w:name="toc 5" w:uiPriority="39"/>
-    <w:lsdException w:name="toc 6" w:uiPriority="39"/>
-    <w:lsdException w:name="toc 7" w:uiPriority="39"/>
-    <w:lsdException w:name="toc 8" w:uiPriority="39"/>
-    <w:lsdException w:name="toc 9" w:uiPriority="39"/>
-    <w:lsdException w:name="caption" w:uiPriority="35" w:qFormat="1"/>
-    <w:lsdException w:name="Title" w:semiHidden="0" w:uiPriority="10" w:unhideWhenUsed="0" w:qFormat="1"/>
-    <w:lsdException w:name="Default Paragraph Font" w:uiPriority="1"/>
-    <w:lsdException w:name="Subtitle" w:semiHidden="0" w:uiPriority="11" w:unhideWhenUsed="0" w:qFormat="1"/>
-    <w:lsdException w:name="Strong" w:semiHidden="0" w:uiPriority="22" w:unhideWhenUsed="0" w:qFormat="1"/>
-    <w:lsdException w:name="Emphasis" w:semiHidden="0" w:uiPriority="20" w:unhideWhenUsed="0" w:qFormat="1"/>
-    <w:lsdException w:name="Table Grid" w:semiHidden="0" w:uiPriority="39" w:unhideWhenUsed="0"/>
-    <w:lsdException w:name="Placeholder Text" w:unhideWhenUsed="0"/>
-    <w:lsdException w:name="No Spacing" w:semiHidden="0" w:uiPriority="1" w:unhideWhenUsed="0" w:qFormat="1"/>
-    <w:lsdException w:name="Light Shading" w:semiHidden="0" w:uiPriority="60" w:unhideWhenUsed="0"/>
-    <w:lsdException w:name="Light List" w:semiHidden="0" w:uiPriority="61" w:unhideWhenUsed="0"/>
-    <w:lsdException w:name="Light Grid" w:semiHidden="0" w:uiPriority="62" w:unhideWhenUsed="0"/>
-    <w:lsdException w:name="Medium Shading 1" w:semiHidden="0" w:uiPriority="63" w:unhideWhenUsed="0"/>
-    <w:lsdException w:name="Medium Shading 2" w:semiHidden="0" w:uiPriority="64" w:unhideWhenUsed="0"/>
-    <w:lsdException w:name="Medium List 1" w:semiHidden="0" w:uiPriority="65" w:unhideWhenUsed="0"/>
-    <w:lsdException w:name="Medium List 2" w:semiHidden="0" w:uiPriority="66" w:unhideWhenUsed="0"/>
-    <w:lsdException w:name="Medium Grid 1" w:semiHidden="0" w:uiPriority="67" w:unhideWhenUsed="0"/>
-    <w:lsdException w:name="Medium Grid 2" w:semiHidden="0" w:uiPriority="68" w:unhideWhenUsed="0"/>
-    <w:lsdException w:name="Medium Grid 3" w:semiHidden="0" w:uiPriority="69" w:unhideWhenUsed="0"/>
-    <w:lsdException w:name="Dark List" w:semiHidden="0" w:uiPriority="70" w:unhideWhenUsed="0"/>
-    <w:lsdException w:name="Colorful Shading" w:semiHidden="0" w:uiPriority="71" w:unhideWhenUsed="0"/>
-    <w:lsdException w:name="Colorful List" w:semiHidden="0" w:uiPriority="72" w:unhideWhenUsed="0"/>
-    <w:lsdException w:name="Colorful Grid" w:semiHidden="0" w:uiPriority="73" w:unhideWhenUsed="0"/>
-    <w:lsdException w:name="Light Shading Accent 1" w:semiHidden="0" w:uiPriority="60" w:unhideWhenUsed="0"/>
-    <w:lsdException w:name="Light List Accent 1" w:semiHidden="0" w:uiPriority="61" w:unhideWhenUsed="0"/>
-    <w:lsdException w:name="Light Grid Accent 1" w:semiHidden="0" w:uiPriority="62" w:unhideWhenUsed="0"/>
-    <w:lsdException w:name="Medium Shading 1 Accent 1" w:semiHidden="0" w:uiPriority="63" w:unhideWhenUsed="0"/>
-    <w:lsdException w:name="Medium Shading 2 Accent 1" w:semiHidden="0" w:uiPriority="64" w:unhideWhenUsed="0"/>
-    <w:lsdException w:name="Medium List 1 Accent 1" w:semiHidden="0" w:uiPriority="65" w:unhideWhenUsed="0"/>
-    <w:lsdException w:name="Revision" w:unhideWhenUsed="0"/>
-    <w:lsdException w:name="List Paragraph" w:semiHidden="0" w:uiPriority="34" w:unhideWhenUsed="0" w:qFormat="1"/>
-    <w:lsdException w:name="Quote" w:semiHidden="0" w:uiPriority="29" w:unhideWhenUsed="0" w:qFormat="1"/>
-    <w:lsdException w:name="Intense Quote" w:semiHidden="0" w:uiPriority="30" w:unhideWhenUsed="0" w:qFormat="1"/>
-    <w:lsdException w:name="Medium List 2 Accent 1" w:semiHidden="0" w:uiPriority="66" w:unhideWhenUsed="0"/>
-    <w:lsdException w:name="Medium Grid 1 Accent 1" w:semiHidden="0" w:uiPriority="67" w:unhideWhenUsed="0"/>
-    <w:lsdException w:name="Medium Grid 2 Accent 1" w:semiHidden="0" w:uiPriority="68" w:unhideWhenUsed="0"/>
-    <w:lsdException w:name="Medium Grid 3 Accent 1" w:semiHidden="0" w:uiPriority="69" w:unhideWhenUsed="0"/>
-    <w:lsdException w:name="Dark List Accent 1" w:semiHidden="0" w:uiPriority="70" w:unhideWhenUsed="0"/>
-    <w:lsdException w:name="Colorful Shading Accent 1" w:semiHidden="0" w:uiPriority="71" w:unhideWhenUsed="0"/>
-    <w:lsdException w:name="Colorful List Accent 1" w:semiHidden="0" w:uiPriority="72" w:unhideWhenUsed="0"/>
-    <w:lsdException w:name="Colorful Grid Accent 1" w:semiHidden="0" w:uiPriority="73" w:unhideWhenUsed="0"/>
-    <w:lsdException w:name="Light Shading Accent 2" w:semiHidden="0" w:uiPriority="60" w:unhideWhenUsed="0"/>
-    <w:lsdException w:name="Light List Accent 2" w:semiHidden="0" w:uiPriority="61" w:unhideWhenUsed="0"/>
-    <w:lsdException w:name="Light Grid Accent 2" w:semiHidden="0" w:uiPriority="62" w:unhideWhenUsed="0"/>
-    <w:lsdException w:name="Medium Shading 1 Accent 2" w:semiHidden="0" w:uiPriority="63" w:unhideWhenUsed="0"/>
-    <w:lsdException w:name="Medium Shading 2 Accent 2" w:semiHidden="0" w:uiPriority="64" w:unhideWhenUsed="0"/>
-    <w:lsdException w:name="Medium List 1 Accent 2" w:semiHidden="0" w:uiPriority="65" w:unhideWhenUsed="0"/>
-    <w:lsdException w:name="Medium List 2 Accent 2" w:semiHidden="0" w:uiPriority="66" w:unhideWhenUsed="0"/>
-    <w:lsdException w:name="Medium Grid 1 Accent 2" w:semiHidden="0" w:uiPriority="67" w:unhideWhenUsed="0"/>
-    <w:lsdException w:name="Medium Grid 2 Accent 2" w:semiHidden="0" w:uiPriority="68" w:unhideWhenUsed="0"/>
-    <w:lsdException w:name="Medium Grid 3 Accent 2" w:semiHidden="0" w:uiPriority="69" w:unhideWhenUsed="0"/>
-    <w:lsdException w:name="Dark List Accent 2" w:semiHidden="0" w:uiPriority="70" w:unhideWhenUsed="0"/>
-    <w:lsdException w:name="Colorful Shading Accent 2" w:semiHidden="0" w:uiPriority="71" w:unhideWhenUsed="0"/>
-    <w:lsdException w:name="Colorful List Accent 2" w:semiHidden="0" w:uiPriority="72" w:unhideWhenUsed="0"/>
-    <w:lsdException w:name="Colorful Grid Accent 2" w:semiHidden="0" w:uiPriority="73" w:unhideWhenUsed="0"/>
-    <w:lsdException w:name="Light Shading Accent 3" w:semiHidden="0" w:uiPriority="60" w:unhideWhenUsed="0"/>
-    <w:lsdException w:name="Light List Accent 3" w:semiHidden="0" w:uiPriority="61" w:unhideWhenUsed="0"/>
-    <w:lsdException w:name="Light Grid Accent 3" w:semiHidden="0" w:uiPriority="62" w:unhideWhenUsed="0"/>
-    <w:lsdException w:name="Medium Shading 1 Accent 3" w:semiHidden="0" w:uiPriority="63" w:unhideWhenUsed="0"/>
-    <w:lsdException w:name="Medium Shading 2 Accent 3" w:semiHidden="0" w:uiPriority="64" w:unhideWhenUsed="0"/>
-    <w:lsdException w:name="Medium List 1 Accent 3" w:semiHidden="0" w:uiPriority="65" w:unhideWhenUsed="0"/>
-    <w:lsdException w:name="Medium List 2 Accent 3" w:semiHidden="0" w:uiPriority="66" w:unhideWhenUsed="0"/>
-    <w:lsdException w:name="Medium Grid 1 Accent 3" w:semiHidden="0" w:uiPriority="67" w:unhideWhenUsed="0"/>
-    <w:lsdException w:name="Medium Grid 2 Accent 3" w:semiHidden="0" w:uiPriority="68" w:unhideWhenUsed="0"/>
-    <w:lsdException w:name="Medium Grid 3 Accent 3" w:semiHidden="0" w:uiPriority="69" w:unhideWhenUsed="0"/>
-    <w:lsdException w:name="Dark List Accent 3" w:semiHidden="0" w:uiPriority="70" w:unhideWhenUsed="0"/>
-    <w:lsdException w:name="Colorful Shading Accent 3" w:semiHidden="0" w:uiPriority="71" w:unhideWhenUsed="0"/>
-    <w:lsdException w:name="Colorful List Accent 3" w:semiHidden="0" w:uiPriority="72" w:unhideWhenUsed="0"/>
-    <w:lsdException w:name="Colorful Grid Accent 3" w:semiHidden="0" w:uiPriority="73" w:unhideWhenUsed="0"/>
-    <w:lsdException w:name="Light Shading Accent 4" w:semiHidden="0" w:uiPriority="60" w:unhideWhenUsed="0"/>
-    <w:lsdException w:name="Light List Accent 4" w:semiHidden="0" w:uiPriority="61" w:unhideWhenUsed="0"/>
-    <w:lsdException w:name="Light Grid Accent 4" w:semiHidden="0" w:uiPriority="62" w:unhideWhenUsed="0"/>
-    <w:lsdException w:name="Medium Shading 1 Accent 4" w:semiHidden="0" w:uiPriority="63" w:unhideWhenUsed="0"/>
-    <w:lsdException w:name="Medium Shading 2 Accent 4" w:semiHidden="0" w:uiPriority="64" w:unhideWhenUsed="0"/>
-    <w:lsdException w:name="Medium List 1 Accent 4" w:semiHidden="0" w:uiPriority="65" w:unhideWhenUsed="0"/>
-    <w:lsdException w:name="Medium List 2 Accent 4" w:semiHidden="0" w:uiPriority="66" w:unhideWhenUsed="0"/>
-    <w:lsdException w:name="Medium Grid 1 Accent 4" w:semiHidden="0" w:uiPriority="67" w:unhideWhenUsed="0"/>
-    <w:lsdException w:name="Medium Grid 2 Accent 4" w:semiHidden="0" w:uiPriority="68" w:unhideWhenUsed="0"/>
-    <w:lsdException w:name="Medium Grid 3 Accent 4" w:semiHidden="0" w:uiPriority="69" w:unhideWhenUsed="0"/>
-    <w:lsdException w:name="Dark List Accent 4" w:semiHidden="0" w:uiPriority="70" w:unhideWhenUsed="0"/>
-    <w:lsdException w:name="Colorful Shading Accent 4" w:semiHidden="0" w:uiPriority="71" w:unhideWhenUsed="0"/>
-    <w:lsdException w:name="Colorful List Accent 4" w:semiHidden="0" w:uiPriority="72" w:unhideWhenUsed="0"/>
-    <w:lsdException w:name="Colorful Grid Accent 4" w:semiHidden="0" w:uiPriority="73" w:unhideWhenUsed="0"/>
-    <w:lsdException w:name="Light Shading Accent 5" w:semiHidden="0" w:uiPriority="60" w:unhideWhenUsed="0"/>
-    <w:lsdException w:name="Light List Accent 5" w:semiHidden="0" w:uiPriority="61" w:unhideWhenUsed="0"/>
-    <w:lsdException w:name="Light Grid Accent 5" w:semiHidden="0" w:uiPriority="62" w:unhideWhenUsed="0"/>
-    <w:lsdException w:name="Medium Shading 1 Accent 5" w:semiHidden="0" w:uiPriority="63" w:unhideWhenUsed="0"/>
-    <w:lsdException w:name="Medium Shading 2 Accent 5" w:semiHidden="0" w:uiPriority="64" w:unhideWhenUsed="0"/>
-    <w:lsdException w:name="Medium List 1 Accent 5" w:semiHidden="0" w:uiPriority="65" w:unhideWhenUsed="0"/>
-    <w:lsdException w:name="Medium List 2 Accent 5" w:semiHidden="0" w:uiPriority="66" w:unhideWhenUsed="0"/>
-    <w:lsdException w:name="Medium Grid 1 Accent 5" w:semiHidden="0" w:uiPriority="67" w:unhideWhenUsed="0"/>
-    <w:lsdException w:name="Medium Grid 2 Accent 5" w:semiHidden="0" w:uiPriority="68" w:unhideWhenUsed="0"/>
-    <w:lsdException w:name="Medium Grid 3 Accent 5" w:semiHidden="0" w:uiPriority="69" w:unhideWhenUsed="0"/>
-    <w:lsdException w:name="Dark List Accent 5" w:semiHidden="0" w:uiPriority="70" w:unhideWhenUsed="0"/>
-    <w:lsdException w:name="Colorful Shading Accent 5" w:semiHidden="0" w:uiPriority="71" w:unhideWhenUsed="0"/>
-    <w:lsdException w:name="Colorful List Accent 5" w:semiHidden="0" w:uiPriority="72" w:unhideWhenUsed="0"/>
-    <w:lsdException w:name="Colorful Grid Accent 5" w:semiHidden="0" w:uiPriority="73" w:unhideWhenUsed="0"/>
-    <w:lsdException w:name="Light Shading Accent 6" w:semiHidden="0" w:uiPriority="60" w:unhideWhenUsed="0"/>
-    <w:lsdException w:name="Light List Accent 6" w:semiHidden="0" w:uiPriority="61" w:unhideWhenUsed="0"/>
-    <w:lsdException w:name="Light Grid Accent 6" w:semiHidden="0" w:uiPriority="62" w:unhideWhenUsed="0"/>
-    <w:lsdException w:name="Medium Shading 1 Accent 6" w:semiHidden="0" w:uiPriority="63" w:unhideWhenUsed="0"/>
-    <w:lsdException w:name="Medium Shading 2 Accent 6" w:semiHidden="0" w:uiPriority="64" w:unhideWhenUsed="0"/>
-    <w:lsdException w:name="Medium List 1 Accent 6" w:semiHidden="0" w:uiPriority="65" w:unhideWhenUsed="0"/>
-    <w:lsdException w:name="Medium List 2 Accent 6" w:semiHidden="0" w:uiPriority="66" w:unhideWhenUsed="0"/>
-    <w:lsdException w:name="Medium Grid 1 Accent 6" w:semiHidden="0" w:uiPriority="67" w:unhideWhenUsed="0"/>
-    <w:lsdException w:name="Medium Grid 2 Accent 6" w:semiHidden="0" w:uiPriority="68" w:unhideWhenUsed="0"/>
-    <w:lsdException w:name="Medium Grid 3 Accent 6" w:semiHidden="0" w:uiPriority="69" w:unhideWhenUsed="0"/>
-    <w:lsdException w:name="Dark List Accent 6" w:semiHidden="0" w:uiPriority="70" w:unhideWhenUsed="0"/>
-    <w:lsdException w:name="Colorful Shading Accent 6" w:semiHidden="0" w:uiPriority="71" w:unhideWhenUsed="0"/>
-    <w:lsdException w:name="Colorful List Accent 6" w:semiHidden="0" w:uiPriority="72" w:unhideWhenUsed="0"/>
-    <w:lsdException w:name="Colorful Grid Accent 6" w:semiHidden="0" w:uiPriority="73" w:unhideWhenUsed="0"/>
-    <w:lsdException w:name="Subtle Emphasis" w:semiHidden="0" w:uiPriority="19" w:unhideWhenUsed="0" w:qFormat="1"/>
-    <w:lsdException w:name="Intense Emphasis" w:semiHidden="0" w:uiPriority="21" w:unhideWhenUsed="0" w:qFormat="1"/>
-    <w:lsdException w:name="Subtle Reference" w:semiHidden="0" w:uiPriority="31" w:unhideWhenUsed="0" w:qFormat="1"/>
-    <w:lsdException w:name="Intense Reference" w:semiHidden="0" w:uiPriority="32" w:unhideWhenUsed="0" w:qFormat="1"/>
-    <w:lsdException w:name="Book Title" w:semiHidden="0" w:uiPriority="33" w:unhideWhenUsed="0" w:qFormat="1"/>
-    <w:lsdException w:name="Bibliography" w:uiPriority="37"/>
-    <w:lsdException w:name="TOC Heading" w:uiPriority="39" w:qFormat="1"/>
-  </w:latentStyles>
-  <w:style w:type="paragraph" w:default="1" w:styleId="Normal">
-    <w:name w:val="Normal"/>
-    <w:qFormat/>
-    <w:rsid w:val="002C57D7"/>
-  </w:style>
-  <w:style w:type="paragraph" w:styleId="Ttulo1">
-    <w:name w:val="heading 1"/>
-    <w:basedOn w:val="Normal"/>
-    <w:next w:val="Normal"/>
-    <w:link w:val="Ttulo1Car"/>
-    <w:uiPriority w:val="9"/>
-    <w:qFormat/>
-    <w:rsid w:val="0068091C"/>
-    <w:pPr>
-      <w:keepNext/>
-      <w:keepLines/>
-      <w:spacing w:before="480" w:after="0"/>
-      <w:outlineLvl w:val="0"/>
-    </w:pPr>
-    <w:rPr>
-      <w:rFonts w:asciiTheme="majorHAnsi" w:eastAsiaTheme="majorEastAsia" w:hAnsiTheme="majorHAnsi" w:cstheme="majorBidi"/>
-      <w:b/>
-      <w:bCs/>
-      <w:color w:val="365F91" w:themeColor="accent1" w:themeShade="BF"/>
-      <w:sz w:val="28"/>
-      <w:szCs w:val="28"/>
-    </w:rPr>
-  </w:style>
-  <w:style w:type="paragraph" w:styleId="Ttulo2">
-    <w:name w:val="heading 2"/>
-    <w:basedOn w:val="Normal"/>
-    <w:next w:val="Normal"/>
-    <w:link w:val="Ttulo2Car"/>
-    <w:uiPriority w:val="9"/>
-    <w:unhideWhenUsed/>
-    <w:qFormat/>
-    <w:rsid w:val="0068091C"/>
-    <w:pPr>
-      <w:keepNext/>
-      <w:keepLines/>
-      <w:spacing w:before="200" w:after="0"/>
-      <w:outlineLvl w:val="1"/>
-    </w:pPr>
-    <w:rPr>
-      <w:rFonts w:asciiTheme="majorHAnsi" w:eastAsiaTheme="majorEastAsia" w:hAnsiTheme="majorHAnsi" w:cstheme="majorBidi"/>
-      <w:b/>
-      <w:bCs/>
-      <w:color w:val="4F81BD" w:themeColor="accent1"/>
-      <w:sz w:val="26"/>
-      <w:szCs w:val="26"/>
-    </w:rPr>
-  </w:style>
-  <w:style w:type="paragraph" w:styleId="Ttulo3">
-    <w:name w:val="heading 3"/>
-    <w:basedOn w:val="Normal"/>
-    <w:next w:val="Normal"/>
-    <w:link w:val="Ttulo3Car"/>
-    <w:uiPriority w:val="9"/>
-    <w:unhideWhenUsed/>
-    <w:qFormat/>
-    <w:rsid w:val="0068091C"/>
-    <w:pPr>
-      <w:keepNext/>
-      <w:keepLines/>
-      <w:spacing w:before="200" w:after="0"/>
-      <w:outlineLvl w:val="2"/>
-    </w:pPr>
-    <w:rPr>
-      <w:rFonts w:asciiTheme="majorHAnsi" w:eastAsiaTheme="majorEastAsia" w:hAnsiTheme="majorHAnsi" w:cstheme="majorBidi"/>
-      <w:b/>
-      <w:bCs/>
-      <w:color w:val="4F81BD" w:themeColor="accent1"/>
-    </w:rPr>
-  </w:style>
-  <w:style w:type="character" w:default="1" w:styleId="Fuentedeprrafopredeter">
-    <w:name w:val="Default Paragraph Font"/>
-    <w:uiPriority w:val="1"/>
-    <w:semiHidden/>
-    <w:unhideWhenUsed/>
-  </w:style>
-  <w:style w:type="table" w:default="1" w:styleId="Tablanormal">
-    <w:name w:val="Normal Table"/>
-    <w:uiPriority w:val="99"/>
-    <w:semiHidden/>
-    <w:unhideWhenUsed/>
-    <w:tblPr>
-      <w:tblInd w:w="0" w:type="dxa"/>
-      <w:tblCellMar>
-        <w:top w:w="0" w:type="dxa"/>
-        <w:left w:w="108" w:type="dxa"/>
-        <w:bottom w:w="0" w:type="dxa"/>
-        <w:right w:w="108" w:type="dxa"/>
-      </w:tblCellMar>
-    </w:tblPr>
-  </w:style>
-  <w:style w:type="numbering" w:default="1" w:styleId="Sinlista">
-    <w:name w:val="No List"/>
-    <w:uiPriority w:val="99"/>
-    <w:semiHidden/>
-    <w:unhideWhenUsed/>
-  </w:style>
-  <w:style w:type="table" w:styleId="Tablaconcuadrcula">
-    <w:name w:val="Table Grid"/>
-    <w:basedOn w:val="Tablanormal"/>
-    <w:uiPriority w:val="39"/>
-    <w:rsid w:val="002C57D7"/>
-    <w:pPr>
-      <w:spacing w:after="0" w:line="240" w:lineRule="auto"/>
-    </w:pPr>
-    <w:tblPr>
-      <w:tblBorders>
-        <w:top w:val="single" w:sz="4" w:space="0" w:color="auto"/>
-        <w:left w:val="single" w:sz="4" w:space="0" w:color="auto"/>
-        <w:bottom w:val="single" w:sz="4" w:space="0" w:color="auto"/>
-        <w:right w:val="single" w:sz="4" w:space="0" w:color="auto"/>
-        <w:insideH w:val="single" w:sz="4" w:space="0" w:color="auto"/>
-        <w:insideV w:val="single" w:sz="4" w:space="0" w:color="auto"/>
-      </w:tblBorders>
-    </w:tblPr>
-  </w:style>
-  <w:style w:type="paragraph" w:styleId="Prrafodelista">
-    <w:name w:val="List Paragraph"/>
-    <w:basedOn w:val="Normal"/>
-    <w:uiPriority w:val="34"/>
-    <w:qFormat/>
-    <w:rsid w:val="002C57D7"/>
-    <w:pPr>
-      <w:ind w:left="720"/>
-      <w:contextualSpacing/>
-    </w:pPr>
-  </w:style>
-  <w:style w:type="paragraph" w:styleId="Encabezado">
-    <w:name w:val="header"/>
-    <w:basedOn w:val="Normal"/>
-    <w:link w:val="EncabezadoCar"/>
-    <w:uiPriority w:val="99"/>
-    <w:unhideWhenUsed/>
-    <w:rsid w:val="0073448C"/>
-    <w:pPr>
-      <w:tabs>
-        <w:tab w:val="center" w:pos="4419"/>
-        <w:tab w:val="right" w:pos="8838"/>
-      </w:tabs>
-      <w:spacing w:after="0" w:line="240" w:lineRule="auto"/>
-    </w:pPr>
-  </w:style>
-  <w:style w:type="character" w:customStyle="1" w:styleId="EncabezadoCar">
-    <w:name w:val="Encabezado Car"/>
-    <w:basedOn w:val="Fuentedeprrafopredeter"/>
-    <w:link w:val="Encabezado"/>
-    <w:uiPriority w:val="99"/>
-    <w:rsid w:val="0073448C"/>
-  </w:style>
-  <w:style w:type="paragraph" w:styleId="Piedepgina">
-    <w:name w:val="footer"/>
-    <w:basedOn w:val="Normal"/>
-    <w:link w:val="PiedepginaCar"/>
-    <w:uiPriority w:val="99"/>
-    <w:unhideWhenUsed/>
-    <w:rsid w:val="0073448C"/>
-    <w:pPr>
-      <w:tabs>
-        <w:tab w:val="center" w:pos="4419"/>
-        <w:tab w:val="right" w:pos="8838"/>
-      </w:tabs>
-      <w:spacing w:after="0" w:line="240" w:lineRule="auto"/>
-    </w:pPr>
-  </w:style>
-  <w:style w:type="character" w:customStyle="1" w:styleId="PiedepginaCar">
-    <w:name w:val="Pie de página Car"/>
-    <w:basedOn w:val="Fuentedeprrafopredeter"/>
-    <w:link w:val="Piedepgina"/>
-    <w:uiPriority w:val="99"/>
-    <w:rsid w:val="0073448C"/>
-  </w:style>
-  <w:style w:type="paragraph" w:styleId="Textodeglobo">
-    <w:name w:val="Balloon Text"/>
-    <w:basedOn w:val="Normal"/>
-    <w:link w:val="TextodegloboCar"/>
-    <w:uiPriority w:val="99"/>
-    <w:semiHidden/>
-    <w:unhideWhenUsed/>
-    <w:rsid w:val="0073448C"/>
-    <w:pPr>
-      <w:spacing w:after="0" w:line="240" w:lineRule="auto"/>
-    </w:pPr>
-    <w:rPr>
-      <w:rFonts w:ascii="Tahoma" w:hAnsi="Tahoma" w:cs="Tahoma"/>
-      <w:sz w:val="16"/>
-      <w:szCs w:val="16"/>
-    </w:rPr>
-  </w:style>
-  <w:style w:type="character" w:customStyle="1" w:styleId="TextodegloboCar">
-    <w:name w:val="Texto de globo Car"/>
-    <w:basedOn w:val="Fuentedeprrafopredeter"/>
-    <w:link w:val="Textodeglobo"/>
-    <w:uiPriority w:val="99"/>
-    <w:semiHidden/>
-    <w:rsid w:val="0073448C"/>
-    <w:rPr>
-      <w:rFonts w:ascii="Tahoma" w:hAnsi="Tahoma" w:cs="Tahoma"/>
-      <w:sz w:val="16"/>
-      <w:szCs w:val="16"/>
-    </w:rPr>
-  </w:style>
-  <w:style w:type="character" w:customStyle="1" w:styleId="Ttulo1Car">
-    <w:name w:val="Título 1 Car"/>
-    <w:basedOn w:val="Fuentedeprrafopredeter"/>
-    <w:link w:val="Ttulo1"/>
-    <w:uiPriority w:val="9"/>
-    <w:rsid w:val="0068091C"/>
-    <w:rPr>
-      <w:rFonts w:asciiTheme="majorHAnsi" w:eastAsiaTheme="majorEastAsia" w:hAnsiTheme="majorHAnsi" w:cstheme="majorBidi"/>
-      <w:b/>
-      <w:bCs/>
-      <w:color w:val="365F91" w:themeColor="accent1" w:themeShade="BF"/>
-      <w:sz w:val="28"/>
-      <w:szCs w:val="28"/>
-    </w:rPr>
-  </w:style>
-  <w:style w:type="character" w:customStyle="1" w:styleId="Ttulo2Car">
-    <w:name w:val="Título 2 Car"/>
-    <w:basedOn w:val="Fuentedeprrafopredeter"/>
-    <w:link w:val="Ttulo2"/>
-    <w:uiPriority w:val="9"/>
-    <w:rsid w:val="0068091C"/>
-    <w:rPr>
-      <w:rFonts w:asciiTheme="majorHAnsi" w:eastAsiaTheme="majorEastAsia" w:hAnsiTheme="majorHAnsi" w:cstheme="majorBidi"/>
-      <w:b/>
-      <w:bCs/>
-      <w:color w:val="4F81BD" w:themeColor="accent1"/>
-      <w:sz w:val="26"/>
-      <w:szCs w:val="26"/>
-    </w:rPr>
-  </w:style>
-  <w:style w:type="character" w:customStyle="1" w:styleId="Ttulo3Car">
-    <w:name w:val="Título 3 Car"/>
-    <w:basedOn w:val="Fuentedeprrafopredeter"/>
-    <w:link w:val="Ttulo3"/>
-    <w:uiPriority w:val="9"/>
-    <w:rsid w:val="0068091C"/>
-    <w:rPr>
-      <w:rFonts w:asciiTheme="majorHAnsi" w:eastAsiaTheme="majorEastAsia" w:hAnsiTheme="majorHAnsi" w:cstheme="majorBidi"/>
-      <w:b/>
-      <w:bCs/>
-      <w:color w:val="4F81BD" w:themeColor="accent1"/>
-    </w:rPr>
-  </w:style>
-  <w:style w:type="paragraph" w:styleId="TtulodeTDC">
-    <w:name w:val="TOC Heading"/>
-    <w:basedOn w:val="Ttulo1"/>
-    <w:next w:val="Normal"/>
-    <w:uiPriority w:val="39"/>
-    <w:unhideWhenUsed/>
-    <w:qFormat/>
-    <w:rsid w:val="004945A2"/>
-    <w:pPr>
-      <w:outlineLvl w:val="9"/>
-    </w:pPr>
-    <w:rPr>
-      <w:lang w:eastAsia="es-AR"/>
-    </w:rPr>
-  </w:style>
-  <w:style w:type="paragraph" w:styleId="TDC2">
-    <w:name w:val="toc 2"/>
-    <w:basedOn w:val="Normal"/>
-    <w:next w:val="Normal"/>
-    <w:autoRedefine/>
-    <w:uiPriority w:val="39"/>
-    <w:unhideWhenUsed/>
-    <w:qFormat/>
-    <w:rsid w:val="004945A2"/>
-    <w:pPr>
-      <w:spacing w:after="100"/>
-      <w:ind w:left="220"/>
-    </w:pPr>
-    <w:rPr>
-      <w:rFonts w:eastAsiaTheme="minorEastAsia"/>
-      <w:lang w:eastAsia="es-AR"/>
-    </w:rPr>
-  </w:style>
-  <w:style w:type="paragraph" w:styleId="TDC1">
-    <w:name w:val="toc 1"/>
-    <w:basedOn w:val="Normal"/>
-    <w:next w:val="Normal"/>
-    <w:autoRedefine/>
-    <w:uiPriority w:val="39"/>
-    <w:unhideWhenUsed/>
-    <w:qFormat/>
-    <w:rsid w:val="004945A2"/>
-    <w:pPr>
-      <w:spacing w:after="100"/>
-    </w:pPr>
-    <w:rPr>
-      <w:rFonts w:eastAsiaTheme="minorEastAsia"/>
-      <w:lang w:eastAsia="es-AR"/>
-    </w:rPr>
-  </w:style>
-  <w:style w:type="paragraph" w:styleId="TDC3">
-    <w:name w:val="toc 3"/>
-    <w:basedOn w:val="Normal"/>
-    <w:next w:val="Normal"/>
-    <w:autoRedefine/>
-    <w:uiPriority w:val="39"/>
-    <w:unhideWhenUsed/>
-    <w:qFormat/>
-    <w:rsid w:val="004945A2"/>
-    <w:pPr>
-      <w:spacing w:after="100"/>
-      <w:ind w:left="440"/>
-    </w:pPr>
-    <w:rPr>
-      <w:rFonts w:eastAsiaTheme="minorEastAsia"/>
-      <w:lang w:eastAsia="es-AR"/>
-    </w:rPr>
-  </w:style>
-  <w:style w:type="character" w:styleId="Hipervnculo">
-    <w:name w:val="Hyperlink"/>
-    <w:basedOn w:val="Fuentedeprrafopredeter"/>
-    <w:uiPriority w:val="99"/>
-    <w:unhideWhenUsed/>
-    <w:rsid w:val="004945A2"/>
-    <w:rPr>
-      <w:color w:val="0000FF" w:themeColor="hyperlink"/>
-      <w:u w:val="single"/>
-    </w:rPr>
-  </w:style>
-  <w:style w:type="table" w:customStyle="1" w:styleId="Tablaconcuadrcula1">
-    <w:name w:val="Tabla con cuadrícula1"/>
-    <w:basedOn w:val="Tablanormal"/>
-    <w:next w:val="Tablaconcuadrcula"/>
-    <w:uiPriority w:val="39"/>
-    <w:rsid w:val="00836BAD"/>
-    <w:pPr>
-      <w:spacing w:after="0" w:line="240" w:lineRule="auto"/>
-    </w:pPr>
-    <w:rPr>
-      <w:rFonts w:ascii="Calibri" w:eastAsia="Calibri" w:hAnsi="Calibri" w:cs="Times New Roman"/>
-    </w:rPr>
-    <w:tblPr>
-      <w:tblBorders>
-        <w:top w:val="single" w:sz="4" w:space="0" w:color="auto"/>
-        <w:left w:val="single" w:sz="4" w:space="0" w:color="auto"/>
-        <w:bottom w:val="single" w:sz="4" w:space="0" w:color="auto"/>
-        <w:right w:val="single" w:sz="4" w:space="0" w:color="auto"/>
-        <w:insideH w:val="single" w:sz="4" w:space="0" w:color="auto"/>
-        <w:insideV w:val="single" w:sz="4" w:space="0" w:color="auto"/>
-      </w:tblBorders>
-    </w:tblPr>
-  </w:style>
-  <w:style w:type="character" w:customStyle="1" w:styleId="apple-converted-space">
-    <w:name w:val="apple-converted-space"/>
-    <w:basedOn w:val="Fuentedeprrafopredeter"/>
-    <w:rsid w:val="0089432F"/>
-  </w:style>
-  <w:style w:type="character" w:styleId="Textoennegrita">
-    <w:name w:val="Strong"/>
-    <w:basedOn w:val="Fuentedeprrafopredeter"/>
-    <w:uiPriority w:val="22"/>
-    <w:qFormat/>
-    <w:rsid w:val="0089432F"/>
-    <w:rPr>
-      <w:b/>
-      <w:bCs/>
-    </w:rPr>
-  </w:style>
-  <w:style w:type="paragraph" w:styleId="NormalWeb">
-    <w:name w:val="Normal (Web)"/>
-    <w:basedOn w:val="Normal"/>
-    <w:uiPriority w:val="99"/>
-    <w:semiHidden/>
-    <w:unhideWhenUsed/>
-    <w:rsid w:val="0089432F"/>
-    <w:pPr>
-      <w:spacing w:before="100" w:beforeAutospacing="1" w:after="100" w:afterAutospacing="1" w:line="240" w:lineRule="auto"/>
-    </w:pPr>
-    <w:rPr>
-      <w:rFonts w:ascii="Times New Roman" w:eastAsia="Times New Roman" w:hAnsi="Times New Roman" w:cs="Times New Roman"/>
-      <w:sz w:val="24"/>
-      <w:szCs w:val="24"/>
-      <w:lang w:val="es-ES" w:eastAsia="es-ES"/>
-    </w:rPr>
-  </w:style>
-  <w:style w:type="paragraph" w:customStyle="1" w:styleId="col100">
-    <w:name w:val="col100"/>
-    <w:basedOn w:val="Normal"/>
-    <w:rsid w:val="003C67B5"/>
-    <w:pPr>
-      <w:spacing w:before="100" w:beforeAutospacing="1" w:after="100" w:afterAutospacing="1" w:line="240" w:lineRule="auto"/>
-    </w:pPr>
-    <w:rPr>
-      <w:rFonts w:ascii="Times New Roman" w:eastAsia="Times New Roman" w:hAnsi="Times New Roman" w:cs="Times New Roman"/>
-      <w:sz w:val="24"/>
-      <w:szCs w:val="24"/>
-      <w:lang w:val="es-ES" w:eastAsia="es-ES"/>
-    </w:rPr>
-  </w:style>
-  <w:style w:type="paragraph" w:customStyle="1" w:styleId="mtop20">
-    <w:name w:val="mtop20"/>
-    <w:basedOn w:val="Normal"/>
-    <w:rsid w:val="003C67B5"/>
-    <w:pPr>
-      <w:spacing w:before="100" w:beforeAutospacing="1" w:after="100" w:afterAutospacing="1" w:line="240" w:lineRule="auto"/>
-    </w:pPr>
-    <w:rPr>
-      <w:rFonts w:ascii="Times New Roman" w:eastAsia="Times New Roman" w:hAnsi="Times New Roman" w:cs="Times New Roman"/>
-      <w:sz w:val="24"/>
-      <w:szCs w:val="24"/>
-      <w:lang w:val="es-ES" w:eastAsia="es-ES"/>
-    </w:rPr>
-  </w:style>
-  <w:style w:type="paragraph" w:customStyle="1" w:styleId="fleft">
-    <w:name w:val="fleft"/>
-    <w:basedOn w:val="Normal"/>
-    <w:rsid w:val="003C67B5"/>
-    <w:pPr>
-      <w:spacing w:before="100" w:beforeAutospacing="1" w:after="100" w:afterAutospacing="1" w:line="240" w:lineRule="auto"/>
-    </w:pPr>
-    <w:rPr>
-      <w:rFonts w:ascii="Times New Roman" w:eastAsia="Times New Roman" w:hAnsi="Times New Roman" w:cs="Times New Roman"/>
-      <w:sz w:val="24"/>
-      <w:szCs w:val="24"/>
-      <w:lang w:val="es-ES" w:eastAsia="es-ES"/>
-    </w:rPr>
-  </w:style>
-  <w:style w:type="paragraph" w:customStyle="1" w:styleId="mtop10">
-    <w:name w:val="mtop10"/>
-    <w:basedOn w:val="Normal"/>
-    <w:rsid w:val="003C67B5"/>
-    <w:pPr>
-      <w:spacing w:before="100" w:beforeAutospacing="1" w:after="100" w:afterAutospacing="1" w:line="240" w:lineRule="auto"/>
-    </w:pPr>
-    <w:rPr>
-      <w:rFonts w:ascii="Times New Roman" w:eastAsia="Times New Roman" w:hAnsi="Times New Roman" w:cs="Times New Roman"/>
-      <w:sz w:val="24"/>
-      <w:szCs w:val="24"/>
-      <w:lang w:val="es-ES" w:eastAsia="es-ES"/>
-    </w:rPr>
-  </w:style>
-  <w:style w:type="character" w:styleId="nfasis">
-    <w:name w:val="Emphasis"/>
-    <w:basedOn w:val="Fuentedeprrafopredeter"/>
-    <w:uiPriority w:val="20"/>
-    <w:qFormat/>
-    <w:rsid w:val="00971FE5"/>
-    <w:rPr>
-      <w:i/>
-      <w:iCs/>
-    </w:rPr>
-  </w:style>
-  <w:style w:type="character" w:customStyle="1" w:styleId="object">
-    <w:name w:val="object"/>
-    <w:basedOn w:val="Fuentedeprrafopredeter"/>
-    <w:rsid w:val="00C12CEA"/>
-  </w:style>
-</w:styles>
-</file>
-
-<file path=word/stylesWithEffects.xml><?xml version="1.0" encoding="utf-8"?>
-<w:styles xmlns:wpc="http://schemas.microsoft.com/office/word/2010/wordprocessingCanvas" xmlns:mc="http://schemas.openxmlformats.org/markup-compatibility/2006" xmlns:o="urn:schemas-microsoft-com:office:office" xmlns:r="http://schemas.openxmlformats.org/officeDocument/2006/relationships" xmlns:m="http://schemas.openxmlformats.org/officeDocument/2006/math" xmlns:v="urn:schemas-microsoft-com:vml" xmlns:wp14="http://schemas.microsoft.com/office/word/2010/wordprocessingDrawing" xmlns:wp="http://schemas.openxmlformats.org/drawingml/2006/wordprocessingDrawing" xmlns:w10="urn:schemas-microsoft-com:office:word" xmlns:w="http://schemas.openxmlformats.org/wordprocessingml/2006/main" xmlns:w14="http://schemas.microsoft.com/office/word/2010/wordml" xmlns:wpg="http://schemas.microsoft.com/office/word/2010/wordprocessingGroup" xmlns:wpi="http://schemas.microsoft.com/office/word/2010/wordprocessingInk" xmlns:wne="http://schemas.microsoft.com/office/word/2006/wordml" xmlns:wps="http://schemas.microsoft.com/office/word/2010/wordprocessingShape" mc:Ignorable="w14 wp14">
-  <w:docDefaults>
-    <w:rPrDefault>
-      <w:rPr>
-        <w:rFonts w:asciiTheme="minorHAnsi" w:eastAsiaTheme="minorHAnsi" w:hAnsiTheme="minorHAnsi" w:cstheme="minorBidi"/>
-        <w:sz w:val="22"/>
-        <w:szCs w:val="22"/>
-        <w:lang w:val="es-AR" w:eastAsia="en-US" w:bidi="ar-SA"/>
-      </w:rPr>
-    </w:rPrDefault>
-    <w:pPrDefault>
-      <w:pPr>
-        <w:spacing w:after="200" w:line="276" w:lineRule="auto"/>
-      </w:pPr>
-    </w:pPrDefault>
-  </w:docDefaults>
-  <w:latentStyles w:defLockedState="0" w:defUIPriority="99" w:defSemiHidden="1" w:defUnhideWhenUsed="1" w:defQFormat="0" w:count="267">
-    <w:lsdException w:name="Normal" w:semiHidden="0" w:uiPriority="0" w:unhideWhenUsed="0" w:qFormat="1"/>
-    <w:lsdException w:name="heading 1" w:semiHidden="0" w:uiPriority="9" w:unhideWhenUsed="0" w:qFormat="1"/>
-    <w:lsdException w:name="heading 2" w:uiPriority="9" w:qFormat="1"/>
-    <w:lsdException w:name="heading 3" w:uiPriority="9" w:qFormat="1"/>
-    <w:lsdException w:name="heading 4" w:uiPriority="9" w:qFormat="1"/>
-    <w:lsdException w:name="heading 5" w:uiPriority="9" w:qFormat="1"/>
-    <w:lsdException w:name="heading 6" w:uiPriority="9" w:qFormat="1"/>
-    <w:lsdException w:name="heading 7" w:uiPriority="9" w:qFormat="1"/>
-    <w:lsdException w:name="heading 8" w:uiPriority="9" w:qFormat="1"/>
-    <w:lsdException w:name="heading 9" w:uiPriority="9" w:qFormat="1"/>
-    <w:lsdException w:name="toc 1" w:uiPriority="39" w:qFormat="1"/>
-    <w:lsdException w:name="toc 2" w:uiPriority="39" w:qFormat="1"/>
-    <w:lsdException w:name="toc 3" w:uiPriority="39" w:qFormat="1"/>
-    <w:lsdException w:name="toc 4" w:uiPriority="39"/>
-    <w:lsdException w:name="toc 5" w:uiPriority="39"/>
-    <w:lsdException w:name="toc 6" w:uiPriority="39"/>
-    <w:lsdException w:name="toc 7" w:uiPriority="39"/>
-    <w:lsdException w:name="toc 8" w:uiPriority="39"/>
-    <w:lsdException w:name="toc 9" w:uiPriority="39"/>
-    <w:lsdException w:name="caption" w:uiPriority="35" w:qFormat="1"/>
-    <w:lsdException w:name="Title" w:semiHidden="0" w:uiPriority="10" w:unhideWhenUsed="0" w:qFormat="1"/>
-    <w:lsdException w:name="Default Paragraph Font" w:uiPriority="1"/>
-    <w:lsdException w:name="Subtitle" w:semiHidden="0" w:uiPriority="11" w:unhideWhenUsed="0" w:qFormat="1"/>
-    <w:lsdException w:name="Strong" w:semiHidden="0" w:uiPriority="22" w:unhideWhenUsed="0" w:qFormat="1"/>
-    <w:lsdException w:name="Emphasis" w:semiHidden="0" w:uiPriority="20" w:unhideWhenUsed="0" w:qFormat="1"/>
-    <w:lsdException w:name="Table Grid" w:semiHidden="0" w:uiPriority="39" w:unhideWhenUsed="0"/>
-    <w:lsdException w:name="Placeholder Text" w:unhideWhenUsed="0"/>
-    <w:lsdException w:name="No Spacing" w:semiHidden="0" w:uiPriority="1" w:unhideWhenUsed="0" w:qFormat="1"/>
-    <w:lsdException w:name="Light Shading" w:semiHidden="0" w:uiPriority="60" w:unhideWhenUsed="0"/>
-    <w:lsdException w:name="Light List" w:semiHidden="0" w:uiPriority="61" w:unhideWhenUsed="0"/>
-    <w:lsdException w:name="Light Grid" w:semiHidden="0" w:uiPriority="62" w:unhideWhenUsed="0"/>
-    <w:lsdException w:name="Medium Shading 1" w:semiHidden="0" w:uiPriority="63" w:unhideWhenUsed="0"/>
-    <w:lsdException w:name="Medium Shading 2" w:semiHidden="0" w:uiPriority="64" w:unhideWhenUsed="0"/>
-    <w:lsdException w:name="Medium List 1" w:semiHidden="0" w:uiPriority="65" w:unhideWhenUsed="0"/>
-    <w:lsdException w:name="Medium List 2" w:semiHidden="0" w:uiPriority="66" w:unhideWhenUsed="0"/>
-    <w:lsdException w:name="Medium Grid 1" w:semiHidden="0" w:uiPriority="67" w:unhideWhenUsed="0"/>
-    <w:lsdException w:name="Medium Grid 2" w:semiHidden="0" w:uiPriority="68" w:unhideWhenUsed="0"/>
-    <w:lsdException w:name="Medium Grid 3" w:semiHidden="0" w:uiPriority="69" w:unhideWhenUsed="0"/>
-    <w:lsdException w:name="Dark List" w:semiHidden="0" w:uiPriority="70" w:unhideWhenUsed="0"/>
-    <w:lsdException w:name="Colorful Shading" w:semiHidden="0" w:uiPriority="71" w:unhideWhenUsed="0"/>
-    <w:lsdException w:name="Colorful List" w:semiHidden="0" w:uiPriority="72" w:unhideWhenUsed="0"/>
-    <w:lsdException w:name="Colorful Grid" w:semiHidden="0" w:uiPriority="73" w:unhideWhenUsed="0"/>
-    <w:lsdException w:name="Light Shading Accent 1" w:semiHidden="0" w:uiPriority="60" w:unhideWhenUsed="0"/>
-    <w:lsdException w:name="Light List Accent 1" w:semiHidden="0" w:uiPriority="61" w:unhideWhenUsed="0"/>
-    <w:lsdException w:name="Light Grid Accent 1" w:semiHidden="0" w:uiPriority="62" w:unhideWhenUsed="0"/>
-    <w:lsdException w:name="Medium Shading 1 Accent 1" w:semiHidden="0" w:uiPriority="63" w:unhideWhenUsed="0"/>
-    <w:lsdException w:name="Medium Shading 2 Accent 1" w:semiHidden="0" w:uiPriority="64" w:unhideWhenUsed="0"/>
-    <w:lsdException w:name="Medium List 1 Accent 1" w:semiHidden="0" w:uiPriority="65" w:unhideWhenUsed="0"/>
-    <w:lsdException w:name="Revision" w:unhideWhenUsed="0"/>
-    <w:lsdException w:name="List Paragraph" w:semiHidden="0" w:uiPriority="34" w:unhideWhenUsed="0" w:qFormat="1"/>
-    <w:lsdException w:name="Quote" w:semiHidden="0" w:uiPriority="29" w:unhideWhenUsed="0" w:qFormat="1"/>
-    <w:lsdException w:name="Intense Quote" w:semiHidden="0" w:uiPriority="30" w:unhideWhenUsed="0" w:qFormat="1"/>
-    <w:lsdException w:name="Medium List 2 Accent 1" w:semiHidden="0" w:uiPriority="66" w:unhideWhenUsed="0"/>
-    <w:lsdException w:name="Medium Grid 1 Accent 1" w:semiHidden="0" w:uiPriority="67" w:unhideWhenUsed="0"/>
-    <w:lsdException w:name="Medium Grid 2 Accent 1" w:semiHidden="0" w:uiPriority="68" w:unhideWhenUsed="0"/>
-    <w:lsdException w:name="Medium Grid 3 Accent 1" w:semiHidden="0" w:uiPriority="69" w:unhideWhenUsed="0"/>
-    <w:lsdException w:name="Dark List Accent 1" w:semiHidden="0" w:uiPriority="70" w:unhideWhenUsed="0"/>
-    <w:lsdException w:name="Colorful Shading Accent 1" w:semiHidden="0" w:uiPriority="71" w:unhideWhenUsed="0"/>
-    <w:lsdException w:name="Colorful List Accent 1" w:semiHidden="0" w:uiPriority="72" w:unhideWhenUsed="0"/>
-    <w:lsdException w:name="Colorful Grid Accent 1" w:semiHidden="0" w:uiPriority="73" w:unhideWhenUsed="0"/>
-    <w:lsdException w:name="Light Shading Accent 2" w:semiHidden="0" w:uiPriority="60" w:unhideWhenUsed="0"/>
-    <w:lsdException w:name="Light List Accent 2" w:semiHidden="0" w:uiPriority="61" w:unhideWhenUsed="0"/>
-    <w:lsdException w:name="Light Grid Accent 2" w:semiHidden="0" w:uiPriority="62" w:unhideWhenUsed="0"/>
-    <w:lsdException w:name="Medium Shading 1 Accent 2" w:semiHidden="0" w:uiPriority="63" w:unhideWhenUsed="0"/>
-    <w:lsdException w:name="Medium Shading 2 Accent 2" w:semiHidden="0" w:uiPriority="64" w:unhideWhenUsed="0"/>
-    <w:lsdException w:name="Medium List 1 Accent 2" w:semiHidden="0" w:uiPriority="65" w:unhideWhenUsed="0"/>
-    <w:lsdException w:name="Medium List 2 Accent 2" w:semiHidden="0" w:uiPriority="66" w:unhideWhenUsed="0"/>
-    <w:lsdException w:name="Medium Grid 1 Accent 2" w:semiHidden="0" w:uiPriority="67" w:unhideWhenUsed="0"/>
-    <w:lsdException w:name="Medium Grid 2 Accent 2" w:semiHidden="0" w:uiPriority="68" w:unhideWhenUsed="0"/>
-    <w:lsdException w:name="Medium Grid 3 Accent 2" w:semiHidden="0" w:uiPriority="69" w:unhideWhenUsed="0"/>
-    <w:lsdException w:name="Dark List Accent 2" w:semiHidden="0" w:uiPriority="70" w:unhideWhenUsed="0"/>
-    <w:lsdException w:name="Colorful Shading Accent 2" w:semiHidden="0" w:uiPriority="71" w:unhideWhenUsed="0"/>
-    <w:lsdException w:name="Colorful List Accent 2" w:semiHidden="0" w:uiPriority="72" w:unhideWhenUsed="0"/>
-    <w:lsdException w:name="Colorful Grid Accent 2" w:semiHidden="0" w:uiPriority="73" w:unhideWhenUsed="0"/>
-    <w:lsdException w:name="Light Shading Accent 3" w:semiHidden="0" w:uiPriority="60" w:unhideWhenUsed="0"/>
-    <w:lsdException w:name="Light List Accent 3" w:semiHidden="0" w:uiPriority="61" w:unhideWhenUsed="0"/>
-    <w:lsdException w:name="Light Grid Accent 3" w:semiHidden="0" w:uiPriority="62" w:unhideWhenUsed="0"/>
-    <w:lsdException w:name="Medium Shading 1 Accent 3" w:semiHidden="0" w:uiPriority="63" w:unhideWhenUsed="0"/>
-    <w:lsdException w:name="Medium Shading 2 Accent 3" w:semiHidden="0" w:uiPriority="64" w:unhideWhenUsed="0"/>
-    <w:lsdException w:name="Medium List 1 Accent 3" w:semiHidden="0" w:uiPriority="65" w:unhideWhenUsed="0"/>
-    <w:lsdException w:name="Medium List 2 Accent 3" w:semiHidden="0" w:uiPriority="66" w:unhideWhenUsed="0"/>
-    <w:lsdException w:name="Medium Grid 1 Accent 3" w:semiHidden="0" w:uiPriority="67" w:unhideWhenUsed="0"/>
-    <w:lsdException w:name="Medium Grid 2 Accent 3" w:semiHidden="0" w:uiPriority="68" w:unhideWhenUsed="0"/>
-    <w:lsdException w:name="Medium Grid 3 Accent 3" w:semiHidden="0" w:uiPriority="69" w:unhideWhenUsed="0"/>
-    <w:lsdException w:name="Dark List Accent 3" w:semiHidden="0" w:uiPriority="70" w:unhideWhenUsed="0"/>
-    <w:lsdException w:name="Colorful Shading Accent 3" w:semiHidden="0" w:uiPriority="71" w:unhideWhenUsed="0"/>
-    <w:lsdException w:name="Colorful List Accent 3" w:semiHidden="0" w:uiPriority="72" w:unhideWhenUsed="0"/>
-    <w:lsdException w:name="Colorful Grid Accent 3" w:semiHidden="0" w:uiPriority="73" w:unhideWhenUsed="0"/>
-    <w:lsdException w:name="Light Shading Accent 4" w:semiHidden="0" w:uiPriority="60" w:unhideWhenUsed="0"/>
-    <w:lsdException w:name="Light List Accent 4" w:semiHidden="0" w:uiPriority="61" w:unhideWhenUsed="0"/>
-    <w:lsdException w:name="Light Grid Accent 4" w:semiHidden="0" w:uiPriority="62" w:unhideWhenUsed="0"/>
-    <w:lsdException w:name="Medium Shading 1 Accent 4" w:semiHidden="0" w:uiPriority="63" w:unhideWhenUsed="0"/>
-    <w:lsdException w:name="Medium Shading 2 Accent 4" w:semiHidden="0" w:uiPriority="64" w:unhideWhenUsed="0"/>
-    <w:lsdException w:name="Medium List 1 Accent 4" w:semiHidden="0" w:uiPriority="65" w:unhideWhenUsed="0"/>
-    <w:lsdException w:name="Medium List 2 Accent 4" w:semiHidden="0" w:uiPriority="66" w:unhideWhenUsed="0"/>
-    <w:lsdException w:name="Medium Grid 1 Accent 4" w:semiHidden="0" w:uiPriority="67" w:unhideWhenUsed="0"/>
-    <w:lsdException w:name="Medium Grid 2 Accent 4" w:semiHidden="0" w:uiPriority="68" w:unhideWhenUsed="0"/>
-    <w:lsdException w:name="Medium Grid 3 Accent 4" w:semiHidden="0" w:uiPriority="69" w:unhideWhenUsed="0"/>
-    <w:lsdException w:name="Dark List Accent 4" w:semiHidden="0" w:uiPriority="70" w:unhideWhenUsed="0"/>
-    <w:lsdException w:name="Colorful Shading Accent 4" w:semiHidden="0" w:uiPriority="71" w:unhideWhenUsed="0"/>
-    <w:lsdException w:name="Colorful List Accent 4" w:semiHidden="0" w:uiPriority="72" w:unhideWhenUsed="0"/>
-    <w:lsdException w:name="Colorful Grid Accent 4" w:semiHidden="0" w:uiPriority="73" w:unhideWhenUsed="0"/>
-    <w:lsdException w:name="Light Shading Accent 5" w:semiHidden="0" w:uiPriority="60" w:unhideWhenUsed="0"/>
-    <w:lsdException w:name="Light List Accent 5" w:semiHidden="0" w:uiPriority="61" w:unhideWhenUsed="0"/>
-    <w:lsdException w:name="Light Grid Accent 5" w:semiHidden="0" w:uiPriority="62" w:unhideWhenUsed="0"/>
-    <w:lsdException w:name="Medium Shading 1 Accent 5" w:semiHidden="0" w:uiPriority="63" w:unhideWhenUsed="0"/>
-    <w:lsdException w:name="Medium Shading 2 Accent 5" w:semiHidden="0" w:uiPriority="64" w:unhideWhenUsed="0"/>
-    <w:lsdException w:name="Medium List 1 Accent 5" w:semiHidden="0" w:uiPriority="65" w:unhideWhenUsed="0"/>
-    <w:lsdException w:name="Medium List 2 Accent 5" w:semiHidden="0" w:uiPriority="66" w:unhideWhenUsed="0"/>
-    <w:lsdException w:name="Medium Grid 1 Accent 5" w:semiHidden="0" w:uiPriority="67" w:unhideWhenUsed="0"/>
-    <w:lsdException w:name="Medium Grid 2 Accent 5" w:semiHidden="0" w:uiPriority="68" w:unhideWhenUsed="0"/>
-    <w:lsdException w:name="Medium Grid 3 Accent 5" w:semiHidden="0" w:uiPriority="69" w:unhideWhenUsed="0"/>
-    <w:lsdException w:name="Dark List Accent 5" w:semiHidden="0" w:uiPriority="70" w:unhideWhenUsed="0"/>
-    <w:lsdException w:name="Colorful Shading Accent 5" w:semiHidden="0" w:uiPriority="71" w:unhideWhenUsed="0"/>
-    <w:lsdException w:name="Colorful List Accent 5" w:semiHidden="0" w:uiPriority="72" w:unhideWhenUsed="0"/>
-    <w:lsdException w:name="Colorful Grid Accent 5" w:semiHidden="0" w:uiPriority="73" w:unhideWhenUsed="0"/>
-    <w:lsdException w:name="Light Shading Accent 6" w:semiHidden="0" w:uiPriority="60" w:unhideWhenUsed="0"/>
-    <w:lsdException w:name="Light List Accent 6" w:semiHidden="0" w:uiPriority="61" w:unhideWhenUsed="0"/>
-    <w:lsdException w:name="Light Grid Accent 6" w:semiHidden="0" w:uiPriority="62" w:unhideWhenUsed="0"/>
-    <w:lsdException w:name="Medium Shading 1 Accent 6" w:semiHidden="0" w:uiPriority="63" w:unhideWhenUsed="0"/>
-    <w:lsdException w:name="Medium Shading 2 Accent 6" w:semiHidden="0" w:uiPriority="64" w:unhideWhenUsed="0"/>
-    <w:lsdException w:name="Medium List 1 Accent 6" w:semiHidden="0" w:uiPriority="65" w:unhideWhenUsed="0"/>
-    <w:lsdException w:name="Medium List 2 Accent 6" w:semiHidden="0" w:uiPriority="66" w:unhideWhenUsed="0"/>
-    <w:lsdException w:name="Medium Grid 1 Accent 6" w:semiHidden="0" w:uiPriority="67" w:unhideWhenUsed="0"/>
-    <w:lsdException w:name="Medium Grid 2 Accent 6" w:semiHidden="0" w:uiPriority="68" w:unhideWhenUsed="0"/>
-    <w:lsdException w:name="Medium Grid 3 Accent 6" w:semiHidden="0" w:uiPriority="69" w:unhideWhenUsed="0"/>
-    <w:lsdException w:name="Dark List Accent 6" w:semiHidden="0" w:uiPriority="70" w:unhideWhenUsed="0"/>
-    <w:lsdException w:name="Colorful Shading Accent 6" w:semiHidden="0" w:uiPriority="71" w:unhideWhenUsed="0"/>
-    <w:lsdException w:name="Colorful List Accent 6" w:semiHidden="0" w:uiPriority="72" w:unhideWhenUsed="0"/>
-    <w:lsdException w:name="Colorful Grid Accent 6" w:semiHidden="0" w:uiPriority="73" w:unhideWhenUsed="0"/>
-    <w:lsdException w:name="Subtle Emphasis" w:semiHidden="0" w:uiPriority="19" w:unhideWhenUsed="0" w:qFormat="1"/>
-    <w:lsdException w:name="Intense Emphasis" w:semiHidden="0" w:uiPriority="21" w:unhideWhenUsed="0" w:qFormat="1"/>
-    <w:lsdException w:name="Subtle Reference" w:semiHidden="0" w:uiPriority="31" w:unhideWhenUsed="0" w:qFormat="1"/>
-    <w:lsdException w:name="Intense Reference" w:semiHidden="0" w:uiPriority="32" w:unhideWhenUsed="0" w:qFormat="1"/>
-    <w:lsdException w:name="Book Title" w:semiHidden="0" w:uiPriority="33" w:unhideWhenUsed="0" w:qFormat="1"/>
-    <w:lsdException w:name="Bibliography" w:uiPriority="37"/>
-    <w:lsdException w:name="TOC Heading" w:uiPriority="39" w:qFormat="1"/>
+  <w:latentStyles w:defLockedState="0" w:defUIPriority="99" w:defSemiHidden="0" w:defUnhideWhenUsed="0" w:defQFormat="0" w:count="371">
+    <w:lsdException w:name="Normal" w:uiPriority="0" w:qFormat="1"/>
+    <w:lsdException w:name="heading 1" w:uiPriority="9" w:qFormat="1"/>
+    <w:lsdException w:name="heading 2" w:semiHidden="1" w:uiPriority="9" w:unhideWhenUsed="1" w:qFormat="1"/>
+    <w:lsdException w:name="heading 3" w:semiHidden="1" w:uiPriority="9" w:unhideWhenUsed="1" w:qFormat="1"/>
+    <w:lsdException w:name="heading 4" w:semiHidden="1" w:uiPriority="9" w:unhideWhenUsed="1" w:qFormat="1"/>
+    <w:lsdException w:name="heading 5" w:semiHidden="1" w:uiPriority="9" w:unhideWhenUsed="1" w:qFormat="1"/>
+    <w:lsdException w:name="heading 6" w:semiHidden="1" w:uiPriority="9" w:unhideWhenUsed="1" w:qFormat="1"/>
+    <w:lsdException w:name="heading 7" w:semiHidden="1" w:uiPriority="9" w:unhideWhenUsed="1" w:qFormat="1"/>
+    <w:lsdException w:name="heading 8" w:semiHidden="1" w:uiPriority="9" w:unhideWhenUsed="1" w:qFormat="1"/>
+    <w:lsdException w:name="heading 9" w:semiHidden="1" w:uiPriority="9" w:unhideWhenUsed="1" w:qFormat="1"/>
+    <w:lsdException w:name="index 1" w:semiHidden="1" w:unhideWhenUsed="1"/>
+    <w:lsdException w:name="index 2" w:semiHidden="1" w:unhideWhenUsed="1"/>
+    <w:lsdException w:name="index 3" w:semiHidden="1" w:unhideWhenUsed="1"/>
+    <w:lsdException w:name="index 4" w:semiHidden="1" w:unhideWhenUsed="1"/>
+    <w:lsdException w:name="index 5" w:semiHidden="1" w:unhideWhenUsed="1"/>
+    <w:lsdException w:name="index 6" w:semiHidden="1" w:unhideWhenUsed="1"/>
+    <w:lsdException w:name="index 7" w:semiHidden="1" w:unhideWhenUsed="1"/>
+    <w:lsdException w:name="index 8" w:semiHidden="1" w:unhideWhenUsed="1"/>
+    <w:lsdException w:name="index 9" w:semiHidden="1" w:unhideWhenUsed="1"/>
+    <w:lsdException w:name="toc 1" w:semiHidden="1" w:uiPriority="39" w:unhideWhenUsed="1" w:qFormat="1"/>
+    <w:lsdException w:name="toc 2" w:semiHidden="1" w:uiPriority="39" w:unhideWhenUsed="1" w:qFormat="1"/>
+    <w:lsdException w:name="toc 3" w:semiHidden="1" w:uiPriority="39" w:unhideWhenUsed="1" w:qFormat="1"/>
+    <w:lsdException w:name="toc 4" w:semiHidden="1" w:uiPriority="39" w:unhideWhenUsed="1"/>
+    <w:lsdException w:name="toc 5" w:semiHidden="1" w:uiPriority="39" w:unhideWhenUsed="1"/>
+    <w:lsdException w:name="toc 6" w:semiHidden="1" w:uiPriority="39" w:unhideWhenUsed="1"/>
+    <w:lsdException w:name="toc 7" w:semiHidden="1" w:uiPriority="39" w:unhideWhenUsed="1"/>
+    <w:lsdException w:name="toc 8" w:semiHidden="1" w:uiPriority="39" w:unhideWhenUsed="1"/>
+    <w:lsdException w:name="toc 9" w:semiHidden="1" w:uiPriority="39" w:unhideWhenUsed="1"/>
+    <w:lsdException w:name="Normal Indent" w:semiHidden="1" w:unhideWhenUsed="1"/>
+    <w:lsdException w:name="footnote text" w:semiHidden="1" w:unhideWhenUsed="1"/>
+    <w:lsdException w:name="annotation text" w:semiHidden="1" w:unhideWhenUsed="1"/>
+    <w:lsdException w:name="header" w:semiHidden="1" w:unhideWhenUsed="1"/>
+    <w:lsdException w:name="footer" w:semiHidden="1" w:unhideWhenUsed="1"/>
+    <w:lsdException w:name="index heading" w:semiHidden="1" w:unhideWhenUsed="1"/>
+    <w:lsdException w:name="caption" w:semiHidden="1" w:uiPriority="35" w:unhideWhenUsed="1" w:qFormat="1"/>
+    <w:lsdException w:name="table of figures" w:semiHidden="1" w:unhideWhenUsed="1"/>
+    <w:lsdException w:name="envelope address" w:semiHidden="1" w:unhideWhenUsed="1"/>
+    <w:lsdException w:name="envelope return" w:semiHidden="1" w:unhideWhenUsed="1"/>
+    <w:lsdException w:name="footnote reference" w:semiHidden="1" w:unhideWhenUsed="1"/>
+    <w:lsdException w:name="annotation reference" w:semiHidden="1" w:unhideWhenUsed="1"/>
+    <w:lsdException w:name="line number" w:semiHidden="1" w:unhideWhenUsed="1"/>
+    <w:lsdException w:name="page number" w:semiHidden="1" w:unhideWhenUsed="1"/>
+    <w:lsdException w:name="endnote reference" w:semiHidden="1" w:unhideWhenUsed="1"/>
+    <w:lsdException w:name="endnote text" w:semiHidden="1" w:unhideWhenUsed="1"/>
+    <w:lsdException w:name="table of authorities" w:semiHidden="1" w:unhideWhenUsed="1"/>
+    <w:lsdException w:name="macro" w:semiHidden="1" w:unhideWhenUsed="1"/>
+    <w:lsdException w:name="toa heading" w:semiHidden="1" w:unhideWhenUsed="1"/>
+    <w:lsdException w:name="List" w:semiHidden="1" w:unhideWhenUsed="1"/>
+    <w:lsdException w:name="List Bullet" w:semiHidden="1" w:unhideWhenUsed="1"/>
+    <w:lsdException w:name="List Number" w:semiHidden="1" w:unhideWhenUsed="1"/>
+    <w:lsdException w:name="List 2" w:semiHidden="1" w:unhideWhenUsed="1"/>
+    <w:lsdException w:name="List 3" w:semiHidden="1" w:unhideWhenUsed="1"/>
+    <w:lsdException w:name="List 4" w:semiHidden="1" w:unhideWhenUsed="1"/>
+    <w:lsdException w:name="List 5" w:semiHidden="1" w:unhideWhenUsed="1"/>
+    <w:lsdException w:name="List Bullet 2" w:semiHidden="1" w:unhideWhenUsed="1"/>
+    <w:lsdException w:name="List Bullet 3" w:semiHidden="1" w:unhideWhenUsed="1"/>
+    <w:lsdException w:name="List Bullet 4" w:semiHidden="1" w:unhideWhenUsed="1"/>
+    <w:lsdException w:name="List Bullet 5" w:semiHidden="1" w:unhideWhenUsed="1"/>
+    <w:lsdException w:name="List Number 2" w:semiHidden="1" w:unhideWhenUsed="1"/>
+    <w:lsdException w:name="List Number 3" w:semiHidden="1" w:unhideWhenUsed="1"/>
+    <w:lsdException w:name="List Number 4" w:semiHidden="1" w:unhideWhenUsed="1"/>
+    <w:lsdException w:name="List Number 5" w:semiHidden="1" w:unhideWhenUsed="1"/>
+    <w:lsdException w:name="Title" w:uiPriority="10" w:qFormat="1"/>
+    <w:lsdException w:name="Closing" w:semiHidden="1" w:unhideWhenUsed="1"/>
+    <w:lsdException w:name="Signature" w:semiHidden="1" w:unhideWhenUsed="1"/>
+    <w:lsdException w:name="Default Paragraph Font" w:semiHidden="1" w:uiPriority="1" w:unhideWhenUsed="1"/>
+    <w:lsdException w:name="Body Text" w:semiHidden="1" w:unhideWhenUsed="1"/>
+    <w:lsdException w:name="Body Text Indent" w:semiHidden="1" w:unhideWhenUsed="1"/>
+    <w:lsdException w:name="List Continue" w:semiHidden="1" w:unhideWhenUsed="1"/>
+    <w:lsdException w:name="List Continue 2" w:semiHidden="1" w:unhideWhenUsed="1"/>
+    <w:lsdException w:name="List Continue 3" w:semiHidden="1" w:unhideWhenUsed="1"/>
+    <w:lsdException w:name="List Continue 4" w:semiHidden="1" w:unhideWhenUsed="1"/>
+    <w:lsdException w:name="List Continue 5" w:semiHidden="1" w:unhideWhenUsed="1"/>
+    <w:lsdException w:name="Message Header" w:semiHidden="1" w:unhideWhenUsed="1"/>
+    <w:lsdException w:name="Subtitle" w:uiPriority="11" w:qFormat="1"/>
+    <w:lsdException w:name="Salutation" w:semiHidden="1" w:unhideWhenUsed="1"/>
+    <w:lsdException w:name="Date" w:semiHidden="1" w:unhideWhenUsed="1"/>
+    <w:lsdException w:name="Body Text First Indent" w:semiHidden="1" w:unhideWhenUsed="1"/>
+    <w:lsdException w:name="Body Text First Indent 2" w:semiHidden="1" w:unhideWhenUsed="1"/>
+    <w:lsdException w:name="Note Heading" w:semiHidden="1" w:unhideWhenUsed="1"/>
+    <w:lsdException w:name="Body Text 2" w:semiHidden="1" w:unhideWhenUsed="1"/>
+    <w:lsdException w:name="Body Text 3" w:semiHidden="1" w:unhideWhenUsed="1"/>
+    <w:lsdException w:name="Body Text Indent 2" w:semiHidden="1" w:unhideWhenUsed="1"/>
+    <w:lsdException w:name="Body Text Indent 3" w:semiHidden="1" w:unhideWhenUsed="1"/>
+    <w:lsdException w:name="Block Text" w:semiHidden="1" w:unhideWhenUsed="1"/>
+    <w:lsdException w:name="Hyperlink" w:semiHidden="1" w:unhideWhenUsed="1"/>
+    <w:lsdException w:name="FollowedHyperlink" w:semiHidden="1" w:unhideWhenUsed="1"/>
+    <w:lsdException w:name="Strong" w:uiPriority="22" w:qFormat="1"/>
+    <w:lsdException w:name="Emphasis" w:uiPriority="20" w:qFormat="1"/>
+    <w:lsdException w:name="Document Map" w:semiHidden="1" w:unhideWhenUsed="1"/>
+    <w:lsdException w:name="Plain Text" w:semiHidden="1" w:unhideWhenUsed="1"/>
+    <w:lsdException w:name="E-mail Signature" w:semiHidden="1" w:unhideWhenUsed="1"/>
+    <w:lsdException w:name="HTML Top of Form" w:semiHidden="1" w:unhideWhenUsed="1"/>
+    <w:lsdException w:name="HTML Bottom of Form" w:semiHidden="1" w:unhideWhenUsed="1"/>
+    <w:lsdException w:name="Normal (Web)" w:semiHidden="1" w:unhideWhenUsed="1"/>
+    <w:lsdException w:name="HTML Acronym" w:semiHidden="1" w:unhideWhenUsed="1"/>
+    <w:lsdException w:name="HTML Address" w:semiHidden="1" w:unhideWhenUsed="1"/>
+    <w:lsdException w:name="HTML Cite" w:semiHidden="1" w:unhideWhenUsed="1"/>
+    <w:lsdException w:name="HTML Code" w:semiHidden="1" w:unhideWhenUsed="1"/>
+    <w:lsdException w:name="HTML Definition" w:semiHidden="1" w:unhideWhenUsed="1"/>
+    <w:lsdException w:name="HTML Keyboard" w:semiHidden="1" w:unhideWhenUsed="1"/>
+    <w:lsdException w:name="HTML Preformatted" w:semiHidden="1" w:unhideWhenUsed="1"/>
+    <w:lsdException w:name="HTML Sample" w:semiHidden="1" w:unhideWhenUsed="1"/>
+    <w:lsdException w:name="HTML Typewriter" w:semiHidden="1" w:unhideWhenUsed="1"/>
+    <w:lsdException w:name="HTML Variable" w:semiHidden="1" w:unhideWhenUsed="1"/>
+    <w:lsdException w:name="Normal Table" w:semiHidden="1" w:unhideWhenUsed="1"/>
+    <w:lsdException w:name="annotation subject" w:semiHidden="1" w:unhideWhenUsed="1"/>
+    <w:lsdException w:name="No List" w:semiHidden="1" w:unhideWhenUsed="1"/>
+    <w:lsdException w:name="Outline List 1" w:semiHidden="1" w:unhideWhenUsed="1"/>
+    <w:lsdException w:name="Outline List 2" w:semiHidden="1" w:unhideWhenUsed="1"/>
+    <w:lsdException w:name="Outline List 3" w:semiHidden="1" w:unhideWhenUsed="1"/>
+    <w:lsdException w:name="Table Simple 1" w:semiHidden="1" w:unhideWhenUsed="1"/>
+    <w:lsdException w:name="Table Simple 2" w:semiHidden="1" w:unhideWhenUsed="1"/>
+    <w:lsdException w:name="Table Simple 3" w:semiHidden="1" w:unhideWhenUsed="1"/>
+    <w:lsdException w:name="Table Classic 1" w:semiHidden="1" w:unhideWhenUsed="1"/>
+    <w:lsdException w:name="Table Classic 2" w:semiHidden="1" w:unhideWhenUsed="1"/>
+    <w:lsdException w:name="Table Classic 3" w:semiHidden="1" w:unhideWhenUsed="1"/>
+    <w:lsdException w:name="Table Classic 4" w:semiHidden="1" w:unhideWhenUsed="1"/>
+    <w:lsdException w:name="Table Colorful 1" w:semiHidden="1" w:unhideWhenUsed="1"/>
+    <w:lsdException w:name="Table Colorful 2" w:semiHidden="1" w:unhideWhenUsed="1"/>
+    <w:lsdException w:name="Table Colorful 3" w:semiHidden="1" w:unhideWhenUsed="1"/>
+    <w:lsdException w:name="Table Columns 1" w:semiHidden="1" w:unhideWhenUsed="1"/>
+    <w:lsdException w:name="Table Columns 2" w:semiHidden="1" w:unhideWhenUsed="1"/>
+    <w:lsdException w:name="Table Columns 3" w:semiHidden="1" w:unhideWhenUsed="1"/>
+    <w:lsdException w:name="Table Columns 4" w:semiHidden="1" w:unhideWhenUsed="1"/>
+    <w:lsdException w:name="Table Columns 5" w:semiHidden="1" w:unhideWhenUsed="1"/>
+    <w:lsdException w:name="Table Grid 1" w:semiHidden="1" w:unhideWhenUsed="1"/>
+    <w:lsdException w:name="Table Grid 2" w:semiHidden="1" w:unhideWhenUsed="1"/>
+    <w:lsdException w:name="Table Grid 3" w:semiHidden="1" w:unhideWhenUsed="1"/>
+    <w:lsdException w:name="Table Grid 4" w:semiHidden="1" w:unhideWhenUsed="1"/>
+    <w:lsdException w:name="Table Grid 5" w:semiHidden="1" w:unhideWhenUsed="1"/>
+    <w:lsdException w:name="Table Grid 6" w:semiHidden="1" w:unhideWhenUsed="1"/>
+    <w:lsdException w:name="Table Grid 7" w:semiHidden="1" w:unhideWhenUsed="1"/>
+    <w:lsdException w:name="Table Grid 8" w:semiHidden="1" w:unhideWhenUsed="1"/>
+    <w:lsdException w:name="Table List 1" w:semiHidden="1" w:unhideWhenUsed="1"/>
+    <w:lsdException w:name="Table List 2" w:semiHidden="1" w:unhideWhenUsed="1"/>
+    <w:lsdException w:name="Table List 3" w:semiHidden="1" w:unhideWhenUsed="1"/>
+    <w:lsdException w:name="Table List 4" w:semiHidden="1" w:unhideWhenUsed="1"/>
+    <w:lsdException w:name="Table List 5" w:semiHidden="1" w:unhideWhenUsed="1"/>
+    <w:lsdException w:name="Table List 6" w:semiHidden="1" w:unhideWhenUsed="1"/>
+    <w:lsdException w:name="Table List 7" w:semiHidden="1" w:unhideWhenUsed="1"/>
+    <w:lsdException w:name="Table List 8" w:semiHidden="1" w:unhideWhenUsed="1"/>
+    <w:lsdException w:name="Table 3D effects 1" w:semiHidden="1" w:unhideWhenUsed="1"/>
+    <w:lsdException w:name="Table 3D effects 2" w:semiHidden="1" w:unhideWhenUsed="1"/>
+    <w:lsdException w:name="Table 3D effects 3" w:semiHidden="1" w:unhideWhenUsed="1"/>
+    <w:lsdException w:name="Table Contemporary" w:semiHidden="1" w:unhideWhenUsed="1"/>
+    <w:lsdException w:name="Table Elegant" w:semiHidden="1" w:unhideWhenUsed="1"/>
+    <w:lsdException w:name="Table Professional" w:semiHidden="1" w:unhideWhenUsed="1"/>
+    <w:lsdException w:name="Table Subtle 1" w:semiHidden="1" w:unhideWhenUsed="1"/>
+    <w:lsdException w:name="Table Subtle 2" w:semiHidden="1" w:unhideWhenUsed="1"/>
+    <w:lsdException w:name="Table Web 1" w:semiHidden="1" w:unhideWhenUsed="1"/>
+    <w:lsdException w:name="Table Web 2" w:semiHidden="1" w:unhideWhenUsed="1"/>
+    <w:lsdException w:name="Table Web 3" w:semiHidden="1" w:unhideWhenUsed="1"/>
+    <w:lsdException w:name="Balloon Text" w:semiHidden="1" w:unhideWhenUsed="1"/>
+    <w:lsdException w:name="Table Grid" w:uiPriority="39"/>
+    <w:lsdException w:name="Table Theme" w:semiHidden="1" w:unhideWhenUsed="1"/>
+    <w:lsdException w:name="Placeholder Text" w:semiHidden="1"/>
+    <w:lsdException w:name="No Spacing" w:uiPriority="1" w:qFormat="1"/>
+    <w:lsdException w:name="Light Shading" w:uiPriority="60"/>
+    <w:lsdException w:name="Light List" w:uiPriority="61"/>
+    <w:lsdException w:name="Light Grid" w:uiPriority="62"/>
+    <w:lsdException w:name="Medium Shading 1" w:uiPriority="63"/>
+    <w:lsdException w:name="Medium Shading 2" w:uiPriority="64"/>
+    <w:lsdException w:name="Medium List 1" w:uiPriority="65"/>
+    <w:lsdException w:name="Medium List 2" w:uiPriority="66"/>
+    <w:lsdException w:name="Medium Grid 1" w:uiPriority="67"/>
+    <w:lsdException w:name="Medium Grid 2" w:uiPriority="68"/>
+    <w:lsdException w:name="Medium Grid 3" w:uiPriority="69"/>
+    <w:lsdException w:name="Dark List" w:uiPriority="70"/>
+    <w:lsdException w:name="Colorful Shading" w:uiPriority="71"/>
+    <w:lsdException w:name="Colorful List" w:uiPriority="72"/>
+    <w:lsdException w:name="Colorful Grid" w:uiPriority="73"/>
+    <w:lsdException w:name="Light Shading Accent 1" w:uiPriority="60"/>
+    <w:lsdException w:name="Light List Accent 1" w:uiPriority="61"/>
+    <w:lsdException w:name="Light Grid Accent 1" w:uiPriority="62"/>
+    <w:lsdException w:name="Medium Shading 1 Accent 1" w:uiPriority="63"/>
+    <w:lsdException w:name="Medium Shading 2 Accent 1" w:uiPriority="64"/>
+    <w:lsdException w:name="Medium List 1 Accent 1" w:uiPriority="65"/>
+    <w:lsdException w:name="Revision" w:semiHidden="1"/>
+    <w:lsdException w:name="List Paragraph" w:uiPriority="34" w:qFormat="1"/>
+    <w:lsdException w:name="Quote" w:uiPriority="29" w:qFormat="1"/>
+    <w:lsdException w:name="Intense Quote" w:uiPriority="30" w:qFormat="1"/>
+    <w:lsdException w:name="Medium List 2 Accent 1" w:uiPriority="66"/>
+    <w:lsdException w:name="Medium Grid 1 Accent 1" w:uiPriority="67"/>
+    <w:lsdException w:name="Medium Grid 2 Accent 1" w:uiPriority="68"/>
+    <w:lsdException w:name="Medium Grid 3 Accent 1" w:uiPriority="69"/>
+    <w:lsdException w:name="Dark List Accent 1" w:uiPriority="70"/>
+    <w:lsdException w:name="Colorful Shading Accent 1" w:uiPriority="71"/>
+    <w:lsdException w:name="Colorful List Accent 1" w:uiPriority="72"/>
+    <w:lsdException w:name="Colorful Grid Accent 1" w:uiPriority="73"/>
+    <w:lsdException w:name="Light Shading Accent 2" w:uiPriority="60"/>
+    <w:lsdException w:name="Light List Accent 2" w:uiPriority="61"/>
+    <w:lsdException w:name="Light Grid Accent 2" w:uiPriority="62"/>
+    <w:lsdException w:name="Medium Shading 1 Accent 2" w:uiPriority="63"/>
+    <w:lsdException w:name="Medium Shading 2 Accent 2" w:uiPriority="64"/>
+    <w:lsdException w:name="Medium List 1 Accent 2" w:uiPriority="65"/>
+    <w:lsdException w:name="Medium List 2 Accent 2" w:uiPriority="66"/>
+    <w:lsdException w:name="Medium Grid 1 Accent 2" w:uiPriority="67"/>
+    <w:lsdException w:name="Medium Grid 2 Accent 2" w:uiPriority="68"/>
+    <w:lsdException w:name="Medium Grid 3 Accent 2" w:uiPriority="69"/>
+    <w:lsdException w:name="Dark List Accent 2" w:uiPriority="70"/>
+    <w:lsdException w:name="Colorful Shading Accent 2" w:uiPriority="71"/>
+    <w:lsdException w:name="Colorful List Accent 2" w:uiPriority="72"/>
+    <w:lsdException w:name="Colorful Grid Accent 2" w:uiPriority="73"/>
+    <w:lsdException w:name="Light Shading Accent 3" w:uiPriority="60"/>
+    <w:lsdException w:name="Light List Accent 3" w:uiPriority="61"/>
+    <w:lsdException w:name="Light Grid Accent 3" w:uiPriority="62"/>
+    <w:lsdException w:name="Medium Shading 1 Accent 3" w:uiPriority="63"/>
+    <w:lsdException w:name="Medium Shading 2 Accent 3" w:uiPriority="64"/>
+    <w:lsdException w:name="Medium List 1 Accent 3" w:uiPriority="65"/>
+    <w:lsdException w:name="Medium List 2 Accent 3" w:uiPriority="66"/>
+    <w:lsdException w:name="Medium Grid 1 Accent 3" w:uiPriority="67"/>
+    <w:lsdException w:name="Medium Grid 2 Accent 3" w:uiPriority="68"/>
+    <w:lsdException w:name="Medium Grid 3 Accent 3" w:uiPriority="69"/>
+    <w:lsdException w:name="Dark List Accent 3" w:uiPriority="70"/>
+    <w:lsdException w:name="Colorful Shading Accent 3" w:uiPriority="71"/>
+    <w:lsdException w:name="Colorful List Accent 3" w:uiPriority="72"/>
+    <w:lsdException w:name="Colorful Grid Accent 3" w:uiPriority="73"/>
+    <w:lsdException w:name="Light Shading Accent 4" w:uiPriority="60"/>
+    <w:lsdException w:name="Light List Accent 4" w:uiPriority="61"/>
+    <w:lsdException w:name="Light Grid Accent 4" w:uiPriority="62"/>
+    <w:lsdException w:name="Medium Shading 1 Accent 4" w:uiPriority="63"/>
+    <w:lsdException w:name="Medium Shading 2 Accent 4" w:uiPriority="64"/>
+    <w:lsdException w:name="Medium List 1 Accent 4" w:uiPriority="65"/>
+    <w:lsdException w:name="Medium List 2 Accent 4" w:uiPriority="66"/>
+    <w:lsdException w:name="Medium Grid 1 Accent 4" w:uiPriority="67"/>
+    <w:lsdException w:name="Medium Grid 2 Accent 4" w:uiPriority="68"/>
+    <w:lsdException w:name="Medium Grid 3 Accent 4" w:uiPriority="69"/>
+    <w:lsdException w:name="Dark List Accent 4" w:uiPriority="70"/>
+    <w:lsdException w:name="Colorful Shading Accent 4" w:uiPriority="71"/>
+    <w:lsdException w:name="Colorful List Accent 4" w:uiPriority="72"/>
+    <w:lsdException w:name="Colorful Grid Accent 4" w:uiPriority="73"/>
+    <w:lsdException w:name="Light Shading Accent 5" w:uiPriority="60"/>
+    <w:lsdException w:name="Light List Accent 5" w:uiPriority="61"/>
+    <w:lsdException w:name="Light Grid Accent 5" w:uiPriority="62"/>
+    <w:lsdException w:name="Medium Shading 1 Accent 5" w:uiPriority="63"/>
+    <w:lsdException w:name="Medium Shading 2 Accent 5" w:uiPriority="64"/>
+    <w:lsdException w:name="Medium List 1 Accent 5" w:uiPriority="65"/>
+    <w:lsdException w:name="Medium List 2 Accent 5" w:uiPriority="66"/>
+    <w:lsdException w:name="Medium Grid 1 Accent 5" w:uiPriority="67"/>
+    <w:lsdException w:name="Medium Grid 2 Accent 5" w:uiPriority="68"/>
+    <w:lsdException w:name="Medium Grid 3 Accent 5" w:uiPriority="69"/>
+    <w:lsdException w:name="Dark List Accent 5" w:uiPriority="70"/>
+    <w:lsdException w:name="Colorful Shading Accent 5" w:uiPriority="71"/>
+    <w:lsdException w:name="Colorful List Accent 5" w:uiPriority="72"/>
+    <w:lsdException w:name="Colorful Grid Accent 5" w:uiPriority="73"/>
+    <w:lsdException w:name="Light Shading Accent 6" w:uiPriority="60"/>
+    <w:lsdException w:name="Light List Accent 6" w:uiPriority="61"/>
+    <w:lsdException w:name="Light Grid Accent 6" w:uiPriority="62"/>
+    <w:lsdException w:name="Medium Shading 1 Accent 6" w:uiPriority="63"/>
+    <w:lsdException w:name="Medium Shading 2 Accent 6" w:uiPriority="64"/>
+    <w:lsdException w:name="Medium List 1 Accent 6" w:uiPriority="65"/>
+    <w:lsdException w:name="Medium List 2 Accent 6" w:uiPriority="66"/>
+    <w:lsdException w:name="Medium Grid 1 Accent 6" w:uiPriority="67"/>
+    <w:lsdException w:name="Medium Grid 2 Accent 6" w:uiPriority="68"/>
+    <w:lsdException w:name="Medium Grid 3 Accent 6" w:uiPriority="69"/>
+    <w:lsdException w:name="Dark List Accent 6" w:uiPriority="70"/>
+    <w:lsdException w:name="Colorful Shading Accent 6" w:uiPriority="71"/>
+    <w:lsdException w:name="Colorful List Accent 6" w:uiPriority="72"/>
+    <w:lsdException w:name="Colorful Grid Accent 6" w:uiPriority="73"/>
+    <w:lsdException w:name="Subtle Emphasis" w:uiPriority="19" w:qFormat="1"/>
+    <w:lsdException w:name="Intense Emphasis" w:uiPriority="21" w:qFormat="1"/>
+    <w:lsdException w:name="Subtle Reference" w:uiPriority="31" w:qFormat="1"/>
+    <w:lsdException w:name="Intense Reference" w:uiPriority="32" w:qFormat="1"/>
+    <w:lsdException w:name="Book Title" w:uiPriority="33" w:qFormat="1"/>
+    <w:lsdException w:name="Bibliography" w:semiHidden="1" w:uiPriority="37" w:unhideWhenUsed="1"/>
+    <w:lsdException w:name="TOC Heading" w:semiHidden="1" w:uiPriority="39" w:unhideWhenUsed="1" w:qFormat="1"/>
+    <w:lsdException w:name="Plain Table 1" w:uiPriority="41"/>
+    <w:lsdException w:name="Plain Table 2" w:uiPriority="42"/>
+    <w:lsdException w:name="Plain Table 3" w:uiPriority="43"/>
+    <w:lsdException w:name="Plain Table 4" w:uiPriority="44"/>
+    <w:lsdException w:name="Plain Table 5" w:uiPriority="45"/>
+    <w:lsdException w:name="Grid Table Light" w:uiPriority="40"/>
+    <w:lsdException w:name="Grid Table 1 Light" w:uiPriority="46"/>
+    <w:lsdException w:name="Grid Table 2" w:uiPriority="47"/>
+    <w:lsdException w:name="Grid Table 3" w:uiPriority="48"/>
+    <w:lsdException w:name="Grid Table 4" w:uiPriority="49"/>
+    <w:lsdException w:name="Grid Table 5 Dark" w:uiPriority="50"/>
+    <w:lsdException w:name="Grid Table 6 Colorful" w:uiPriority="51"/>
+    <w:lsdException w:name="Grid Table 7 Colorful" w:uiPriority="52"/>
+    <w:lsdException w:name="Grid Table 1 Light Accent 1" w:uiPriority="46"/>
+    <w:lsdException w:name="Grid Table 2 Accent 1" w:uiPriority="47"/>
+    <w:lsdException w:name="Grid Table 3 Accent 1" w:uiPriority="48"/>
+    <w:lsdException w:name="Grid Table 4 Accent 1" w:uiPriority="49"/>
+    <w:lsdException w:name="Grid Table 5 Dark Accent 1" w:uiPriority="50"/>
+    <w:lsdException w:name="Grid Table 6 Colorful Accent 1" w:uiPriority="51"/>
+    <w:lsdException w:name="Grid Table 7 Colorful Accent 1" w:uiPriority="52"/>
+    <w:lsdException w:name="Grid Table 1 Light Accent 2" w:uiPriority="46"/>
+    <w:lsdException w:name="Grid Table 2 Accent 2" w:uiPriority="47"/>
+    <w:lsdException w:name="Grid Table 3 Accent 2" w:uiPriority="48"/>
+    <w:lsdException w:name="Grid Table 4 Accent 2" w:uiPriority="49"/>
+    <w:lsdException w:name="Grid Table 5 Dark Accent 2" w:uiPriority="50"/>
+    <w:lsdException w:name="Grid Table 6 Colorful Accent 2" w:uiPriority="51"/>
+    <w:lsdException w:name="Grid Table 7 Colorful Accent 2" w:uiPriority="52"/>
+    <w:lsdException w:name="Grid Table 1 Light Accent 3" w:uiPriority="46"/>
+    <w:lsdException w:name="Grid Table 2 Accent 3" w:uiPriority="47"/>
+    <w:lsdException w:name="Grid Table 3 Accent 3" w:uiPriority="48"/>
+    <w:lsdException w:name="Grid Table 4 Accent 3" w:uiPriority="49"/>
+    <w:lsdException w:name="Grid Table 5 Dark Accent 3" w:uiPriority="50"/>
+    <w:lsdException w:name="Grid Table 6 Colorful Accent 3" w:uiPriority="51"/>
+    <w:lsdException w:name="Grid Table 7 Colorful Accent 3" w:uiPriority="52"/>
+    <w:lsdException w:name="Grid Table 1 Light Accent 4" w:uiPriority="46"/>
+    <w:lsdException w:name="Grid Table 2 Accent 4" w:uiPriority="47"/>
+    <w:lsdException w:name="Grid Table 3 Accent 4" w:uiPriority="48"/>
+    <w:lsdException w:name="Grid Table 4 Accent 4" w:uiPriority="49"/>
+    <w:lsdException w:name="Grid Table 5 Dark Accent 4" w:uiPriority="50"/>
+    <w:lsdException w:name="Grid Table 6 Colorful Accent 4" w:uiPriority="51"/>
+    <w:lsdException w:name="Grid Table 7 Colorful Accent 4" w:uiPriority="52"/>
+    <w:lsdException w:name="Grid Table 1 Light Accent 5" w:uiPriority="46"/>
+    <w:lsdException w:name="Grid Table 2 Accent 5" w:uiPriority="47"/>
+    <w:lsdException w:name="Grid Table 3 Accent 5" w:uiPriority="48"/>
+    <w:lsdException w:name="Grid Table 4 Accent 5" w:uiPriority="49"/>
+    <w:lsdException w:name="Grid Table 5 Dark Accent 5" w:uiPriority="50"/>
+    <w:lsdException w:name="Grid Table 6 Colorful Accent 5" w:uiPriority="51"/>
+    <w:lsdException w:name="Grid Table 7 Colorful Accent 5" w:uiPriority="52"/>
+    <w:lsdException w:name="Grid Table 1 Light Accent 6" w:uiPriority="46"/>
+    <w:lsdException w:name="Grid Table 2 Accent 6" w:uiPriority="47"/>
+    <w:lsdException w:name="Grid Table 3 Accent 6" w:uiPriority="48"/>
+    <w:lsdException w:name="Grid Table 4 Accent 6" w:uiPriority="49"/>
+    <w:lsdException w:name="Grid Table 5 Dark Accent 6" w:uiPriority="50"/>
+    <w:lsdException w:name="Grid Table 6 Colorful Accent 6" w:uiPriority="51"/>
+    <w:lsdException w:name="Grid Table 7 Colorful Accent 6" w:uiPriority="52"/>
+    <w:lsdException w:name="List Table 1 Light" w:uiPriority="46"/>
+    <w:lsdException w:name="List Table 2" w:uiPriority="47"/>
+    <w:lsdException w:name="List Table 3" w:uiPriority="48"/>
+    <w:lsdException w:name="List Table 4" w:uiPriority="49"/>
+    <w:lsdException w:name="List Table 5 Dark" w:uiPriority="50"/>
+    <w:lsdException w:name="List Table 6 Colorful" w:uiPriority="51"/>
+    <w:lsdException w:name="List Table 7 Colorful" w:uiPriority="52"/>
+    <w:lsdException w:name="List Table 1 Light Accent 1" w:uiPriority="46"/>
+    <w:lsdException w:name="List Table 2 Accent 1" w:uiPriority="47"/>
+    <w:lsdException w:name="List Table 3 Accent 1" w:uiPriority="48"/>
+    <w:lsdException w:name="List Table 4 Accent 1" w:uiPriority="49"/>
+    <w:lsdException w:name="List Table 5 Dark Accent 1" w:uiPriority="50"/>
+    <w:lsdException w:name="List Table 6 Colorful Accent 1" w:uiPriority="51"/>
+    <w:lsdException w:name="List Table 7 Colorful Accent 1" w:uiPriority="52"/>
+    <w:lsdException w:name="List Table 1 Light Accent 2" w:uiPriority="46"/>
+    <w:lsdException w:name="List Table 2 Accent 2" w:uiPriority="47"/>
+    <w:lsdException w:name="List Table 3 Accent 2" w:uiPriority="48"/>
+    <w:lsdException w:name="List Table 4 Accent 2" w:uiPriority="49"/>
+    <w:lsdException w:name="List Table 5 Dark Accent 2" w:uiPriority="50"/>
+    <w:lsdException w:name="List Table 6 Colorful Accent 2" w:uiPriority="51"/>
+    <w:lsdException w:name="List Table 7 Colorful Accent 2" w:uiPriority="52"/>
+    <w:lsdException w:name="List Table 1 Light Accent 3" w:uiPriority="46"/>
+    <w:lsdException w:name="List Table 2 Accent 3" w:uiPriority="47"/>
+    <w:lsdException w:name="List Table 3 Accent 3" w:uiPriority="48"/>
+    <w:lsdException w:name="List Table 4 Accent 3" w:uiPriority="49"/>
+    <w:lsdException w:name="List Table 5 Dark Accent 3" w:uiPriority="50"/>
+    <w:lsdException w:name="List Table 6 Colorful Accent 3" w:uiPriority="51"/>
+    <w:lsdException w:name="List Table 7 Colorful Accent 3" w:uiPriority="52"/>
+    <w:lsdException w:name="List Table 1 Light Accent 4" w:uiPriority="46"/>
+    <w:lsdException w:name="List Table 2 Accent 4" w:uiPriority="47"/>
+    <w:lsdException w:name="List Table 3 Accent 4" w:uiPriority="48"/>
+    <w:lsdException w:name="List Table 4 Accent 4" w:uiPriority="49"/>
+    <w:lsdException w:name="List Table 5 Dark Accent 4" w:uiPriority="50"/>
+    <w:lsdException w:name="List Table 6 Colorful Accent 4" w:uiPriority="51"/>
+    <w:lsdException w:name="List Table 7 Colorful Accent 4" w:uiPriority="52"/>
+    <w:lsdException w:name="List Table 1 Light Accent 5" w:uiPriority="46"/>
+    <w:lsdException w:name="List Table 2 Accent 5" w:uiPriority="47"/>
+    <w:lsdException w:name="List Table 3 Accent 5" w:uiPriority="48"/>
+    <w:lsdException w:name="List Table 4 Accent 5" w:uiPriority="49"/>
+    <w:lsdException w:name="List Table 5 Dark Accent 5" w:uiPriority="50"/>
+    <w:lsdException w:name="List Table 6 Colorful Accent 5" w:uiPriority="51"/>
+    <w:lsdException w:name="List Table 7 Colorful Accent 5" w:uiPriority="52"/>
+    <w:lsdException w:name="List Table 1 Light Accent 6" w:uiPriority="46"/>
+    <w:lsdException w:name="List Table 2 Accent 6" w:uiPriority="47"/>
+    <w:lsdException w:name="List Table 3 Accent 6" w:uiPriority="48"/>
+    <w:lsdException w:name="List Table 4 Accent 6" w:uiPriority="49"/>
+    <w:lsdException w:name="List Table 5 Dark Accent 6" w:uiPriority="50"/>
+    <w:lsdException w:name="List Table 6 Colorful Accent 6" w:uiPriority="51"/>
+    <w:lsdException w:name="List Table 7 Colorful Accent 6" w:uiPriority="52"/>
   </w:latentStyles>
   <w:style w:type="paragraph" w:default="1" w:styleId="Normal">
     <w:name w:val="Normal"/>
@@ -7815,7 +7268,7 @@
 </file>
 
 <file path=customXml/itemProps1.xml><?xml version="1.0" encoding="utf-8"?>
-<ds:datastoreItem xmlns:ds="http://schemas.openxmlformats.org/officeDocument/2006/customXml" ds:itemID="{93B03F8B-6C38-43D4-9FDB-D6C86FD6C066}">
+<ds:datastoreItem xmlns:ds="http://schemas.openxmlformats.org/officeDocument/2006/customXml" ds:itemID="{12F36804-6B63-450D-8367-527D0DB241E8}">
   <ds:schemaRefs>
     <ds:schemaRef ds:uri="http://schemas.openxmlformats.org/officeDocument/2006/bibliography"/>
   </ds:schemaRefs>

</xml_diff>

<commit_message>
Cambios en el flujo de trabajo acorde al vacabulario especifico de la herramienta de tickets
</commit_message>
<xml_diff>
--- a/2-calidad/2-procedimientos/PROCEDIMIENTOS GENERALES DE CTO/PG - TRATAMIENTO DE LLAVES Y APERTURA DE ESPACIOS.docx
+++ b/2-calidad/2-procedimientos/PROCEDIMIENTOS GENERALES DE CTO/PG - TRATAMIENTO DE LLAVES Y APERTURA DE ESPACIOS.docx
@@ -191,6 +191,7 @@
         </w:rPr>
         <w:t xml:space="preserve">cierre </w:t>
       </w:r>
+      <w:proofErr w:type="gramStart"/>
       <w:r>
         <w:rPr>
           <w:rFonts w:cs="Arial"/>
@@ -203,7 +204,15 @@
           <w:rFonts w:cs="Arial"/>
           <w:i/>
         </w:rPr>
-        <w:t xml:space="preserve"> administración de llaves</w:t>
+        <w:t xml:space="preserve"> administración</w:t>
+      </w:r>
+      <w:proofErr w:type="gramEnd"/>
+      <w:r>
+        <w:rPr>
+          <w:rFonts w:cs="Arial"/>
+          <w:i/>
+        </w:rPr>
+        <w:t xml:space="preserve"> de llaves</w:t>
       </w:r>
       <w:r>
         <w:rPr>
@@ -437,7 +446,7 @@
           <w:color w:val="222222"/>
           <w:shd w:val="clear" w:color="auto" w:fill="FFFFFF"/>
         </w:rPr>
-        <w:t>C:\Users\Usuario\Documents\GitHub\dge\1-general\2-planos</w:t>
+        <w:t>https://github.com/jsrxar/dge/tree/master/1-general/2-planos</w:t>
       </w:r>
     </w:p>
     <w:p>
@@ -603,8 +612,6 @@
       <w:r>
         <w:t xml:space="preserve">” </w:t>
       </w:r>
-      <w:bookmarkStart w:id="1" w:name="_GoBack"/>
-      <w:bookmarkEnd w:id="1"/>
       <w:r>
         <w:t>con perfiles de acceso y visibilidad definidos según instrucción de la Coordinación de la CTO</w:t>
       </w:r>
@@ -725,13 +732,19 @@
         <w:rPr>
           <w:highlight w:val="cyan"/>
         </w:rPr>
-        <w:t>“Abiertos”</w:t>
-      </w:r>
-      <w:r>
-        <w:t xml:space="preserve">  </w:t>
-      </w:r>
-      <w:r>
-        <w:t>que corresponda</w:t>
+        <w:t>“Abiertos</w:t>
+      </w:r>
+      <w:r>
+        <w:rPr>
+          <w:highlight w:val="cyan"/>
+        </w:rPr>
+        <w:t>”</w:t>
+      </w:r>
+      <w:r>
+        <w:t xml:space="preserve"> que</w:t>
+      </w:r>
+      <w:r>
+        <w:t xml:space="preserve"> corresponda</w:t>
       </w:r>
       <w:r>
         <w:t>.</w:t>
@@ -743,7 +756,13 @@
         <w:jc w:val="both"/>
       </w:pPr>
       <w:r>
-        <w:t xml:space="preserve">Si al momento de cerrar, el oficial de seguridad  o rondín encontrase a alguien trabajando dentro, </w:t>
+        <w:t xml:space="preserve">Si al momento de cerrar, el oficial de </w:t>
+      </w:r>
+      <w:r>
+        <w:t>seguridad o</w:t>
+      </w:r>
+      <w:r>
+        <w:t xml:space="preserve"> rondín encontrase a alguien trabajando dentro, </w:t>
       </w:r>
       <w:r>
         <w:rPr>
@@ -761,7 +780,27 @@
           <w:highlight w:val="yellow"/>
           <w:shd w:val="clear" w:color="auto" w:fill="FFFFFF"/>
         </w:rPr>
-        <w:t>(Ver con Maxi Seif)</w:t>
+        <w:t xml:space="preserve">(Ver con Maxi </w:t>
+      </w:r>
+      <w:proofErr w:type="spellStart"/>
+      <w:r>
+        <w:rPr>
+          <w:rFonts w:cstheme="minorHAnsi"/>
+          <w:color w:val="222222"/>
+          <w:highlight w:val="yellow"/>
+          <w:shd w:val="clear" w:color="auto" w:fill="FFFFFF"/>
+        </w:rPr>
+        <w:t>Seif</w:t>
+      </w:r>
+      <w:proofErr w:type="spellEnd"/>
+      <w:r>
+        <w:rPr>
+          <w:rFonts w:cstheme="minorHAnsi"/>
+          <w:color w:val="222222"/>
+          <w:highlight w:val="yellow"/>
+          <w:shd w:val="clear" w:color="auto" w:fill="FFFFFF"/>
+        </w:rPr>
+        <w:t>)</w:t>
       </w:r>
     </w:p>
     <w:p>
@@ -779,10 +818,42 @@
           <w:shd w:val="clear" w:color="auto" w:fill="FDFDFD"/>
           <w:lang w:val="es-ES" w:eastAsia="es-ES"/>
         </w:rPr>
-        <w:t xml:space="preserve">un vigilador del turno 14-22 (turno tarde) - </w:t>
-      </w:r>
-      <w:r>
-        <w:t xml:space="preserve"> VER TAMBIEN TEMAS FAJAS </w:t>
+        <w:t xml:space="preserve">un </w:t>
+      </w:r>
+      <w:proofErr w:type="spellStart"/>
+      <w:r>
+        <w:rPr>
+          <w:rFonts w:eastAsia="Times New Roman" w:cs="Helvetica"/>
+          <w:color w:val="000000"/>
+          <w:shd w:val="clear" w:color="auto" w:fill="FDFDFD"/>
+          <w:lang w:val="es-ES" w:eastAsia="es-ES"/>
+        </w:rPr>
+        <w:t>vigilador</w:t>
+      </w:r>
+      <w:proofErr w:type="spellEnd"/>
+      <w:r>
+        <w:rPr>
+          <w:rFonts w:eastAsia="Times New Roman" w:cs="Helvetica"/>
+          <w:color w:val="000000"/>
+          <w:shd w:val="clear" w:color="auto" w:fill="FDFDFD"/>
+          <w:lang w:val="es-ES" w:eastAsia="es-ES"/>
+        </w:rPr>
+        <w:t xml:space="preserve"> del turno 14-22 (turno tarde) </w:t>
+      </w:r>
+      <w:r>
+        <w:rPr>
+          <w:rFonts w:eastAsia="Times New Roman" w:cs="Helvetica"/>
+          <w:color w:val="000000"/>
+          <w:shd w:val="clear" w:color="auto" w:fill="FDFDFD"/>
+          <w:lang w:val="es-ES" w:eastAsia="es-ES"/>
+        </w:rPr>
+        <w:t xml:space="preserve">- </w:t>
+      </w:r>
+      <w:r>
+        <w:t>VER</w:t>
+      </w:r>
+      <w:r>
+        <w:t xml:space="preserve"> TAMBIEN TEMAS FAJAS </w:t>
       </w:r>
     </w:p>
     <w:p>
@@ -795,10 +866,33 @@
         <w:t xml:space="preserve">Una vez finalizado el recorrido de cierre, el personal de seguridad o rondín pondrá cada llave a resguardo bajo precintos individuales y registrara </w:t>
       </w:r>
       <w:r>
-        <w:t xml:space="preserve">en el Sistema de Gestión de Activos ( “SGA”) el </w:t>
-      </w:r>
-      <w:r>
-        <w:t xml:space="preserve">No. Precinto para cada llave/”EF” correspondiente / Hora de cierre / Status (del espacio) </w:t>
+        <w:t xml:space="preserve">en el Sistema de Gestión de Activos </w:t>
+      </w:r>
+      <w:r>
+        <w:t>(“</w:t>
+      </w:r>
+      <w:r>
+        <w:t xml:space="preserve">SGA”) el </w:t>
+      </w:r>
+      <w:r>
+        <w:t>No. Precinto para cada llave</w:t>
+      </w:r>
+      <w:r>
+        <w:t xml:space="preserve"> </w:t>
+      </w:r>
+      <w:proofErr w:type="gramStart"/>
+      <w:r>
+        <w:t>/</w:t>
+      </w:r>
+      <w:r>
+        <w:t xml:space="preserve"> </w:t>
+      </w:r>
+      <w:r>
+        <w:t>”</w:t>
+      </w:r>
+      <w:proofErr w:type="gramEnd"/>
+      <w:r>
+        <w:t xml:space="preserve">EF” correspondiente / Hora de cierre / Status (del espacio) </w:t>
       </w:r>
       <w:r>
         <w:rPr>
@@ -816,7 +910,27 @@
           <w:highlight w:val="yellow"/>
           <w:shd w:val="clear" w:color="auto" w:fill="FFFFFF"/>
         </w:rPr>
-        <w:t>(Ver con Maxi Seif)</w:t>
+        <w:t xml:space="preserve">(Ver con Maxi </w:t>
+      </w:r>
+      <w:proofErr w:type="spellStart"/>
+      <w:r>
+        <w:rPr>
+          <w:rFonts w:cstheme="minorHAnsi"/>
+          <w:color w:val="222222"/>
+          <w:highlight w:val="yellow"/>
+          <w:shd w:val="clear" w:color="auto" w:fill="FFFFFF"/>
+        </w:rPr>
+        <w:t>Seif</w:t>
+      </w:r>
+      <w:proofErr w:type="spellEnd"/>
+      <w:r>
+        <w:rPr>
+          <w:rFonts w:cstheme="minorHAnsi"/>
+          <w:color w:val="222222"/>
+          <w:highlight w:val="yellow"/>
+          <w:shd w:val="clear" w:color="auto" w:fill="FFFFFF"/>
+        </w:rPr>
+        <w:t>)</w:t>
       </w:r>
     </w:p>
     <w:p>
@@ -883,8 +997,19 @@
           <w:shd w:val="clear" w:color="auto" w:fill="FDFDFD"/>
           <w:lang w:val="es-ES" w:eastAsia="es-ES"/>
         </w:rPr>
-        <w:t>un vigilador</w:t>
-      </w:r>
+        <w:t xml:space="preserve">un </w:t>
+      </w:r>
+      <w:proofErr w:type="spellStart"/>
+      <w:r>
+        <w:rPr>
+          <w:rFonts w:eastAsia="Times New Roman" w:cs="Helvetica"/>
+          <w:color w:val="000000"/>
+          <w:shd w:val="clear" w:color="auto" w:fill="FDFDFD"/>
+          <w:lang w:val="es-ES" w:eastAsia="es-ES"/>
+        </w:rPr>
+        <w:t>vigilador</w:t>
+      </w:r>
+      <w:proofErr w:type="spellEnd"/>
       <w:r>
         <w:rPr>
           <w:rFonts w:ascii="Helvetica" w:eastAsia="Times New Roman" w:hAnsi="Helvetica" w:cs="Helvetica"/>
@@ -922,7 +1047,27 @@
           <w:shd w:val="clear" w:color="auto" w:fill="FDFDFD"/>
           <w:lang w:val="es-ES" w:eastAsia="es-ES"/>
         </w:rPr>
-        <w:t>De esta forma, el vigilador de 06 a 14 se encarga de las aperturas y cierres pendientes y los solicitados durante la </w:t>
+        <w:t xml:space="preserve">De esta forma, el </w:t>
+      </w:r>
+      <w:proofErr w:type="spellStart"/>
+      <w:r>
+        <w:rPr>
+          <w:rFonts w:eastAsia="Times New Roman" w:cs="Helvetica"/>
+          <w:color w:val="000000"/>
+          <w:shd w:val="clear" w:color="auto" w:fill="FDFDFD"/>
+          <w:lang w:val="es-ES" w:eastAsia="es-ES"/>
+        </w:rPr>
+        <w:t>vigilador</w:t>
+      </w:r>
+      <w:proofErr w:type="spellEnd"/>
+      <w:r>
+        <w:rPr>
+          <w:rFonts w:eastAsia="Times New Roman" w:cs="Helvetica"/>
+          <w:color w:val="000000"/>
+          <w:shd w:val="clear" w:color="auto" w:fill="FDFDFD"/>
+          <w:lang w:val="es-ES" w:eastAsia="es-ES"/>
+        </w:rPr>
+        <w:t xml:space="preserve"> de 06 a 14 se encarga de las aperturas y cierres pendientes y los solicitados durante la </w:t>
       </w:r>
       <w:r>
         <w:rPr>
@@ -967,37 +1112,19 @@
         <w:rPr>
           <w:b/>
         </w:rPr>
-        <w:t xml:space="preserve">Procedimiento </w:t>
+        <w:t>Flujo de trabajo:</w:t>
       </w:r>
       <w:r>
         <w:rPr>
           <w:b/>
         </w:rPr>
-        <w:t>Espe</w:t>
-      </w:r>
-      <w:r>
-        <w:rPr>
-          <w:b/>
-        </w:rPr>
-        <w:t xml:space="preserve">cial </w:t>
-      </w:r>
-      <w:r>
-        <w:rPr>
-          <w:b/>
-        </w:rPr>
-        <w:t>para Cierre y Apertura de Espacios</w:t>
-      </w:r>
-      <w:r>
-        <w:rPr>
-          <w:b/>
-        </w:rPr>
-        <w:t xml:space="preserve"> a demanda</w:t>
-      </w:r>
-      <w:r>
-        <w:rPr>
-          <w:b/>
-        </w:rPr>
-        <w:t>:</w:t>
+        <w:t xml:space="preserve"> </w:t>
+      </w:r>
+      <w:r>
+        <w:t xml:space="preserve">“Pedido Espacio Físico” </w:t>
+      </w:r>
+      <w:r>
+        <w:t>a demanda</w:t>
       </w:r>
     </w:p>
     <w:p>
@@ -1017,14 +1144,6 @@
           <w:shd w:val="clear" w:color="auto" w:fill="FFFFFF"/>
         </w:rPr>
         <w:t xml:space="preserve">Se define que se utilizara el </w:t>
-      </w:r>
-      <w:r>
-        <w:rPr>
-          <w:rFonts w:cstheme="minorHAnsi"/>
-          <w:color w:val="222222"/>
-          <w:shd w:val="clear" w:color="auto" w:fill="FFFFFF"/>
-        </w:rPr>
-        <w:t>“</w:t>
       </w:r>
       <w:r>
         <w:rPr>
@@ -1033,7 +1152,7 @@
           <w:color w:val="222222"/>
           <w:shd w:val="clear" w:color="auto" w:fill="FFFFFF"/>
         </w:rPr>
-        <w:t>Sistema de Pedidos</w:t>
+        <w:t xml:space="preserve">Sistema de </w:t>
       </w:r>
       <w:r>
         <w:rPr>
@@ -1042,7 +1161,7 @@
           <w:color w:val="222222"/>
           <w:shd w:val="clear" w:color="auto" w:fill="FFFFFF"/>
         </w:rPr>
-        <w:t xml:space="preserve"> DGE</w:t>
+        <w:t>Tickets</w:t>
       </w:r>
       <w:r>
         <w:rPr>
@@ -1051,7 +1170,16 @@
           <w:color w:val="222222"/>
           <w:shd w:val="clear" w:color="auto" w:fill="FFFFFF"/>
         </w:rPr>
-        <w:t>”</w:t>
+        <w:t xml:space="preserve"> (ST)</w:t>
+      </w:r>
+      <w:r>
+        <w:rPr>
+          <w:rFonts w:cstheme="minorHAnsi"/>
+          <w:b/>
+          <w:color w:val="222222"/>
+          <w:shd w:val="clear" w:color="auto" w:fill="FFFFFF"/>
+        </w:rPr>
+        <w:t xml:space="preserve"> </w:t>
       </w:r>
       <w:r>
         <w:rPr>
@@ -1059,7 +1187,7 @@
           <w:color w:val="222222"/>
           <w:shd w:val="clear" w:color="auto" w:fill="FFFFFF"/>
         </w:rPr>
-        <w:t xml:space="preserve"> para registrar y controlar la gestión de apertura y cierre de espacios solamente</w:t>
+        <w:t>(</w:t>
       </w:r>
       <w:r>
         <w:rPr>
@@ -1067,7 +1195,7 @@
           <w:color w:val="222222"/>
           <w:shd w:val="clear" w:color="auto" w:fill="FFFFFF"/>
         </w:rPr>
-        <w:t xml:space="preserve"> cuando dichas solicitudes ingresen por Mesa de Ayuda</w:t>
+        <w:t>Proyecto: “Mesa de Ayuda”, Subproyecto: “Espacio Fiscos”</w:t>
       </w:r>
       <w:r>
         <w:rPr>
@@ -1075,26 +1203,23 @@
           <w:color w:val="222222"/>
           <w:shd w:val="clear" w:color="auto" w:fill="FFFFFF"/>
         </w:rPr>
-        <w:t xml:space="preserve">. </w:t>
-      </w:r>
-    </w:p>
-    <w:p>
-      <w:pPr>
-        <w:ind w:left="360"/>
-        <w:jc w:val="both"/>
+        <w:t>)</w:t>
+      </w:r>
+      <w:r>
         <w:rPr>
           <w:rFonts w:cstheme="minorHAnsi"/>
           <w:color w:val="222222"/>
           <w:shd w:val="clear" w:color="auto" w:fill="FFFFFF"/>
         </w:rPr>
-      </w:pPr>
+        <w:t xml:space="preserve"> </w:t>
+      </w:r>
       <w:r>
         <w:rPr>
           <w:rFonts w:cstheme="minorHAnsi"/>
           <w:color w:val="222222"/>
           <w:shd w:val="clear" w:color="auto" w:fill="FFFFFF"/>
         </w:rPr>
-        <w:t>La responsabilidad de cada persona/área</w:t>
+        <w:t>para registrar y controlar la gestión de apertura y cierre de espacios</w:t>
       </w:r>
       <w:r>
         <w:rPr>
@@ -1102,7 +1227,7 @@
           <w:color w:val="222222"/>
           <w:shd w:val="clear" w:color="auto" w:fill="FFFFFF"/>
         </w:rPr>
-        <w:t xml:space="preserve"> quedara re</w:t>
+        <w:t xml:space="preserve"> </w:t>
       </w:r>
       <w:r>
         <w:rPr>
@@ -1110,7 +1235,7 @@
           <w:color w:val="222222"/>
           <w:shd w:val="clear" w:color="auto" w:fill="FFFFFF"/>
         </w:rPr>
-        <w:t>flejada en el “Estado” de la Petición</w:t>
+        <w:t>físicos</w:t>
       </w:r>
       <w:r>
         <w:rPr>
@@ -1118,7 +1243,7 @@
           <w:color w:val="222222"/>
           <w:shd w:val="clear" w:color="auto" w:fill="FFFFFF"/>
         </w:rPr>
-        <w:t xml:space="preserve"> </w:t>
+        <w:t xml:space="preserve"> solamente</w:t>
       </w:r>
       <w:r>
         <w:rPr>
@@ -1126,7 +1251,7 @@
           <w:color w:val="222222"/>
           <w:shd w:val="clear" w:color="auto" w:fill="FFFFFF"/>
         </w:rPr>
-        <w:t>y su “</w:t>
+        <w:t xml:space="preserve"> cuando dichas solicitudes ingresen por </w:t>
       </w:r>
       <w:r>
         <w:rPr>
@@ -1134,7 +1259,16 @@
           <w:color w:val="222222"/>
           <w:shd w:val="clear" w:color="auto" w:fill="FFFFFF"/>
         </w:rPr>
-        <w:t>derivación personal/área</w:t>
+        <w:t xml:space="preserve">el </w:t>
+      </w:r>
+      <w:r>
+        <w:rPr>
+          <w:rFonts w:cstheme="minorHAnsi"/>
+          <w:b/>
+          <w:color w:val="222222"/>
+          <w:shd w:val="clear" w:color="auto" w:fill="FFFFFF"/>
+        </w:rPr>
+        <w:t>Grupo</w:t>
       </w:r>
       <w:r>
         <w:rPr>
@@ -1142,7 +1276,7 @@
           <w:color w:val="222222"/>
           <w:shd w:val="clear" w:color="auto" w:fill="FFFFFF"/>
         </w:rPr>
-        <w:t xml:space="preserve">” </w:t>
+        <w:t>: “</w:t>
       </w:r>
       <w:r>
         <w:rPr>
@@ -1150,7 +1284,7 @@
           <w:color w:val="222222"/>
           <w:shd w:val="clear" w:color="auto" w:fill="FFFFFF"/>
         </w:rPr>
-        <w:t>según corresponda</w:t>
+        <w:t>Mesa de Ayuda</w:t>
       </w:r>
       <w:r>
         <w:rPr>
@@ -1158,7 +1292,7 @@
           <w:color w:val="222222"/>
           <w:shd w:val="clear" w:color="auto" w:fill="FFFFFF"/>
         </w:rPr>
-        <w:t>. P</w:t>
+        <w:t>”</w:t>
       </w:r>
       <w:r>
         <w:rPr>
@@ -1166,7 +1300,7 @@
           <w:color w:val="222222"/>
           <w:shd w:val="clear" w:color="auto" w:fill="FFFFFF"/>
         </w:rPr>
-        <w:t>or lo mismo</w:t>
+        <w:t xml:space="preserve">. </w:t>
       </w:r>
       <w:r>
         <w:rPr>
@@ -1174,23 +1308,26 @@
           <w:color w:val="222222"/>
           <w:shd w:val="clear" w:color="auto" w:fill="FFFFFF"/>
         </w:rPr>
-        <w:t>,</w:t>
-      </w:r>
-      <w:r>
+        <w:t>A cada una de esas solicitudes se la denominara: “Petición”.</w:t>
+      </w:r>
+    </w:p>
+    <w:p>
+      <w:pPr>
+        <w:ind w:left="360"/>
+        <w:jc w:val="both"/>
         <w:rPr>
           <w:rFonts w:cstheme="minorHAnsi"/>
           <w:color w:val="222222"/>
           <w:shd w:val="clear" w:color="auto" w:fill="FFFFFF"/>
         </w:rPr>
-        <w:t xml:space="preserve"> la información del sistema representara la evidencia sobre la gestión de cada uno de los actores involucrados </w:t>
-      </w:r>
+      </w:pPr>
       <w:r>
         <w:rPr>
           <w:rFonts w:cstheme="minorHAnsi"/>
           <w:color w:val="222222"/>
           <w:shd w:val="clear" w:color="auto" w:fill="FFFFFF"/>
         </w:rPr>
-        <w:t xml:space="preserve">en </w:t>
+        <w:t xml:space="preserve">La responsabilidad de cada </w:t>
       </w:r>
       <w:r>
         <w:rPr>
@@ -1198,7 +1335,7 @@
           <w:color w:val="222222"/>
           <w:shd w:val="clear" w:color="auto" w:fill="FFFFFF"/>
         </w:rPr>
-        <w:t xml:space="preserve">el proceso siendo </w:t>
+        <w:t>“Persona”</w:t>
       </w:r>
       <w:r>
         <w:rPr>
@@ -1206,7 +1343,7 @@
           <w:color w:val="222222"/>
           <w:shd w:val="clear" w:color="auto" w:fill="FFFFFF"/>
         </w:rPr>
-        <w:t>en este caso</w:t>
+        <w:t xml:space="preserve"> quedara re</w:t>
       </w:r>
       <w:r>
         <w:rPr>
@@ -1214,7 +1351,7 @@
           <w:color w:val="222222"/>
           <w:shd w:val="clear" w:color="auto" w:fill="FFFFFF"/>
         </w:rPr>
-        <w:t xml:space="preserve">: </w:t>
+        <w:t xml:space="preserve">flejada en el “Estado” de la </w:t>
       </w:r>
       <w:r>
         <w:rPr>
@@ -1222,7 +1359,7 @@
           <w:color w:val="222222"/>
           <w:shd w:val="clear" w:color="auto" w:fill="FFFFFF"/>
         </w:rPr>
-        <w:t xml:space="preserve"> </w:t>
+        <w:t>“</w:t>
       </w:r>
       <w:r>
         <w:rPr>
@@ -1230,20 +1367,224 @@
           <w:color w:val="222222"/>
           <w:shd w:val="clear" w:color="auto" w:fill="FFFFFF"/>
         </w:rPr>
-        <w:t>“Mesa de Ayuda” – “Espacios Físicos” – “Seguridad”</w:t>
+        <w:t>Petición</w:t>
+      </w:r>
+      <w:r>
+        <w:rPr>
+          <w:rFonts w:cstheme="minorHAnsi"/>
+          <w:color w:val="222222"/>
+          <w:shd w:val="clear" w:color="auto" w:fill="FFFFFF"/>
+        </w:rPr>
+        <w:t>”</w:t>
+      </w:r>
+      <w:r>
+        <w:rPr>
+          <w:rFonts w:cstheme="minorHAnsi"/>
+          <w:color w:val="222222"/>
+          <w:shd w:val="clear" w:color="auto" w:fill="FFFFFF"/>
+        </w:rPr>
+        <w:t xml:space="preserve"> </w:t>
+      </w:r>
+      <w:r>
+        <w:rPr>
+          <w:rFonts w:cstheme="minorHAnsi"/>
+          <w:color w:val="222222"/>
+          <w:shd w:val="clear" w:color="auto" w:fill="FFFFFF"/>
+        </w:rPr>
+        <w:t>y su “</w:t>
+      </w:r>
+      <w:r>
+        <w:rPr>
+          <w:rFonts w:cstheme="minorHAnsi"/>
+          <w:color w:val="222222"/>
+          <w:shd w:val="clear" w:color="auto" w:fill="FFFFFF"/>
+        </w:rPr>
+        <w:t>D</w:t>
+      </w:r>
+      <w:r>
+        <w:rPr>
+          <w:rFonts w:cstheme="minorHAnsi"/>
+          <w:color w:val="222222"/>
+          <w:shd w:val="clear" w:color="auto" w:fill="FFFFFF"/>
+        </w:rPr>
+        <w:t>erivación</w:t>
+      </w:r>
+      <w:r>
+        <w:rPr>
+          <w:rFonts w:cstheme="minorHAnsi"/>
+          <w:color w:val="222222"/>
+          <w:shd w:val="clear" w:color="auto" w:fill="FFFFFF"/>
+        </w:rPr>
+        <w:t>”</w:t>
+      </w:r>
+      <w:r>
+        <w:rPr>
+          <w:rFonts w:cstheme="minorHAnsi"/>
+          <w:color w:val="222222"/>
+          <w:shd w:val="clear" w:color="auto" w:fill="FFFFFF"/>
+        </w:rPr>
+        <w:t xml:space="preserve"> </w:t>
+      </w:r>
+      <w:r>
+        <w:rPr>
+          <w:rFonts w:cstheme="minorHAnsi"/>
+          <w:color w:val="222222"/>
+          <w:shd w:val="clear" w:color="auto" w:fill="FFFFFF"/>
+        </w:rPr>
+        <w:t>a una “Persona” o “Grupo</w:t>
+      </w:r>
+      <w:r>
+        <w:rPr>
+          <w:rFonts w:cstheme="minorHAnsi"/>
+          <w:color w:val="222222"/>
+          <w:shd w:val="clear" w:color="auto" w:fill="FFFFFF"/>
+        </w:rPr>
+        <w:t xml:space="preserve">” </w:t>
+      </w:r>
+      <w:r>
+        <w:rPr>
+          <w:rFonts w:cstheme="minorHAnsi"/>
+          <w:color w:val="222222"/>
+          <w:shd w:val="clear" w:color="auto" w:fill="FFFFFF"/>
+        </w:rPr>
+        <w:t>según corresponda</w:t>
+      </w:r>
+      <w:r>
+        <w:rPr>
+          <w:rFonts w:cstheme="minorHAnsi"/>
+          <w:color w:val="222222"/>
+          <w:shd w:val="clear" w:color="auto" w:fill="FFFFFF"/>
+        </w:rPr>
+        <w:t>. P</w:t>
+      </w:r>
+      <w:r>
+        <w:rPr>
+          <w:rFonts w:cstheme="minorHAnsi"/>
+          <w:color w:val="222222"/>
+          <w:shd w:val="clear" w:color="auto" w:fill="FFFFFF"/>
+        </w:rPr>
+        <w:t>or lo mismo</w:t>
+      </w:r>
+      <w:r>
+        <w:rPr>
+          <w:rFonts w:cstheme="minorHAnsi"/>
+          <w:color w:val="222222"/>
+          <w:shd w:val="clear" w:color="auto" w:fill="FFFFFF"/>
+        </w:rPr>
+        <w:t>,</w:t>
+      </w:r>
+      <w:r>
+        <w:rPr>
+          <w:rFonts w:cstheme="minorHAnsi"/>
+          <w:color w:val="222222"/>
+          <w:shd w:val="clear" w:color="auto" w:fill="FFFFFF"/>
+        </w:rPr>
+        <w:t xml:space="preserve"> la información del sistema representara la evidencia sobre la gestión de cada uno de los </w:t>
+      </w:r>
+      <w:r>
+        <w:rPr>
+          <w:rFonts w:cstheme="minorHAnsi"/>
+          <w:color w:val="222222"/>
+          <w:shd w:val="clear" w:color="auto" w:fill="FFFFFF"/>
+        </w:rPr>
+        <w:t>“Grupos”</w:t>
+      </w:r>
+      <w:r>
+        <w:rPr>
+          <w:rFonts w:cstheme="minorHAnsi"/>
+          <w:color w:val="222222"/>
+          <w:shd w:val="clear" w:color="auto" w:fill="FFFFFF"/>
+        </w:rPr>
+        <w:t xml:space="preserve"> involucrados </w:t>
+      </w:r>
+      <w:r>
+        <w:rPr>
+          <w:rFonts w:cstheme="minorHAnsi"/>
+          <w:color w:val="222222"/>
+          <w:shd w:val="clear" w:color="auto" w:fill="FFFFFF"/>
+        </w:rPr>
+        <w:t xml:space="preserve">en </w:t>
+      </w:r>
+      <w:r>
+        <w:rPr>
+          <w:rFonts w:cstheme="minorHAnsi"/>
+          <w:color w:val="222222"/>
+          <w:shd w:val="clear" w:color="auto" w:fill="FFFFFF"/>
+        </w:rPr>
+        <w:t xml:space="preserve">el </w:t>
+      </w:r>
+      <w:r>
+        <w:rPr>
+          <w:rFonts w:cstheme="minorHAnsi"/>
+          <w:color w:val="222222"/>
+          <w:shd w:val="clear" w:color="auto" w:fill="FFFFFF"/>
+        </w:rPr>
+        <w:t>“Flujo de trabajo”</w:t>
+      </w:r>
+      <w:r>
+        <w:rPr>
+          <w:rFonts w:cstheme="minorHAnsi"/>
+          <w:color w:val="222222"/>
+          <w:shd w:val="clear" w:color="auto" w:fill="FFFFFF"/>
+        </w:rPr>
+        <w:t xml:space="preserve"> siendo </w:t>
+      </w:r>
+      <w:r>
+        <w:rPr>
+          <w:rFonts w:cstheme="minorHAnsi"/>
+          <w:color w:val="222222"/>
+          <w:shd w:val="clear" w:color="auto" w:fill="FFFFFF"/>
+        </w:rPr>
+        <w:t>en este caso</w:t>
+      </w:r>
+      <w:r>
+        <w:rPr>
+          <w:rFonts w:cstheme="minorHAnsi"/>
+          <w:color w:val="222222"/>
+          <w:shd w:val="clear" w:color="auto" w:fill="FFFFFF"/>
+        </w:rPr>
+        <w:t>: “</w:t>
+      </w:r>
+      <w:r>
+        <w:rPr>
+          <w:rFonts w:cstheme="minorHAnsi"/>
+          <w:color w:val="222222"/>
+          <w:shd w:val="clear" w:color="auto" w:fill="FFFFFF"/>
+        </w:rPr>
+        <w:t>Mesa de Ayuda” – “Espacios Físicos” – “Seguridad”</w:t>
+      </w:r>
+      <w:r>
+        <w:rPr>
+          <w:rFonts w:cstheme="minorHAnsi"/>
+          <w:color w:val="222222"/>
+          <w:shd w:val="clear" w:color="auto" w:fill="FFFFFF"/>
+        </w:rPr>
+        <w:t xml:space="preserve"> y el “Flujo de trabajo”: “Pedido de Espacio Físico”. </w:t>
       </w:r>
     </w:p>
     <w:p>
       <w:pPr>
         <w:spacing w:after="0"/>
-        <w:ind w:firstLine="360"/>
+        <w:ind w:left="360"/>
         <w:jc w:val="both"/>
       </w:pPr>
       <w:r>
-        <w:t xml:space="preserve">Cuando </w:t>
-      </w:r>
-      <w:r>
-        <w:t>CTO/Mesa de Ayuda</w:t>
+        <w:t xml:space="preserve">Cuando el </w:t>
+      </w:r>
+      <w:r>
+        <w:rPr>
+          <w:b/>
+        </w:rPr>
+        <w:t>Grupo:</w:t>
+      </w:r>
+      <w:r>
+        <w:t xml:space="preserve"> “</w:t>
+      </w:r>
+      <w:r>
+        <w:t>Mesa de Ayuda</w:t>
+      </w:r>
+      <w:r>
+        <w:t>” que pertenece a la “CTO”</w:t>
       </w:r>
       <w:r>
         <w:t xml:space="preserve"> reciba un pedido de apertura-cierre de espacios</w:t>
@@ -1286,6 +1627,7 @@
         <w:jc w:val="both"/>
       </w:pPr>
       <w:r>
+        <w:lastRenderedPageBreak/>
         <w:t>Código del Espacio Físico (Rubricado según ultimo catalogo)</w:t>
       </w:r>
     </w:p>
@@ -1317,7 +1659,12 @@
     </w:p>
     <w:p>
       <w:pPr>
-        <w:ind w:firstLine="360"/>
+        <w:pStyle w:val="Prrafodelista"/>
+        <w:jc w:val="both"/>
+      </w:pPr>
+    </w:p>
+    <w:p>
+      <w:pPr>
         <w:rPr>
           <w:u w:val="single"/>
         </w:rPr>
@@ -1326,20 +1673,31 @@
         <w:rPr>
           <w:u w:val="single"/>
         </w:rPr>
-        <w:br w:type="page"/>
+        <w:t xml:space="preserve">Aclaraciones para el uso del </w:t>
       </w:r>
       <w:r>
         <w:rPr>
           <w:u w:val="single"/>
         </w:rPr>
-        <w:lastRenderedPageBreak/>
-        <w:t>Aclaraciones para el uso del sistema</w:t>
+        <w:t>“S</w:t>
       </w:r>
       <w:r>
         <w:rPr>
           <w:u w:val="single"/>
         </w:rPr>
-        <w:t xml:space="preserve"> de Ticket DGE</w:t>
+        <w:t>istema</w:t>
+      </w:r>
+      <w:r>
+        <w:rPr>
+          <w:u w:val="single"/>
+        </w:rPr>
+        <w:t xml:space="preserve"> de Ticket</w:t>
+      </w:r>
+      <w:r>
+        <w:rPr>
+          <w:u w:val="single"/>
+        </w:rPr>
+        <w:t xml:space="preserve"> (ST)”</w:t>
       </w:r>
       <w:r>
         <w:rPr>
@@ -1367,7 +1725,19 @@
         <w:t>“TIPO”</w:t>
       </w:r>
       <w:r>
-        <w:t xml:space="preserve"> de Petición será el que corresponda al origen del pedido y se podrá adaptar según el criterio para catalogar los mismos que se defina.</w:t>
+        <w:t xml:space="preserve"> de </w:t>
+      </w:r>
+      <w:r>
+        <w:t>“</w:t>
+      </w:r>
+      <w:r>
+        <w:t>Petición</w:t>
+      </w:r>
+      <w:r>
+        <w:t>”</w:t>
+      </w:r>
+      <w:r>
+        <w:t xml:space="preserve"> será el que corresponda al origen del pedido y se podrá adaptar según el criterio para catalogar los mismos que se defina.</w:t>
       </w:r>
     </w:p>
     <w:p>
@@ -1403,6 +1773,9 @@
       <w:r>
         <w:t>NUEVA: Cuando se da de alta en el sistema</w:t>
       </w:r>
+      <w:r>
+        <w:t>.</w:t>
+      </w:r>
     </w:p>
     <w:p>
       <w:pPr>
@@ -1417,6 +1790,9 @@
       <w:r>
         <w:t>ASIGNADA: Cuando se asigna la tarea a un área determinada</w:t>
       </w:r>
+      <w:r>
+        <w:t>.</w:t>
+      </w:r>
     </w:p>
     <w:p>
       <w:pPr>
@@ -1431,6 +1807,9 @@
       <w:r>
         <w:t>EN CURSO: Cuando se delega la tarea netamente operativa</w:t>
       </w:r>
+      <w:r>
+        <w:t>.</w:t>
+      </w:r>
     </w:p>
     <w:p>
       <w:pPr>
@@ -1454,7 +1833,31 @@
         <w:t xml:space="preserve"> una solicitud de apertura</w:t>
       </w:r>
       <w:r>
-        <w:t>, pondrá “EN CURSO” la misma cuando efectivamente el personal de seguridad tom</w:t>
+        <w:t>, pondrá “EN CURSO” la misma cuando efectivamente el personal de</w:t>
+      </w:r>
+      <w:r>
+        <w:t xml:space="preserve">l </w:t>
+      </w:r>
+      <w:r>
+        <w:rPr>
+          <w:b/>
+        </w:rPr>
+        <w:t>Grupo:</w:t>
+      </w:r>
+      <w:r>
+        <w:t xml:space="preserve"> “</w:t>
+      </w:r>
+      <w:r>
+        <w:t>S</w:t>
+      </w:r>
+      <w:r>
+        <w:t>eguridad</w:t>
+      </w:r>
+      <w:r>
+        <w:t>”</w:t>
+      </w:r>
+      <w:r>
+        <w:t xml:space="preserve"> tom</w:t>
       </w:r>
       <w:r>
         <w:t>e</w:t>
@@ -1463,16 +1866,33 @@
         <w:t xml:space="preserve"> acción para la apertura/cierre del espacio requerido y no antes. En caso de saber que la operatividad estará demorada (</w:t>
       </w:r>
       <w:r>
-        <w:t>por ejemplo si el l</w:t>
-      </w:r>
-      <w:r>
-        <w:t>laverero no</w:t>
+        <w:t xml:space="preserve">por ejemplo si el </w:t>
+      </w:r>
+      <w:proofErr w:type="spellStart"/>
+      <w:r>
+        <w:t>l</w:t>
+      </w:r>
+      <w:r>
+        <w:t>laverero</w:t>
+      </w:r>
+      <w:proofErr w:type="spellEnd"/>
+      <w:r>
+        <w:t xml:space="preserve"> no</w:t>
       </w:r>
       <w:r>
         <w:t xml:space="preserve"> estuviera</w:t>
       </w:r>
       <w:r>
-        <w:t xml:space="preserve"> disponible) “EF” podrá aclarar el motivo de la demora en NOTAS</w:t>
+        <w:t xml:space="preserve"> disponible) “EF” podrá aclarar el motivo de la demora en </w:t>
+      </w:r>
+      <w:r>
+        <w:t>“</w:t>
+      </w:r>
+      <w:r>
+        <w:t>NOTAS</w:t>
+      </w:r>
+      <w:r>
+        <w:t>”</w:t>
       </w:r>
       <w:r>
         <w:t xml:space="preserve"> hasta tanto </w:t>
@@ -1495,7 +1915,28 @@
         <w:jc w:val="both"/>
       </w:pPr>
       <w:r>
-        <w:t>NO APLICA: Cuando la tarea asignada no corresponde a ese área (analizar otras opciones posibles)</w:t>
+        <w:t>CERRADA (</w:t>
+      </w:r>
+      <w:r>
+        <w:t>NO APLICA</w:t>
+      </w:r>
+      <w:r>
+        <w:t>)</w:t>
+      </w:r>
+      <w:r>
+        <w:t xml:space="preserve">: Cuando la tarea </w:t>
+      </w:r>
+      <w:r>
+        <w:t>“ASIGNADA”</w:t>
+      </w:r>
+      <w:r>
+        <w:t xml:space="preserve"> no corresponde a </w:t>
+      </w:r>
+      <w:r>
+        <w:t>esa</w:t>
+      </w:r>
+      <w:r>
+        <w:t xml:space="preserve"> área (analizar otras opciones posibles)</w:t>
       </w:r>
       <w:r>
         <w:t>; pasa a cerrarse.</w:t>
@@ -1514,6 +1955,9 @@
       <w:r>
         <w:t>RESUELTA: Cuando se cumplió con la tarea</w:t>
       </w:r>
+      <w:r>
+        <w:t>.</w:t>
+      </w:r>
     </w:p>
     <w:p>
       <w:pPr>
@@ -1526,7 +1970,13 @@
         <w:jc w:val="both"/>
       </w:pPr>
       <w:r>
-        <w:t xml:space="preserve">CERRADA: Cuando quien genero la petición en el sistema </w:t>
+        <w:t>CERRADA</w:t>
+      </w:r>
+      <w:r>
+        <w:t xml:space="preserve"> (CONFORME)</w:t>
+      </w:r>
+      <w:r>
+        <w:t xml:space="preserve">: Cuando quien genero la petición en el sistema </w:t>
       </w:r>
       <w:r>
         <w:t xml:space="preserve">se notifica del </w:t>
@@ -1535,10 +1985,19 @@
         <w:t xml:space="preserve">cumplimiento </w:t>
       </w:r>
       <w:r>
-        <w:t>y cierra la tare con presunción de conformidad.</w:t>
+        <w:t>y cierra la tare</w:t>
+      </w:r>
+      <w:r>
+        <w:t>a</w:t>
+      </w:r>
+      <w:r>
+        <w:t xml:space="preserve"> con presunción de conformidad.</w:t>
       </w:r>
       <w:r>
         <w:t xml:space="preserve"> </w:t>
+      </w:r>
+      <w:r>
+        <w:t>(</w:t>
       </w:r>
       <w:r>
         <w:rPr>
@@ -1579,10 +2038,28 @@
         <w:jc w:val="both"/>
       </w:pPr>
       <w:r>
-        <w:t xml:space="preserve">CERRADA NO CONFORME: Cuando </w:t>
-      </w:r>
-      <w:r>
-        <w:t xml:space="preserve">una petición que ya fue cerrada, registra algún reclamo o queja por la misma tarea. </w:t>
+        <w:t xml:space="preserve">CERRADA </w:t>
+      </w:r>
+      <w:r>
+        <w:t>(</w:t>
+      </w:r>
+      <w:r>
+        <w:t>NO CONFORME</w:t>
+      </w:r>
+      <w:r>
+        <w:t>)</w:t>
+      </w:r>
+      <w:r>
+        <w:t xml:space="preserve">: Cuando </w:t>
+      </w:r>
+      <w:r>
+        <w:t xml:space="preserve">una petición que ya fue </w:t>
+      </w:r>
+      <w:r>
+        <w:t>“CERRADA (CONFORME)”</w:t>
+      </w:r>
+      <w:r>
+        <w:t xml:space="preserve">, registra algún reclamo o queja por la misma tarea. </w:t>
       </w:r>
     </w:p>
     <w:p>
@@ -1619,19 +2096,25 @@
         <w:rPr>
           <w:b/>
         </w:rPr>
-        <w:t>I</w:t>
+        <w:t>BANDEJA DE ENTRADA</w:t>
       </w:r>
       <w:r>
         <w:rPr>
           <w:b/>
         </w:rPr>
-        <w:t>N-BOX”</w:t>
-      </w:r>
-      <w:r>
-        <w:t xml:space="preserve"> personal</w:t>
-      </w:r>
-      <w:r>
-        <w:t>/Área según corresponda.</w:t>
+        <w:t>”</w:t>
+      </w:r>
+      <w:r>
+        <w:t xml:space="preserve"> p</w:t>
+      </w:r>
+      <w:r>
+        <w:t>ersonal</w:t>
+      </w:r>
+      <w:r>
+        <w:t xml:space="preserve"> </w:t>
+      </w:r>
+      <w:r>
+        <w:t>según corresponda.</w:t>
       </w:r>
     </w:p>
     <w:p>
@@ -1668,15 +2151,24 @@
         <w:t>:</w:t>
       </w:r>
       <w:r>
-        <w:t xml:space="preserve"> Aun cuando ya estuviera bajo responsabilidad de a</w:t>
-      </w:r>
-      <w:r>
-        <w:t xml:space="preserve"> otra persona, quien genero la p</w:t>
+        <w:t xml:space="preserve"> Aun cuando </w:t>
+      </w:r>
+      <w:r>
+        <w:t xml:space="preserve">la “Petición” </w:t>
+      </w:r>
+      <w:r>
+        <w:t>ya estuviera bajo responsabilidad de a</w:t>
+      </w:r>
+      <w:r>
+        <w:t xml:space="preserve"> otra persona, quien genero la “P</w:t>
       </w:r>
       <w:r>
         <w:t>etición</w:t>
       </w:r>
       <w:r>
+        <w:t>”</w:t>
+      </w:r>
+      <w:r>
         <w:t xml:space="preserve"> tanto como quien la tuviera</w:t>
       </w:r>
       <w:r>
@@ -1701,10 +2193,26 @@
         <w:t>.</w:t>
       </w:r>
       <w:r>
-        <w:t xml:space="preserve"> Es importante considerar que el uso de las “NOTAS” debería tender a minimizar el uso del mail, el teléfono y el radio</w:t>
-      </w:r>
-      <w:r>
-        <w:t xml:space="preserve"> por cuestiones vinculadas a los pedidos. Fundamentalmente, es vital para poder conservar registro del historial tanto como de la secuencia operativa.</w:t>
+        <w:t xml:space="preserve"> Es </w:t>
+      </w:r>
+      <w:r>
+        <w:lastRenderedPageBreak/>
+        <w:t>importante considerar que el uso de las “NOTAS” debería tender a minimizar</w:t>
+      </w:r>
+      <w:r>
+        <w:t xml:space="preserve"> a nulo</w:t>
+      </w:r>
+      <w:r>
+        <w:t xml:space="preserve"> el uso del mail, el teléfono y el radio</w:t>
+      </w:r>
+      <w:r>
+        <w:t xml:space="preserve"> por cuestiones vinculadas a los pedidos</w:t>
+      </w:r>
+      <w:r>
+        <w:t xml:space="preserve">. </w:t>
+      </w:r>
+      <w:r>
+        <w:t>Fundamentalmente, es vital para poder conservar registro del historial tanto como de la secuencia operativa.</w:t>
       </w:r>
     </w:p>
     <w:p>
@@ -1733,10 +2241,13 @@
         <w:t>”</w:t>
       </w:r>
       <w:r>
-        <w:t>: Quien figure como “asi</w:t>
-      </w:r>
-      <w:r>
-        <w:t>gnado” en</w:t>
+        <w:t>: Quien figure como “</w:t>
+      </w:r>
+      <w:r>
+        <w:t>Asignado a:</w:t>
+      </w:r>
+      <w:r>
+        <w:t>” en</w:t>
       </w:r>
       <w:r>
         <w:t xml:space="preserve"> la </w:t>
@@ -1745,7 +2256,31 @@
         <w:t>petición</w:t>
       </w:r>
       <w:r>
-        <w:t xml:space="preserve">, recibirá notificaciones en su In-Box informando sobre las novedades y </w:t>
+        <w:t xml:space="preserve">, recibirá notificaciones en su </w:t>
+      </w:r>
+      <w:r>
+        <w:rPr>
+          <w:b/>
+        </w:rPr>
+        <w:t>“</w:t>
+      </w:r>
+      <w:r>
+        <w:rPr>
+          <w:b/>
+        </w:rPr>
+        <w:t>BANDEJA DE ENTRADA</w:t>
+      </w:r>
+      <w:r>
+        <w:rPr>
+          <w:b/>
+        </w:rPr>
+        <w:t>”</w:t>
+      </w:r>
+      <w:r>
+        <w:t xml:space="preserve"> </w:t>
+      </w:r>
+      <w:r>
+        <w:t xml:space="preserve">informando sobre las novedades y </w:t>
       </w:r>
       <w:r>
         <w:t xml:space="preserve">otros comentarios </w:t>
@@ -1804,7 +2339,6 @@
                 <w:sz w:val="20"/>
                 <w:szCs w:val="20"/>
               </w:rPr>
-              <w:lastRenderedPageBreak/>
               <w:br w:type="page"/>
             </w:r>
             <w:r>
@@ -2774,6 +3308,8 @@
                 <w:szCs w:val="20"/>
               </w:rPr>
             </w:pPr>
+            <w:bookmarkStart w:id="1" w:name="_GoBack"/>
+            <w:bookmarkEnd w:id="1"/>
           </w:p>
           <w:p>
             <w:pPr>
@@ -2855,7 +3391,7 @@
                 </mc:Choice>
                 <mc:Fallback>
                   <w:pict>
-                    <v:shapetype w14:anchorId="1102C973" id="_x0000_t32" coordsize="21600,21600" o:spt="32" o:oned="t" path="m,l21600,21600e" filled="f">
+                    <v:shapetype w14:anchorId="78514794" id="_x0000_t32" coordsize="21600,21600" o:spt="32" o:oned="t" path="m,l21600,21600e" filled="f">
                       <v:path arrowok="t" fillok="f" o:connecttype="none"/>
                       <o:lock v:ext="edit" shapetype="t"/>
                     </v:shapetype>
@@ -2925,7 +3461,7 @@
                 </mc:Choice>
                 <mc:Fallback>
                   <w:pict>
-                    <v:line w14:anchorId="2A5ADBAD" id="10 Conector recto" o:spid="_x0000_s1026" style="position:absolute;z-index:251671552;visibility:visible;mso-wrap-style:square;mso-wrap-distance-left:9pt;mso-wrap-distance-top:0;mso-wrap-distance-right:9pt;mso-wrap-distance-bottom:0;mso-position-horizontal:absolute;mso-position-horizontal-relative:text;mso-position-vertical:absolute;mso-position-vertical-relative:text" from="86.65pt,6.55pt" to="106.15pt,6.55pt" o:gfxdata="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" strokecolor="#4579b8 [3044]"/>
+                    <v:line w14:anchorId="3F632940" id="10 Conector recto" o:spid="_x0000_s1026" style="position:absolute;z-index:251671552;visibility:visible;mso-wrap-style:square;mso-wrap-distance-left:9pt;mso-wrap-distance-top:0;mso-wrap-distance-right:9pt;mso-wrap-distance-bottom:0;mso-position-horizontal:absolute;mso-position-horizontal-relative:text;mso-position-vertical:absolute;mso-position-vertical-relative:text" from="86.65pt,6.55pt" to="106.15pt,6.55pt" o:gfxdata="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" strokecolor="#4579b8 [3044]"/>
                   </w:pict>
                 </mc:Fallback>
               </mc:AlternateContent>
@@ -3043,7 +3579,7 @@
                 </mc:Choice>
                 <mc:Fallback>
                   <w:pict>
-                    <v:shape w14:anchorId="30FF71B5" id="25 Conector recto de flecha" o:spid="_x0000_s1026" type="#_x0000_t32" style="position:absolute;margin-left:28.15pt;margin-top:-.8pt;width:0;height:222pt;flip:y;z-index:251685888;visibility:visible;mso-wrap-style:square;mso-wrap-distance-left:9pt;mso-wrap-distance-top:0;mso-wrap-distance-right:9pt;mso-wrap-distance-bottom:0;mso-position-horizontal:absolute;mso-position-horizontal-relative:text;mso-position-vertical:absolute;mso-position-vertical-relative:text" o:gfxdata="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" strokecolor="#4579b8 [3044]">
+                    <v:shape w14:anchorId="0BACAD61" id="25 Conector recto de flecha" o:spid="_x0000_s1026" type="#_x0000_t32" style="position:absolute;margin-left:28.15pt;margin-top:-.8pt;width:0;height:222pt;flip:y;z-index:251685888;visibility:visible;mso-wrap-style:square;mso-wrap-distance-left:9pt;mso-wrap-distance-top:0;mso-wrap-distance-right:9pt;mso-wrap-distance-bottom:0;mso-position-horizontal:absolute;mso-position-horizontal-relative:text;mso-position-vertical:absolute;mso-position-vertical-relative:text" o:gfxdata="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" strokecolor="#4579b8 [3044]">
                       <v:stroke endarrow="open"/>
                     </v:shape>
                   </w:pict>
@@ -3170,7 +3706,7 @@
                 </mc:Choice>
                 <mc:Fallback>
                   <w:pict>
-                    <v:line w14:anchorId="3F6CD1A2" id="12 Conector recto" o:spid="_x0000_s1026" style="position:absolute;z-index:251673600;visibility:visible;mso-wrap-style:square;mso-wrap-distance-left:9pt;mso-wrap-distance-top:0;mso-wrap-distance-right:9pt;mso-wrap-distance-bottom:0;mso-position-horizontal:absolute;mso-position-horizontal-relative:text;mso-position-vertical:absolute;mso-position-vertical-relative:text" from="86.65pt,7.35pt" to="86.65pt,34.35pt" o:gfxdata="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" strokecolor="#4579b8 [3044]"/>
+                    <v:line w14:anchorId="4E873BB1" id="12 Conector recto" o:spid="_x0000_s1026" style="position:absolute;z-index:251673600;visibility:visible;mso-wrap-style:square;mso-wrap-distance-left:9pt;mso-wrap-distance-top:0;mso-wrap-distance-right:9pt;mso-wrap-distance-bottom:0;mso-position-horizontal:absolute;mso-position-horizontal-relative:text;mso-position-vertical:absolute;mso-position-vertical-relative:text" from="86.65pt,7.35pt" to="86.65pt,34.35pt" o:gfxdata="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" strokecolor="#4579b8 [3044]"/>
                   </w:pict>
                 </mc:Fallback>
               </mc:AlternateContent>
@@ -3250,7 +3786,7 @@
                 </mc:Choice>
                 <mc:Fallback>
                   <w:pict>
-                    <v:line w14:anchorId="43F13D4B" id="20 Conector recto" o:spid="_x0000_s1026" style="position:absolute;z-index:251681792;visibility:visible;mso-wrap-style:square;mso-wrap-distance-left:9pt;mso-wrap-distance-top:0;mso-wrap-distance-right:9pt;mso-wrap-distance-bottom:0;mso-position-horizontal:absolute;mso-position-horizontal-relative:text;mso-position-vertical:absolute;mso-position-vertical-relative:text" from="296.65pt,9.95pt" to="296.65pt,139.7pt" o:gfxdata="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" strokecolor="#4579b8 [3044]"/>
+                    <v:line w14:anchorId="5210B4D9" id="20 Conector recto" o:spid="_x0000_s1026" style="position:absolute;z-index:251681792;visibility:visible;mso-wrap-style:square;mso-wrap-distance-left:9pt;mso-wrap-distance-top:0;mso-wrap-distance-right:9pt;mso-wrap-distance-bottom:0;mso-position-horizontal:absolute;mso-position-horizontal-relative:text;mso-position-vertical:absolute;mso-position-vertical-relative:text" from="296.65pt,9.95pt" to="296.65pt,139.7pt" o:gfxdata="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" strokecolor="#4579b8 [3044]"/>
                   </w:pict>
                 </mc:Fallback>
               </mc:AlternateContent>
@@ -3314,7 +3850,7 @@
                 </mc:Choice>
                 <mc:Fallback>
                   <w:pict>
-                    <v:line w14:anchorId="71E9E7E5" id="19 Conector recto" o:spid="_x0000_s1026" style="position:absolute;z-index:251680768;visibility:visible;mso-wrap-style:square;mso-wrap-distance-left:9pt;mso-wrap-distance-top:0;mso-wrap-distance-right:9pt;mso-wrap-distance-bottom:0;mso-position-horizontal:absolute;mso-position-horizontal-relative:text;mso-position-vertical:absolute;mso-position-vertical-relative:text" from="255.4pt,9.95pt" to="296.65pt,9.95pt" o:gfxdata="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" strokecolor="#4579b8 [3044]"/>
+                    <v:line w14:anchorId="5AB50E7E" id="19 Conector recto" o:spid="_x0000_s1026" style="position:absolute;z-index:251680768;visibility:visible;mso-wrap-style:square;mso-wrap-distance-left:9pt;mso-wrap-distance-top:0;mso-wrap-distance-right:9pt;mso-wrap-distance-bottom:0;mso-position-horizontal:absolute;mso-position-horizontal-relative:text;mso-position-vertical:absolute;mso-position-vertical-relative:text" from="255.4pt,9.95pt" to="296.65pt,9.95pt" o:gfxdata="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" strokecolor="#4579b8 [3044]"/>
                   </w:pict>
                 </mc:Fallback>
               </mc:AlternateContent>
@@ -3381,7 +3917,7 @@
                 </mc:Choice>
                 <mc:Fallback>
                   <w:pict>
-                    <v:shape w14:anchorId="3FEE8B07" id="18 Conector recto de flecha" o:spid="_x0000_s1026" type="#_x0000_t32" style="position:absolute;margin-left:160.15pt;margin-top:9.95pt;width:36.75pt;height:0;z-index:251679744;visibility:visible;mso-wrap-style:square;mso-wrap-distance-left:9pt;mso-wrap-distance-top:0;mso-wrap-distance-right:9pt;mso-wrap-distance-bottom:0;mso-position-horizontal:absolute;mso-position-horizontal-relative:text;mso-position-vertical:absolute;mso-position-vertical-relative:text" o:gfxdata="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" strokecolor="#4579b8 [3044]">
+                    <v:shape w14:anchorId="3E813B14" id="18 Conector recto de flecha" o:spid="_x0000_s1026" type="#_x0000_t32" style="position:absolute;margin-left:160.15pt;margin-top:9.95pt;width:36.75pt;height:0;z-index:251679744;visibility:visible;mso-wrap-style:square;mso-wrap-distance-left:9pt;mso-wrap-distance-top:0;mso-wrap-distance-right:9pt;mso-wrap-distance-bottom:0;mso-position-horizontal:absolute;mso-position-horizontal-relative:text;mso-position-vertical:absolute;mso-position-vertical-relative:text" o:gfxdata="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" strokecolor="#4579b8 [3044]">
                       <v:stroke endarrow="open"/>
                     </v:shape>
                   </w:pict>
@@ -3450,7 +3986,7 @@
                 </mc:Choice>
                 <mc:Fallback>
                   <w:pict>
-                    <v:shape w14:anchorId="1ADC05F0" id="17 Conector recto de flecha" o:spid="_x0000_s1026" type="#_x0000_t32" style="position:absolute;margin-left:86.65pt;margin-top:9.95pt;width:17.25pt;height:0;z-index:251678720;visibility:visible;mso-wrap-style:square;mso-wrap-distance-left:9pt;mso-wrap-distance-top:0;mso-wrap-distance-right:9pt;mso-wrap-distance-bottom:0;mso-position-horizontal:absolute;mso-position-horizontal-relative:text;mso-position-vertical:absolute;mso-position-vertical-relative:text" o:gfxdata="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" strokecolor="#4579b8 [3044]">
+                    <v:shape w14:anchorId="38C372CA" id="17 Conector recto de flecha" o:spid="_x0000_s1026" type="#_x0000_t32" style="position:absolute;margin-left:86.65pt;margin-top:9.95pt;width:17.25pt;height:0;z-index:251678720;visibility:visible;mso-wrap-style:square;mso-wrap-distance-left:9pt;mso-wrap-distance-top:0;mso-wrap-distance-right:9pt;mso-wrap-distance-bottom:0;mso-position-horizontal:absolute;mso-position-horizontal-relative:text;mso-position-vertical:absolute;mso-position-vertical-relative:text" o:gfxdata="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" strokecolor="#4579b8 [3044]">
                       <v:stroke endarrow="open"/>
                     </v:shape>
                   </w:pict>
@@ -3589,7 +4125,7 @@
                 </mc:Choice>
                 <mc:Fallback>
                   <w:pict>
-                    <v:line w14:anchorId="4D0ED36E" id="13 Conector recto" o:spid="_x0000_s1026" style="position:absolute;z-index:251674624;visibility:visible;mso-wrap-style:square;mso-wrap-distance-left:9pt;mso-wrap-distance-top:0;mso-wrap-distance-right:9pt;mso-wrap-distance-bottom:0;mso-position-horizontal:absolute;mso-position-horizontal-relative:text;mso-position-vertical:absolute;mso-position-vertical-relative:text" from="124.15pt,8.6pt" to="124.15pt,46.85pt" o:gfxdata="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" strokecolor="#4579b8 [3044]"/>
+                    <v:line w14:anchorId="715725BA" id="13 Conector recto" o:spid="_x0000_s1026" style="position:absolute;z-index:251674624;visibility:visible;mso-wrap-style:square;mso-wrap-distance-left:9pt;mso-wrap-distance-top:0;mso-wrap-distance-right:9pt;mso-wrap-distance-bottom:0;mso-position-horizontal:absolute;mso-position-horizontal-relative:text;mso-position-vertical:absolute;mso-position-vertical-relative:text" from="124.15pt,8.6pt" to="124.15pt,46.85pt" o:gfxdata="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" strokecolor="#4579b8 [3044]"/>
                   </w:pict>
                 </mc:Fallback>
               </mc:AlternateContent>
@@ -3680,7 +4216,7 @@
                 </mc:Choice>
                 <mc:Fallback>
                   <w:pict>
-                    <v:shape w14:anchorId="52DCB5B6" id="16 Conector recto de flecha" o:spid="_x0000_s1026" type="#_x0000_t32" style="position:absolute;margin-left:124.15pt;margin-top:10.2pt;width:23.25pt;height:0;z-index:251677696;visibility:visible;mso-wrap-style:square;mso-wrap-distance-left:9pt;mso-wrap-distance-top:0;mso-wrap-distance-right:9pt;mso-wrap-distance-bottom:0;mso-position-horizontal:absolute;mso-position-horizontal-relative:text;mso-position-vertical:absolute;mso-position-vertical-relative:text" o:gfxdata="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" strokecolor="#4579b8 [3044]">
+                    <v:shape w14:anchorId="35C629CF" id="16 Conector recto de flecha" o:spid="_x0000_s1026" type="#_x0000_t32" style="position:absolute;margin-left:124.15pt;margin-top:10.2pt;width:23.25pt;height:0;z-index:251677696;visibility:visible;mso-wrap-style:square;mso-wrap-distance-left:9pt;mso-wrap-distance-top:0;mso-wrap-distance-right:9pt;mso-wrap-distance-bottom:0;mso-position-horizontal:absolute;mso-position-horizontal-relative:text;mso-position-vertical:absolute;mso-position-vertical-relative:text" o:gfxdata="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" strokecolor="#4579b8 [3044]">
                       <v:stroke endarrow="open"/>
                     </v:shape>
                   </w:pict>
@@ -3798,7 +4334,7 @@
                 </mc:Choice>
                 <mc:Fallback>
                   <w:pict>
-                    <v:line w14:anchorId="517ECA94" id="14 Conector recto" o:spid="_x0000_s1026" style="position:absolute;z-index:251675648;visibility:visible;mso-wrap-style:square;mso-wrap-distance-left:9pt;mso-wrap-distance-top:0;mso-wrap-distance-right:9pt;mso-wrap-distance-bottom:0;mso-position-horizontal:absolute;mso-position-horizontal-relative:text;mso-position-vertical:absolute;mso-position-vertical-relative:text" from="175.9pt,-.9pt" to="175.9pt,29.85pt" o:gfxdata="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" strokecolor="#4579b8 [3044]"/>
+                    <v:line w14:anchorId="0EBD124F" id="14 Conector recto" o:spid="_x0000_s1026" style="position:absolute;z-index:251675648;visibility:visible;mso-wrap-style:square;mso-wrap-distance-left:9pt;mso-wrap-distance-top:0;mso-wrap-distance-right:9pt;mso-wrap-distance-bottom:0;mso-position-horizontal:absolute;mso-position-horizontal-relative:text;mso-position-vertical:absolute;mso-position-vertical-relative:text" from="175.9pt,-.9pt" to="175.9pt,29.85pt" o:gfxdata="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" strokecolor="#4579b8 [3044]"/>
                   </w:pict>
                 </mc:Fallback>
               </mc:AlternateContent>
@@ -3881,7 +4417,7 @@
                 </mc:Choice>
                 <mc:Fallback>
                   <w:pict>
-                    <v:shape w14:anchorId="617BF034" id="21 Conector recto de flecha" o:spid="_x0000_s1026" type="#_x0000_t32" style="position:absolute;margin-left:255.4pt;margin-top:5.45pt;width:41.25pt;height:0;flip:x;z-index:251682816;visibility:visible;mso-wrap-style:square;mso-wrap-distance-left:9pt;mso-wrap-distance-top:0;mso-wrap-distance-right:9pt;mso-wrap-distance-bottom:0;mso-position-horizontal:absolute;mso-position-horizontal-relative:text;mso-position-vertical:absolute;mso-position-vertical-relative:text" o:gfxdata="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" strokecolor="#4579b8 [3044]">
+                    <v:shape w14:anchorId="7A90486C" id="21 Conector recto de flecha" o:spid="_x0000_s1026" type="#_x0000_t32" style="position:absolute;margin-left:255.4pt;margin-top:5.45pt;width:41.25pt;height:0;flip:x;z-index:251682816;visibility:visible;mso-wrap-style:square;mso-wrap-distance-left:9pt;mso-wrap-distance-top:0;mso-wrap-distance-right:9pt;mso-wrap-distance-bottom:0;mso-position-horizontal:absolute;mso-position-horizontal-relative:text;mso-position-vertical:absolute;mso-position-vertical-relative:text" o:gfxdata="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" strokecolor="#4579b8 [3044]">
                       <v:stroke endarrow="open"/>
                     </v:shape>
                   </w:pict>
@@ -3950,7 +4486,7 @@
                 </mc:Choice>
                 <mc:Fallback>
                   <w:pict>
-                    <v:shape w14:anchorId="1A3CCDA4" id="15 Conector recto de flecha" o:spid="_x0000_s1026" type="#_x0000_t32" style="position:absolute;margin-left:175.9pt;margin-top:5.45pt;width:21pt;height:0;z-index:251676672;visibility:visible;mso-wrap-style:square;mso-wrap-distance-left:9pt;mso-wrap-distance-top:0;mso-wrap-distance-right:9pt;mso-wrap-distance-bottom:0;mso-position-horizontal:absolute;mso-position-horizontal-relative:text;mso-position-vertical:absolute;mso-position-vertical-relative:text" o:gfxdata="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" strokecolor="#4579b8 [3044]">
+                    <v:shape w14:anchorId="3107D7F7" id="15 Conector recto de flecha" o:spid="_x0000_s1026" type="#_x0000_t32" style="position:absolute;margin-left:175.9pt;margin-top:5.45pt;width:21pt;height:0;z-index:251676672;visibility:visible;mso-wrap-style:square;mso-wrap-distance-left:9pt;mso-wrap-distance-top:0;mso-wrap-distance-right:9pt;mso-wrap-distance-bottom:0;mso-position-horizontal:absolute;mso-position-horizontal-relative:text;mso-position-vertical:absolute;mso-position-vertical-relative:text" o:gfxdata="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" strokecolor="#4579b8 [3044]">
                       <v:stroke endarrow="open"/>
                     </v:shape>
                   </w:pict>
@@ -4027,7 +4563,7 @@
                 </mc:Choice>
                 <mc:Fallback>
                   <w:pict>
-                    <v:line w14:anchorId="799C6789" id="24 Conector recto" o:spid="_x0000_s1026" style="position:absolute;flip:x;z-index:251684864;visibility:visible;mso-wrap-style:square;mso-height-percent:0;mso-wrap-distance-left:9pt;mso-wrap-distance-top:0;mso-wrap-distance-right:9pt;mso-wrap-distance-bottom:0;mso-position-horizontal:absolute;mso-position-horizontal-relative:text;mso-position-vertical:absolute;mso-position-vertical-relative:text;mso-height-percent:0;mso-height-relative:margin" from="28.15pt,1.45pt" to="48.4pt,1.45pt" o:gfxdata="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" strokecolor="#4579b8 [3044]"/>
+                    <v:line w14:anchorId="6D6A0B20" id="24 Conector recto" o:spid="_x0000_s1026" style="position:absolute;flip:x;z-index:251684864;visibility:visible;mso-wrap-style:square;mso-height-percent:0;mso-wrap-distance-left:9pt;mso-wrap-distance-top:0;mso-wrap-distance-right:9pt;mso-wrap-distance-bottom:0;mso-position-horizontal:absolute;mso-position-horizontal-relative:text;mso-position-vertical:absolute;mso-position-vertical-relative:text;mso-height-percent:0;mso-height-relative:margin" from="28.15pt,1.45pt" to="48.4pt,1.45pt" o:gfxdata="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" strokecolor="#4579b8 [3044]"/>
                   </w:pict>
                 </mc:Fallback>
               </mc:AlternateContent>
@@ -4047,6 +4583,7 @@
                 <w:szCs w:val="20"/>
                 <w:lang w:eastAsia="es-AR"/>
               </w:rPr>
+              <w:lastRenderedPageBreak/>
               <mc:AlternateContent>
                 <mc:Choice Requires="wps">
                   <w:drawing>
@@ -4102,7 +4639,7 @@
                 </mc:Choice>
                 <mc:Fallback>
                   <w:pict>
-                    <v:shape w14:anchorId="5914480B" id="22 Conector recto de flecha" o:spid="_x0000_s1026" type="#_x0000_t32" style="position:absolute;margin-left:117.4pt;margin-top:1.25pt;width:79.5pt;height:.75pt;flip:x;z-index:251683840;visibility:visible;mso-wrap-style:square;mso-wrap-distance-left:9pt;mso-wrap-distance-top:0;mso-wrap-distance-right:9pt;mso-wrap-distance-bottom:0;mso-position-horizontal:absolute;mso-position-horizontal-relative:text;mso-position-vertical:absolute;mso-position-vertical-relative:text" o:gfxdata="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" strokecolor="#4579b8 [3044]">
+                    <v:shape w14:anchorId="18CF269F" id="22 Conector recto de flecha" o:spid="_x0000_s1026" type="#_x0000_t32" style="position:absolute;margin-left:117.4pt;margin-top:1.25pt;width:79.5pt;height:.75pt;flip:x;z-index:251683840;visibility:visible;mso-wrap-style:square;mso-wrap-distance-left:9pt;mso-wrap-distance-top:0;mso-wrap-distance-right:9pt;mso-wrap-distance-bottom:0;mso-position-horizontal:absolute;mso-position-horizontal-relative:text;mso-position-vertical:absolute;mso-position-vertical-relative:text" o:gfxdata="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" strokecolor="#4579b8 [3044]">
                       <v:stroke endarrow="open"/>
                     </v:shape>
                   </w:pict>
@@ -4158,6 +4695,7 @@
                 <w:szCs w:val="20"/>
                 <w:u w:val="single"/>
               </w:rPr>
+              <w:lastRenderedPageBreak/>
               <w:t>Descripción del Flujo</w:t>
             </w:r>
             <w:r>
@@ -4203,7 +4741,14 @@
                 <w:sz w:val="16"/>
                 <w:szCs w:val="16"/>
               </w:rPr>
-              <w:t xml:space="preserve">” generara la solicitud en el </w:t>
+              <w:t xml:space="preserve"> </w:t>
+            </w:r>
+            <w:r>
+              <w:rPr>
+                <w:sz w:val="16"/>
+                <w:szCs w:val="16"/>
+              </w:rPr>
+              <w:t xml:space="preserve">generara la solicitud en el </w:t>
             </w:r>
             <w:r>
               <w:rPr>
@@ -4241,7 +4786,84 @@
                 <w:sz w:val="16"/>
                 <w:szCs w:val="16"/>
               </w:rPr>
-              <w:t>en estado “NUEVO”. Si no hay cambios para realizar sobre el mismo y habiendo revisado que los datos son correctos, deberá modificar el estado indicando que el mismo queda “ASIGNADO” y deberá indicar a quien lo delega; asumiendo como genérico que las Peticiones son recibidas por los Coordinadores de área. En este caso “Maximiliano Seif / EF”.</w:t>
+              <w:t>en estado “NUEVA</w:t>
+            </w:r>
+            <w:r>
+              <w:rPr>
+                <w:sz w:val="16"/>
+                <w:szCs w:val="16"/>
+              </w:rPr>
+              <w:t>”. Si no hay cambios para realizar sobre el mismo y habiendo revisado que los datos son correctos, deberá modificar el estado indica</w:t>
+            </w:r>
+            <w:r>
+              <w:rPr>
+                <w:sz w:val="16"/>
+                <w:szCs w:val="16"/>
+              </w:rPr>
+              <w:t>ndo que el mismo queda “ASIGNADA</w:t>
+            </w:r>
+            <w:r>
+              <w:rPr>
+                <w:sz w:val="16"/>
+                <w:szCs w:val="16"/>
+              </w:rPr>
+              <w:t xml:space="preserve">” y deberá indicar a quien lo delega; asumiendo como genérico que las </w:t>
+            </w:r>
+            <w:r>
+              <w:rPr>
+                <w:sz w:val="16"/>
+                <w:szCs w:val="16"/>
+              </w:rPr>
+              <w:t>“</w:t>
+            </w:r>
+            <w:r>
+              <w:rPr>
+                <w:sz w:val="16"/>
+                <w:szCs w:val="16"/>
+              </w:rPr>
+              <w:t>Peticiones</w:t>
+            </w:r>
+            <w:r>
+              <w:rPr>
+                <w:sz w:val="16"/>
+                <w:szCs w:val="16"/>
+              </w:rPr>
+              <w:t>” deberán ser tratadas por “</w:t>
+            </w:r>
+            <w:r>
+              <w:rPr>
+                <w:sz w:val="16"/>
+                <w:szCs w:val="16"/>
+              </w:rPr>
+              <w:t>Coordinadores</w:t>
+            </w:r>
+            <w:r>
+              <w:rPr>
+                <w:sz w:val="16"/>
+                <w:szCs w:val="16"/>
+              </w:rPr>
+              <w:t>”</w:t>
+            </w:r>
+            <w:r>
+              <w:rPr>
+                <w:sz w:val="16"/>
+                <w:szCs w:val="16"/>
+              </w:rPr>
+              <w:t xml:space="preserve"> de ár</w:t>
+            </w:r>
+            <w:r>
+              <w:rPr>
+                <w:sz w:val="16"/>
+                <w:szCs w:val="16"/>
+              </w:rPr>
+              <w:t>ea. En este caso “Maximiliano Sa</w:t>
+            </w:r>
+            <w:r>
+              <w:rPr>
+                <w:sz w:val="16"/>
+                <w:szCs w:val="16"/>
+              </w:rPr>
+              <w:t>if / EF”.</w:t>
             </w:r>
           </w:p>
           <w:p>
@@ -4272,7 +4894,64 @@
                 <w:sz w:val="16"/>
                 <w:szCs w:val="16"/>
               </w:rPr>
-              <w:t>Recibida la Petición en estado “asignada”, el responsable de Espacios Físicos podrá:</w:t>
+              <w:t xml:space="preserve">Recibida la </w:t>
+            </w:r>
+            <w:r>
+              <w:rPr>
+                <w:sz w:val="16"/>
+                <w:szCs w:val="16"/>
+              </w:rPr>
+              <w:t>“</w:t>
+            </w:r>
+            <w:r>
+              <w:rPr>
+                <w:sz w:val="16"/>
+                <w:szCs w:val="16"/>
+              </w:rPr>
+              <w:t>Petición</w:t>
+            </w:r>
+            <w:r>
+              <w:rPr>
+                <w:sz w:val="16"/>
+                <w:szCs w:val="16"/>
+              </w:rPr>
+              <w:t>”</w:t>
+            </w:r>
+            <w:r>
+              <w:rPr>
+                <w:sz w:val="16"/>
+                <w:szCs w:val="16"/>
+              </w:rPr>
+              <w:t xml:space="preserve"> en estado “</w:t>
+            </w:r>
+            <w:r>
+              <w:rPr>
+                <w:sz w:val="16"/>
+                <w:szCs w:val="16"/>
+              </w:rPr>
+              <w:t>ASIGNADA</w:t>
+            </w:r>
+            <w:r>
+              <w:rPr>
+                <w:sz w:val="16"/>
+                <w:szCs w:val="16"/>
+              </w:rPr>
+              <w:t xml:space="preserve">”, el responsable de </w:t>
+            </w:r>
+            <w:r>
+              <w:rPr>
+                <w:b/>
+                <w:sz w:val="16"/>
+                <w:szCs w:val="16"/>
+              </w:rPr>
+              <w:t>Espacios Físicos</w:t>
+            </w:r>
+            <w:r>
+              <w:rPr>
+                <w:sz w:val="16"/>
+                <w:szCs w:val="16"/>
+              </w:rPr>
+              <w:t xml:space="preserve"> podrá:</w:t>
             </w:r>
           </w:p>
           <w:p>
@@ -4289,21 +4968,36 @@
                 <w:sz w:val="16"/>
                 <w:szCs w:val="16"/>
               </w:rPr>
-              <w:t xml:space="preserve">* </w:t>
-            </w:r>
-            <w:r>
-              <w:rPr>
-                <w:sz w:val="16"/>
-                <w:szCs w:val="16"/>
-              </w:rPr>
-              <w:t xml:space="preserve"> </w:t>
-            </w:r>
-            <w:r>
-              <w:rPr>
-                <w:sz w:val="16"/>
-                <w:szCs w:val="16"/>
-              </w:rPr>
-              <w:t>modificar su estado poniendo el pedido “EN CURSO” cuando delegue la tarea de ejecución operativa a quien corresponda (nombre personal operativo que la llevara a cabo (Llaverero/Seguridad). Se recomienda verificar la “fecha de fin” requerida siempre que se recibe una tarea. IMPORTANTE: En caso de modificar dicha fecha será mandatorio indicar por “NOTA” en la misma Petición, el motivo del cambio.</w:t>
+              <w:t>* modificar</w:t>
+            </w:r>
+            <w:r>
+              <w:rPr>
+                <w:sz w:val="16"/>
+                <w:szCs w:val="16"/>
+              </w:rPr>
+              <w:t xml:space="preserve"> su estado poniendo el pedido “EN CURSO” cuando delegue la tarea de ejecución operativa a quien corresponda (nombre personal operativo que la llevara a cabo </w:t>
+            </w:r>
+            <w:r>
+              <w:rPr>
+                <w:b/>
+                <w:sz w:val="16"/>
+                <w:szCs w:val="16"/>
+              </w:rPr>
+              <w:t>(Llaverero/Seguridad</w:t>
+            </w:r>
+            <w:r>
+              <w:rPr>
+                <w:sz w:val="16"/>
+                <w:szCs w:val="16"/>
+              </w:rPr>
+              <w:t>). Se recomienda verificar la “F</w:t>
+            </w:r>
+            <w:r>
+              <w:rPr>
+                <w:sz w:val="16"/>
+                <w:szCs w:val="16"/>
+              </w:rPr>
+              <w:t>echa de fin” requerida siempre que se recibe una tarea. IMPORTANTE: En caso de modificar dicha fecha será mandatorio indicar por “NOTA” en la misma Petición, el motivo del cambio.</w:t>
             </w:r>
           </w:p>
           <w:p>
@@ -4327,7 +5021,35 @@
                 <w:sz w:val="16"/>
                 <w:szCs w:val="16"/>
               </w:rPr>
-              <w:t>modificar su estado poniendo el pedido en “NO APLICA” cuando la tarea no corresponda al área (analizar casos posibles)</w:t>
+              <w:t>modificar su estado poniendo el pedido en “</w:t>
+            </w:r>
+            <w:r>
+              <w:rPr>
+                <w:sz w:val="16"/>
+                <w:szCs w:val="16"/>
+              </w:rPr>
+              <w:t>CERRADO (</w:t>
+            </w:r>
+            <w:r>
+              <w:rPr>
+                <w:sz w:val="16"/>
+                <w:szCs w:val="16"/>
+              </w:rPr>
+              <w:t>NO APLICA</w:t>
+            </w:r>
+            <w:r>
+              <w:rPr>
+                <w:sz w:val="16"/>
+                <w:szCs w:val="16"/>
+              </w:rPr>
+              <w:t>)</w:t>
+            </w:r>
+            <w:r>
+              <w:rPr>
+                <w:sz w:val="16"/>
+                <w:szCs w:val="16"/>
+              </w:rPr>
+              <w:t>” cuando la tarea no corresponda al área (analizar casos posibles)</w:t>
             </w:r>
             <w:r>
               <w:rPr>
@@ -4365,7 +5087,7 @@
                 <w:sz w:val="16"/>
                 <w:szCs w:val="16"/>
               </w:rPr>
-              <w:t>Quedará bajo responsabilidad de personal operativo (Llaverero/</w:t>
+              <w:t xml:space="preserve">Quedará bajo responsabilidad de personal operativo </w:t>
             </w:r>
             <w:r>
               <w:rPr>
@@ -4373,7 +5095,15 @@
                 <w:sz w:val="16"/>
                 <w:szCs w:val="16"/>
               </w:rPr>
-              <w:t xml:space="preserve">Seguridad) </w:t>
+              <w:t>(Llaverero/Seguridad</w:t>
+            </w:r>
+            <w:r>
+              <w:rPr>
+                <w:b/>
+                <w:sz w:val="16"/>
+                <w:szCs w:val="16"/>
+              </w:rPr>
+              <w:t xml:space="preserve">) </w:t>
             </w:r>
             <w:r>
               <w:rPr>
@@ -4419,7 +5149,63 @@
                 <w:sz w:val="16"/>
                 <w:szCs w:val="16"/>
               </w:rPr>
-              <w:t xml:space="preserve"> recibirá la notificación de estado resuelto en el In-Box y procederá a modificar el estado de la Petición a “CERRADO” con presunción de conformidad. </w:t>
+              <w:t xml:space="preserve"> recibirá la notificación de estado resuelto en </w:t>
+            </w:r>
+            <w:r>
+              <w:rPr>
+                <w:sz w:val="16"/>
+                <w:szCs w:val="16"/>
+              </w:rPr>
+              <w:t>la “BANDEJA DE ENTRADA”</w:t>
+            </w:r>
+            <w:r>
+              <w:rPr>
+                <w:sz w:val="16"/>
+                <w:szCs w:val="16"/>
+              </w:rPr>
+              <w:t xml:space="preserve"> y procederá a modificar el estado de la </w:t>
+            </w:r>
+            <w:r>
+              <w:rPr>
+                <w:sz w:val="16"/>
+                <w:szCs w:val="16"/>
+              </w:rPr>
+              <w:t>“</w:t>
+            </w:r>
+            <w:r>
+              <w:rPr>
+                <w:sz w:val="16"/>
+                <w:szCs w:val="16"/>
+              </w:rPr>
+              <w:t>Petición</w:t>
+            </w:r>
+            <w:r>
+              <w:rPr>
+                <w:sz w:val="16"/>
+                <w:szCs w:val="16"/>
+              </w:rPr>
+              <w:t>”</w:t>
+            </w:r>
+            <w:r>
+              <w:rPr>
+                <w:sz w:val="16"/>
+                <w:szCs w:val="16"/>
+              </w:rPr>
+              <w:t xml:space="preserve"> a “CERRADO</w:t>
+            </w:r>
+            <w:r>
+              <w:rPr>
+                <w:sz w:val="16"/>
+                <w:szCs w:val="16"/>
+              </w:rPr>
+              <w:t xml:space="preserve"> (CONFORME)</w:t>
+            </w:r>
+            <w:r>
+              <w:rPr>
+                <w:sz w:val="16"/>
+                <w:szCs w:val="16"/>
+              </w:rPr>
+              <w:t xml:space="preserve">” con presunción de conformidad. </w:t>
             </w:r>
           </w:p>
           <w:p>
@@ -4450,7 +5236,92 @@
                 <w:sz w:val="16"/>
                 <w:szCs w:val="16"/>
               </w:rPr>
-              <w:t xml:space="preserve">En caso de que Mesa de Ayuda reciba alguna queja/reclamo por una solicitud ya cerrada, deberá identificar la Petición y modificar su estado para que quede CERRADO NO-CONFORME. </w:t>
+              <w:t xml:space="preserve">En caso de que </w:t>
+            </w:r>
+            <w:r>
+              <w:rPr>
+                <w:b/>
+                <w:sz w:val="16"/>
+                <w:szCs w:val="16"/>
+              </w:rPr>
+              <w:t xml:space="preserve">Mesa de Ayuda </w:t>
+            </w:r>
+            <w:r>
+              <w:rPr>
+                <w:sz w:val="16"/>
+                <w:szCs w:val="16"/>
+              </w:rPr>
+              <w:t xml:space="preserve">reciba alguna queja/reclamo por una solicitud ya cerrada, deberá identificar la </w:t>
+            </w:r>
+            <w:r>
+              <w:rPr>
+                <w:sz w:val="16"/>
+                <w:szCs w:val="16"/>
+              </w:rPr>
+              <w:t>“</w:t>
+            </w:r>
+            <w:r>
+              <w:rPr>
+                <w:sz w:val="16"/>
+                <w:szCs w:val="16"/>
+              </w:rPr>
+              <w:t>Petición</w:t>
+            </w:r>
+            <w:r>
+              <w:rPr>
+                <w:sz w:val="16"/>
+                <w:szCs w:val="16"/>
+              </w:rPr>
+              <w:t>”</w:t>
+            </w:r>
+            <w:r>
+              <w:rPr>
+                <w:sz w:val="16"/>
+                <w:szCs w:val="16"/>
+              </w:rPr>
+              <w:t xml:space="preserve"> y modificar su estado para que quede </w:t>
+            </w:r>
+            <w:r>
+              <w:rPr>
+                <w:sz w:val="16"/>
+                <w:szCs w:val="16"/>
+              </w:rPr>
+              <w:t>“</w:t>
+            </w:r>
+            <w:r>
+              <w:rPr>
+                <w:sz w:val="16"/>
+                <w:szCs w:val="16"/>
+              </w:rPr>
+              <w:t xml:space="preserve">CERRADO </w:t>
+            </w:r>
+            <w:r>
+              <w:rPr>
+                <w:sz w:val="16"/>
+                <w:szCs w:val="16"/>
+              </w:rPr>
+              <w:t>(</w:t>
+            </w:r>
+            <w:r>
+              <w:rPr>
+                <w:sz w:val="16"/>
+                <w:szCs w:val="16"/>
+              </w:rPr>
+              <w:t>NO-CONFORME</w:t>
+            </w:r>
+            <w:r>
+              <w:rPr>
+                <w:sz w:val="16"/>
+                <w:szCs w:val="16"/>
+              </w:rPr>
+              <w:t>)”</w:t>
+            </w:r>
+            <w:r>
+              <w:rPr>
+                <w:sz w:val="16"/>
+                <w:szCs w:val="16"/>
+              </w:rPr>
+              <w:t xml:space="preserve">. </w:t>
             </w:r>
           </w:p>
           <w:p>
@@ -4481,6 +5352,7 @@
                 <w:sz w:val="16"/>
                 <w:szCs w:val="16"/>
               </w:rPr>
+              <w:lastRenderedPageBreak/>
               <w:t xml:space="preserve">En ese caso será obligatorio generar una nueva solicitud en la que será obligatorio vincular el Número de Solicitud Padre (entendiendo como tal al ticket cerrado no-conforme) </w:t>
             </w:r>
             <w:r>
@@ -4526,6 +5398,7 @@
                 <w:szCs w:val="16"/>
                 <w:u w:val="single"/>
               </w:rPr>
+              <w:lastRenderedPageBreak/>
               <w:t>Responsabilidades:</w:t>
             </w:r>
           </w:p>
@@ -5039,7 +5912,7 @@
         <w:noProof/>
         <w:lang w:val="es-ES"/>
       </w:rPr>
-      <w:t>1</w:t>
+      <w:t>7</w:t>
     </w:r>
     <w:r>
       <w:rPr>
@@ -5168,7 +6041,7 @@
           <v:imagedata r:id="rId1" o:title=""/>
           <w10:wrap anchorx="page" anchory="page"/>
         </v:shape>
-        <o:OLEObject Type="Embed" ProgID="Word.Picture.8" ShapeID="_x0000_s2049" DrawAspect="Content" ObjectID="_1522672827" r:id="rId2"/>
+        <o:OLEObject Type="Embed" ProgID="Word.Picture.8" ShapeID="_x0000_s2049" DrawAspect="Content" ObjectID="_1522676304" r:id="rId2"/>
       </w:object>
     </w:r>
   </w:p>
@@ -7268,7 +8141,7 @@
 </file>
 
 <file path=customXml/itemProps1.xml><?xml version="1.0" encoding="utf-8"?>
-<ds:datastoreItem xmlns:ds="http://schemas.openxmlformats.org/officeDocument/2006/customXml" ds:itemID="{12F36804-6B63-450D-8367-527D0DB241E8}">
+<ds:datastoreItem xmlns:ds="http://schemas.openxmlformats.org/officeDocument/2006/customXml" ds:itemID="{79C5EAB8-4A92-4187-9CB2-D20A5FD5E8CA}">
   <ds:schemaRefs>
     <ds:schemaRef ds:uri="http://schemas.openxmlformats.org/officeDocument/2006/bibliography"/>
   </ds:schemaRefs>

</xml_diff>

<commit_message>
actualizacion apertura espacio y propuestas para analizar con sistemas
</commit_message>
<xml_diff>
--- a/2-calidad/2-procedimientos/PROCEDIMIENTOS GENERALES DE CTO/PG - TRATAMIENTO DE LLAVES Y APERTURA DE ESPACIOS.docx
+++ b/2-calidad/2-procedimientos/PROCEDIMIENTOS GENERALES DE CTO/PG - TRATAMIENTO DE LLAVES Y APERTURA DE ESPACIOS.docx
@@ -12,6 +12,8 @@
         </w:rPr>
       </w:pPr>
       <w:bookmarkStart w:id="0" w:name="_Toc446920528"/>
+      <w:bookmarkStart w:id="1" w:name="_GoBack"/>
+      <w:bookmarkEnd w:id="1"/>
       <w:r>
         <w:rPr>
           <w:rFonts w:cs="Arial"/>
@@ -263,8 +265,6 @@
           <w:lang w:eastAsia="es-ES"/>
         </w:rPr>
       </w:pPr>
-      <w:bookmarkStart w:id="1" w:name="_GoBack"/>
-      <w:bookmarkEnd w:id="1"/>
     </w:p>
     <w:p>
       <w:pPr>
@@ -390,12 +390,16 @@
         <w:rPr>
           <w:rFonts w:cstheme="minorHAnsi"/>
           <w:b/>
+          <w:sz w:val="20"/>
+          <w:szCs w:val="20"/>
         </w:rPr>
       </w:pPr>
       <w:r>
         <w:rPr>
           <w:rFonts w:cstheme="minorHAnsi"/>
           <w:b/>
+          <w:sz w:val="20"/>
+          <w:szCs w:val="20"/>
         </w:rPr>
         <w:lastRenderedPageBreak/>
         <w:t>Definición</w:t>
@@ -404,6 +408,8 @@
         <w:rPr>
           <w:rFonts w:cstheme="minorHAnsi"/>
           <w:b/>
+          <w:sz w:val="20"/>
+          <w:szCs w:val="20"/>
         </w:rPr>
         <w:t xml:space="preserve"> y generalidades:</w:t>
       </w:r>
@@ -412,249 +418,247 @@
       <w:pPr>
         <w:ind w:left="360"/>
         <w:jc w:val="both"/>
-        <w:rPr>
-          <w:rFonts w:cstheme="minorHAnsi"/>
-          <w:color w:val="222222"/>
-          <w:shd w:val="clear" w:color="auto" w:fill="FFFFFF"/>
-        </w:rPr>
-      </w:pPr>
-      <w:r>
-        <w:rPr>
-          <w:rFonts w:cstheme="minorHAnsi"/>
-          <w:color w:val="222222"/>
-          <w:shd w:val="clear" w:color="auto" w:fill="FFFFFF"/>
-        </w:rPr>
-        <w:t>Se entiende a los efectos de este procedimiento que</w:t>
-      </w:r>
-      <w:r>
-        <w:rPr>
-          <w:rFonts w:cstheme="minorHAnsi"/>
-          <w:color w:val="222222"/>
-          <w:shd w:val="clear" w:color="auto" w:fill="FFFFFF"/>
-        </w:rPr>
-        <w:t xml:space="preserve"> los “espacios” son oficinas, salas, áreas de servicio y todo otro factible de ser catalogado en las diferentes Áreas del Centro Cultural a saber: Industrial, Noble y de Transición.  </w:t>
-      </w:r>
-      <w:r>
-        <w:rPr>
-          <w:rFonts w:cstheme="minorHAnsi"/>
-          <w:color w:val="222222"/>
-          <w:shd w:val="clear" w:color="auto" w:fill="FFFFFF"/>
-        </w:rPr>
-        <w:t xml:space="preserve"> </w:t>
-      </w:r>
-      <w:r>
-        <w:rPr>
-          <w:rFonts w:cstheme="minorHAnsi"/>
-          <w:color w:val="222222"/>
-          <w:shd w:val="clear" w:color="auto" w:fill="FFFFFF"/>
-        </w:rPr>
-        <w:t xml:space="preserve">Los mismos son los que se encuentran identificados en los planos </w:t>
-      </w:r>
-      <w:r>
         <w:rPr>
           <w:rFonts w:cstheme="minorHAnsi"/>
           <w:b/>
           <w:color w:val="222222"/>
+          <w:sz w:val="20"/>
+          <w:szCs w:val="20"/>
           <w:shd w:val="clear" w:color="auto" w:fill="FFFFFF"/>
         </w:rPr>
-        <w:t>https://github.com/jsrxar/dge/tree/master/1-general/2-planos</w:t>
-      </w:r>
+      </w:pPr>
+      <w:r>
+        <w:rPr>
+          <w:rFonts w:cstheme="minorHAnsi"/>
+          <w:color w:val="222222"/>
+          <w:sz w:val="20"/>
+          <w:szCs w:val="20"/>
+          <w:shd w:val="clear" w:color="auto" w:fill="FFFFFF"/>
+        </w:rPr>
+        <w:t>Se entiende a los efectos de este procedimiento que</w:t>
+      </w:r>
+      <w:r>
+        <w:rPr>
+          <w:rFonts w:cstheme="minorHAnsi"/>
+          <w:color w:val="222222"/>
+          <w:sz w:val="20"/>
+          <w:szCs w:val="20"/>
+          <w:shd w:val="clear" w:color="auto" w:fill="FFFFFF"/>
+        </w:rPr>
+        <w:t xml:space="preserve"> los “espacios” son oficinas, salas, áreas de servicio y todo otro factible de ser catalogado en las diferentes Áreas del Centro Cultural a saber: Industrial, Noble y de Transición.  </w:t>
+      </w:r>
+      <w:r>
+        <w:rPr>
+          <w:rFonts w:cstheme="minorHAnsi"/>
+          <w:color w:val="222222"/>
+          <w:sz w:val="20"/>
+          <w:szCs w:val="20"/>
+          <w:shd w:val="clear" w:color="auto" w:fill="FFFFFF"/>
+        </w:rPr>
+        <w:t xml:space="preserve"> </w:t>
+      </w:r>
+      <w:r>
+        <w:rPr>
+          <w:rFonts w:cstheme="minorHAnsi"/>
+          <w:color w:val="222222"/>
+          <w:sz w:val="20"/>
+          <w:szCs w:val="20"/>
+          <w:shd w:val="clear" w:color="auto" w:fill="FFFFFF"/>
+        </w:rPr>
+        <w:t xml:space="preserve">Los mismos son los que se encuentran identificados en los planos </w:t>
+      </w:r>
+      <w:hyperlink r:id="rId9" w:history="1">
+        <w:r>
+          <w:rPr>
+            <w:rStyle w:val="Hipervnculo"/>
+            <w:rFonts w:cstheme="minorHAnsi"/>
+            <w:b/>
+            <w:sz w:val="20"/>
+            <w:szCs w:val="20"/>
+            <w:shd w:val="clear" w:color="auto" w:fill="FFFFFF"/>
+          </w:rPr>
+          <w:t>https://github.com/jsrxar/dge/tree/master/1-general/2-planos</w:t>
+        </w:r>
+      </w:hyperlink>
     </w:p>
     <w:p>
       <w:pPr>
+        <w:spacing w:after="0"/>
         <w:ind w:left="360"/>
         <w:jc w:val="both"/>
-      </w:pPr>
-      <w:r>
-        <w:t xml:space="preserve">Sera responsable por la gestión </w:t>
-      </w:r>
-      <w:r>
-        <w:t xml:space="preserve">de apertura, cierre </w:t>
-      </w:r>
-      <w:r>
-        <w:t>y</w:t>
-      </w:r>
-      <w:r>
-        <w:t xml:space="preserve"> guarda de</w:t>
-      </w:r>
-      <w:r>
-        <w:t xml:space="preserve"> </w:t>
-      </w:r>
-      <w:r>
-        <w:t>llaves dentro del edificio,</w:t>
-      </w:r>
-      <w:r>
-        <w:t xml:space="preserve"> el Área de Espacios Físicos</w:t>
-      </w:r>
-      <w:r>
-        <w:t xml:space="preserve">, que </w:t>
-      </w:r>
-      <w:r>
-        <w:rPr>
-          <w:rFonts w:cstheme="minorHAnsi"/>
-          <w:color w:val="222222"/>
-          <w:shd w:val="clear" w:color="auto" w:fill="FFFFFF"/>
-        </w:rPr>
-        <w:t>será identificada en este texto y en otros registros del sistema de gestión de calidad como “</w:t>
-      </w:r>
-      <w:r>
-        <w:t>EF”</w:t>
+        <w:rPr>
+          <w:sz w:val="20"/>
+          <w:szCs w:val="20"/>
+        </w:rPr>
+      </w:pPr>
+      <w:r>
+        <w:rPr>
+          <w:sz w:val="20"/>
+          <w:szCs w:val="20"/>
+        </w:rPr>
+        <w:t>Se deberá en todos los casos poder identificar para cada espacio los siguientes aspectos:</w:t>
       </w:r>
     </w:p>
     <w:p>
       <w:pPr>
+        <w:spacing w:after="0"/>
         <w:ind w:left="360"/>
         <w:jc w:val="both"/>
         <w:rPr>
-          <w:rFonts w:cstheme="minorHAnsi"/>
-          <w:color w:val="222222"/>
-          <w:shd w:val="clear" w:color="auto" w:fill="FFFFFF"/>
-        </w:rPr>
-      </w:pPr>
-      <w:r>
-        <w:rPr>
-          <w:rFonts w:cstheme="minorHAnsi"/>
-          <w:color w:val="222222"/>
-          <w:shd w:val="clear" w:color="auto" w:fill="FFFFFF"/>
-        </w:rPr>
-        <w:t>P</w:t>
-      </w:r>
-      <w:r>
-        <w:rPr>
-          <w:rFonts w:cstheme="minorHAnsi"/>
-          <w:color w:val="222222"/>
-          <w:shd w:val="clear" w:color="auto" w:fill="FFFFFF"/>
-        </w:rPr>
-        <w:t xml:space="preserve">ersonal de Seguridad será responsable por </w:t>
-      </w:r>
-      <w:r>
-        <w:rPr>
-          <w:rFonts w:cstheme="minorHAnsi"/>
-          <w:color w:val="222222"/>
-          <w:shd w:val="clear" w:color="auto" w:fill="FFFFFF"/>
-        </w:rPr>
-        <w:t xml:space="preserve">cumplir con </w:t>
-      </w:r>
-      <w:r>
-        <w:rPr>
-          <w:rFonts w:cstheme="minorHAnsi"/>
-          <w:color w:val="222222"/>
-          <w:shd w:val="clear" w:color="auto" w:fill="FFFFFF"/>
-        </w:rPr>
-        <w:t xml:space="preserve">la </w:t>
-      </w:r>
-      <w:proofErr w:type="spellStart"/>
-      <w:proofErr w:type="gramStart"/>
-      <w:r>
-        <w:rPr>
-          <w:rFonts w:cstheme="minorHAnsi"/>
-          <w:color w:val="222222"/>
-          <w:shd w:val="clear" w:color="auto" w:fill="FFFFFF"/>
-        </w:rPr>
-        <w:t>accion</w:t>
-      </w:r>
-      <w:proofErr w:type="spellEnd"/>
-      <w:r>
-        <w:rPr>
-          <w:rFonts w:cstheme="minorHAnsi"/>
-          <w:color w:val="222222"/>
-          <w:shd w:val="clear" w:color="auto" w:fill="FFFFFF"/>
-        </w:rPr>
-        <w:t xml:space="preserve"> operativo</w:t>
-      </w:r>
-      <w:proofErr w:type="gramEnd"/>
-      <w:r>
-        <w:rPr>
-          <w:rFonts w:cstheme="minorHAnsi"/>
-          <w:color w:val="222222"/>
-          <w:shd w:val="clear" w:color="auto" w:fill="FFFFFF"/>
-        </w:rPr>
-        <w:t xml:space="preserve"> de apertura y cierre de puertas tanto como de resguardar las</w:t>
-      </w:r>
-      <w:r>
-        <w:rPr>
-          <w:rFonts w:cstheme="minorHAnsi"/>
-          <w:color w:val="222222"/>
-          <w:shd w:val="clear" w:color="auto" w:fill="FFFFFF"/>
-        </w:rPr>
-        <w:t xml:space="preserve"> llaves, </w:t>
-      </w:r>
-      <w:r>
-        <w:rPr>
-          <w:rFonts w:cstheme="minorHAnsi"/>
-          <w:color w:val="222222"/>
-          <w:shd w:val="clear" w:color="auto" w:fill="FFFFFF"/>
-        </w:rPr>
-        <w:t>por lo que será de su entera</w:t>
-      </w:r>
-      <w:r>
-        <w:rPr>
-          <w:rFonts w:cstheme="minorHAnsi"/>
-          <w:color w:val="222222"/>
-          <w:shd w:val="clear" w:color="auto" w:fill="FFFFFF"/>
-        </w:rPr>
-        <w:t xml:space="preserve"> responsabilidad la custodia y devolución a término </w:t>
-      </w:r>
-      <w:r>
-        <w:rPr>
-          <w:rFonts w:cstheme="minorHAnsi"/>
-          <w:color w:val="222222"/>
-          <w:shd w:val="clear" w:color="auto" w:fill="FFFFFF"/>
-        </w:rPr>
-        <w:t>de las mismas.</w:t>
-      </w:r>
-      <w:r>
-        <w:rPr>
-          <w:rFonts w:cstheme="minorHAnsi"/>
-          <w:color w:val="222222"/>
-          <w:shd w:val="clear" w:color="auto" w:fill="FFFFFF"/>
-        </w:rPr>
-        <w:t xml:space="preserve"> </w:t>
+          <w:sz w:val="20"/>
+          <w:szCs w:val="20"/>
+        </w:rPr>
+      </w:pPr>
+      <w:r>
+        <w:rPr>
+          <w:sz w:val="20"/>
+          <w:szCs w:val="20"/>
+        </w:rPr>
+        <w:t>“TIPO” = indicara el uso original para el que se diseñó el espacio</w:t>
       </w:r>
     </w:p>
     <w:p>
       <w:pPr>
+        <w:spacing w:after="0"/>
         <w:ind w:left="360"/>
         <w:jc w:val="both"/>
-      </w:pPr>
-      <w:r>
-        <w:t>Los actores involucrados en el proceso deberán contar con acceso al “</w:t>
-      </w:r>
-      <w:r>
-        <w:rPr>
-          <w:b/>
-        </w:rPr>
-        <w:t>Sistema de Gestión de Activos</w:t>
-      </w:r>
-      <w:r>
-        <w:rPr>
-          <w:b/>
-        </w:rPr>
-        <w:t xml:space="preserve"> (SGA)</w:t>
-      </w:r>
-      <w:r>
-        <w:t xml:space="preserve">” </w:t>
-      </w:r>
-      <w:r>
-        <w:t>con perfiles de acceso y visibilidad definidos según instrucción de la Coordinación de la CTO</w:t>
-      </w:r>
-      <w:r>
-        <w:t xml:space="preserve">; los mismos son: “EF” – “Seguridad – </w:t>
-      </w:r>
-      <w:proofErr w:type="spellStart"/>
-      <w:r>
-        <w:t>Llavereros</w:t>
-      </w:r>
-      <w:proofErr w:type="spellEnd"/>
-      <w:r>
-        <w:t xml:space="preserve">”  </w:t>
+        <w:rPr>
+          <w:sz w:val="20"/>
+          <w:szCs w:val="20"/>
+        </w:rPr>
+      </w:pPr>
+      <w:r>
+        <w:rPr>
+          <w:sz w:val="20"/>
+          <w:szCs w:val="20"/>
+        </w:rPr>
+        <w:t>“OCUPACION” = indicara que área está haciendo uso del espacio</w:t>
       </w:r>
     </w:p>
     <w:p>
       <w:pPr>
+        <w:spacing w:after="0"/>
+        <w:ind w:left="360"/>
+        <w:jc w:val="both"/>
+        <w:rPr>
+          <w:sz w:val="20"/>
+          <w:szCs w:val="20"/>
+        </w:rPr>
+      </w:pPr>
+      <w:r>
+        <w:rPr>
+          <w:sz w:val="20"/>
+          <w:szCs w:val="20"/>
+        </w:rPr>
+        <w:t>“FUNCIONALIDAD” = indicara el uso que actualmente se le está dando al espacio (por contraposición al “tipo” antes definido</w:t>
+      </w:r>
+    </w:p>
+    <w:p>
+      <w:pPr>
+        <w:spacing w:after="0"/>
+        <w:ind w:left="360"/>
+        <w:jc w:val="both"/>
+        <w:rPr>
+          <w:sz w:val="20"/>
+          <w:szCs w:val="20"/>
+        </w:rPr>
+      </w:pPr>
+      <w:r>
+        <w:rPr>
+          <w:sz w:val="20"/>
+          <w:szCs w:val="20"/>
+        </w:rPr>
+        <w:t xml:space="preserve"> </w:t>
+      </w:r>
+      <w:r>
+        <w:rPr>
+          <w:sz w:val="20"/>
+          <w:szCs w:val="20"/>
+        </w:rPr>
+        <w:t xml:space="preserve">“ESTADO”  de los espacios en este procedimiento, los siguientes: </w:t>
+      </w:r>
+    </w:p>
+    <w:p>
+      <w:pPr>
         <w:pStyle w:val="Prrafodelista"/>
-        <w:ind w:left="1080"/>
+        <w:numPr>
+          <w:ilvl w:val="0"/>
+          <w:numId w:val="12"/>
+        </w:numPr>
+        <w:spacing w:after="0"/>
         <w:jc w:val="both"/>
+        <w:rPr>
+          <w:sz w:val="20"/>
+          <w:szCs w:val="20"/>
+        </w:rPr>
+      </w:pPr>
+      <w:r>
+        <w:rPr>
+          <w:sz w:val="20"/>
+          <w:szCs w:val="20"/>
+        </w:rPr>
+        <w:t>“ABIERTO” = la responsabilidad por los bienes quedara en manos de quienes ingresen con tarjeta magnética autorizada.</w:t>
+      </w:r>
+    </w:p>
+    <w:p>
+      <w:pPr>
+        <w:pStyle w:val="Prrafodelista"/>
+        <w:numPr>
+          <w:ilvl w:val="0"/>
+          <w:numId w:val="12"/>
+        </w:numPr>
+        <w:jc w:val="both"/>
+        <w:rPr>
+          <w:sz w:val="20"/>
+          <w:szCs w:val="20"/>
+        </w:rPr>
+      </w:pPr>
+      <w:r>
+        <w:rPr>
+          <w:sz w:val="20"/>
+          <w:szCs w:val="20"/>
+        </w:rPr>
+        <w:t>“CERRADO”: la responsabilidad por los bienes quedara en manos de personal de “Seguridad”.</w:t>
+      </w:r>
+    </w:p>
+    <w:p>
+      <w:pPr>
+        <w:pStyle w:val="Prrafodelista"/>
+        <w:numPr>
+          <w:ilvl w:val="1"/>
+          <w:numId w:val="12"/>
+        </w:numPr>
+        <w:jc w:val="both"/>
+        <w:rPr>
+          <w:sz w:val="20"/>
+          <w:szCs w:val="20"/>
+        </w:rPr>
+      </w:pPr>
+      <w:r>
+        <w:rPr>
+          <w:sz w:val="20"/>
+          <w:szCs w:val="20"/>
+        </w:rPr>
+        <w:t xml:space="preserve">CERRADO CON LIMPIEZA PROGRAMADA: Personal de Seguridad abrirá para que pueda efectuarse la limpieza del espacio según programación establecida en el Plan de Limpieza </w:t>
+      </w:r>
+      <w:r>
+        <w:rPr>
+          <w:sz w:val="20"/>
+          <w:szCs w:val="20"/>
+          <w:highlight w:val="yellow"/>
+        </w:rPr>
+        <w:t>(*: ver si lo descripto en el procedimiento de limpieza sirve)</w:t>
+      </w:r>
+    </w:p>
+    <w:p>
+      <w:pPr>
+        <w:pStyle w:val="Prrafodelista"/>
+        <w:ind w:left="1800"/>
+        <w:jc w:val="both"/>
+        <w:rPr>
+          <w:sz w:val="20"/>
+          <w:szCs w:val="20"/>
+        </w:rPr>
       </w:pPr>
     </w:p>
     <w:p>
@@ -667,31 +671,17 @@
         <w:jc w:val="both"/>
         <w:rPr>
           <w:b/>
+          <w:sz w:val="20"/>
+          <w:szCs w:val="20"/>
         </w:rPr>
       </w:pPr>
       <w:r>
         <w:rPr>
           <w:b/>
-        </w:rPr>
-        <w:t>P</w:t>
-      </w:r>
-      <w:r>
-        <w:rPr>
-          <w:b/>
-        </w:rPr>
-        <w:t xml:space="preserve">lanificación </w:t>
-      </w:r>
-      <w:r>
-        <w:rPr>
-          <w:b/>
-        </w:rPr>
-        <w:t>General</w:t>
-      </w:r>
-      <w:r>
-        <w:rPr>
-          <w:b/>
-        </w:rPr>
-        <w:t xml:space="preserve"> para Cierre y Apertura de Espacios:</w:t>
+          <w:sz w:val="20"/>
+          <w:szCs w:val="20"/>
+        </w:rPr>
+        <w:t>Responsabilidades:</w:t>
       </w:r>
     </w:p>
     <w:p>
@@ -699,422 +689,353 @@
         <w:ind w:left="360"/>
         <w:jc w:val="both"/>
         <w:rPr>
+          <w:sz w:val="20"/>
+          <w:szCs w:val="20"/>
+        </w:rPr>
+      </w:pPr>
+      <w:r>
+        <w:rPr>
+          <w:sz w:val="20"/>
+          <w:szCs w:val="20"/>
+        </w:rPr>
+        <w:t xml:space="preserve">Sera responsable por la gestión </w:t>
+      </w:r>
+      <w:r>
+        <w:rPr>
+          <w:sz w:val="20"/>
+          <w:szCs w:val="20"/>
+        </w:rPr>
+        <w:t>de apertura, cierre</w:t>
+      </w:r>
+      <w:r>
+        <w:rPr>
+          <w:sz w:val="20"/>
+          <w:szCs w:val="20"/>
+        </w:rPr>
+        <w:t xml:space="preserve"> de espacios</w:t>
+      </w:r>
+      <w:r>
+        <w:rPr>
+          <w:sz w:val="20"/>
+          <w:szCs w:val="20"/>
+        </w:rPr>
+        <w:t xml:space="preserve"> </w:t>
+      </w:r>
+      <w:r>
+        <w:rPr>
+          <w:sz w:val="20"/>
+          <w:szCs w:val="20"/>
+        </w:rPr>
+        <w:t>y</w:t>
+      </w:r>
+      <w:r>
+        <w:rPr>
+          <w:sz w:val="20"/>
+          <w:szCs w:val="20"/>
+        </w:rPr>
+        <w:t xml:space="preserve"> guarda de</w:t>
+      </w:r>
+      <w:r>
+        <w:rPr>
+          <w:sz w:val="20"/>
+          <w:szCs w:val="20"/>
+        </w:rPr>
+        <w:t xml:space="preserve"> </w:t>
+      </w:r>
+      <w:r>
+        <w:rPr>
+          <w:sz w:val="20"/>
+          <w:szCs w:val="20"/>
+        </w:rPr>
+        <w:t>llaves,</w:t>
+      </w:r>
+      <w:r>
+        <w:rPr>
+          <w:sz w:val="20"/>
+          <w:szCs w:val="20"/>
+        </w:rPr>
+        <w:t xml:space="preserve"> el Área de Espacios Físicos</w:t>
+      </w:r>
+      <w:r>
+        <w:rPr>
+          <w:sz w:val="20"/>
+          <w:szCs w:val="20"/>
+        </w:rPr>
+        <w:t xml:space="preserve"> que </w:t>
+      </w:r>
+      <w:r>
+        <w:rPr>
           <w:rFonts w:cstheme="minorHAnsi"/>
           <w:color w:val="222222"/>
+          <w:sz w:val="20"/>
+          <w:szCs w:val="20"/>
           <w:shd w:val="clear" w:color="auto" w:fill="FFFFFF"/>
         </w:rPr>
-      </w:pPr>
-      <w:r>
+        <w:t>será identificada en este texto y en otros registros del sistema de gestión de calidad como “</w:t>
+      </w:r>
+      <w:r>
+        <w:rPr>
+          <w:sz w:val="20"/>
+          <w:szCs w:val="20"/>
+        </w:rPr>
+        <w:t>EF”</w:t>
+      </w:r>
+    </w:p>
+    <w:p>
+      <w:pPr>
+        <w:ind w:left="360"/>
+        <w:jc w:val="both"/>
         <w:rPr>
           <w:rFonts w:cstheme="minorHAnsi"/>
           <w:color w:val="222222"/>
+          <w:sz w:val="20"/>
+          <w:szCs w:val="20"/>
           <w:shd w:val="clear" w:color="auto" w:fill="FFFFFF"/>
         </w:rPr>
-        <w:t xml:space="preserve">Este procedimiento establece que se utilizara el </w:t>
-      </w:r>
-      <w:r>
-        <w:rPr>
-          <w:b/>
-        </w:rPr>
-        <w:t>Sistema de Gestión de Activos</w:t>
-      </w:r>
-      <w:r>
-        <w:t xml:space="preserve"> (en adelante “SGA”) </w:t>
-      </w:r>
+      </w:pPr>
       <w:r>
         <w:rPr>
           <w:rFonts w:cstheme="minorHAnsi"/>
           <w:color w:val="222222"/>
+          <w:sz w:val="20"/>
+          <w:szCs w:val="20"/>
           <w:shd w:val="clear" w:color="auto" w:fill="FFFFFF"/>
         </w:rPr>
-        <w:t>para el registro del estado de los espacios del edificio</w:t>
+        <w:t>P</w:t>
+      </w:r>
+      <w:r>
+        <w:rPr>
+          <w:rFonts w:cstheme="minorHAnsi"/>
+          <w:color w:val="222222"/>
+          <w:sz w:val="20"/>
+          <w:szCs w:val="20"/>
+          <w:shd w:val="clear" w:color="auto" w:fill="FFFFFF"/>
+        </w:rPr>
+        <w:t xml:space="preserve">ersonal de Seguridad será responsable por </w:t>
+      </w:r>
+      <w:r>
+        <w:rPr>
+          <w:rFonts w:cstheme="minorHAnsi"/>
+          <w:color w:val="222222"/>
+          <w:sz w:val="20"/>
+          <w:szCs w:val="20"/>
+          <w:shd w:val="clear" w:color="auto" w:fill="FFFFFF"/>
+        </w:rPr>
+        <w:t xml:space="preserve">cumplir con </w:t>
+      </w:r>
+      <w:r>
+        <w:rPr>
+          <w:rFonts w:cstheme="minorHAnsi"/>
+          <w:color w:val="222222"/>
+          <w:sz w:val="20"/>
+          <w:szCs w:val="20"/>
+          <w:shd w:val="clear" w:color="auto" w:fill="FFFFFF"/>
+        </w:rPr>
+        <w:t xml:space="preserve">la </w:t>
+      </w:r>
+      <w:r>
+        <w:rPr>
+          <w:rFonts w:cstheme="minorHAnsi"/>
+          <w:color w:val="222222"/>
+          <w:sz w:val="20"/>
+          <w:szCs w:val="20"/>
+          <w:shd w:val="clear" w:color="auto" w:fill="FFFFFF"/>
+        </w:rPr>
+        <w:t>acción</w:t>
+      </w:r>
+      <w:r>
+        <w:rPr>
+          <w:rFonts w:cstheme="minorHAnsi"/>
+          <w:color w:val="222222"/>
+          <w:sz w:val="20"/>
+          <w:szCs w:val="20"/>
+          <w:shd w:val="clear" w:color="auto" w:fill="FFFFFF"/>
+        </w:rPr>
+        <w:t xml:space="preserve"> operativ</w:t>
+      </w:r>
+      <w:r>
+        <w:rPr>
+          <w:rFonts w:cstheme="minorHAnsi"/>
+          <w:color w:val="222222"/>
+          <w:sz w:val="20"/>
+          <w:szCs w:val="20"/>
+          <w:shd w:val="clear" w:color="auto" w:fill="FFFFFF"/>
+        </w:rPr>
+        <w:t>a</w:t>
+      </w:r>
+      <w:r>
+        <w:rPr>
+          <w:rFonts w:cstheme="minorHAnsi"/>
+          <w:color w:val="222222"/>
+          <w:sz w:val="20"/>
+          <w:szCs w:val="20"/>
+          <w:shd w:val="clear" w:color="auto" w:fill="FFFFFF"/>
+        </w:rPr>
+        <w:t xml:space="preserve"> de apertura y </w:t>
+      </w:r>
+      <w:r>
+        <w:rPr>
+          <w:rFonts w:cstheme="minorHAnsi"/>
+          <w:color w:val="222222"/>
+          <w:sz w:val="20"/>
+          <w:szCs w:val="20"/>
+          <w:shd w:val="clear" w:color="auto" w:fill="FFFFFF"/>
+        </w:rPr>
+        <w:t xml:space="preserve">cierre </w:t>
+      </w:r>
+      <w:r>
+        <w:rPr>
+          <w:rFonts w:cstheme="minorHAnsi"/>
+          <w:color w:val="222222"/>
+          <w:sz w:val="20"/>
+          <w:szCs w:val="20"/>
+          <w:shd w:val="clear" w:color="auto" w:fill="FFFFFF"/>
+        </w:rPr>
+        <w:t xml:space="preserve">con llave </w:t>
+      </w:r>
+      <w:r>
+        <w:rPr>
+          <w:rFonts w:cstheme="minorHAnsi"/>
+          <w:color w:val="222222"/>
+          <w:sz w:val="20"/>
+          <w:szCs w:val="20"/>
+          <w:shd w:val="clear" w:color="auto" w:fill="FFFFFF"/>
+        </w:rPr>
+        <w:t xml:space="preserve">de puertas tanto como </w:t>
+      </w:r>
+      <w:r>
+        <w:rPr>
+          <w:rFonts w:cstheme="minorHAnsi"/>
+          <w:color w:val="222222"/>
+          <w:sz w:val="20"/>
+          <w:szCs w:val="20"/>
+          <w:shd w:val="clear" w:color="auto" w:fill="FFFFFF"/>
+        </w:rPr>
+        <w:t>por devolución de las lla</w:t>
+      </w:r>
+      <w:r>
+        <w:rPr>
+          <w:rFonts w:cstheme="minorHAnsi"/>
+          <w:color w:val="222222"/>
+          <w:sz w:val="20"/>
+          <w:szCs w:val="20"/>
+          <w:shd w:val="clear" w:color="auto" w:fill="FFFFFF"/>
+        </w:rPr>
+        <w:t>ves</w:t>
+      </w:r>
+      <w:r>
+        <w:rPr>
+          <w:rFonts w:cstheme="minorHAnsi"/>
+          <w:color w:val="222222"/>
+          <w:sz w:val="20"/>
+          <w:szCs w:val="20"/>
+          <w:shd w:val="clear" w:color="auto" w:fill="FFFFFF"/>
+        </w:rPr>
+        <w:t xml:space="preserve"> a término.</w:t>
+      </w:r>
+      <w:r>
+        <w:rPr>
+          <w:rFonts w:cstheme="minorHAnsi"/>
+          <w:color w:val="222222"/>
+          <w:sz w:val="20"/>
+          <w:szCs w:val="20"/>
+          <w:shd w:val="clear" w:color="auto" w:fill="FFFFFF"/>
+        </w:rPr>
+        <w:t xml:space="preserve"> </w:t>
       </w:r>
     </w:p>
     <w:p>
       <w:pPr>
-        <w:pStyle w:val="Prrafodelista"/>
-        <w:numPr>
-          <w:ilvl w:val="0"/>
-          <w:numId w:val="2"/>
-        </w:numPr>
-        <w:jc w:val="both"/>
-        <w:rPr>
-          <w:u w:val="single"/>
-        </w:rPr>
-      </w:pPr>
-      <w:r>
-        <w:rPr>
-          <w:u w:val="single"/>
-        </w:rPr>
-        <w:t>Cierre de espacios:</w:t>
-      </w:r>
-    </w:p>
-    <w:p>
-      <w:pPr>
         <w:ind w:left="360"/>
         <w:jc w:val="both"/>
-      </w:pPr>
-      <w:r>
-        <w:t>Diariamente, a la hora en que la Coordinación de CTO defina</w:t>
-      </w:r>
-      <w:r>
-        <w:t xml:space="preserve"> o la Planificación diaria de “EF” prevea</w:t>
-      </w:r>
-      <w:r>
-        <w:t xml:space="preserve">, personal de Seguridad del edificio procederá a dar cierre a todos los espacios que </w:t>
-      </w:r>
-      <w:r>
-        <w:t>estén</w:t>
-      </w:r>
-      <w:r>
+        <w:rPr>
+          <w:sz w:val="20"/>
+          <w:szCs w:val="20"/>
+        </w:rPr>
+      </w:pPr>
+      <w:r>
+        <w:rPr>
+          <w:sz w:val="20"/>
+          <w:szCs w:val="20"/>
+          <w:highlight w:val="yellow"/>
+        </w:rPr>
+        <w:t>Los actores involucrados en el proceso deberán contar con acceso al “</w:t>
+      </w:r>
+      <w:r>
+        <w:rPr>
+          <w:b/>
+          <w:sz w:val="20"/>
+          <w:szCs w:val="20"/>
+          <w:highlight w:val="yellow"/>
+        </w:rPr>
+        <w:t>Sistema de Gestión de Activos</w:t>
+      </w:r>
+      <w:r>
+        <w:rPr>
+          <w:b/>
+          <w:sz w:val="20"/>
+          <w:szCs w:val="20"/>
+          <w:highlight w:val="yellow"/>
+        </w:rPr>
+        <w:t xml:space="preserve"> (SGA)</w:t>
+      </w:r>
+      <w:r>
+        <w:rPr>
+          <w:sz w:val="20"/>
+          <w:szCs w:val="20"/>
+          <w:highlight w:val="yellow"/>
+        </w:rPr>
+        <w:t xml:space="preserve">” </w:t>
+      </w:r>
+      <w:r>
+        <w:rPr>
+          <w:sz w:val="20"/>
+          <w:szCs w:val="20"/>
+          <w:highlight w:val="yellow"/>
+        </w:rPr>
+        <w:t>con perfiles de acceso y visibilidad definidos según instrucción de la Coordinación de la CTO</w:t>
+      </w:r>
+      <w:r>
+        <w:rPr>
+          <w:sz w:val="20"/>
+          <w:szCs w:val="20"/>
+          <w:highlight w:val="yellow"/>
+        </w:rPr>
+        <w:t xml:space="preserve">; los mismos son: “EF” – “Seguridad </w:t>
+      </w:r>
+      <w:r>
+        <w:rPr>
+          <w:sz w:val="20"/>
+          <w:szCs w:val="20"/>
+          <w:highlight w:val="yellow"/>
+        </w:rPr>
+        <w:t>o</w:t>
+      </w:r>
+      <w:r>
+        <w:rPr>
+          <w:sz w:val="20"/>
+          <w:szCs w:val="20"/>
+          <w:highlight w:val="yellow"/>
+        </w:rPr>
         <w:t xml:space="preserve"> </w:t>
       </w:r>
-      <w:r>
-        <w:rPr>
-          <w:highlight w:val="cyan"/>
-        </w:rPr>
-        <w:t>“Abiertos</w:t>
-      </w:r>
-      <w:r>
-        <w:rPr>
-          <w:highlight w:val="cyan"/>
+      <w:proofErr w:type="spellStart"/>
+      <w:r>
+        <w:rPr>
+          <w:sz w:val="20"/>
+          <w:szCs w:val="20"/>
+          <w:highlight w:val="yellow"/>
+        </w:rPr>
+        <w:t>Llavereros</w:t>
+      </w:r>
+      <w:proofErr w:type="spellEnd"/>
+      <w:r>
+        <w:rPr>
+          <w:sz w:val="20"/>
+          <w:szCs w:val="20"/>
+          <w:highlight w:val="yellow"/>
         </w:rPr>
         <w:t>”</w:t>
-      </w:r>
-      <w:r>
-        <w:t xml:space="preserve"> que</w:t>
-      </w:r>
-      <w:r>
-        <w:t xml:space="preserve"> corresponda</w:t>
-      </w:r>
-      <w:r>
-        <w:t>.</w:t>
-      </w:r>
-    </w:p>
-    <w:p>
-      <w:pPr>
-        <w:ind w:left="360"/>
-        <w:jc w:val="both"/>
-      </w:pPr>
-      <w:r>
-        <w:t xml:space="preserve">Si al momento de cerrar, el oficial de </w:t>
-      </w:r>
-      <w:r>
-        <w:t>seguridad o</w:t>
-      </w:r>
-      <w:r>
-        <w:t xml:space="preserve"> rondín encontrase a alguien trabajando dentro, </w:t>
-      </w:r>
-      <w:r>
-        <w:rPr>
-          <w:highlight w:val="yellow"/>
-        </w:rPr>
-        <w:t>deberá registrar el nombre y apellido del mismo y dar aviso a “EF” para que re-coordinen el procedimiento de cierre.</w:t>
-      </w:r>
-      <w:r>
-        <w:t xml:space="preserve"> </w:t>
-      </w:r>
-      <w:r>
-        <w:rPr>
-          <w:rFonts w:cstheme="minorHAnsi"/>
-          <w:color w:val="222222"/>
-          <w:highlight w:val="yellow"/>
-          <w:shd w:val="clear" w:color="auto" w:fill="FFFFFF"/>
-        </w:rPr>
-        <w:t xml:space="preserve">(Ver con Maxi </w:t>
-      </w:r>
-      <w:proofErr w:type="spellStart"/>
-      <w:r>
-        <w:rPr>
-          <w:rFonts w:cstheme="minorHAnsi"/>
-          <w:color w:val="222222"/>
-          <w:highlight w:val="yellow"/>
-          <w:shd w:val="clear" w:color="auto" w:fill="FFFFFF"/>
-        </w:rPr>
-        <w:t>Seif</w:t>
-      </w:r>
-      <w:proofErr w:type="spellEnd"/>
-      <w:r>
-        <w:rPr>
-          <w:rFonts w:cstheme="minorHAnsi"/>
-          <w:color w:val="222222"/>
-          <w:highlight w:val="yellow"/>
-          <w:shd w:val="clear" w:color="auto" w:fill="FFFFFF"/>
-        </w:rPr>
-        <w:t>)</w:t>
-      </w:r>
-    </w:p>
-    <w:p>
-      <w:pPr>
-        <w:ind w:firstLine="360"/>
-        <w:jc w:val="both"/>
-      </w:pPr>
-      <w:r>
-        <w:t xml:space="preserve">El responsable de los “cierres” debería ser </w:t>
-      </w:r>
-      <w:r>
-        <w:rPr>
-          <w:rFonts w:eastAsia="Times New Roman" w:cs="Helvetica"/>
-          <w:color w:val="000000"/>
-          <w:shd w:val="clear" w:color="auto" w:fill="FDFDFD"/>
-          <w:lang w:val="es-ES" w:eastAsia="es-ES"/>
-        </w:rPr>
-        <w:t xml:space="preserve">un </w:t>
-      </w:r>
-      <w:proofErr w:type="spellStart"/>
-      <w:r>
-        <w:rPr>
-          <w:rFonts w:eastAsia="Times New Roman" w:cs="Helvetica"/>
-          <w:color w:val="000000"/>
-          <w:shd w:val="clear" w:color="auto" w:fill="FDFDFD"/>
-          <w:lang w:val="es-ES" w:eastAsia="es-ES"/>
-        </w:rPr>
-        <w:t>vigilador</w:t>
-      </w:r>
-      <w:proofErr w:type="spellEnd"/>
-      <w:r>
-        <w:rPr>
-          <w:rFonts w:eastAsia="Times New Roman" w:cs="Helvetica"/>
-          <w:color w:val="000000"/>
-          <w:shd w:val="clear" w:color="auto" w:fill="FDFDFD"/>
-          <w:lang w:val="es-ES" w:eastAsia="es-ES"/>
-        </w:rPr>
-        <w:t xml:space="preserve"> del turno 14-22 (turno tarde) </w:t>
-      </w:r>
-      <w:r>
-        <w:rPr>
-          <w:rFonts w:eastAsia="Times New Roman" w:cs="Helvetica"/>
-          <w:color w:val="000000"/>
-          <w:shd w:val="clear" w:color="auto" w:fill="FDFDFD"/>
-          <w:lang w:val="es-ES" w:eastAsia="es-ES"/>
-        </w:rPr>
-        <w:t xml:space="preserve">- </w:t>
-      </w:r>
-      <w:r>
-        <w:t>VER</w:t>
-      </w:r>
-      <w:r>
-        <w:t xml:space="preserve"> TAMBIEN TEMAS FAJAS </w:t>
-      </w:r>
-    </w:p>
-    <w:p>
-      <w:pPr>
-        <w:ind w:left="360"/>
-        <w:jc w:val="both"/>
-      </w:pPr>
-      <w:r>
-        <w:lastRenderedPageBreak/>
-        <w:t xml:space="preserve">Una vez finalizado el recorrido de cierre, el personal de seguridad o rondín pondrá cada llave a resguardo bajo precintos individuales y registrara </w:t>
-      </w:r>
-      <w:r>
-        <w:t xml:space="preserve">en el Sistema de Gestión de Activos </w:t>
-      </w:r>
-      <w:r>
-        <w:t>(“</w:t>
-      </w:r>
-      <w:r>
-        <w:t xml:space="preserve">SGA”) el </w:t>
-      </w:r>
-      <w:r>
-        <w:t xml:space="preserve">No. Precinto </w:t>
-      </w:r>
-      <w:r>
-        <w:t>correspondiente a cada espacio</w:t>
-      </w:r>
-      <w:r>
-        <w:t xml:space="preserve"> / Hora de cierre / Status (del espacio) </w:t>
-      </w:r>
-      <w:r>
-        <w:rPr>
-          <w:highlight w:val="red"/>
-        </w:rPr>
-        <w:t>“Cerrado”</w:t>
-      </w:r>
-      <w:r>
-        <w:t xml:space="preserve"> </w:t>
-      </w:r>
-      <w:r>
-        <w:rPr>
-          <w:rFonts w:cstheme="minorHAnsi"/>
-          <w:color w:val="222222"/>
-          <w:highlight w:val="yellow"/>
-          <w:shd w:val="clear" w:color="auto" w:fill="FFFFFF"/>
-        </w:rPr>
-        <w:t xml:space="preserve">(Ver con Maxi </w:t>
-      </w:r>
-      <w:proofErr w:type="spellStart"/>
-      <w:r>
-        <w:rPr>
-          <w:rFonts w:cstheme="minorHAnsi"/>
-          <w:color w:val="222222"/>
-          <w:highlight w:val="yellow"/>
-          <w:shd w:val="clear" w:color="auto" w:fill="FFFFFF"/>
-        </w:rPr>
-        <w:t>Seif</w:t>
-      </w:r>
-      <w:proofErr w:type="spellEnd"/>
-      <w:r>
-        <w:rPr>
-          <w:rFonts w:cstheme="minorHAnsi"/>
-          <w:color w:val="222222"/>
-          <w:highlight w:val="yellow"/>
-          <w:shd w:val="clear" w:color="auto" w:fill="FFFFFF"/>
-        </w:rPr>
-        <w:t>)</w:t>
-      </w:r>
-    </w:p>
-    <w:p>
-      <w:pPr>
-        <w:pStyle w:val="Prrafodelista"/>
-        <w:numPr>
-          <w:ilvl w:val="0"/>
-          <w:numId w:val="2"/>
-        </w:numPr>
-        <w:jc w:val="both"/>
-        <w:rPr>
-          <w:u w:val="single"/>
-        </w:rPr>
-      </w:pPr>
-      <w:r>
-        <w:rPr>
-          <w:u w:val="single"/>
-        </w:rPr>
-        <w:t>Apertura de Espacios:</w:t>
-      </w:r>
-    </w:p>
-    <w:p>
-      <w:pPr>
-        <w:ind w:left="360"/>
-        <w:jc w:val="both"/>
-      </w:pPr>
-      <w:r>
-        <w:t xml:space="preserve">Como concepto general, “EF” dará la instrucción de apertura de espacios a las 6.00AM, salvo para aquellos espacios que formalmente hayan solicitado algún tratamiento de apertura/cierre diferente </w:t>
-      </w:r>
-      <w:r>
-        <w:t>aunque</w:t>
-      </w:r>
-      <w:r>
-        <w:t xml:space="preserve"> también se considerara que cursa</w:t>
-      </w:r>
-      <w:r>
-        <w:t>n como parte de la Planificación Diaria</w:t>
-      </w:r>
-      <w:r>
-        <w:t>, por lo que será de responsabilidad del Área el control por la efectiva realización de lo programado en tiempo y forma</w:t>
-      </w:r>
-      <w:r>
-        <w:t>.</w:t>
-      </w:r>
-    </w:p>
-    <w:p>
-      <w:pPr>
-        <w:ind w:firstLine="360"/>
-        <w:jc w:val="both"/>
-        <w:rPr>
-          <w:rFonts w:eastAsia="Times New Roman" w:cs="Helvetica"/>
-          <w:color w:val="000000"/>
-          <w:shd w:val="clear" w:color="auto" w:fill="FDFDFD"/>
-          <w:lang w:val="es-ES" w:eastAsia="es-ES"/>
-        </w:rPr>
-      </w:pPr>
-      <w:r>
-        <w:t xml:space="preserve">El responsable de las “aperturas” debería ser </w:t>
-      </w:r>
-      <w:r>
-        <w:rPr>
-          <w:rFonts w:eastAsia="Times New Roman" w:cs="Helvetica"/>
-          <w:color w:val="000000"/>
-          <w:shd w:val="clear" w:color="auto" w:fill="FDFDFD"/>
-          <w:lang w:val="es-ES" w:eastAsia="es-ES"/>
-        </w:rPr>
-        <w:t xml:space="preserve">un </w:t>
-      </w:r>
-      <w:proofErr w:type="spellStart"/>
-      <w:r>
-        <w:rPr>
-          <w:rFonts w:eastAsia="Times New Roman" w:cs="Helvetica"/>
-          <w:color w:val="000000"/>
-          <w:shd w:val="clear" w:color="auto" w:fill="FDFDFD"/>
-          <w:lang w:val="es-ES" w:eastAsia="es-ES"/>
-        </w:rPr>
-        <w:t>vigilador</w:t>
-      </w:r>
-      <w:proofErr w:type="spellEnd"/>
-      <w:r>
-        <w:rPr>
-          <w:rFonts w:ascii="Helvetica" w:eastAsia="Times New Roman" w:hAnsi="Helvetica" w:cs="Helvetica"/>
-          <w:color w:val="000000"/>
-          <w:shd w:val="clear" w:color="auto" w:fill="FDFDFD"/>
-          <w:lang w:val="es-ES" w:eastAsia="es-ES"/>
-        </w:rPr>
-        <w:t xml:space="preserve"> </w:t>
-      </w:r>
-      <w:r>
-        <w:rPr>
-          <w:rFonts w:eastAsia="Times New Roman" w:cs="Helvetica"/>
-          <w:color w:val="000000"/>
-          <w:shd w:val="clear" w:color="auto" w:fill="FDFDFD"/>
-          <w:lang w:val="es-ES" w:eastAsia="es-ES"/>
-        </w:rPr>
-        <w:t>del turno 22-06 (turno noche) – VER TEMA FAJAS</w:t>
-      </w:r>
-    </w:p>
-    <w:p>
-      <w:pPr>
-        <w:ind w:left="360"/>
-        <w:jc w:val="both"/>
-        <w:rPr>
-          <w:rFonts w:eastAsia="Times New Roman" w:cs="Helvetica"/>
-          <w:color w:val="000000"/>
-          <w:shd w:val="clear" w:color="auto" w:fill="FDFDFD"/>
-          <w:lang w:val="es-ES" w:eastAsia="es-ES"/>
-        </w:rPr>
-      </w:pPr>
-      <w:r>
-        <w:rPr>
-          <w:rFonts w:eastAsia="Times New Roman" w:cs="Helvetica"/>
-          <w:color w:val="000000"/>
-          <w:shd w:val="clear" w:color="auto" w:fill="FDFDFD"/>
-          <w:lang w:val="es-ES" w:eastAsia="es-ES"/>
-        </w:rPr>
-        <w:t xml:space="preserve">De esta forma, el </w:t>
-      </w:r>
-      <w:proofErr w:type="spellStart"/>
-      <w:r>
-        <w:rPr>
-          <w:rFonts w:eastAsia="Times New Roman" w:cs="Helvetica"/>
-          <w:color w:val="000000"/>
-          <w:shd w:val="clear" w:color="auto" w:fill="FDFDFD"/>
-          <w:lang w:val="es-ES" w:eastAsia="es-ES"/>
-        </w:rPr>
-        <w:t>vigilador</w:t>
-      </w:r>
-      <w:proofErr w:type="spellEnd"/>
-      <w:r>
-        <w:rPr>
-          <w:rFonts w:eastAsia="Times New Roman" w:cs="Helvetica"/>
-          <w:color w:val="000000"/>
-          <w:shd w:val="clear" w:color="auto" w:fill="FDFDFD"/>
-          <w:lang w:val="es-ES" w:eastAsia="es-ES"/>
-        </w:rPr>
-        <w:t xml:space="preserve"> de 06 a 14 se encarga de las aperturas y cierres pendientes y los solicitados durante la </w:t>
-      </w:r>
-      <w:r>
-        <w:rPr>
-          <w:rFonts w:eastAsia="Times New Roman" w:cs="Helvetica"/>
-          <w:shd w:val="clear" w:color="auto" w:fill="FDFDFD"/>
-          <w:lang w:val="es-ES" w:eastAsia="es-ES"/>
-        </w:rPr>
-        <w:t>mañana</w:t>
-      </w:r>
-      <w:r>
-        <w:rPr>
-          <w:rFonts w:eastAsia="Times New Roman" w:cs="Helvetica"/>
-          <w:color w:val="000000"/>
-          <w:shd w:val="clear" w:color="auto" w:fill="FDFDFD"/>
-          <w:lang w:val="es-ES" w:eastAsia="es-ES"/>
-        </w:rPr>
-        <w:t> sin problemas, y éste también debería verificar al momento de su ingreso (06 am) que todo esté de acuerdo a lo pautado. </w:t>
       </w:r>
     </w:p>
     <w:p>
@@ -1127,74 +1048,17 @@
         <w:jc w:val="both"/>
         <w:rPr>
           <w:b/>
+          <w:sz w:val="20"/>
+          <w:szCs w:val="20"/>
         </w:rPr>
       </w:pPr>
       <w:r>
         <w:rPr>
           <w:b/>
-        </w:rPr>
-        <w:t>Excepciones:</w:t>
-      </w:r>
-    </w:p>
-    <w:p>
-      <w:pPr>
-        <w:pStyle w:val="Prrafodelista"/>
-        <w:jc w:val="both"/>
-        <w:rPr>
-          <w:i/>
-        </w:rPr>
-      </w:pPr>
-      <w:r>
-        <w:t xml:space="preserve">Sin perjuicio de la planificación regular de apertura y cierre de espacios, deberá también contemplarse el siguiente esquema de excepciones con el Área de “Servicios Generales” a fin de coordinar la limpieza acorde: </w:t>
-      </w:r>
-      <w:r>
-        <w:rPr>
-          <w:i/>
-          <w:highlight w:val="yellow"/>
-        </w:rPr>
-        <w:t xml:space="preserve">Completa espacios con información de las diferentes </w:t>
-      </w:r>
-      <w:proofErr w:type="gramStart"/>
-      <w:r>
-        <w:rPr>
-          <w:i/>
-          <w:highlight w:val="yellow"/>
-        </w:rPr>
-        <w:t>oficinas …</w:t>
-      </w:r>
-      <w:proofErr w:type="gramEnd"/>
-      <w:r>
-        <w:rPr>
-          <w:i/>
-          <w:highlight w:val="yellow"/>
-        </w:rPr>
-        <w:t xml:space="preserve"> se </w:t>
-      </w:r>
-      <w:r>
-        <w:rPr>
-          <w:i/>
-          <w:highlight w:val="yellow"/>
-        </w:rPr>
-        <w:t>solicitó</w:t>
-      </w:r>
-      <w:r>
-        <w:rPr>
-          <w:i/>
-          <w:highlight w:val="yellow"/>
-        </w:rPr>
-        <w:t xml:space="preserve"> tipificar las situaciones registrándose hasta el momento</w:t>
-      </w:r>
-      <w:r>
-        <w:rPr>
-          <w:i/>
-        </w:rPr>
-        <w:t>:</w:t>
-      </w:r>
-      <w:r>
-        <w:rPr>
-          <w:i/>
-        </w:rPr>
-        <w:t xml:space="preserve"> </w:t>
+          <w:sz w:val="20"/>
+          <w:szCs w:val="20"/>
+        </w:rPr>
+        <w:t xml:space="preserve">Alcance: </w:t>
       </w:r>
     </w:p>
     <w:p>
@@ -1202,21 +1066,48 @@
         <w:pStyle w:val="Prrafodelista"/>
         <w:numPr>
           <w:ilvl w:val="0"/>
-          <w:numId w:val="10"/>
+          <w:numId w:val="13"/>
         </w:numPr>
         <w:jc w:val="both"/>
-      </w:pPr>
-      <w:r>
-        <w:t>“</w:t>
-      </w:r>
-      <w:r>
-        <w:rPr>
-          <w:u w:val="single"/>
-        </w:rPr>
-        <w:t>abrir a x hora</w:t>
-      </w:r>
-      <w:r>
-        <w:t xml:space="preserve">” (coordinar limpieza acorde); </w:t>
+        <w:rPr>
+          <w:sz w:val="20"/>
+          <w:szCs w:val="20"/>
+        </w:rPr>
+      </w:pPr>
+      <w:r>
+        <w:rPr>
+          <w:sz w:val="20"/>
+          <w:szCs w:val="20"/>
+        </w:rPr>
+        <w:t xml:space="preserve">En este procedimiento </w:t>
+      </w:r>
+      <w:r>
+        <w:rPr>
+          <w:sz w:val="20"/>
+          <w:szCs w:val="20"/>
+        </w:rPr>
+        <w:t>será</w:t>
+      </w:r>
+      <w:r>
+        <w:rPr>
+          <w:sz w:val="20"/>
+          <w:szCs w:val="20"/>
+        </w:rPr>
+        <w:t xml:space="preserve"> de aplicación solamente a las aperturas y cierres p</w:t>
+      </w:r>
+      <w:r>
+        <w:rPr>
+          <w:sz w:val="20"/>
+          <w:szCs w:val="20"/>
+        </w:rPr>
+        <w:t>rogramables</w:t>
+      </w:r>
+      <w:r>
+        <w:rPr>
+          <w:sz w:val="20"/>
+          <w:szCs w:val="20"/>
+        </w:rPr>
+        <w:t>.</w:t>
       </w:r>
     </w:p>
     <w:p>
@@ -1224,43 +1115,132 @@
         <w:pStyle w:val="Prrafodelista"/>
         <w:numPr>
           <w:ilvl w:val="0"/>
-          <w:numId w:val="10"/>
+          <w:numId w:val="13"/>
         </w:numPr>
         <w:jc w:val="both"/>
-      </w:pPr>
-      <w:r>
-        <w:t>“</w:t>
-      </w:r>
-      <w:r>
-        <w:rPr>
-          <w:u w:val="single"/>
-        </w:rPr>
-        <w:t>abrir a demanda</w:t>
-      </w:r>
-      <w:r>
-        <w:t xml:space="preserve">” (= limpiar a demanda); </w:t>
-      </w:r>
+        <w:rPr>
+          <w:sz w:val="20"/>
+          <w:szCs w:val="20"/>
+        </w:rPr>
+      </w:pPr>
+      <w:r>
+        <w:rPr>
+          <w:sz w:val="20"/>
+          <w:szCs w:val="20"/>
+        </w:rPr>
+        <w:t xml:space="preserve">Las solicitudes diarias </w:t>
+      </w:r>
+      <w:r>
+        <w:rPr>
+          <w:sz w:val="20"/>
+          <w:szCs w:val="20"/>
+        </w:rPr>
+        <w:t xml:space="preserve">– </w:t>
+      </w:r>
+      <w:r>
+        <w:rPr>
+          <w:sz w:val="20"/>
+          <w:szCs w:val="20"/>
+        </w:rPr>
+        <w:t>sea</w:t>
+      </w:r>
+      <w:r>
+        <w:rPr>
+          <w:sz w:val="20"/>
+          <w:szCs w:val="20"/>
+        </w:rPr>
+        <w:t xml:space="preserve"> que se originan</w:t>
+      </w:r>
+      <w:r>
+        <w:rPr>
+          <w:sz w:val="20"/>
+          <w:szCs w:val="20"/>
+        </w:rPr>
+        <w:t xml:space="preserve"> por reclamos sobre las aperturas o cierres programadas; o nuevas</w:t>
+      </w:r>
+      <w:r>
+        <w:rPr>
+          <w:sz w:val="20"/>
+          <w:szCs w:val="20"/>
+        </w:rPr>
+        <w:t xml:space="preserve"> -</w:t>
+      </w:r>
+      <w:r>
+        <w:rPr>
+          <w:sz w:val="20"/>
+          <w:szCs w:val="20"/>
+        </w:rPr>
+        <w:t xml:space="preserve"> deberán canalizarse por Mesa de Ayuda únicamente. Las mismas cursaran por Sistema de Ticket según “P</w:t>
+      </w:r>
+      <w:r>
+        <w:rPr>
+          <w:sz w:val="20"/>
+          <w:szCs w:val="20"/>
+        </w:rPr>
+        <w:t>G - E</w:t>
+      </w:r>
+      <w:r>
+        <w:rPr>
+          <w:sz w:val="20"/>
+          <w:szCs w:val="20"/>
+        </w:rPr>
+        <w:t xml:space="preserve">special apertura </w:t>
+      </w:r>
+      <w:r>
+        <w:rPr>
+          <w:sz w:val="20"/>
+          <w:szCs w:val="20"/>
+        </w:rPr>
+        <w:t xml:space="preserve">y cierre de </w:t>
+      </w:r>
+      <w:r>
+        <w:rPr>
+          <w:sz w:val="20"/>
+          <w:szCs w:val="20"/>
+        </w:rPr>
+        <w:t>espacios con ticket”.</w:t>
+      </w:r>
+    </w:p>
+    <w:p>
+      <w:pPr>
+        <w:pStyle w:val="Prrafodelista"/>
+        <w:ind w:left="1080"/>
+        <w:jc w:val="both"/>
+        <w:rPr>
+          <w:sz w:val="20"/>
+          <w:szCs w:val="20"/>
+        </w:rPr>
+      </w:pPr>
     </w:p>
     <w:p>
       <w:pPr>
         <w:pStyle w:val="Prrafodelista"/>
         <w:numPr>
           <w:ilvl w:val="0"/>
-          <w:numId w:val="10"/>
+          <w:numId w:val="6"/>
         </w:numPr>
         <w:jc w:val="both"/>
-      </w:pPr>
-      <w:r>
-        <w:t>“</w:t>
-      </w:r>
-      <w:r>
-        <w:rPr>
-          <w:u w:val="single"/>
-        </w:rPr>
-        <w:t>cerrado pero con acceso permitido para limpieza</w:t>
-      </w:r>
-      <w:r>
-        <w:t xml:space="preserve">”; </w:t>
+        <w:rPr>
+          <w:sz w:val="20"/>
+          <w:szCs w:val="20"/>
+        </w:rPr>
+      </w:pPr>
+      <w:r>
+        <w:rPr>
+          <w:b/>
+          <w:sz w:val="20"/>
+          <w:szCs w:val="20"/>
+        </w:rPr>
+        <w:lastRenderedPageBreak/>
+        <w:t>Oficinas</w:t>
+      </w:r>
+      <w:r>
+        <w:rPr>
+          <w:b/>
+          <w:sz w:val="20"/>
+          <w:szCs w:val="20"/>
+        </w:rPr>
+        <w:t>:</w:t>
       </w:r>
     </w:p>
     <w:p>
@@ -1268,20 +1248,891 @@
         <w:pStyle w:val="Prrafodelista"/>
         <w:numPr>
           <w:ilvl w:val="0"/>
-          <w:numId w:val="10"/>
+          <w:numId w:val="15"/>
         </w:numPr>
         <w:jc w:val="both"/>
-      </w:pPr>
-      <w:r>
+        <w:rPr>
+          <w:sz w:val="20"/>
+          <w:szCs w:val="20"/>
+        </w:rPr>
+      </w:pPr>
+      <w:r>
+        <w:rPr>
+          <w:sz w:val="20"/>
+          <w:szCs w:val="20"/>
+        </w:rPr>
+        <w:t>Cierre de espacios:</w:t>
+      </w:r>
+      <w:r>
+        <w:rPr>
+          <w:sz w:val="20"/>
+          <w:szCs w:val="20"/>
+        </w:rPr>
+        <w:t xml:space="preserve"> </w:t>
+      </w:r>
+      <w:r>
+        <w:rPr>
+          <w:sz w:val="20"/>
+          <w:szCs w:val="20"/>
+        </w:rPr>
+        <w:t>Diariamente, a la</w:t>
+      </w:r>
+      <w:r>
+        <w:rPr>
+          <w:sz w:val="20"/>
+          <w:szCs w:val="20"/>
+        </w:rPr>
+        <w:t>s 21:00</w:t>
+      </w:r>
+      <w:r>
+        <w:rPr>
+          <w:sz w:val="20"/>
+          <w:szCs w:val="20"/>
+        </w:rPr>
+        <w:t xml:space="preserve"> hora</w:t>
+      </w:r>
+      <w:r>
+        <w:rPr>
+          <w:sz w:val="20"/>
+          <w:szCs w:val="20"/>
+        </w:rPr>
+        <w:t>s</w:t>
+      </w:r>
+      <w:r>
+        <w:rPr>
+          <w:sz w:val="20"/>
+          <w:szCs w:val="20"/>
+        </w:rPr>
+        <w:t xml:space="preserve">, </w:t>
+      </w:r>
+      <w:r>
+        <w:rPr>
+          <w:sz w:val="20"/>
+          <w:szCs w:val="20"/>
+        </w:rPr>
+        <w:t xml:space="preserve">el </w:t>
+      </w:r>
+      <w:proofErr w:type="spellStart"/>
+      <w:r>
+        <w:rPr>
+          <w:sz w:val="20"/>
+          <w:szCs w:val="20"/>
+        </w:rPr>
+        <w:t>Llaverero</w:t>
+      </w:r>
+      <w:proofErr w:type="spellEnd"/>
+      <w:r>
+        <w:rPr>
+          <w:sz w:val="20"/>
+          <w:szCs w:val="20"/>
+        </w:rPr>
+        <w:t xml:space="preserve"> por instrucción de “EF”</w:t>
+      </w:r>
+      <w:r>
+        <w:rPr>
+          <w:sz w:val="20"/>
+          <w:szCs w:val="20"/>
+        </w:rPr>
+        <w:t xml:space="preserve"> procederá a dar cierre </w:t>
+      </w:r>
+      <w:r>
+        <w:rPr>
+          <w:sz w:val="20"/>
+          <w:szCs w:val="20"/>
+        </w:rPr>
+        <w:t xml:space="preserve">de Oficinas </w:t>
+      </w:r>
+      <w:r>
+        <w:rPr>
+          <w:sz w:val="20"/>
+          <w:szCs w:val="20"/>
+          <w:highlight w:val="yellow"/>
+        </w:rPr>
+        <w:t>“Abiert</w:t>
+      </w:r>
+      <w:r>
+        <w:rPr>
+          <w:sz w:val="20"/>
+          <w:szCs w:val="20"/>
+          <w:highlight w:val="yellow"/>
+        </w:rPr>
+        <w:t>as</w:t>
+      </w:r>
+      <w:r>
+        <w:rPr>
+          <w:sz w:val="20"/>
+          <w:szCs w:val="20"/>
+          <w:highlight w:val="yellow"/>
+        </w:rPr>
+        <w:t>”</w:t>
+      </w:r>
+      <w:r>
+        <w:rPr>
+          <w:sz w:val="20"/>
+          <w:szCs w:val="20"/>
+          <w:highlight w:val="yellow"/>
+        </w:rPr>
+        <w:t>.</w:t>
+      </w:r>
+    </w:p>
+    <w:p>
+      <w:pPr>
+        <w:ind w:left="708"/>
+        <w:jc w:val="both"/>
+        <w:rPr>
+          <w:sz w:val="20"/>
+          <w:szCs w:val="20"/>
+        </w:rPr>
+      </w:pPr>
+      <w:r>
+        <w:rPr>
+          <w:sz w:val="20"/>
+          <w:szCs w:val="20"/>
+          <w:highlight w:val="yellow"/>
+        </w:rPr>
+        <w:t xml:space="preserve">Si al momento de cerrar, el oficial de </w:t>
+      </w:r>
+      <w:r>
+        <w:rPr>
+          <w:sz w:val="20"/>
+          <w:szCs w:val="20"/>
+          <w:highlight w:val="yellow"/>
+        </w:rPr>
+        <w:t>seguridad o</w:t>
+      </w:r>
+      <w:r>
+        <w:rPr>
+          <w:sz w:val="20"/>
+          <w:szCs w:val="20"/>
+          <w:highlight w:val="yellow"/>
+        </w:rPr>
+        <w:t xml:space="preserve"> rondín encontrase a alguien trabajando dentro,</w:t>
+      </w:r>
+      <w:r>
+        <w:rPr>
+          <w:sz w:val="20"/>
+          <w:szCs w:val="20"/>
+        </w:rPr>
+        <w:t xml:space="preserve"> </w:t>
+      </w:r>
+      <w:r>
+        <w:rPr>
+          <w:sz w:val="20"/>
+          <w:szCs w:val="20"/>
+          <w:highlight w:val="yellow"/>
+        </w:rPr>
+        <w:t>deberá registrar el nombre y apellido el mismo y dar aviso a “EF” para que re-coordinen el procedimiento de cierre.</w:t>
+      </w:r>
+      <w:r>
+        <w:rPr>
+          <w:sz w:val="20"/>
+          <w:szCs w:val="20"/>
+        </w:rPr>
+        <w:t xml:space="preserve"> </w:t>
+      </w:r>
+      <w:r>
+        <w:rPr>
+          <w:rFonts w:cstheme="minorHAnsi"/>
+          <w:color w:val="222222"/>
+          <w:sz w:val="20"/>
+          <w:szCs w:val="20"/>
+          <w:highlight w:val="yellow"/>
+          <w:shd w:val="clear" w:color="auto" w:fill="FFFFFF"/>
+        </w:rPr>
+        <w:t xml:space="preserve">(Ver con Maxi </w:t>
+      </w:r>
+      <w:proofErr w:type="spellStart"/>
+      <w:r>
+        <w:rPr>
+          <w:rFonts w:cstheme="minorHAnsi"/>
+          <w:color w:val="222222"/>
+          <w:sz w:val="20"/>
+          <w:szCs w:val="20"/>
+          <w:highlight w:val="yellow"/>
+          <w:shd w:val="clear" w:color="auto" w:fill="FFFFFF"/>
+        </w:rPr>
+        <w:t>Seif</w:t>
+      </w:r>
+      <w:proofErr w:type="spellEnd"/>
+      <w:r>
+        <w:rPr>
+          <w:rFonts w:cstheme="minorHAnsi"/>
+          <w:color w:val="222222"/>
+          <w:sz w:val="20"/>
+          <w:szCs w:val="20"/>
+          <w:highlight w:val="yellow"/>
+          <w:shd w:val="clear" w:color="auto" w:fill="FFFFFF"/>
+        </w:rPr>
+        <w:t>)</w:t>
+      </w:r>
+    </w:p>
+    <w:p>
+      <w:pPr>
+        <w:ind w:left="708"/>
+        <w:jc w:val="both"/>
+        <w:rPr>
+          <w:sz w:val="20"/>
+          <w:szCs w:val="20"/>
+        </w:rPr>
+      </w:pPr>
+      <w:r>
+        <w:rPr>
+          <w:sz w:val="20"/>
+          <w:szCs w:val="20"/>
+        </w:rPr>
+        <w:t xml:space="preserve">El responsable de los “cierres” </w:t>
+      </w:r>
+      <w:r>
+        <w:rPr>
+          <w:sz w:val="20"/>
+          <w:szCs w:val="20"/>
+        </w:rPr>
+        <w:t>será</w:t>
+      </w:r>
+      <w:r>
+        <w:rPr>
+          <w:sz w:val="20"/>
+          <w:szCs w:val="20"/>
+        </w:rPr>
+        <w:t xml:space="preserve"> </w:t>
+      </w:r>
+      <w:r>
+        <w:rPr>
+          <w:rFonts w:eastAsia="Times New Roman" w:cs="Helvetica"/>
+          <w:color w:val="000000"/>
+          <w:sz w:val="20"/>
+          <w:szCs w:val="20"/>
+          <w:shd w:val="clear" w:color="auto" w:fill="FDFDFD"/>
+          <w:lang w:val="es-ES" w:eastAsia="es-ES"/>
+        </w:rPr>
+        <w:t xml:space="preserve">un </w:t>
+      </w:r>
+      <w:proofErr w:type="spellStart"/>
+      <w:r>
+        <w:rPr>
+          <w:rFonts w:eastAsia="Times New Roman" w:cs="Helvetica"/>
+          <w:color w:val="000000"/>
+          <w:sz w:val="20"/>
+          <w:szCs w:val="20"/>
+          <w:shd w:val="clear" w:color="auto" w:fill="FDFDFD"/>
+          <w:lang w:val="es-ES" w:eastAsia="es-ES"/>
+        </w:rPr>
+        <w:t>vigilador</w:t>
+      </w:r>
+      <w:proofErr w:type="spellEnd"/>
+      <w:r>
+        <w:rPr>
+          <w:rFonts w:eastAsia="Times New Roman" w:cs="Helvetica"/>
+          <w:color w:val="000000"/>
+          <w:sz w:val="20"/>
+          <w:szCs w:val="20"/>
+          <w:shd w:val="clear" w:color="auto" w:fill="FDFDFD"/>
+          <w:lang w:val="es-ES" w:eastAsia="es-ES"/>
+        </w:rPr>
+        <w:t xml:space="preserve"> del turno</w:t>
+      </w:r>
+      <w:r>
+        <w:rPr>
+          <w:rFonts w:eastAsia="Times New Roman" w:cs="Helvetica"/>
+          <w:color w:val="000000"/>
+          <w:sz w:val="20"/>
+          <w:szCs w:val="20"/>
+          <w:shd w:val="clear" w:color="auto" w:fill="FDFDFD"/>
+          <w:lang w:val="es-ES" w:eastAsia="es-ES"/>
+        </w:rPr>
+        <w:t xml:space="preserve"> tarde (</w:t>
+      </w:r>
+      <w:r>
+        <w:rPr>
+          <w:rFonts w:eastAsia="Times New Roman" w:cs="Helvetica"/>
+          <w:color w:val="000000"/>
+          <w:sz w:val="20"/>
+          <w:szCs w:val="20"/>
+          <w:shd w:val="clear" w:color="auto" w:fill="FDFDFD"/>
+          <w:lang w:val="es-ES" w:eastAsia="es-ES"/>
+        </w:rPr>
+        <w:t>14</w:t>
+      </w:r>
+      <w:r>
+        <w:rPr>
+          <w:rFonts w:eastAsia="Times New Roman" w:cs="Helvetica"/>
+          <w:color w:val="000000"/>
+          <w:sz w:val="20"/>
+          <w:szCs w:val="20"/>
+          <w:shd w:val="clear" w:color="auto" w:fill="FDFDFD"/>
+          <w:lang w:val="es-ES" w:eastAsia="es-ES"/>
+        </w:rPr>
+        <w:t xml:space="preserve">:00 – </w:t>
+      </w:r>
+      <w:r>
+        <w:rPr>
+          <w:rFonts w:eastAsia="Times New Roman" w:cs="Helvetica"/>
+          <w:color w:val="000000"/>
+          <w:sz w:val="20"/>
+          <w:szCs w:val="20"/>
+          <w:shd w:val="clear" w:color="auto" w:fill="FDFDFD"/>
+          <w:lang w:val="es-ES" w:eastAsia="es-ES"/>
+        </w:rPr>
+        <w:t>22</w:t>
+      </w:r>
+      <w:r>
+        <w:rPr>
+          <w:rFonts w:eastAsia="Times New Roman" w:cs="Helvetica"/>
+          <w:color w:val="000000"/>
+          <w:sz w:val="20"/>
+          <w:szCs w:val="20"/>
+          <w:shd w:val="clear" w:color="auto" w:fill="FDFDFD"/>
+          <w:lang w:val="es-ES" w:eastAsia="es-ES"/>
+        </w:rPr>
+        <w:t>:00hs)</w:t>
+      </w:r>
+      <w:r>
+        <w:rPr>
+          <w:sz w:val="20"/>
+          <w:szCs w:val="20"/>
+        </w:rPr>
+        <w:t xml:space="preserve">. </w:t>
+      </w:r>
+      <w:r>
+        <w:rPr>
+          <w:sz w:val="20"/>
+          <w:szCs w:val="20"/>
+        </w:rPr>
+        <w:t xml:space="preserve">Una vez finalizado el recorrido de cierre, el personal de seguridad </w:t>
+      </w:r>
+      <w:r>
+        <w:rPr>
+          <w:sz w:val="20"/>
+          <w:szCs w:val="20"/>
+        </w:rPr>
         <w:t>“</w:t>
       </w:r>
-      <w:r>
-        <w:rPr>
+      <w:proofErr w:type="spellStart"/>
+      <w:r>
+        <w:rPr>
+          <w:sz w:val="20"/>
+          <w:szCs w:val="20"/>
+        </w:rPr>
+        <w:t>llaverero</w:t>
+      </w:r>
+      <w:proofErr w:type="spellEnd"/>
+      <w:r>
+        <w:rPr>
+          <w:sz w:val="20"/>
+          <w:szCs w:val="20"/>
+        </w:rPr>
+        <w:t xml:space="preserve">” </w:t>
+      </w:r>
+      <w:r>
+        <w:rPr>
+          <w:sz w:val="20"/>
+          <w:szCs w:val="20"/>
+        </w:rPr>
+        <w:t xml:space="preserve">pondrá cada llave a resguardo bajo precintos individuales y registrara </w:t>
+      </w:r>
+      <w:r>
+        <w:rPr>
+          <w:sz w:val="20"/>
+          <w:szCs w:val="20"/>
+        </w:rPr>
+        <w:t xml:space="preserve">en el Sistema de Gestión de Activos </w:t>
+      </w:r>
+      <w:r>
+        <w:rPr>
+          <w:sz w:val="20"/>
+          <w:szCs w:val="20"/>
+        </w:rPr>
+        <w:t>(“</w:t>
+      </w:r>
+      <w:r>
+        <w:rPr>
+          <w:sz w:val="20"/>
+          <w:szCs w:val="20"/>
+        </w:rPr>
+        <w:t xml:space="preserve">SGA”) el </w:t>
+      </w:r>
+      <w:r>
+        <w:rPr>
+          <w:sz w:val="20"/>
+          <w:szCs w:val="20"/>
+        </w:rPr>
+        <w:t xml:space="preserve">No. Precinto </w:t>
+      </w:r>
+      <w:r>
+        <w:rPr>
+          <w:sz w:val="20"/>
+          <w:szCs w:val="20"/>
+        </w:rPr>
+        <w:t>correspondiente a cada espacio</w:t>
+      </w:r>
+      <w:r>
+        <w:rPr>
+          <w:sz w:val="20"/>
+          <w:szCs w:val="20"/>
+        </w:rPr>
+        <w:t xml:space="preserve"> / Hora de cierre / Status </w:t>
+      </w:r>
+      <w:r>
+        <w:rPr>
+          <w:sz w:val="20"/>
+          <w:szCs w:val="20"/>
+          <w:highlight w:val="yellow"/>
+        </w:rPr>
+        <w:t>“Cerrado”</w:t>
+      </w:r>
+      <w:r>
+        <w:rPr>
+          <w:sz w:val="20"/>
+          <w:szCs w:val="20"/>
+        </w:rPr>
+        <w:t xml:space="preserve"> </w:t>
+      </w:r>
+    </w:p>
+    <w:p>
+      <w:pPr>
+        <w:pStyle w:val="Prrafodelista"/>
+        <w:numPr>
+          <w:ilvl w:val="0"/>
+          <w:numId w:val="14"/>
+        </w:numPr>
+        <w:jc w:val="both"/>
+        <w:rPr>
+          <w:sz w:val="20"/>
+          <w:szCs w:val="20"/>
+        </w:rPr>
+      </w:pPr>
+      <w:r>
+        <w:rPr>
+          <w:sz w:val="20"/>
+          <w:szCs w:val="20"/>
+        </w:rPr>
+        <w:t>Apertura de Espacios:</w:t>
+      </w:r>
+      <w:r>
+        <w:rPr>
+          <w:sz w:val="20"/>
+          <w:szCs w:val="20"/>
+        </w:rPr>
+        <w:t xml:space="preserve"> Diariamente a las 06:00 </w:t>
+      </w:r>
+      <w:proofErr w:type="spellStart"/>
+      <w:r>
+        <w:rPr>
+          <w:sz w:val="20"/>
+          <w:szCs w:val="20"/>
+        </w:rPr>
+        <w:t>hs</w:t>
+      </w:r>
+      <w:proofErr w:type="spellEnd"/>
+      <w:r>
+        <w:rPr>
+          <w:sz w:val="20"/>
+          <w:szCs w:val="20"/>
+        </w:rPr>
+        <w:t xml:space="preserve">, “EF” </w:t>
+      </w:r>
+      <w:r>
+        <w:rPr>
+          <w:sz w:val="20"/>
+          <w:szCs w:val="20"/>
+        </w:rPr>
+        <w:t xml:space="preserve">dará instrucción a personal de seguridad o </w:t>
+      </w:r>
+      <w:proofErr w:type="spellStart"/>
+      <w:r>
+        <w:rPr>
+          <w:sz w:val="20"/>
+          <w:szCs w:val="20"/>
+        </w:rPr>
+        <w:t>Llaverero</w:t>
+      </w:r>
+      <w:proofErr w:type="spellEnd"/>
+      <w:r>
+        <w:rPr>
+          <w:sz w:val="20"/>
+          <w:szCs w:val="20"/>
+        </w:rPr>
+        <w:t xml:space="preserve"> para </w:t>
+      </w:r>
+      <w:r>
+        <w:rPr>
+          <w:sz w:val="20"/>
+          <w:szCs w:val="20"/>
+        </w:rPr>
+        <w:t>abrir las oficinas</w:t>
+      </w:r>
+      <w:r>
+        <w:rPr>
+          <w:sz w:val="20"/>
+          <w:szCs w:val="20"/>
+        </w:rPr>
+        <w:t xml:space="preserve">, salvo </w:t>
+      </w:r>
+      <w:r>
+        <w:rPr>
+          <w:sz w:val="20"/>
+          <w:szCs w:val="20"/>
+          <w:highlight w:val="yellow"/>
+        </w:rPr>
+        <w:t>excepciones regulares y también programables</w:t>
+      </w:r>
+      <w:r>
+        <w:rPr>
+          <w:sz w:val="20"/>
+          <w:szCs w:val="20"/>
+        </w:rPr>
+        <w:t xml:space="preserve"> </w:t>
+      </w:r>
+      <w:r>
+        <w:rPr>
+          <w:sz w:val="20"/>
+          <w:szCs w:val="20"/>
+          <w:highlight w:val="yellow"/>
+        </w:rPr>
+        <w:t>¿Cómo se piden: ticket o no?</w:t>
+      </w:r>
+    </w:p>
+    <w:p>
+      <w:pPr>
+        <w:ind w:left="708"/>
+        <w:jc w:val="both"/>
+        <w:rPr>
+          <w:rFonts w:eastAsia="Times New Roman" w:cs="Helvetica"/>
+          <w:color w:val="000000"/>
+          <w:sz w:val="20"/>
+          <w:szCs w:val="20"/>
+          <w:shd w:val="clear" w:color="auto" w:fill="FDFDFD"/>
+          <w:lang w:val="es-ES" w:eastAsia="es-ES"/>
+        </w:rPr>
+      </w:pPr>
+      <w:r>
+        <w:rPr>
+          <w:sz w:val="20"/>
+          <w:szCs w:val="20"/>
+        </w:rPr>
+        <w:t xml:space="preserve">El responsable de las “aperturas” </w:t>
+      </w:r>
+      <w:proofErr w:type="spellStart"/>
+      <w:r>
+        <w:rPr>
+          <w:sz w:val="20"/>
+          <w:szCs w:val="20"/>
+        </w:rPr>
+        <w:t>sera</w:t>
+      </w:r>
+      <w:proofErr w:type="spellEnd"/>
+      <w:r>
+        <w:rPr>
+          <w:sz w:val="20"/>
+          <w:szCs w:val="20"/>
+        </w:rPr>
+        <w:t xml:space="preserve"> </w:t>
+      </w:r>
+      <w:r>
+        <w:rPr>
+          <w:rFonts w:eastAsia="Times New Roman" w:cs="Helvetica"/>
+          <w:color w:val="000000"/>
+          <w:sz w:val="20"/>
+          <w:szCs w:val="20"/>
+          <w:shd w:val="clear" w:color="auto" w:fill="FDFDFD"/>
+          <w:lang w:val="es-ES" w:eastAsia="es-ES"/>
+        </w:rPr>
+        <w:t xml:space="preserve">un </w:t>
+      </w:r>
+      <w:proofErr w:type="spellStart"/>
+      <w:r>
+        <w:rPr>
+          <w:rFonts w:eastAsia="Times New Roman" w:cs="Helvetica"/>
+          <w:color w:val="000000"/>
+          <w:sz w:val="20"/>
+          <w:szCs w:val="20"/>
+          <w:shd w:val="clear" w:color="auto" w:fill="FDFDFD"/>
+          <w:lang w:val="es-ES" w:eastAsia="es-ES"/>
+        </w:rPr>
+        <w:t>vigilador</w:t>
+      </w:r>
+      <w:proofErr w:type="spellEnd"/>
+      <w:r>
+        <w:rPr>
+          <w:rFonts w:ascii="Helvetica" w:eastAsia="Times New Roman" w:hAnsi="Helvetica" w:cs="Helvetica"/>
+          <w:color w:val="000000"/>
+          <w:sz w:val="20"/>
+          <w:szCs w:val="20"/>
+          <w:shd w:val="clear" w:color="auto" w:fill="FDFDFD"/>
+          <w:lang w:val="es-ES" w:eastAsia="es-ES"/>
+        </w:rPr>
+        <w:t xml:space="preserve"> </w:t>
+      </w:r>
+      <w:r>
+        <w:rPr>
+          <w:rFonts w:eastAsia="Times New Roman" w:cs="Helvetica"/>
+          <w:color w:val="000000"/>
+          <w:sz w:val="20"/>
+          <w:szCs w:val="20"/>
+          <w:shd w:val="clear" w:color="auto" w:fill="FDFDFD"/>
+          <w:lang w:val="es-ES" w:eastAsia="es-ES"/>
+        </w:rPr>
+        <w:t xml:space="preserve">del turno </w:t>
+      </w:r>
+      <w:r>
+        <w:rPr>
+          <w:rFonts w:eastAsia="Times New Roman" w:cs="Helvetica"/>
+          <w:color w:val="000000"/>
+          <w:sz w:val="20"/>
+          <w:szCs w:val="20"/>
+          <w:shd w:val="clear" w:color="auto" w:fill="FDFDFD"/>
+          <w:lang w:val="es-ES" w:eastAsia="es-ES"/>
+        </w:rPr>
+        <w:t>noche (</w:t>
+      </w:r>
+      <w:r>
+        <w:rPr>
+          <w:rFonts w:eastAsia="Times New Roman" w:cs="Helvetica"/>
+          <w:color w:val="000000"/>
+          <w:sz w:val="20"/>
+          <w:szCs w:val="20"/>
+          <w:shd w:val="clear" w:color="auto" w:fill="FDFDFD"/>
+          <w:lang w:val="es-ES" w:eastAsia="es-ES"/>
+        </w:rPr>
+        <w:t>22</w:t>
+      </w:r>
+      <w:r>
+        <w:rPr>
+          <w:rFonts w:eastAsia="Times New Roman" w:cs="Helvetica"/>
+          <w:color w:val="000000"/>
+          <w:sz w:val="20"/>
+          <w:szCs w:val="20"/>
+          <w:shd w:val="clear" w:color="auto" w:fill="FDFDFD"/>
+          <w:lang w:val="es-ES" w:eastAsia="es-ES"/>
+        </w:rPr>
+        <w:t>:00</w:t>
+      </w:r>
+      <w:r>
+        <w:rPr>
+          <w:rFonts w:eastAsia="Times New Roman" w:cs="Helvetica"/>
+          <w:color w:val="000000"/>
+          <w:sz w:val="20"/>
+          <w:szCs w:val="20"/>
+          <w:shd w:val="clear" w:color="auto" w:fill="FDFDFD"/>
+          <w:lang w:val="es-ES" w:eastAsia="es-ES"/>
+        </w:rPr>
+        <w:t>-06</w:t>
+      </w:r>
+      <w:r>
+        <w:rPr>
+          <w:rFonts w:eastAsia="Times New Roman" w:cs="Helvetica"/>
+          <w:color w:val="000000"/>
+          <w:sz w:val="20"/>
+          <w:szCs w:val="20"/>
+          <w:shd w:val="clear" w:color="auto" w:fill="FDFDFD"/>
+          <w:lang w:val="es-ES" w:eastAsia="es-ES"/>
+        </w:rPr>
+        <w:t xml:space="preserve">:00 </w:t>
+      </w:r>
+      <w:proofErr w:type="spellStart"/>
+      <w:r>
+        <w:rPr>
+          <w:rFonts w:eastAsia="Times New Roman" w:cs="Helvetica"/>
+          <w:color w:val="000000"/>
+          <w:sz w:val="20"/>
+          <w:szCs w:val="20"/>
+          <w:shd w:val="clear" w:color="auto" w:fill="FDFDFD"/>
+          <w:lang w:val="es-ES" w:eastAsia="es-ES"/>
+        </w:rPr>
+        <w:t>hs</w:t>
+      </w:r>
+      <w:proofErr w:type="spellEnd"/>
+      <w:r>
+        <w:rPr>
+          <w:rFonts w:eastAsia="Times New Roman" w:cs="Helvetica"/>
+          <w:color w:val="000000"/>
+          <w:sz w:val="20"/>
+          <w:szCs w:val="20"/>
+          <w:shd w:val="clear" w:color="auto" w:fill="FDFDFD"/>
+          <w:lang w:val="es-ES" w:eastAsia="es-ES"/>
+        </w:rPr>
+        <w:t>). E</w:t>
+      </w:r>
+      <w:r>
+        <w:rPr>
+          <w:rFonts w:eastAsia="Times New Roman" w:cs="Helvetica"/>
+          <w:color w:val="000000"/>
+          <w:sz w:val="20"/>
+          <w:szCs w:val="20"/>
+          <w:shd w:val="clear" w:color="auto" w:fill="FDFDFD"/>
+          <w:lang w:val="es-ES" w:eastAsia="es-ES"/>
+        </w:rPr>
+        <w:t xml:space="preserve">l </w:t>
+      </w:r>
+      <w:proofErr w:type="spellStart"/>
+      <w:r>
+        <w:rPr>
+          <w:rFonts w:eastAsia="Times New Roman" w:cs="Helvetica"/>
+          <w:color w:val="000000"/>
+          <w:sz w:val="20"/>
+          <w:szCs w:val="20"/>
+          <w:shd w:val="clear" w:color="auto" w:fill="FDFDFD"/>
+          <w:lang w:val="es-ES" w:eastAsia="es-ES"/>
+        </w:rPr>
+        <w:t>vigilador</w:t>
+      </w:r>
+      <w:proofErr w:type="spellEnd"/>
+      <w:r>
+        <w:rPr>
+          <w:rFonts w:eastAsia="Times New Roman" w:cs="Helvetica"/>
+          <w:color w:val="000000"/>
+          <w:sz w:val="20"/>
+          <w:szCs w:val="20"/>
+          <w:shd w:val="clear" w:color="auto" w:fill="FDFDFD"/>
+          <w:lang w:val="es-ES" w:eastAsia="es-ES"/>
+        </w:rPr>
+        <w:t xml:space="preserve"> de 06 a 14 se encarga de las aperturas y cierres pendientes y los solicitados durante la </w:t>
+      </w:r>
+      <w:r>
+        <w:rPr>
+          <w:rFonts w:eastAsia="Times New Roman" w:cs="Helvetica"/>
+          <w:sz w:val="20"/>
+          <w:szCs w:val="20"/>
+          <w:shd w:val="clear" w:color="auto" w:fill="FDFDFD"/>
+          <w:lang w:val="es-ES" w:eastAsia="es-ES"/>
+        </w:rPr>
+        <w:t>mañana</w:t>
+      </w:r>
+      <w:r>
+        <w:rPr>
+          <w:rFonts w:eastAsia="Times New Roman" w:cs="Helvetica"/>
+          <w:color w:val="000000"/>
+          <w:sz w:val="20"/>
+          <w:szCs w:val="20"/>
+          <w:shd w:val="clear" w:color="auto" w:fill="FDFDFD"/>
+          <w:lang w:val="es-ES" w:eastAsia="es-ES"/>
+        </w:rPr>
+        <w:t> sin problemas, y éste también debería verificar al momento de su ingreso (06 am) que todo esté de acuerdo a lo pautado. </w:t>
+      </w:r>
+    </w:p>
+    <w:p>
+      <w:pPr>
+        <w:pStyle w:val="Prrafodelista"/>
+        <w:numPr>
+          <w:ilvl w:val="0"/>
+          <w:numId w:val="16"/>
+        </w:numPr>
+        <w:jc w:val="both"/>
+        <w:rPr>
+          <w:sz w:val="20"/>
+          <w:szCs w:val="20"/>
+        </w:rPr>
+      </w:pPr>
+      <w:r>
+        <w:rPr>
+          <w:sz w:val="20"/>
+          <w:szCs w:val="20"/>
+        </w:rPr>
+        <w:t>Excepciones:</w:t>
+      </w:r>
+      <w:r>
+        <w:rPr>
+          <w:sz w:val="20"/>
+          <w:szCs w:val="20"/>
+        </w:rPr>
+        <w:t xml:space="preserve"> </w:t>
+      </w:r>
+      <w:r>
+        <w:rPr>
+          <w:sz w:val="20"/>
+          <w:szCs w:val="20"/>
+        </w:rPr>
+        <w:t xml:space="preserve">Sin perjuicio de la planificación regular de apertura y cierre de espacios, deberá también contemplarse el siguiente esquema de excepciones con el Área de “Servicios Generales” a fin de coordinar la limpieza acorde: </w:t>
+      </w:r>
+      <w:r>
+        <w:rPr>
+          <w:i/>
+          <w:sz w:val="20"/>
+          <w:szCs w:val="20"/>
+          <w:highlight w:val="yellow"/>
+        </w:rPr>
+        <w:t>Completa espacios con información de las diferentes oficinas … se solicitó tipificar las situaciones registrándose hasta el momento</w:t>
+      </w:r>
+      <w:r>
+        <w:rPr>
+          <w:i/>
+          <w:sz w:val="20"/>
+          <w:szCs w:val="20"/>
+        </w:rPr>
+        <w:t xml:space="preserve">: </w:t>
+      </w:r>
+      <w:r>
+        <w:rPr>
+          <w:sz w:val="20"/>
+          <w:szCs w:val="20"/>
+        </w:rPr>
+        <w:t>“</w:t>
+      </w:r>
+      <w:r>
+        <w:rPr>
+          <w:sz w:val="20"/>
+          <w:szCs w:val="20"/>
+          <w:highlight w:val="yellow"/>
           <w:u w:val="single"/>
         </w:rPr>
+        <w:t>abrir a x hora</w:t>
+      </w:r>
+      <w:r>
+        <w:rPr>
+          <w:sz w:val="20"/>
+          <w:szCs w:val="20"/>
+          <w:highlight w:val="yellow"/>
+        </w:rPr>
+        <w:t>” (coordinar limpieza acorde); “</w:t>
+      </w:r>
+      <w:r>
+        <w:rPr>
+          <w:sz w:val="20"/>
+          <w:szCs w:val="20"/>
+          <w:highlight w:val="yellow"/>
+          <w:u w:val="single"/>
+        </w:rPr>
+        <w:t>abrir a demanda</w:t>
+      </w:r>
+      <w:r>
+        <w:rPr>
+          <w:sz w:val="20"/>
+          <w:szCs w:val="20"/>
+          <w:highlight w:val="yellow"/>
+        </w:rPr>
+        <w:t>” (= limpiar a demanda); “</w:t>
+      </w:r>
+      <w:r>
+        <w:rPr>
+          <w:sz w:val="20"/>
+          <w:szCs w:val="20"/>
+          <w:highlight w:val="yellow"/>
+          <w:u w:val="single"/>
+        </w:rPr>
+        <w:t>cerrado pero con acceso permitido para limpieza</w:t>
+      </w:r>
+      <w:r>
+        <w:rPr>
+          <w:sz w:val="20"/>
+          <w:szCs w:val="20"/>
+          <w:highlight w:val="yellow"/>
+        </w:rPr>
+        <w:t>”; “</w:t>
+      </w:r>
+      <w:r>
+        <w:rPr>
+          <w:sz w:val="20"/>
+          <w:szCs w:val="20"/>
+          <w:highlight w:val="yellow"/>
+          <w:u w:val="single"/>
+        </w:rPr>
         <w:t>cerrado</w:t>
       </w:r>
       <w:r>
+        <w:rPr>
+          <w:sz w:val="20"/>
+          <w:szCs w:val="20"/>
+        </w:rPr>
         <w:t>”</w:t>
       </w:r>
     </w:p>
@@ -1290,7 +2141,140 @@
         <w:pStyle w:val="Prrafodelista"/>
         <w:ind w:left="1080"/>
         <w:jc w:val="both"/>
-      </w:pPr>
+        <w:rPr>
+          <w:sz w:val="20"/>
+          <w:szCs w:val="20"/>
+        </w:rPr>
+      </w:pPr>
+    </w:p>
+    <w:p>
+      <w:pPr>
+        <w:pStyle w:val="Prrafodelista"/>
+        <w:numPr>
+          <w:ilvl w:val="0"/>
+          <w:numId w:val="6"/>
+        </w:numPr>
+        <w:jc w:val="both"/>
+        <w:rPr>
+          <w:b/>
+          <w:sz w:val="20"/>
+          <w:szCs w:val="20"/>
+        </w:rPr>
+      </w:pPr>
+      <w:r>
+        <w:rPr>
+          <w:b/>
+          <w:sz w:val="20"/>
+          <w:szCs w:val="20"/>
+        </w:rPr>
+        <w:t>Salas Industriales y Auditorios:</w:t>
+      </w:r>
+    </w:p>
+    <w:p>
+      <w:pPr>
+        <w:ind w:left="720"/>
+        <w:jc w:val="both"/>
+      </w:pPr>
+      <w:r>
+        <w:rPr>
+          <w:sz w:val="20"/>
+          <w:szCs w:val="20"/>
+        </w:rPr>
+        <w:t>La apertura y cierre de estos espacios r</w:t>
+      </w:r>
+      <w:r>
+        <w:rPr>
+          <w:sz w:val="20"/>
+          <w:szCs w:val="20"/>
+        </w:rPr>
+        <w:t>equieren coordinación conjunta por parte de Servicios Generales</w:t>
+      </w:r>
+      <w:r>
+        <w:rPr>
+          <w:sz w:val="20"/>
+          <w:szCs w:val="20"/>
+        </w:rPr>
+        <w:t xml:space="preserve">, </w:t>
+      </w:r>
+      <w:r>
+        <w:rPr>
+          <w:sz w:val="20"/>
+          <w:szCs w:val="20"/>
+        </w:rPr>
+        <w:t xml:space="preserve">Espacios Físicos </w:t>
+      </w:r>
+      <w:r>
+        <w:rPr>
+          <w:sz w:val="20"/>
+          <w:szCs w:val="20"/>
+          <w:highlight w:val="yellow"/>
+        </w:rPr>
+        <w:t>(y Seguridad)</w:t>
+      </w:r>
+      <w:r>
+        <w:rPr>
+          <w:sz w:val="20"/>
+          <w:szCs w:val="20"/>
+        </w:rPr>
+        <w:t xml:space="preserve"> para garantizar la limpieza según necesidad y</w:t>
+      </w:r>
+      <w:r>
+        <w:rPr>
+          <w:sz w:val="20"/>
+          <w:szCs w:val="20"/>
+        </w:rPr>
+        <w:t>/o</w:t>
+      </w:r>
+      <w:r>
+        <w:rPr>
+          <w:sz w:val="20"/>
+          <w:szCs w:val="20"/>
+        </w:rPr>
+        <w:t xml:space="preserve"> agenda de eventos. </w:t>
+      </w:r>
+      <w:r>
+        <w:rPr>
+          <w:sz w:val="20"/>
+          <w:szCs w:val="20"/>
+          <w:highlight w:val="yellow"/>
+        </w:rPr>
+        <w:t>(Que herramienta se usaría</w:t>
+      </w:r>
+      <w:proofErr w:type="gramStart"/>
+      <w:r>
+        <w:rPr>
+          <w:sz w:val="20"/>
+          <w:szCs w:val="20"/>
+          <w:highlight w:val="yellow"/>
+        </w:rPr>
+        <w:t>? …)</w:t>
+      </w:r>
+      <w:proofErr w:type="gramEnd"/>
+      <w:r>
+        <w:rPr>
+          <w:sz w:val="20"/>
+          <w:szCs w:val="20"/>
+        </w:rPr>
+        <w:t xml:space="preserve"> </w:t>
+      </w:r>
+      <w:r>
+        <w:rPr>
+          <w:sz w:val="20"/>
+          <w:szCs w:val="20"/>
+          <w:highlight w:val="yellow"/>
+        </w:rPr>
+        <w:t>Las aperturas y cierres no son programables</w:t>
+      </w:r>
+      <w:proofErr w:type="gramStart"/>
+      <w:r>
+        <w:rPr>
+          <w:sz w:val="20"/>
+          <w:szCs w:val="20"/>
+          <w:highlight w:val="yellow"/>
+        </w:rPr>
+        <w:t>!</w:t>
+      </w:r>
+      <w:proofErr w:type="gramEnd"/>
     </w:p>
     <w:tbl>
       <w:tblPr>
@@ -1706,8 +2690,8 @@
       </w:pPr>
     </w:p>
     <w:sectPr>
-      <w:headerReference w:type="default" r:id="rId9"/>
-      <w:footerReference w:type="default" r:id="rId10"/>
+      <w:headerReference w:type="default" r:id="rId10"/>
+      <w:footerReference w:type="default" r:id="rId11"/>
       <w:pgSz w:w="15840" w:h="12240" w:orient="landscape"/>
       <w:pgMar w:top="1701" w:right="1417" w:bottom="1701" w:left="1417" w:header="708" w:footer="708" w:gutter="0"/>
       <w:cols w:space="708"/>
@@ -1946,7 +2930,7 @@
           <v:imagedata r:id="rId1" o:title=""/>
           <w10:wrap anchorx="page" anchory="page"/>
         </v:shape>
-        <o:OLEObject Type="Embed" ProgID="Word.Picture.8" ShapeID="_x0000_s2049" DrawAspect="Content" ObjectID="_1522734168" r:id="rId2"/>
+        <o:OLEObject Type="Embed" ProgID="Word.Picture.8" ShapeID="_x0000_s2049" DrawAspect="Content" ObjectID="_1522824269" r:id="rId2"/>
       </w:pict>
     </w:r>
   </w:p>
@@ -2295,6 +3279,119 @@
     </w:lvl>
   </w:abstractNum>
   <w:abstractNum w:abstractNumId="3">
+    <w:nsid w:val="0B9E58B3"/>
+    <w:multiLevelType w:val="hybridMultilevel"/>
+    <w:tmpl w:val="0180E1A0"/>
+    <w:lvl w:ilvl="0" w:tplc="0C0A0003">
+      <w:start w:val="1"/>
+      <w:numFmt w:val="bullet"/>
+      <w:lvlText w:val="o"/>
+      <w:lvlJc w:val="left"/>
+      <w:pPr>
+        <w:ind w:left="1080" w:hanging="360"/>
+      </w:pPr>
+      <w:rPr>
+        <w:rFonts w:ascii="Courier New" w:hAnsi="Courier New" w:cs="Courier New" w:hint="default"/>
+      </w:rPr>
+    </w:lvl>
+    <w:lvl w:ilvl="1" w:tplc="0C0A0003" w:tentative="1">
+      <w:start w:val="1"/>
+      <w:numFmt w:val="bullet"/>
+      <w:lvlText w:val="o"/>
+      <w:lvlJc w:val="left"/>
+      <w:pPr>
+        <w:ind w:left="1800" w:hanging="360"/>
+      </w:pPr>
+      <w:rPr>
+        <w:rFonts w:ascii="Courier New" w:hAnsi="Courier New" w:cs="Courier New" w:hint="default"/>
+      </w:rPr>
+    </w:lvl>
+    <w:lvl w:ilvl="2" w:tplc="0C0A0005" w:tentative="1">
+      <w:start w:val="1"/>
+      <w:numFmt w:val="bullet"/>
+      <w:lvlText w:val=""/>
+      <w:lvlJc w:val="left"/>
+      <w:pPr>
+        <w:ind w:left="2520" w:hanging="360"/>
+      </w:pPr>
+      <w:rPr>
+        <w:rFonts w:ascii="Wingdings" w:hAnsi="Wingdings" w:hint="default"/>
+      </w:rPr>
+    </w:lvl>
+    <w:lvl w:ilvl="3" w:tplc="0C0A0001" w:tentative="1">
+      <w:start w:val="1"/>
+      <w:numFmt w:val="bullet"/>
+      <w:lvlText w:val=""/>
+      <w:lvlJc w:val="left"/>
+      <w:pPr>
+        <w:ind w:left="3240" w:hanging="360"/>
+      </w:pPr>
+      <w:rPr>
+        <w:rFonts w:ascii="Symbol" w:hAnsi="Symbol" w:hint="default"/>
+      </w:rPr>
+    </w:lvl>
+    <w:lvl w:ilvl="4" w:tplc="0C0A0003" w:tentative="1">
+      <w:start w:val="1"/>
+      <w:numFmt w:val="bullet"/>
+      <w:lvlText w:val="o"/>
+      <w:lvlJc w:val="left"/>
+      <w:pPr>
+        <w:ind w:left="3960" w:hanging="360"/>
+      </w:pPr>
+      <w:rPr>
+        <w:rFonts w:ascii="Courier New" w:hAnsi="Courier New" w:cs="Courier New" w:hint="default"/>
+      </w:rPr>
+    </w:lvl>
+    <w:lvl w:ilvl="5" w:tplc="0C0A0005" w:tentative="1">
+      <w:start w:val="1"/>
+      <w:numFmt w:val="bullet"/>
+      <w:lvlText w:val=""/>
+      <w:lvlJc w:val="left"/>
+      <w:pPr>
+        <w:ind w:left="4680" w:hanging="360"/>
+      </w:pPr>
+      <w:rPr>
+        <w:rFonts w:ascii="Wingdings" w:hAnsi="Wingdings" w:hint="default"/>
+      </w:rPr>
+    </w:lvl>
+    <w:lvl w:ilvl="6" w:tplc="0C0A0001" w:tentative="1">
+      <w:start w:val="1"/>
+      <w:numFmt w:val="bullet"/>
+      <w:lvlText w:val=""/>
+      <w:lvlJc w:val="left"/>
+      <w:pPr>
+        <w:ind w:left="5400" w:hanging="360"/>
+      </w:pPr>
+      <w:rPr>
+        <w:rFonts w:ascii="Symbol" w:hAnsi="Symbol" w:hint="default"/>
+      </w:rPr>
+    </w:lvl>
+    <w:lvl w:ilvl="7" w:tplc="0C0A0003" w:tentative="1">
+      <w:start w:val="1"/>
+      <w:numFmt w:val="bullet"/>
+      <w:lvlText w:val="o"/>
+      <w:lvlJc w:val="left"/>
+      <w:pPr>
+        <w:ind w:left="6120" w:hanging="360"/>
+      </w:pPr>
+      <w:rPr>
+        <w:rFonts w:ascii="Courier New" w:hAnsi="Courier New" w:cs="Courier New" w:hint="default"/>
+      </w:rPr>
+    </w:lvl>
+    <w:lvl w:ilvl="8" w:tplc="0C0A0005" w:tentative="1">
+      <w:start w:val="1"/>
+      <w:numFmt w:val="bullet"/>
+      <w:lvlText w:val=""/>
+      <w:lvlJc w:val="left"/>
+      <w:pPr>
+        <w:ind w:left="6840" w:hanging="360"/>
+      </w:pPr>
+      <w:rPr>
+        <w:rFonts w:ascii="Wingdings" w:hAnsi="Wingdings" w:hint="default"/>
+      </w:rPr>
+    </w:lvl>
+  </w:abstractNum>
+  <w:abstractNum w:abstractNumId="4">
     <w:nsid w:val="2745430D"/>
     <w:multiLevelType w:val="hybridMultilevel"/>
     <w:tmpl w:val="CC928644"/>
@@ -2310,7 +3407,7 @@
         <w:rFonts w:hint="default"/>
       </w:rPr>
     </w:lvl>
-    <w:lvl w:ilvl="1" w:tplc="0C0A0019" w:tentative="1">
+    <w:lvl w:ilvl="1" w:tplc="0C0A0019">
       <w:start w:val="1"/>
       <w:numFmt w:val="lowerLetter"/>
       <w:lvlText w:val="%2."/>
@@ -2383,7 +3480,120 @@
       </w:pPr>
     </w:lvl>
   </w:abstractNum>
-  <w:abstractNum w:abstractNumId="4">
+  <w:abstractNum w:abstractNumId="5">
+    <w:nsid w:val="2DA71CDC"/>
+    <w:multiLevelType w:val="hybridMultilevel"/>
+    <w:tmpl w:val="9F307A64"/>
+    <w:lvl w:ilvl="0" w:tplc="0C0A0001">
+      <w:start w:val="1"/>
+      <w:numFmt w:val="bullet"/>
+      <w:lvlText w:val=""/>
+      <w:lvlJc w:val="left"/>
+      <w:pPr>
+        <w:ind w:left="1080" w:hanging="360"/>
+      </w:pPr>
+      <w:rPr>
+        <w:rFonts w:ascii="Symbol" w:hAnsi="Symbol" w:hint="default"/>
+      </w:rPr>
+    </w:lvl>
+    <w:lvl w:ilvl="1" w:tplc="0C0A0003" w:tentative="1">
+      <w:start w:val="1"/>
+      <w:numFmt w:val="bullet"/>
+      <w:lvlText w:val="o"/>
+      <w:lvlJc w:val="left"/>
+      <w:pPr>
+        <w:ind w:left="1800" w:hanging="360"/>
+      </w:pPr>
+      <w:rPr>
+        <w:rFonts w:ascii="Courier New" w:hAnsi="Courier New" w:cs="Courier New" w:hint="default"/>
+      </w:rPr>
+    </w:lvl>
+    <w:lvl w:ilvl="2" w:tplc="0C0A0005" w:tentative="1">
+      <w:start w:val="1"/>
+      <w:numFmt w:val="bullet"/>
+      <w:lvlText w:val=""/>
+      <w:lvlJc w:val="left"/>
+      <w:pPr>
+        <w:ind w:left="2520" w:hanging="360"/>
+      </w:pPr>
+      <w:rPr>
+        <w:rFonts w:ascii="Wingdings" w:hAnsi="Wingdings" w:hint="default"/>
+      </w:rPr>
+    </w:lvl>
+    <w:lvl w:ilvl="3" w:tplc="0C0A0001" w:tentative="1">
+      <w:start w:val="1"/>
+      <w:numFmt w:val="bullet"/>
+      <w:lvlText w:val=""/>
+      <w:lvlJc w:val="left"/>
+      <w:pPr>
+        <w:ind w:left="3240" w:hanging="360"/>
+      </w:pPr>
+      <w:rPr>
+        <w:rFonts w:ascii="Symbol" w:hAnsi="Symbol" w:hint="default"/>
+      </w:rPr>
+    </w:lvl>
+    <w:lvl w:ilvl="4" w:tplc="0C0A0003" w:tentative="1">
+      <w:start w:val="1"/>
+      <w:numFmt w:val="bullet"/>
+      <w:lvlText w:val="o"/>
+      <w:lvlJc w:val="left"/>
+      <w:pPr>
+        <w:ind w:left="3960" w:hanging="360"/>
+      </w:pPr>
+      <w:rPr>
+        <w:rFonts w:ascii="Courier New" w:hAnsi="Courier New" w:cs="Courier New" w:hint="default"/>
+      </w:rPr>
+    </w:lvl>
+    <w:lvl w:ilvl="5" w:tplc="0C0A0005" w:tentative="1">
+      <w:start w:val="1"/>
+      <w:numFmt w:val="bullet"/>
+      <w:lvlText w:val=""/>
+      <w:lvlJc w:val="left"/>
+      <w:pPr>
+        <w:ind w:left="4680" w:hanging="360"/>
+      </w:pPr>
+      <w:rPr>
+        <w:rFonts w:ascii="Wingdings" w:hAnsi="Wingdings" w:hint="default"/>
+      </w:rPr>
+    </w:lvl>
+    <w:lvl w:ilvl="6" w:tplc="0C0A0001" w:tentative="1">
+      <w:start w:val="1"/>
+      <w:numFmt w:val="bullet"/>
+      <w:lvlText w:val=""/>
+      <w:lvlJc w:val="left"/>
+      <w:pPr>
+        <w:ind w:left="5400" w:hanging="360"/>
+      </w:pPr>
+      <w:rPr>
+        <w:rFonts w:ascii="Symbol" w:hAnsi="Symbol" w:hint="default"/>
+      </w:rPr>
+    </w:lvl>
+    <w:lvl w:ilvl="7" w:tplc="0C0A0003" w:tentative="1">
+      <w:start w:val="1"/>
+      <w:numFmt w:val="bullet"/>
+      <w:lvlText w:val="o"/>
+      <w:lvlJc w:val="left"/>
+      <w:pPr>
+        <w:ind w:left="6120" w:hanging="360"/>
+      </w:pPr>
+      <w:rPr>
+        <w:rFonts w:ascii="Courier New" w:hAnsi="Courier New" w:cs="Courier New" w:hint="default"/>
+      </w:rPr>
+    </w:lvl>
+    <w:lvl w:ilvl="8" w:tplc="0C0A0005" w:tentative="1">
+      <w:start w:val="1"/>
+      <w:numFmt w:val="bullet"/>
+      <w:lvlText w:val=""/>
+      <w:lvlJc w:val="left"/>
+      <w:pPr>
+        <w:ind w:left="6840" w:hanging="360"/>
+      </w:pPr>
+      <w:rPr>
+        <w:rFonts w:ascii="Wingdings" w:hAnsi="Wingdings" w:hint="default"/>
+      </w:rPr>
+    </w:lvl>
+  </w:abstractNum>
+  <w:abstractNum w:abstractNumId="6">
     <w:nsid w:val="2E0F265B"/>
     <w:multiLevelType w:val="hybridMultilevel"/>
     <w:tmpl w:val="722679E0"/>
@@ -2496,7 +3706,7 @@
       </w:rPr>
     </w:lvl>
   </w:abstractNum>
-  <w:abstractNum w:abstractNumId="5">
+  <w:abstractNum w:abstractNumId="7">
     <w:nsid w:val="3CE02898"/>
     <w:multiLevelType w:val="hybridMultilevel"/>
     <w:tmpl w:val="8C401246"/>
@@ -2585,7 +3795,7 @@
       </w:pPr>
     </w:lvl>
   </w:abstractNum>
-  <w:abstractNum w:abstractNumId="6">
+  <w:abstractNum w:abstractNumId="8">
     <w:nsid w:val="559E5386"/>
     <w:multiLevelType w:val="hybridMultilevel"/>
     <w:tmpl w:val="0F047A00"/>
@@ -2698,7 +3908,7 @@
       </w:rPr>
     </w:lvl>
   </w:abstractNum>
-  <w:abstractNum w:abstractNumId="7">
+  <w:abstractNum w:abstractNumId="9">
     <w:nsid w:val="642B2072"/>
     <w:multiLevelType w:val="hybridMultilevel"/>
     <w:tmpl w:val="01F2DF78"/>
@@ -2787,7 +3997,120 @@
       </w:pPr>
     </w:lvl>
   </w:abstractNum>
-  <w:abstractNum w:abstractNumId="8">
+  <w:abstractNum w:abstractNumId="10">
+    <w:nsid w:val="6E2D7A3C"/>
+    <w:multiLevelType w:val="hybridMultilevel"/>
+    <w:tmpl w:val="1A30F488"/>
+    <w:lvl w:ilvl="0" w:tplc="0C0A0001">
+      <w:start w:val="1"/>
+      <w:numFmt w:val="bullet"/>
+      <w:lvlText w:val=""/>
+      <w:lvlJc w:val="left"/>
+      <w:pPr>
+        <w:ind w:left="1080" w:hanging="360"/>
+      </w:pPr>
+      <w:rPr>
+        <w:rFonts w:ascii="Symbol" w:hAnsi="Symbol" w:hint="default"/>
+      </w:rPr>
+    </w:lvl>
+    <w:lvl w:ilvl="1" w:tplc="0C0A0003" w:tentative="1">
+      <w:start w:val="1"/>
+      <w:numFmt w:val="bullet"/>
+      <w:lvlText w:val="o"/>
+      <w:lvlJc w:val="left"/>
+      <w:pPr>
+        <w:ind w:left="1800" w:hanging="360"/>
+      </w:pPr>
+      <w:rPr>
+        <w:rFonts w:ascii="Courier New" w:hAnsi="Courier New" w:cs="Courier New" w:hint="default"/>
+      </w:rPr>
+    </w:lvl>
+    <w:lvl w:ilvl="2" w:tplc="0C0A0005" w:tentative="1">
+      <w:start w:val="1"/>
+      <w:numFmt w:val="bullet"/>
+      <w:lvlText w:val=""/>
+      <w:lvlJc w:val="left"/>
+      <w:pPr>
+        <w:ind w:left="2520" w:hanging="360"/>
+      </w:pPr>
+      <w:rPr>
+        <w:rFonts w:ascii="Wingdings" w:hAnsi="Wingdings" w:hint="default"/>
+      </w:rPr>
+    </w:lvl>
+    <w:lvl w:ilvl="3" w:tplc="0C0A0001" w:tentative="1">
+      <w:start w:val="1"/>
+      <w:numFmt w:val="bullet"/>
+      <w:lvlText w:val=""/>
+      <w:lvlJc w:val="left"/>
+      <w:pPr>
+        <w:ind w:left="3240" w:hanging="360"/>
+      </w:pPr>
+      <w:rPr>
+        <w:rFonts w:ascii="Symbol" w:hAnsi="Symbol" w:hint="default"/>
+      </w:rPr>
+    </w:lvl>
+    <w:lvl w:ilvl="4" w:tplc="0C0A0003" w:tentative="1">
+      <w:start w:val="1"/>
+      <w:numFmt w:val="bullet"/>
+      <w:lvlText w:val="o"/>
+      <w:lvlJc w:val="left"/>
+      <w:pPr>
+        <w:ind w:left="3960" w:hanging="360"/>
+      </w:pPr>
+      <w:rPr>
+        <w:rFonts w:ascii="Courier New" w:hAnsi="Courier New" w:cs="Courier New" w:hint="default"/>
+      </w:rPr>
+    </w:lvl>
+    <w:lvl w:ilvl="5" w:tplc="0C0A0005" w:tentative="1">
+      <w:start w:val="1"/>
+      <w:numFmt w:val="bullet"/>
+      <w:lvlText w:val=""/>
+      <w:lvlJc w:val="left"/>
+      <w:pPr>
+        <w:ind w:left="4680" w:hanging="360"/>
+      </w:pPr>
+      <w:rPr>
+        <w:rFonts w:ascii="Wingdings" w:hAnsi="Wingdings" w:hint="default"/>
+      </w:rPr>
+    </w:lvl>
+    <w:lvl w:ilvl="6" w:tplc="0C0A0001" w:tentative="1">
+      <w:start w:val="1"/>
+      <w:numFmt w:val="bullet"/>
+      <w:lvlText w:val=""/>
+      <w:lvlJc w:val="left"/>
+      <w:pPr>
+        <w:ind w:left="5400" w:hanging="360"/>
+      </w:pPr>
+      <w:rPr>
+        <w:rFonts w:ascii="Symbol" w:hAnsi="Symbol" w:hint="default"/>
+      </w:rPr>
+    </w:lvl>
+    <w:lvl w:ilvl="7" w:tplc="0C0A0003" w:tentative="1">
+      <w:start w:val="1"/>
+      <w:numFmt w:val="bullet"/>
+      <w:lvlText w:val="o"/>
+      <w:lvlJc w:val="left"/>
+      <w:pPr>
+        <w:ind w:left="6120" w:hanging="360"/>
+      </w:pPr>
+      <w:rPr>
+        <w:rFonts w:ascii="Courier New" w:hAnsi="Courier New" w:cs="Courier New" w:hint="default"/>
+      </w:rPr>
+    </w:lvl>
+    <w:lvl w:ilvl="8" w:tplc="0C0A0005" w:tentative="1">
+      <w:start w:val="1"/>
+      <w:numFmt w:val="bullet"/>
+      <w:lvlText w:val=""/>
+      <w:lvlJc w:val="left"/>
+      <w:pPr>
+        <w:ind w:left="6840" w:hanging="360"/>
+      </w:pPr>
+      <w:rPr>
+        <w:rFonts w:ascii="Wingdings" w:hAnsi="Wingdings" w:hint="default"/>
+      </w:rPr>
+    </w:lvl>
+  </w:abstractNum>
+  <w:abstractNum w:abstractNumId="11">
     <w:nsid w:val="71324C23"/>
     <w:multiLevelType w:val="hybridMultilevel"/>
     <w:tmpl w:val="427AB6F6"/>
@@ -2901,7 +4224,120 @@
       </w:rPr>
     </w:lvl>
   </w:abstractNum>
-  <w:abstractNum w:abstractNumId="9">
+  <w:abstractNum w:abstractNumId="12">
+    <w:nsid w:val="75865B8E"/>
+    <w:multiLevelType w:val="hybridMultilevel"/>
+    <w:tmpl w:val="3AD44B04"/>
+    <w:lvl w:ilvl="0" w:tplc="0C0A000B">
+      <w:start w:val="1"/>
+      <w:numFmt w:val="bullet"/>
+      <w:lvlText w:val=""/>
+      <w:lvlJc w:val="left"/>
+      <w:pPr>
+        <w:ind w:left="1080" w:hanging="360"/>
+      </w:pPr>
+      <w:rPr>
+        <w:rFonts w:ascii="Wingdings" w:hAnsi="Wingdings" w:hint="default"/>
+      </w:rPr>
+    </w:lvl>
+    <w:lvl w:ilvl="1" w:tplc="0C0A0003" w:tentative="1">
+      <w:start w:val="1"/>
+      <w:numFmt w:val="bullet"/>
+      <w:lvlText w:val="o"/>
+      <w:lvlJc w:val="left"/>
+      <w:pPr>
+        <w:ind w:left="1800" w:hanging="360"/>
+      </w:pPr>
+      <w:rPr>
+        <w:rFonts w:ascii="Courier New" w:hAnsi="Courier New" w:cs="Courier New" w:hint="default"/>
+      </w:rPr>
+    </w:lvl>
+    <w:lvl w:ilvl="2" w:tplc="0C0A0005" w:tentative="1">
+      <w:start w:val="1"/>
+      <w:numFmt w:val="bullet"/>
+      <w:lvlText w:val=""/>
+      <w:lvlJc w:val="left"/>
+      <w:pPr>
+        <w:ind w:left="2520" w:hanging="360"/>
+      </w:pPr>
+      <w:rPr>
+        <w:rFonts w:ascii="Wingdings" w:hAnsi="Wingdings" w:hint="default"/>
+      </w:rPr>
+    </w:lvl>
+    <w:lvl w:ilvl="3" w:tplc="0C0A0001" w:tentative="1">
+      <w:start w:val="1"/>
+      <w:numFmt w:val="bullet"/>
+      <w:lvlText w:val=""/>
+      <w:lvlJc w:val="left"/>
+      <w:pPr>
+        <w:ind w:left="3240" w:hanging="360"/>
+      </w:pPr>
+      <w:rPr>
+        <w:rFonts w:ascii="Symbol" w:hAnsi="Symbol" w:hint="default"/>
+      </w:rPr>
+    </w:lvl>
+    <w:lvl w:ilvl="4" w:tplc="0C0A0003" w:tentative="1">
+      <w:start w:val="1"/>
+      <w:numFmt w:val="bullet"/>
+      <w:lvlText w:val="o"/>
+      <w:lvlJc w:val="left"/>
+      <w:pPr>
+        <w:ind w:left="3960" w:hanging="360"/>
+      </w:pPr>
+      <w:rPr>
+        <w:rFonts w:ascii="Courier New" w:hAnsi="Courier New" w:cs="Courier New" w:hint="default"/>
+      </w:rPr>
+    </w:lvl>
+    <w:lvl w:ilvl="5" w:tplc="0C0A0005" w:tentative="1">
+      <w:start w:val="1"/>
+      <w:numFmt w:val="bullet"/>
+      <w:lvlText w:val=""/>
+      <w:lvlJc w:val="left"/>
+      <w:pPr>
+        <w:ind w:left="4680" w:hanging="360"/>
+      </w:pPr>
+      <w:rPr>
+        <w:rFonts w:ascii="Wingdings" w:hAnsi="Wingdings" w:hint="default"/>
+      </w:rPr>
+    </w:lvl>
+    <w:lvl w:ilvl="6" w:tplc="0C0A0001" w:tentative="1">
+      <w:start w:val="1"/>
+      <w:numFmt w:val="bullet"/>
+      <w:lvlText w:val=""/>
+      <w:lvlJc w:val="left"/>
+      <w:pPr>
+        <w:ind w:left="5400" w:hanging="360"/>
+      </w:pPr>
+      <w:rPr>
+        <w:rFonts w:ascii="Symbol" w:hAnsi="Symbol" w:hint="default"/>
+      </w:rPr>
+    </w:lvl>
+    <w:lvl w:ilvl="7" w:tplc="0C0A0003" w:tentative="1">
+      <w:start w:val="1"/>
+      <w:numFmt w:val="bullet"/>
+      <w:lvlText w:val="o"/>
+      <w:lvlJc w:val="left"/>
+      <w:pPr>
+        <w:ind w:left="6120" w:hanging="360"/>
+      </w:pPr>
+      <w:rPr>
+        <w:rFonts w:ascii="Courier New" w:hAnsi="Courier New" w:cs="Courier New" w:hint="default"/>
+      </w:rPr>
+    </w:lvl>
+    <w:lvl w:ilvl="8" w:tplc="0C0A0005" w:tentative="1">
+      <w:start w:val="1"/>
+      <w:numFmt w:val="bullet"/>
+      <w:lvlText w:val=""/>
+      <w:lvlJc w:val="left"/>
+      <w:pPr>
+        <w:ind w:left="6840" w:hanging="360"/>
+      </w:pPr>
+      <w:rPr>
+        <w:rFonts w:ascii="Wingdings" w:hAnsi="Wingdings" w:hint="default"/>
+      </w:rPr>
+    </w:lvl>
+  </w:abstractNum>
+  <w:abstractNum w:abstractNumId="13">
     <w:nsid w:val="7820251E"/>
     <w:multiLevelType w:val="hybridMultilevel"/>
     <w:tmpl w:val="D580314E"/>
@@ -2990,7 +4426,7 @@
       </w:pPr>
     </w:lvl>
   </w:abstractNum>
-  <w:abstractNum w:abstractNumId="10">
+  <w:abstractNum w:abstractNumId="14">
     <w:nsid w:val="79B26413"/>
     <w:multiLevelType w:val="hybridMultilevel"/>
     <w:tmpl w:val="E458BD42"/>
@@ -3077,16 +4513,129 @@
       <w:pPr>
         <w:ind w:left="6480" w:hanging="180"/>
       </w:pPr>
+    </w:lvl>
+  </w:abstractNum>
+  <w:abstractNum w:abstractNumId="15">
+    <w:nsid w:val="7E961CE1"/>
+    <w:multiLevelType w:val="hybridMultilevel"/>
+    <w:tmpl w:val="2618B614"/>
+    <w:lvl w:ilvl="0" w:tplc="0C0A0001">
+      <w:start w:val="1"/>
+      <w:numFmt w:val="bullet"/>
+      <w:lvlText w:val=""/>
+      <w:lvlJc w:val="left"/>
+      <w:pPr>
+        <w:ind w:left="1080" w:hanging="360"/>
+      </w:pPr>
+      <w:rPr>
+        <w:rFonts w:ascii="Symbol" w:hAnsi="Symbol" w:hint="default"/>
+      </w:rPr>
+    </w:lvl>
+    <w:lvl w:ilvl="1" w:tplc="0C0A0003">
+      <w:start w:val="1"/>
+      <w:numFmt w:val="bullet"/>
+      <w:lvlText w:val="o"/>
+      <w:lvlJc w:val="left"/>
+      <w:pPr>
+        <w:ind w:left="1800" w:hanging="360"/>
+      </w:pPr>
+      <w:rPr>
+        <w:rFonts w:ascii="Courier New" w:hAnsi="Courier New" w:cs="Courier New" w:hint="default"/>
+      </w:rPr>
+    </w:lvl>
+    <w:lvl w:ilvl="2" w:tplc="0C0A0005" w:tentative="1">
+      <w:start w:val="1"/>
+      <w:numFmt w:val="bullet"/>
+      <w:lvlText w:val=""/>
+      <w:lvlJc w:val="left"/>
+      <w:pPr>
+        <w:ind w:left="2520" w:hanging="360"/>
+      </w:pPr>
+      <w:rPr>
+        <w:rFonts w:ascii="Wingdings" w:hAnsi="Wingdings" w:hint="default"/>
+      </w:rPr>
+    </w:lvl>
+    <w:lvl w:ilvl="3" w:tplc="0C0A0001" w:tentative="1">
+      <w:start w:val="1"/>
+      <w:numFmt w:val="bullet"/>
+      <w:lvlText w:val=""/>
+      <w:lvlJc w:val="left"/>
+      <w:pPr>
+        <w:ind w:left="3240" w:hanging="360"/>
+      </w:pPr>
+      <w:rPr>
+        <w:rFonts w:ascii="Symbol" w:hAnsi="Symbol" w:hint="default"/>
+      </w:rPr>
+    </w:lvl>
+    <w:lvl w:ilvl="4" w:tplc="0C0A0003" w:tentative="1">
+      <w:start w:val="1"/>
+      <w:numFmt w:val="bullet"/>
+      <w:lvlText w:val="o"/>
+      <w:lvlJc w:val="left"/>
+      <w:pPr>
+        <w:ind w:left="3960" w:hanging="360"/>
+      </w:pPr>
+      <w:rPr>
+        <w:rFonts w:ascii="Courier New" w:hAnsi="Courier New" w:cs="Courier New" w:hint="default"/>
+      </w:rPr>
+    </w:lvl>
+    <w:lvl w:ilvl="5" w:tplc="0C0A0005" w:tentative="1">
+      <w:start w:val="1"/>
+      <w:numFmt w:val="bullet"/>
+      <w:lvlText w:val=""/>
+      <w:lvlJc w:val="left"/>
+      <w:pPr>
+        <w:ind w:left="4680" w:hanging="360"/>
+      </w:pPr>
+      <w:rPr>
+        <w:rFonts w:ascii="Wingdings" w:hAnsi="Wingdings" w:hint="default"/>
+      </w:rPr>
+    </w:lvl>
+    <w:lvl w:ilvl="6" w:tplc="0C0A0001" w:tentative="1">
+      <w:start w:val="1"/>
+      <w:numFmt w:val="bullet"/>
+      <w:lvlText w:val=""/>
+      <w:lvlJc w:val="left"/>
+      <w:pPr>
+        <w:ind w:left="5400" w:hanging="360"/>
+      </w:pPr>
+      <w:rPr>
+        <w:rFonts w:ascii="Symbol" w:hAnsi="Symbol" w:hint="default"/>
+      </w:rPr>
+    </w:lvl>
+    <w:lvl w:ilvl="7" w:tplc="0C0A0003" w:tentative="1">
+      <w:start w:val="1"/>
+      <w:numFmt w:val="bullet"/>
+      <w:lvlText w:val="o"/>
+      <w:lvlJc w:val="left"/>
+      <w:pPr>
+        <w:ind w:left="6120" w:hanging="360"/>
+      </w:pPr>
+      <w:rPr>
+        <w:rFonts w:ascii="Courier New" w:hAnsi="Courier New" w:cs="Courier New" w:hint="default"/>
+      </w:rPr>
+    </w:lvl>
+    <w:lvl w:ilvl="8" w:tplc="0C0A0005" w:tentative="1">
+      <w:start w:val="1"/>
+      <w:numFmt w:val="bullet"/>
+      <w:lvlText w:val=""/>
+      <w:lvlJc w:val="left"/>
+      <w:pPr>
+        <w:ind w:left="6840" w:hanging="360"/>
+      </w:pPr>
+      <w:rPr>
+        <w:rFonts w:ascii="Wingdings" w:hAnsi="Wingdings" w:hint="default"/>
+      </w:rPr>
     </w:lvl>
   </w:abstractNum>
   <w:num w:numId="1">
     <w:abstractNumId w:val="2"/>
   </w:num>
   <w:num w:numId="2">
-    <w:abstractNumId w:val="7"/>
+    <w:abstractNumId w:val="9"/>
   </w:num>
   <w:num w:numId="3">
-    <w:abstractNumId w:val="8"/>
+    <w:abstractNumId w:val="11"/>
   </w:num>
   <w:num w:numId="4">
     <w:abstractNumId w:val="0"/>
@@ -3095,22 +4644,37 @@
     <w:abstractNumId w:val="1"/>
   </w:num>
   <w:num w:numId="6">
-    <w:abstractNumId w:val="3"/>
+    <w:abstractNumId w:val="4"/>
   </w:num>
   <w:num w:numId="7">
-    <w:abstractNumId w:val="4"/>
+    <w:abstractNumId w:val="6"/>
   </w:num>
   <w:num w:numId="8">
+    <w:abstractNumId w:val="7"/>
+  </w:num>
+  <w:num w:numId="9">
+    <w:abstractNumId w:val="14"/>
+  </w:num>
+  <w:num w:numId="10">
+    <w:abstractNumId w:val="8"/>
+  </w:num>
+  <w:num w:numId="11">
+    <w:abstractNumId w:val="13"/>
+  </w:num>
+  <w:num w:numId="12">
+    <w:abstractNumId w:val="15"/>
+  </w:num>
+  <w:num w:numId="13">
+    <w:abstractNumId w:val="12"/>
+  </w:num>
+  <w:num w:numId="14">
+    <w:abstractNumId w:val="10"/>
+  </w:num>
+  <w:num w:numId="15">
     <w:abstractNumId w:val="5"/>
   </w:num>
-  <w:num w:numId="9">
-    <w:abstractNumId w:val="10"/>
-  </w:num>
-  <w:num w:numId="10">
-    <w:abstractNumId w:val="6"/>
-  </w:num>
-  <w:num w:numId="11">
-    <w:abstractNumId w:val="9"/>
+  <w:num w:numId="16">
+    <w:abstractNumId w:val="3"/>
   </w:num>
   <w:numIdMacAtCleanup w:val="9"/>
 </w:numbering>
@@ -4634,7 +6198,7 @@
 </file>
 
 <file path=customXml/itemProps1.xml><?xml version="1.0" encoding="utf-8"?>
-<ds:datastoreItem xmlns:ds="http://schemas.openxmlformats.org/officeDocument/2006/customXml" ds:itemID="{B52C5584-1379-4138-804B-4C6685E5416C}">
+<ds:datastoreItem xmlns:ds="http://schemas.openxmlformats.org/officeDocument/2006/customXml" ds:itemID="{72A577B8-47F6-45D1-A2C0-06E2BA7E31D5}">
   <ds:schemaRefs>
     <ds:schemaRef ds:uri="http://schemas.openxmlformats.org/officeDocument/2006/bibliography"/>
   </ds:schemaRefs>

</xml_diff>